<commit_message>
Changed Doku and Classdiagramm, added Vektorgrafik
</commit_message>
<xml_diff>
--- a/Doku-1.docx
+++ b/Doku-1.docx
@@ -66,12 +66,14 @@
                 <w:lang w:val="de-DE"/>
               </w:rPr>
             </w:pPr>
+            <w:proofErr w:type="spellStart"/>
             <w:r>
               <w:rPr>
                 <w:rStyle w:val="Fett"/>
               </w:rPr>
               <w:t>RayTracing</w:t>
             </w:r>
+            <w:proofErr w:type="spellEnd"/>
             <w:r>
               <w:rPr>
                 <w:rStyle w:val="Fett"/>
@@ -79,12 +81,14 @@
               </w:rPr>
               <w:t>-</w:t>
             </w:r>
+            <w:proofErr w:type="spellStart"/>
             <w:r>
               <w:rPr>
                 <w:rStyle w:val="Fett"/>
               </w:rPr>
               <w:t>Algorithmus</w:t>
             </w:r>
+            <w:proofErr w:type="spellEnd"/>
           </w:p>
         </w:tc>
       </w:tr>
@@ -111,9 +115,19 @@
               </w:rPr>
               <w:t>B</w:t>
             </w:r>
-            <w:r>
-              <w:t>enotete Abgabe</w:t>
-            </w:r>
+            <w:proofErr w:type="spellStart"/>
+            <w:r>
+              <w:t>enotete</w:t>
+            </w:r>
+            <w:proofErr w:type="spellEnd"/>
+            <w:r>
+              <w:t xml:space="preserve"> </w:t>
+            </w:r>
+            <w:proofErr w:type="spellStart"/>
+            <w:r>
+              <w:t>Abgabe</w:t>
+            </w:r>
+            <w:proofErr w:type="spellEnd"/>
           </w:p>
         </w:tc>
       </w:tr>
@@ -164,7 +178,7 @@
               <w:rPr>
                 <w:lang w:val="de-DE"/>
               </w:rPr>
-              <w:t>MN1</w:t>
+              <w:t>8978851</w:t>
             </w:r>
           </w:p>
         </w:tc>
@@ -190,7 +204,7 @@
               <w:rPr>
                 <w:lang w:val="de-DE"/>
               </w:rPr>
-              <w:t>8978851</w:t>
+              <w:t>9482203</w:t>
             </w:r>
           </w:p>
         </w:tc>
@@ -336,8 +350,6 @@
               </w:rPr>
               <w:t>Johannes Riester</w:t>
             </w:r>
-            <w:bookmarkStart w:id="0" w:name="_GoBack"/>
-            <w:bookmarkEnd w:id="0"/>
           </w:p>
         </w:tc>
       </w:tr>
@@ -405,28 +417,29 @@
       <w:pPr>
         <w:pStyle w:val="berschrift1ohnebeides"/>
       </w:pPr>
-      <w:bookmarkStart w:id="1" w:name="_Toc374359566"/>
-      <w:bookmarkStart w:id="2" w:name="_Toc374361303"/>
-      <w:bookmarkStart w:id="3" w:name="_Toc374361372"/>
-      <w:bookmarkStart w:id="4" w:name="_Toc374540354"/>
-      <w:bookmarkStart w:id="5" w:name="_Toc374620983"/>
-      <w:bookmarkStart w:id="6" w:name="_Toc374626772"/>
-      <w:bookmarkStart w:id="7" w:name="_Toc374710396"/>
-      <w:bookmarkStart w:id="8" w:name="_Toc375129596"/>
-      <w:bookmarkStart w:id="9" w:name="_Toc375146186"/>
-      <w:bookmarkStart w:id="10" w:name="_Toc375223221"/>
-      <w:bookmarkStart w:id="11" w:name="_Toc375296940"/>
-      <w:bookmarkStart w:id="12" w:name="_Toc378930390"/>
-      <w:bookmarkStart w:id="13" w:name="_Toc379529642"/>
-      <w:bookmarkStart w:id="14" w:name="_Toc380934059"/>
-      <w:bookmarkStart w:id="15" w:name="_Toc381260745"/>
-      <w:bookmarkStart w:id="16" w:name="_Toc381260902"/>
-      <w:bookmarkStart w:id="17" w:name="_Toc381260971"/>
-      <w:bookmarkStart w:id="18" w:name="_Toc388948113"/>
+      <w:bookmarkStart w:id="0" w:name="_Toc374359566"/>
+      <w:bookmarkStart w:id="1" w:name="_Toc374361303"/>
+      <w:bookmarkStart w:id="2" w:name="_Toc374361372"/>
+      <w:bookmarkStart w:id="3" w:name="_Toc374540354"/>
+      <w:bookmarkStart w:id="4" w:name="_Toc374620983"/>
+      <w:bookmarkStart w:id="5" w:name="_Toc374626772"/>
+      <w:bookmarkStart w:id="6" w:name="_Toc374710396"/>
+      <w:bookmarkStart w:id="7" w:name="_Toc375129596"/>
+      <w:bookmarkStart w:id="8" w:name="_Toc375146186"/>
+      <w:bookmarkStart w:id="9" w:name="_Toc375223221"/>
+      <w:bookmarkStart w:id="10" w:name="_Toc375296940"/>
+      <w:bookmarkStart w:id="11" w:name="_Toc378930390"/>
+      <w:bookmarkStart w:id="12" w:name="_Toc379529642"/>
+      <w:bookmarkStart w:id="13" w:name="_Toc380934059"/>
+      <w:bookmarkStart w:id="14" w:name="_Toc381260745"/>
+      <w:bookmarkStart w:id="15" w:name="_Toc381260902"/>
+      <w:bookmarkStart w:id="16" w:name="_Toc381260971"/>
+      <w:bookmarkStart w:id="17" w:name="_Toc388948113"/>
       <w:r>
         <w:lastRenderedPageBreak/>
         <w:t>Inhaltsverzeichnis</w:t>
       </w:r>
+      <w:bookmarkEnd w:id="0"/>
       <w:bookmarkEnd w:id="1"/>
       <w:bookmarkEnd w:id="2"/>
       <w:bookmarkEnd w:id="3"/>
@@ -444,10 +457,9 @@
       <w:bookmarkEnd w:id="15"/>
       <w:bookmarkEnd w:id="16"/>
       <w:bookmarkEnd w:id="17"/>
-      <w:bookmarkEnd w:id="18"/>
     </w:p>
+    <w:bookmarkStart w:id="18" w:name="_Toc379529643" w:displacedByCustomXml="next"/>
     <w:bookmarkStart w:id="19" w:name="_Toc381260903" w:displacedByCustomXml="next"/>
-    <w:bookmarkStart w:id="20" w:name="_Toc379529643" w:displacedByCustomXml="next"/>
     <w:sdt>
       <w:sdtPr>
         <w:id w:val="-778800518"/>
@@ -456,7 +468,6 @@
           <w:docPartUnique/>
         </w:docPartObj>
       </w:sdtPr>
-      <w:sdtEndPr/>
       <w:sdtContent>
         <w:p>
           <w:pPr>
@@ -479,7 +490,7 @@
           <w:r>
             <w:fldChar w:fldCharType="separate"/>
           </w:r>
-          <w:hyperlink w:anchor="_Toc60071731" w:history="1">
+          <w:hyperlink w:anchor="_Toc60072597" w:history="1">
             <w:r>
               <w:rPr>
                 <w:rStyle w:val="Hyperlink"/>
@@ -506,7 +517,7 @@
                 <w:noProof/>
                 <w:webHidden/>
               </w:rPr>
-              <w:instrText xml:space="preserve"> PAGEREF _Toc60071731 \h </w:instrText>
+              <w:instrText xml:space="preserve"> PAGEREF _Toc60072597 \h </w:instrText>
             </w:r>
             <w:r>
               <w:rPr>
@@ -549,7 +560,7 @@
               <w:szCs w:val="22"/>
             </w:rPr>
           </w:pPr>
-          <w:hyperlink w:anchor="_Toc60071732" w:history="1">
+          <w:hyperlink w:anchor="_Toc60072598" w:history="1">
             <w:r>
               <w:rPr>
                 <w:rStyle w:val="Hyperlink"/>
@@ -594,7 +605,7 @@
                 <w:noProof/>
                 <w:webHidden/>
               </w:rPr>
-              <w:instrText xml:space="preserve"> PAGEREF _Toc60071732 \h </w:instrText>
+              <w:instrText xml:space="preserve"> PAGEREF _Toc60072598 \h </w:instrText>
             </w:r>
             <w:r>
               <w:rPr>
@@ -637,7 +648,7 @@
               <w:szCs w:val="22"/>
             </w:rPr>
           </w:pPr>
-          <w:hyperlink w:anchor="_Toc60071733" w:history="1">
+          <w:hyperlink w:anchor="_Toc60072599" w:history="1">
             <w:r>
               <w:rPr>
                 <w:rStyle w:val="Hyperlink"/>
@@ -674,7 +685,7 @@
               <w:rPr>
                 <w:webHidden/>
               </w:rPr>
-              <w:instrText xml:space="preserve"> PAGEREF _Toc60071733 \h </w:instrText>
+              <w:instrText xml:space="preserve"> PAGEREF _Toc60072599 \h </w:instrText>
             </w:r>
             <w:r>
               <w:rPr>
@@ -713,7 +724,7 @@
               <w:szCs w:val="22"/>
             </w:rPr>
           </w:pPr>
-          <w:hyperlink w:anchor="_Toc60071734" w:history="1">
+          <w:hyperlink w:anchor="_Toc60072600" w:history="1">
             <w:r>
               <w:rPr>
                 <w:rStyle w:val="Hyperlink"/>
@@ -750,7 +761,7 @@
               <w:rPr>
                 <w:webHidden/>
               </w:rPr>
-              <w:instrText xml:space="preserve"> PAGEREF _Toc60071734 \h </w:instrText>
+              <w:instrText xml:space="preserve"> PAGEREF _Toc60072600 \h </w:instrText>
             </w:r>
             <w:r>
               <w:rPr>
@@ -792,7 +803,7 @@
               <w:szCs w:val="22"/>
             </w:rPr>
           </w:pPr>
-          <w:hyperlink w:anchor="_Toc60071735" w:history="1">
+          <w:hyperlink w:anchor="_Toc60072601" w:history="1">
             <w:r>
               <w:rPr>
                 <w:rStyle w:val="Hyperlink"/>
@@ -836,7 +847,7 @@
                 <w:noProof/>
                 <w:webHidden/>
               </w:rPr>
-              <w:instrText xml:space="preserve"> PAGEREF _Toc60071735 \h </w:instrText>
+              <w:instrText xml:space="preserve"> PAGEREF _Toc60072601 \h </w:instrText>
             </w:r>
             <w:r>
               <w:rPr>
@@ -881,7 +892,7 @@
               <w:szCs w:val="22"/>
             </w:rPr>
           </w:pPr>
-          <w:hyperlink w:anchor="_Toc60071736" w:history="1">
+          <w:hyperlink w:anchor="_Toc60072602" w:history="1">
             <w:r>
               <w:rPr>
                 <w:rStyle w:val="Hyperlink"/>
@@ -908,7 +919,7 @@
                 <w:noProof/>
                 <w:webHidden/>
               </w:rPr>
-              <w:instrText xml:space="preserve"> PAGEREF _Toc60071736 \h </w:instrText>
+              <w:instrText xml:space="preserve"> PAGEREF _Toc60072602 \h </w:instrText>
             </w:r>
             <w:r>
               <w:rPr>
@@ -954,7 +965,7 @@
               <w:szCs w:val="22"/>
             </w:rPr>
           </w:pPr>
-          <w:hyperlink w:anchor="_Toc60071737" w:history="1">
+          <w:hyperlink w:anchor="_Toc60072603" w:history="1">
             <w:r>
               <w:rPr>
                 <w:rStyle w:val="Hyperlink"/>
@@ -998,7 +1009,7 @@
                 <w:noProof/>
                 <w:webHidden/>
               </w:rPr>
-              <w:instrText xml:space="preserve"> PAGEREF _Toc60071737 \h </w:instrText>
+              <w:instrText xml:space="preserve"> PAGEREF _Toc60072603 \h </w:instrText>
             </w:r>
             <w:r>
               <w:rPr>
@@ -1044,7 +1055,7 @@
               <w:szCs w:val="22"/>
             </w:rPr>
           </w:pPr>
-          <w:hyperlink w:anchor="_Toc60071738" w:history="1">
+          <w:hyperlink w:anchor="_Toc60072604" w:history="1">
             <w:r>
               <w:rPr>
                 <w:rStyle w:val="Hyperlink"/>
@@ -1088,7 +1099,7 @@
                 <w:noProof/>
                 <w:webHidden/>
               </w:rPr>
-              <w:instrText xml:space="preserve"> PAGEREF _Toc60071738 \h </w:instrText>
+              <w:instrText xml:space="preserve"> PAGEREF _Toc60072604 \h </w:instrText>
             </w:r>
             <w:r>
               <w:rPr>
@@ -1131,7 +1142,7 @@
               <w:szCs w:val="22"/>
             </w:rPr>
           </w:pPr>
-          <w:hyperlink w:anchor="_Toc60071739" w:history="1">
+          <w:hyperlink w:anchor="_Toc60072605" w:history="1">
             <w:r>
               <w:rPr>
                 <w:rStyle w:val="Hyperlink"/>
@@ -1176,7 +1187,7 @@
                 <w:noProof/>
                 <w:webHidden/>
               </w:rPr>
-              <w:instrText xml:space="preserve"> PAGEREF _Toc60071739 \h </w:instrText>
+              <w:instrText xml:space="preserve"> PAGEREF _Toc60072605 \h </w:instrText>
             </w:r>
             <w:r>
               <w:rPr>
@@ -1219,7 +1230,7 @@
               <w:szCs w:val="22"/>
             </w:rPr>
           </w:pPr>
-          <w:hyperlink w:anchor="_Toc60071740" w:history="1">
+          <w:hyperlink w:anchor="_Toc60072606" w:history="1">
             <w:r>
               <w:rPr>
                 <w:rStyle w:val="Hyperlink"/>
@@ -1256,7 +1267,7 @@
               <w:rPr>
                 <w:webHidden/>
               </w:rPr>
-              <w:instrText xml:space="preserve"> PAGEREF _Toc60071740 \h </w:instrText>
+              <w:instrText xml:space="preserve"> PAGEREF _Toc60072606 \h </w:instrText>
             </w:r>
             <w:r>
               <w:rPr>
@@ -1295,7 +1306,7 @@
               <w:szCs w:val="22"/>
             </w:rPr>
           </w:pPr>
-          <w:hyperlink w:anchor="_Toc60071741" w:history="1">
+          <w:hyperlink w:anchor="_Toc60072607" w:history="1">
             <w:r>
               <w:rPr>
                 <w:rStyle w:val="Hyperlink"/>
@@ -1332,7 +1343,7 @@
               <w:rPr>
                 <w:webHidden/>
               </w:rPr>
-              <w:instrText xml:space="preserve"> PAGEREF _Toc60071741 \h </w:instrText>
+              <w:instrText xml:space="preserve"> PAGEREF _Toc60072607 \h </w:instrText>
             </w:r>
             <w:r>
               <w:rPr>
@@ -1374,7 +1385,7 @@
               <w:szCs w:val="22"/>
             </w:rPr>
           </w:pPr>
-          <w:hyperlink w:anchor="_Toc60071742" w:history="1">
+          <w:hyperlink w:anchor="_Toc60072608" w:history="1">
             <w:r>
               <w:rPr>
                 <w:rStyle w:val="Hyperlink"/>
@@ -1418,7 +1429,7 @@
                 <w:noProof/>
                 <w:webHidden/>
               </w:rPr>
-              <w:instrText xml:space="preserve"> PAGEREF _Toc60071742 \h </w:instrText>
+              <w:instrText xml:space="preserve"> PAGEREF _Toc60072608 \h </w:instrText>
             </w:r>
             <w:r>
               <w:rPr>
@@ -1464,7 +1475,7 @@
               <w:szCs w:val="22"/>
             </w:rPr>
           </w:pPr>
-          <w:hyperlink w:anchor="_Toc60071743" w:history="1">
+          <w:hyperlink w:anchor="_Toc60072609" w:history="1">
             <w:r>
               <w:rPr>
                 <w:rStyle w:val="Hyperlink"/>
@@ -1508,7 +1519,7 @@
                 <w:noProof/>
                 <w:webHidden/>
               </w:rPr>
-              <w:instrText xml:space="preserve"> PAGEREF _Toc60071743 \h </w:instrText>
+              <w:instrText xml:space="preserve"> PAGEREF _Toc60072609 \h </w:instrText>
             </w:r>
             <w:r>
               <w:rPr>
@@ -1551,7 +1562,7 @@
               <w:szCs w:val="22"/>
             </w:rPr>
           </w:pPr>
-          <w:hyperlink w:anchor="_Toc60071744" w:history="1">
+          <w:hyperlink w:anchor="_Toc60072610" w:history="1">
             <w:r>
               <w:rPr>
                 <w:rStyle w:val="Hyperlink"/>
@@ -1596,7 +1607,7 @@
                 <w:noProof/>
                 <w:webHidden/>
               </w:rPr>
-              <w:instrText xml:space="preserve"> PAGEREF _Toc60071744 \h </w:instrText>
+              <w:instrText xml:space="preserve"> PAGEREF _Toc60072610 \h </w:instrText>
             </w:r>
             <w:r>
               <w:rPr>
@@ -1639,7 +1650,7 @@
               <w:szCs w:val="22"/>
             </w:rPr>
           </w:pPr>
-          <w:hyperlink w:anchor="_Toc60071745" w:history="1">
+          <w:hyperlink w:anchor="_Toc60072611" w:history="1">
             <w:r>
               <w:rPr>
                 <w:rStyle w:val="Hyperlink"/>
@@ -1676,7 +1687,7 @@
               <w:rPr>
                 <w:webHidden/>
               </w:rPr>
-              <w:instrText xml:space="preserve"> PAGEREF _Toc60071745 \h </w:instrText>
+              <w:instrText xml:space="preserve"> PAGEREF _Toc60072611 \h </w:instrText>
             </w:r>
             <w:r>
               <w:rPr>
@@ -1715,7 +1726,7 @@
               <w:szCs w:val="22"/>
             </w:rPr>
           </w:pPr>
-          <w:hyperlink w:anchor="_Toc60071746" w:history="1">
+          <w:hyperlink w:anchor="_Toc60072612" w:history="1">
             <w:r>
               <w:rPr>
                 <w:rStyle w:val="Hyperlink"/>
@@ -1752,7 +1763,7 @@
               <w:rPr>
                 <w:webHidden/>
               </w:rPr>
-              <w:instrText xml:space="preserve"> PAGEREF _Toc60071746 \h </w:instrText>
+              <w:instrText xml:space="preserve"> PAGEREF _Toc60072612 \h </w:instrText>
             </w:r>
             <w:r>
               <w:rPr>
@@ -1769,7 +1780,7 @@
               <w:rPr>
                 <w:webHidden/>
               </w:rPr>
-              <w:t>11</w:t>
+              <w:t>12</w:t>
             </w:r>
             <w:r>
               <w:rPr>
@@ -1791,7 +1802,7 @@
               <w:szCs w:val="22"/>
             </w:rPr>
           </w:pPr>
-          <w:hyperlink w:anchor="_Toc60071747" w:history="1">
+          <w:hyperlink w:anchor="_Toc60072613" w:history="1">
             <w:r>
               <w:rPr>
                 <w:rStyle w:val="Hyperlink"/>
@@ -1828,7 +1839,7 @@
               <w:rPr>
                 <w:webHidden/>
               </w:rPr>
-              <w:instrText xml:space="preserve"> PAGEREF _Toc60071747 \h </w:instrText>
+              <w:instrText xml:space="preserve"> PAGEREF _Toc60072613 \h </w:instrText>
             </w:r>
             <w:r>
               <w:rPr>
@@ -1845,7 +1856,7 @@
               <w:rPr>
                 <w:webHidden/>
               </w:rPr>
-              <w:t>11</w:t>
+              <w:t>13</w:t>
             </w:r>
             <w:r>
               <w:rPr>
@@ -1870,7 +1881,7 @@
               <w:szCs w:val="22"/>
             </w:rPr>
           </w:pPr>
-          <w:hyperlink w:anchor="_Toc60071748" w:history="1">
+          <w:hyperlink w:anchor="_Toc60072614" w:history="1">
             <w:r>
               <w:rPr>
                 <w:rStyle w:val="Hyperlink"/>
@@ -1914,7 +1925,7 @@
                 <w:noProof/>
                 <w:webHidden/>
               </w:rPr>
-              <w:instrText xml:space="preserve"> PAGEREF _Toc60071748 \h </w:instrText>
+              <w:instrText xml:space="preserve"> PAGEREF _Toc60072614 \h </w:instrText>
             </w:r>
             <w:r>
               <w:rPr>
@@ -1934,7 +1945,7 @@
                 <w:noProof/>
                 <w:webHidden/>
               </w:rPr>
-              <w:t>11</w:t>
+              <w:t>13</w:t>
             </w:r>
             <w:r>
               <w:rPr>
@@ -1960,7 +1971,7 @@
               <w:szCs w:val="22"/>
             </w:rPr>
           </w:pPr>
-          <w:hyperlink w:anchor="_Toc60071749" w:history="1">
+          <w:hyperlink w:anchor="_Toc60072615" w:history="1">
             <w:r>
               <w:rPr>
                 <w:rStyle w:val="Hyperlink"/>
@@ -2004,7 +2015,7 @@
                 <w:noProof/>
                 <w:webHidden/>
               </w:rPr>
-              <w:instrText xml:space="preserve"> PAGEREF _Toc60071749 \h </w:instrText>
+              <w:instrText xml:space="preserve"> PAGEREF _Toc60072615 \h </w:instrText>
             </w:r>
             <w:r>
               <w:rPr>
@@ -2024,7 +2035,7 @@
                 <w:noProof/>
                 <w:webHidden/>
               </w:rPr>
-              <w:t>12</w:t>
+              <w:t>14</w:t>
             </w:r>
             <w:r>
               <w:rPr>
@@ -2047,7 +2058,7 @@
               <w:szCs w:val="22"/>
             </w:rPr>
           </w:pPr>
-          <w:hyperlink w:anchor="_Toc60071750" w:history="1">
+          <w:hyperlink w:anchor="_Toc60072616" w:history="1">
             <w:r>
               <w:rPr>
                 <w:rStyle w:val="Hyperlink"/>
@@ -2074,7 +2085,7 @@
                 <w:noProof/>
                 <w:webHidden/>
               </w:rPr>
-              <w:instrText xml:space="preserve"> PAGEREF _Toc60071750 \h </w:instrText>
+              <w:instrText xml:space="preserve"> PAGEREF _Toc60072616 \h </w:instrText>
             </w:r>
             <w:r>
               <w:rPr>
@@ -2094,7 +2105,7 @@
                 <w:noProof/>
                 <w:webHidden/>
               </w:rPr>
-              <w:t>13</w:t>
+              <w:t>15</w:t>
             </w:r>
             <w:r>
               <w:rPr>
@@ -2119,14 +2130,14 @@
       <w:pPr>
         <w:pStyle w:val="berschrift1oZahl"/>
       </w:pPr>
-      <w:bookmarkStart w:id="21" w:name="_Toc60071731"/>
+      <w:bookmarkStart w:id="20" w:name="_Toc60072597"/>
       <w:r>
         <w:lastRenderedPageBreak/>
         <w:t>Abbildungsverzeichnis</w:t>
       </w:r>
+      <w:bookmarkEnd w:id="19"/>
+      <w:bookmarkEnd w:id="18"/>
       <w:bookmarkEnd w:id="20"/>
-      <w:bookmarkEnd w:id="19"/>
-      <w:bookmarkEnd w:id="21"/>
     </w:p>
     <w:p>
       <w:pPr>
@@ -2135,7 +2146,6 @@
           <w:rFonts w:asciiTheme="minorHAnsi" w:eastAsiaTheme="minorEastAsia" w:hAnsiTheme="minorHAnsi" w:cstheme="minorBidi"/>
           <w:sz w:val="22"/>
           <w:szCs w:val="22"/>
-          <w:lang/>
         </w:rPr>
       </w:pPr>
       <w:r>
@@ -2213,7 +2223,6 @@
           <w:rFonts w:asciiTheme="minorHAnsi" w:eastAsiaTheme="minorEastAsia" w:hAnsiTheme="minorHAnsi" w:cstheme="minorBidi"/>
           <w:sz w:val="22"/>
           <w:szCs w:val="22"/>
-          <w:lang/>
         </w:rPr>
       </w:pPr>
       <w:hyperlink w:anchor="_Toc60013546" w:history="1">
@@ -2273,7 +2282,6 @@
           <w:rFonts w:asciiTheme="minorHAnsi" w:eastAsiaTheme="minorEastAsia" w:hAnsiTheme="minorHAnsi" w:cstheme="minorBidi"/>
           <w:sz w:val="22"/>
           <w:szCs w:val="22"/>
-          <w:lang/>
         </w:rPr>
       </w:pPr>
       <w:hyperlink w:anchor="_Toc60013547" w:history="1">
@@ -2333,7 +2341,6 @@
           <w:rFonts w:asciiTheme="minorHAnsi" w:eastAsiaTheme="minorEastAsia" w:hAnsiTheme="minorHAnsi" w:cstheme="minorBidi"/>
           <w:sz w:val="22"/>
           <w:szCs w:val="22"/>
-          <w:lang/>
         </w:rPr>
       </w:pPr>
       <w:hyperlink w:anchor="_Toc60013548" w:history="1">
@@ -2393,7 +2400,6 @@
           <w:rFonts w:asciiTheme="minorHAnsi" w:eastAsiaTheme="minorEastAsia" w:hAnsiTheme="minorHAnsi" w:cstheme="minorBidi"/>
           <w:sz w:val="22"/>
           <w:szCs w:val="22"/>
-          <w:lang/>
         </w:rPr>
       </w:pPr>
       <w:hyperlink w:anchor="_Toc60013549" w:history="1">
@@ -2453,7 +2459,6 @@
           <w:rFonts w:asciiTheme="minorHAnsi" w:eastAsiaTheme="minorEastAsia" w:hAnsiTheme="minorHAnsi" w:cstheme="minorBidi"/>
           <w:sz w:val="22"/>
           <w:szCs w:val="22"/>
-          <w:lang/>
         </w:rPr>
       </w:pPr>
       <w:hyperlink w:anchor="_Toc60013550" w:history="1">
@@ -2513,7 +2518,6 @@
           <w:rFonts w:asciiTheme="minorHAnsi" w:eastAsiaTheme="minorEastAsia" w:hAnsiTheme="minorHAnsi" w:cstheme="minorBidi"/>
           <w:sz w:val="22"/>
           <w:szCs w:val="22"/>
-          <w:lang/>
         </w:rPr>
       </w:pPr>
       <w:hyperlink w:anchor="_Toc60013551" w:history="1">
@@ -2573,7 +2577,6 @@
           <w:rFonts w:asciiTheme="minorHAnsi" w:eastAsiaTheme="minorEastAsia" w:hAnsiTheme="minorHAnsi" w:cstheme="minorBidi"/>
           <w:sz w:val="22"/>
           <w:szCs w:val="22"/>
-          <w:lang/>
         </w:rPr>
       </w:pPr>
       <w:hyperlink w:anchor="_Toc60013552" w:history="1">
@@ -2633,7 +2636,6 @@
           <w:rFonts w:asciiTheme="minorHAnsi" w:eastAsiaTheme="minorEastAsia" w:hAnsiTheme="minorHAnsi" w:cstheme="minorBidi"/>
           <w:sz w:val="22"/>
           <w:szCs w:val="22"/>
-          <w:lang/>
         </w:rPr>
       </w:pPr>
       <w:hyperlink w:anchor="_Toc60013553" w:history="1">
@@ -2712,151 +2714,205 @@
       <w:pPr>
         <w:pStyle w:val="berschrift1"/>
       </w:pPr>
-      <w:bookmarkStart w:id="22" w:name="_Toc60071732"/>
+      <w:bookmarkStart w:id="21" w:name="_Toc60072598"/>
       <w:r>
         <w:lastRenderedPageBreak/>
         <w:t>Theoretische Prinzipien</w:t>
       </w:r>
+      <w:bookmarkEnd w:id="21"/>
+    </w:p>
+    <w:p>
+      <w:pPr>
+        <w:pStyle w:val="berschrift2"/>
+      </w:pPr>
+      <w:bookmarkStart w:id="22" w:name="_Toc60072599"/>
+      <w:r>
+        <w:t>Grundlagen Raytracing</w:t>
+      </w:r>
       <w:bookmarkEnd w:id="22"/>
     </w:p>
+    <w:p/>
     <w:p>
       <w:pPr>
         <w:pStyle w:val="berschrift2"/>
       </w:pPr>
-      <w:bookmarkStart w:id="23" w:name="_Toc60071733"/>
-      <w:r>
-        <w:t>Grundlagen Raytracing</w:t>
+      <w:bookmarkStart w:id="23" w:name="_Toc60072600"/>
+      <w:r>
+        <w:t>Phong</w:t>
       </w:r>
       <w:bookmarkEnd w:id="23"/>
     </w:p>
     <w:p>
-      <w:pPr>
-        <w:pStyle w:val="berschrift2"/>
-      </w:pPr>
-      <w:bookmarkStart w:id="24" w:name="_Toc60071734"/>
+      <w:r>
+        <w:t>Beim</w:t>
+      </w:r>
+      <w:r>
+        <w:t xml:space="preserve"> </w:t>
+      </w:r>
+      <w:proofErr w:type="spellStart"/>
       <w:r>
         <w:t>Phong</w:t>
+      </w:r>
+      <w:proofErr w:type="spellEnd"/>
+      <w:r>
+        <w:t xml:space="preserve">-Beleuchtungsmodell </w:t>
+      </w:r>
+      <w:r>
+        <w:t>wird</w:t>
+      </w:r>
+      <w:r>
+        <w:t xml:space="preserve"> die Beleuchtung eines Punktes im Raum aus </w:t>
+      </w:r>
+      <w:r>
+        <w:t xml:space="preserve">den </w:t>
+      </w:r>
+      <w:r>
+        <w:t>drei Werten, “Ambient”, “Diffuse” und “</w:t>
+      </w:r>
+      <w:proofErr w:type="spellStart"/>
+      <w:r>
+        <w:t>Specular</w:t>
+      </w:r>
+      <w:proofErr w:type="spellEnd"/>
+      <w:r>
+        <w:t xml:space="preserve">, zusammengesetzt. Dabei wird nicht das Ziel verfolgt, die Realität möglichst realistisch abzubilden, sondern ein einfaches und schnell zu berechnendes Verfahren zu </w:t>
+      </w:r>
+      <w:r>
+        <w:t>verwenden</w:t>
+      </w:r>
+      <w:r>
+        <w:t>.</w:t>
+      </w:r>
+    </w:p>
+    <w:p>
+      <w:pPr>
+        <w:pStyle w:val="berschrift3"/>
+      </w:pPr>
+      <w:bookmarkStart w:id="24" w:name="_Toc60072601"/>
+      <w:r>
+        <w:t>Ambient Beleuchtungswert</w:t>
       </w:r>
       <w:bookmarkEnd w:id="24"/>
     </w:p>
     <w:p>
       <w:r>
-        <w:t>Das Phong-Beleuchtungsmodell ist Beleuchtungsmodell, bei dem die Beleuchtung eines Punktes im Raum aus drei Werten, “Ambient”, “Diffuse” und “Specular, zusammengesetzt wird. Dabei wird nicht das Ziel verfolgt, die Realität möglichst realistisch abzubilden, sondern ein einfaches und schnell zu berechnendes Verfahren zu haben.</w:t>
+        <w:t xml:space="preserve">Der “Umgebungswert” eines Punkts ist nur abhängig von dem Ambient Wert der Oberfläche und dem Ambient Wert der Lichtquelle, bzw. </w:t>
+      </w:r>
+      <w:r>
+        <w:t>d</w:t>
+      </w:r>
+      <w:r>
+        <w:t xml:space="preserve">er Lichtquellen. Er stellt somit eine konstante Beleuchtung des gesamten Raums dar, unabhängig von der Position </w:t>
+      </w:r>
+      <w:r>
+        <w:t>der</w:t>
+      </w:r>
+      <w:r>
+        <w:t xml:space="preserve"> Lichtquelle oder </w:t>
+      </w:r>
+      <w:r>
+        <w:t>des Beobachters</w:t>
+      </w:r>
+      <w:r>
+        <w:t>.</w:t>
       </w:r>
     </w:p>
     <w:p>
       <w:pPr>
-        <w:pStyle w:val="berschrift3"/>
-      </w:pPr>
-      <w:bookmarkStart w:id="25" w:name="_Toc60071735"/>
-      <w:r>
-        <w:t>Ambient Beleuchtungswert</w:t>
-      </w:r>
-      <w:bookmarkEnd w:id="25"/>
-    </w:p>
-    <w:p>
-      <w:r>
-        <w:t>Der “Umgebungswert” eines Punkts ist nur abhängig von dem Ambient Wert der Oberfläche und dem Ambient Wert der Lichtquelle, bzw. Der Lichtquellen. Er stellt somit eine konstante Beleuchtung des gesamten Raums dar, unabhängig von der Position von Lichtquelle oder Betrachter.</w:t>
-      </w:r>
-    </w:p>
-    <w:p>
-      <w:pPr>
         <w:pStyle w:val="Zentriert"/>
       </w:pPr>
-      <m:oMathPara>
-        <m:oMathParaPr>
-          <m:jc m:val="center"/>
-        </m:oMathParaPr>
-        <m:oMath>
-          <m:sSub>
-            <m:sSubPr>
-              <m:ctrlPr>
-                <w:rPr>
-                  <w:rFonts w:ascii="Cambria Math" w:hAnsi="Cambria Math"/>
-                </w:rPr>
-              </m:ctrlPr>
-            </m:sSubPr>
-            <m:e>
-              <m:r>
-                <w:rPr>
-                  <w:rFonts w:ascii="Cambria Math" w:hAnsi="Cambria Math"/>
-                </w:rPr>
-                <m:t>Beleuchtung</m:t>
-              </m:r>
-            </m:e>
-            <m:sub>
-              <m:r>
-                <w:rPr>
-                  <w:rFonts w:ascii="Cambria Math" w:hAnsi="Cambria Math"/>
-                </w:rPr>
-                <m:t>ambient</m:t>
-              </m:r>
-            </m:sub>
-          </m:sSub>
-          <m:r>
-            <w:rPr>
-              <w:rFonts w:ascii="Cambria Math" w:hAnsi="Cambria Math"/>
-            </w:rPr>
-            <m:t>=</m:t>
-          </m:r>
-          <m:sSub>
-            <m:sSubPr>
-              <m:ctrlPr>
-                <w:rPr>
-                  <w:rFonts w:ascii="Cambria Math" w:hAnsi="Cambria Math"/>
-                </w:rPr>
-              </m:ctrlPr>
-            </m:sSubPr>
-            <m:e>
-              <m:r>
-                <w:rPr>
-                  <w:rFonts w:ascii="Cambria Math" w:hAnsi="Cambria Math"/>
-                </w:rPr>
-                <m:t>Objekt</m:t>
-              </m:r>
-            </m:e>
-            <m:sub>
-              <m:r>
-                <w:rPr>
-                  <w:rFonts w:ascii="Cambria Math" w:hAnsi="Cambria Math"/>
-                </w:rPr>
-                <m:t>ambient</m:t>
-              </m:r>
-            </m:sub>
-          </m:sSub>
-          <m:r>
-            <w:rPr>
-              <w:rFonts w:ascii="Cambria Math" w:hAnsi="Cambria Math"/>
-            </w:rPr>
-            <m:t>*</m:t>
-          </m:r>
-          <m:sSub>
-            <m:sSubPr>
-              <m:ctrlPr>
-                <w:rPr>
-                  <w:rFonts w:ascii="Cambria Math" w:hAnsi="Cambria Math"/>
-                </w:rPr>
-              </m:ctrlPr>
-            </m:sSubPr>
-            <m:e>
-              <m:r>
-                <w:rPr>
-                  <w:rFonts w:ascii="Cambria Math" w:hAnsi="Cambria Math"/>
-                </w:rPr>
-                <m:t>Lichtquelle</m:t>
-              </m:r>
-            </m:e>
-            <m:sub>
-              <m:r>
-                <w:rPr>
-                  <w:rFonts w:ascii="Cambria Math" w:hAnsi="Cambria Math"/>
-                </w:rPr>
-                <m:t>ambient</m:t>
-              </m:r>
-            </m:sub>
-          </m:sSub>
-        </m:oMath>
-      </m:oMathPara>
+      <m:oMath>
+        <m:sSub>
+          <m:sSubPr>
+            <m:ctrlPr>
+              <w:rPr>
+                <w:rFonts w:ascii="Cambria Math" w:hAnsi="Cambria Math"/>
+              </w:rPr>
+            </m:ctrlPr>
+          </m:sSubPr>
+          <m:e>
+            <m:r>
+              <w:rPr>
+                <w:rFonts w:ascii="Cambria Math" w:hAnsi="Cambria Math"/>
+              </w:rPr>
+              <m:t>Beleuchtung</m:t>
+            </m:r>
+          </m:e>
+          <m:sub>
+            <m:r>
+              <w:rPr>
+                <w:rFonts w:ascii="Cambria Math" w:hAnsi="Cambria Math"/>
+              </w:rPr>
+              <m:t>ambient</m:t>
+            </m:r>
+          </m:sub>
+        </m:sSub>
+        <m:r>
+          <w:rPr>
+            <w:rFonts w:ascii="Cambria Math" w:hAnsi="Cambria Math"/>
+          </w:rPr>
+          <m:t>=</m:t>
+        </m:r>
+        <m:sSub>
+          <m:sSubPr>
+            <m:ctrlPr>
+              <w:rPr>
+                <w:rFonts w:ascii="Cambria Math" w:hAnsi="Cambria Math"/>
+              </w:rPr>
+            </m:ctrlPr>
+          </m:sSubPr>
+          <m:e>
+            <m:r>
+              <w:rPr>
+                <w:rFonts w:ascii="Cambria Math" w:hAnsi="Cambria Math"/>
+              </w:rPr>
+              <m:t>Objekt</m:t>
+            </m:r>
+          </m:e>
+          <m:sub>
+            <m:r>
+              <w:rPr>
+                <w:rFonts w:ascii="Cambria Math" w:hAnsi="Cambria Math"/>
+              </w:rPr>
+              <m:t>ambient</m:t>
+            </m:r>
+          </m:sub>
+        </m:sSub>
+        <m:r>
+          <w:rPr>
+            <w:rFonts w:ascii="Cambria Math" w:hAnsi="Cambria Math"/>
+          </w:rPr>
+          <m:t>*</m:t>
+        </m:r>
+        <m:sSub>
+          <m:sSubPr>
+            <m:ctrlPr>
+              <w:rPr>
+                <w:rFonts w:ascii="Cambria Math" w:hAnsi="Cambria Math"/>
+              </w:rPr>
+            </m:ctrlPr>
+          </m:sSubPr>
+          <m:e>
+            <m:r>
+              <w:rPr>
+                <w:rFonts w:ascii="Cambria Math" w:hAnsi="Cambria Math"/>
+              </w:rPr>
+              <m:t>Lichtquelle</m:t>
+            </m:r>
+          </m:e>
+          <m:sub>
+            <m:r>
+              <w:rPr>
+                <w:rFonts w:ascii="Cambria Math" w:hAnsi="Cambria Math"/>
+              </w:rPr>
+              <m:t>ambient</m:t>
+            </m:r>
+          </m:sub>
+        </m:sSub>
+      </m:oMath>
+      <w:r>
+        <w:t xml:space="preserve"> </w:t>
+      </w:r>
     </w:p>
     <w:p>
       <w:r>
@@ -2896,7 +2952,7 @@
       </w:pPr>
       <w:r>
         <w:drawing>
-          <wp:inline distT="0" distB="0" distL="0" distR="0" wp14:anchorId="5A62087C" wp14:editId="5FB6E09A">
+          <wp:inline distT="0" distB="0" distL="0" distR="0" wp14:anchorId="5A62087C" wp14:editId="5626DAFF">
             <wp:extent cx="2926080" cy="1645920"/>
             <wp:effectExtent l="0" t="0" r="7620" b="0"/>
             <wp:docPr id="2" name="Grafik 2"/>
@@ -2946,201 +3002,236 @@
       <w:pPr>
         <w:pStyle w:val="Beschriftung"/>
       </w:pPr>
-      <w:bookmarkStart w:id="26" w:name="_Ref60012320"/>
-      <w:bookmarkStart w:id="27" w:name="_Toc60013545"/>
+      <w:bookmarkStart w:id="25" w:name="_Ref60012320"/>
+      <w:bookmarkStart w:id="26" w:name="_Toc60013545"/>
       <w:r>
         <w:t xml:space="preserve">Abbildung </w:t>
       </w:r>
-      <w:fldSimple w:instr=" SEQ Abbildung \* ARABIC ">
-        <w:r>
-          <w:rPr>
-            <w:noProof/>
-          </w:rPr>
-          <w:t>1</w:t>
-        </w:r>
-      </w:fldSimple>
+      <w:r>
+        <w:fldChar w:fldCharType="begin"/>
+      </w:r>
+      <w:r>
+        <w:instrText xml:space="preserve"> SEQ Abbildung \* ARABIC </w:instrText>
+      </w:r>
+      <w:r>
+        <w:fldChar w:fldCharType="separate"/>
+      </w:r>
+      <w:r>
+        <w:rPr>
+          <w:noProof/>
+        </w:rPr>
+        <w:t>1</w:t>
+      </w:r>
+      <w:r>
+        <w:rPr>
+          <w:noProof/>
+        </w:rPr>
+        <w:fldChar w:fldCharType="end"/>
+      </w:r>
+      <w:bookmarkEnd w:id="25"/>
+      <w:r>
+        <w:t>: Bild mit Umgebungsbeleuchtung</w:t>
+      </w:r>
       <w:bookmarkEnd w:id="26"/>
-      <w:r>
-        <w:t>: Bild mit Umgebungsbeleuchtung</w:t>
-      </w:r>
-      <w:bookmarkEnd w:id="27"/>
     </w:p>
     <w:p>
       <w:pPr>
         <w:pStyle w:val="berschrift3"/>
       </w:pPr>
-      <w:bookmarkStart w:id="28" w:name="_Toc60071736"/>
-      <w:bookmarkEnd w:id="28"/>
+      <w:bookmarkStart w:id="27" w:name="_Toc60072602"/>
+      <w:bookmarkEnd w:id="27"/>
+      <w:r>
+        <w:lastRenderedPageBreak/>
+        <w:t>Diffuse-Beleuchtungswert</w:t>
+      </w:r>
     </w:p>
     <w:p>
       <w:r>
-        <w:t xml:space="preserve">Der diffuse Beleuchtungswert ist abhängig von den „Diffuse“-Werten der Lichtquelle und dem Objekt sowie dem Winkel der Oberfläche zur Lichtquelle. Steht der </w:t>
-      </w:r>
-      <w:r>
-        <w:lastRenderedPageBreak/>
-        <w:t>Normalenvektor der Oberfläche des Objekts auf dem Vektor zur Lichtquelle ist der diffuse Wert maximal.</w:t>
+        <w:t xml:space="preserve">Der diffuse Beleuchtungswert ist abhängig von den „Diffuse“-Werten der Lichtquelle </w:t>
+      </w:r>
+      <w:r>
+        <w:t xml:space="preserve">, </w:t>
+      </w:r>
+      <w:r>
+        <w:t>dem Objekt</w:t>
+      </w:r>
+      <w:r>
+        <w:t xml:space="preserve">, </w:t>
+      </w:r>
+      <w:r>
+        <w:t>sowie dem Winkel der Oberfläche zur Lichtquelle. Steht der Normalenvektor der Oberfläche des Objekts auf dem Vektor zur Lichtquelle ist der diffuse Wert maximal.</w:t>
       </w:r>
     </w:p>
     <w:p>
       <w:pPr>
         <w:pStyle w:val="Zentriert"/>
       </w:pPr>
-      <m:oMathPara>
-        <m:oMathParaPr>
-          <m:jc m:val="center"/>
-        </m:oMathParaPr>
-        <m:oMath>
-          <m:sSub>
-            <m:sSubPr>
-              <m:ctrlPr>
-                <w:rPr>
-                  <w:rFonts w:ascii="Cambria Math" w:hAnsi="Cambria Math"/>
-                </w:rPr>
-              </m:ctrlPr>
-            </m:sSubPr>
-            <m:e>
-              <m:r>
-                <w:rPr>
-                  <w:rFonts w:ascii="Cambria Math" w:hAnsi="Cambria Math"/>
-                </w:rPr>
-                <m:t>Beleuchtung</m:t>
-              </m:r>
-            </m:e>
-            <m:sub>
-              <m:r>
-                <w:rPr>
-                  <w:rFonts w:ascii="Cambria Math" w:hAnsi="Cambria Math"/>
-                </w:rPr>
-                <m:t>diffuse</m:t>
-              </m:r>
-            </m:sub>
-          </m:sSub>
-          <m:r>
-            <w:rPr>
-              <w:rFonts w:ascii="Cambria Math" w:hAnsi="Cambria Math"/>
-            </w:rPr>
-            <m:t>=</m:t>
-          </m:r>
-          <m:sSub>
-            <m:sSubPr>
-              <m:ctrlPr>
-                <w:rPr>
-                  <w:rFonts w:ascii="Cambria Math" w:hAnsi="Cambria Math"/>
-                </w:rPr>
-              </m:ctrlPr>
-            </m:sSubPr>
-            <m:e>
-              <m:r>
-                <w:rPr>
-                  <w:rFonts w:ascii="Cambria Math" w:hAnsi="Cambria Math"/>
-                </w:rPr>
-                <m:t>Objekt</m:t>
-              </m:r>
-            </m:e>
-            <m:sub>
-              <m:r>
-                <w:rPr>
-                  <w:rFonts w:ascii="Cambria Math" w:hAnsi="Cambria Math"/>
-                </w:rPr>
-                <m:t>diffuse</m:t>
-              </m:r>
-            </m:sub>
-          </m:sSub>
-          <m:r>
-            <w:rPr>
-              <w:rFonts w:ascii="Cambria Math" w:hAnsi="Cambria Math"/>
-            </w:rPr>
-            <m:t>*</m:t>
-          </m:r>
-          <m:sSub>
-            <m:sSubPr>
-              <m:ctrlPr>
-                <w:rPr>
-                  <w:rFonts w:ascii="Cambria Math" w:hAnsi="Cambria Math"/>
-                </w:rPr>
-              </m:ctrlPr>
-            </m:sSubPr>
-            <m:e>
-              <m:r>
-                <w:rPr>
-                  <w:rFonts w:ascii="Cambria Math" w:hAnsi="Cambria Math"/>
-                </w:rPr>
-                <m:t>Lichtquelle</m:t>
-              </m:r>
-            </m:e>
-            <m:sub>
-              <m:r>
-                <w:rPr>
-                  <w:rFonts w:ascii="Cambria Math" w:hAnsi="Cambria Math"/>
-                </w:rPr>
-                <m:t>diffuse</m:t>
-              </m:r>
-            </m:sub>
-          </m:sSub>
-          <m:r>
-            <w:rPr>
-              <w:rFonts w:ascii="Cambria Math" w:hAnsi="Cambria Math"/>
-            </w:rPr>
-            <m:t>*</m:t>
-          </m:r>
-          <m:sSub>
-            <m:sSubPr>
-              <m:ctrlPr>
-                <w:rPr>
-                  <w:rFonts w:ascii="Cambria Math" w:hAnsi="Cambria Math"/>
-                </w:rPr>
-              </m:ctrlPr>
-            </m:sSubPr>
-            <m:e>
-              <m:r>
-                <w:rPr>
-                  <w:rFonts w:ascii="Cambria Math" w:hAnsi="Cambria Math"/>
-                </w:rPr>
-                <m:t>Richtung</m:t>
-              </m:r>
-            </m:e>
-            <m:sub>
-              <m:r>
-                <w:rPr>
-                  <w:rFonts w:ascii="Cambria Math" w:hAnsi="Cambria Math"/>
-                </w:rPr>
-                <m:t>licht</m:t>
-              </m:r>
-            </m:sub>
-          </m:sSub>
-          <m:r>
-            <w:rPr>
-              <w:rFonts w:ascii="Cambria Math" w:hAnsi="Cambria Math"/>
-            </w:rPr>
-            <m:t>⋅</m:t>
-          </m:r>
-          <m:sSub>
-            <m:sSubPr>
-              <m:ctrlPr>
-                <w:rPr>
-                  <w:rFonts w:ascii="Cambria Math" w:hAnsi="Cambria Math"/>
-                </w:rPr>
-              </m:ctrlPr>
-            </m:sSubPr>
-            <m:e>
-              <m:r>
-                <w:rPr>
-                  <w:rFonts w:ascii="Cambria Math" w:hAnsi="Cambria Math"/>
-                </w:rPr>
-                <m:t>Normalenvektor</m:t>
-              </m:r>
-            </m:e>
-            <m:sub>
-              <m:r>
-                <w:rPr>
-                  <w:rFonts w:ascii="Cambria Math" w:hAnsi="Cambria Math"/>
-                </w:rPr>
-                <m:t>oberfläche</m:t>
-              </m:r>
-            </m:sub>
-          </m:sSub>
-        </m:oMath>
-      </m:oMathPara>
+      <m:oMath>
+        <m:sSub>
+          <m:sSubPr>
+            <m:ctrlPr>
+              <w:rPr>
+                <w:rFonts w:ascii="Cambria Math" w:hAnsi="Cambria Math"/>
+              </w:rPr>
+            </m:ctrlPr>
+          </m:sSubPr>
+          <m:e>
+            <m:r>
+              <w:rPr>
+                <w:rFonts w:ascii="Cambria Math" w:hAnsi="Cambria Math"/>
+              </w:rPr>
+              <m:t>Beleuchtung</m:t>
+            </m:r>
+          </m:e>
+          <m:sub>
+            <m:r>
+              <w:rPr>
+                <w:rFonts w:ascii="Cambria Math" w:hAnsi="Cambria Math"/>
+              </w:rPr>
+              <m:t>diffuse</m:t>
+            </m:r>
+          </m:sub>
+        </m:sSub>
+        <m:r>
+          <w:rPr>
+            <w:rFonts w:ascii="Cambria Math" w:hAnsi="Cambria Math"/>
+          </w:rPr>
+          <m:t>=</m:t>
+        </m:r>
+        <m:sSub>
+          <m:sSubPr>
+            <m:ctrlPr>
+              <w:rPr>
+                <w:rFonts w:ascii="Cambria Math" w:hAnsi="Cambria Math"/>
+              </w:rPr>
+            </m:ctrlPr>
+          </m:sSubPr>
+          <m:e>
+            <m:r>
+              <w:rPr>
+                <w:rFonts w:ascii="Cambria Math" w:hAnsi="Cambria Math"/>
+              </w:rPr>
+              <m:t>Objekt</m:t>
+            </m:r>
+          </m:e>
+          <m:sub>
+            <m:r>
+              <w:rPr>
+                <w:rFonts w:ascii="Cambria Math" w:hAnsi="Cambria Math"/>
+              </w:rPr>
+              <m:t>diffuse</m:t>
+            </m:r>
+          </m:sub>
+        </m:sSub>
+        <m:r>
+          <w:rPr>
+            <w:rFonts w:ascii="Cambria Math" w:hAnsi="Cambria Math"/>
+          </w:rPr>
+          <m:t>*</m:t>
+        </m:r>
+        <m:sSub>
+          <m:sSubPr>
+            <m:ctrlPr>
+              <w:rPr>
+                <w:rFonts w:ascii="Cambria Math" w:hAnsi="Cambria Math"/>
+              </w:rPr>
+            </m:ctrlPr>
+          </m:sSubPr>
+          <m:e>
+            <m:r>
+              <w:rPr>
+                <w:rFonts w:ascii="Cambria Math" w:hAnsi="Cambria Math"/>
+              </w:rPr>
+              <m:t>Lichtquelle</m:t>
+            </m:r>
+          </m:e>
+          <m:sub>
+            <m:r>
+              <w:rPr>
+                <w:rFonts w:ascii="Cambria Math" w:hAnsi="Cambria Math"/>
+              </w:rPr>
+              <m:t>diffuse</m:t>
+            </m:r>
+          </m:sub>
+        </m:sSub>
+        <m:r>
+          <w:rPr>
+            <w:rFonts w:ascii="Cambria Math" w:hAnsi="Cambria Math"/>
+          </w:rPr>
+          <m:t>*</m:t>
+        </m:r>
+        <m:sSub>
+          <m:sSubPr>
+            <m:ctrlPr>
+              <w:rPr>
+                <w:rFonts w:ascii="Cambria Math" w:hAnsi="Cambria Math"/>
+              </w:rPr>
+            </m:ctrlPr>
+          </m:sSubPr>
+          <m:e>
+            <m:r>
+              <w:rPr>
+                <w:rFonts w:ascii="Cambria Math" w:hAnsi="Cambria Math"/>
+              </w:rPr>
+              <m:t>(</m:t>
+            </m:r>
+            <m:r>
+              <w:rPr>
+                <w:rFonts w:ascii="Cambria Math" w:hAnsi="Cambria Math"/>
+              </w:rPr>
+              <m:t>Richtung</m:t>
+            </m:r>
+          </m:e>
+          <m:sub>
+            <m:r>
+              <w:rPr>
+                <w:rFonts w:ascii="Cambria Math" w:hAnsi="Cambria Math"/>
+              </w:rPr>
+              <m:t>licht</m:t>
+            </m:r>
+          </m:sub>
+        </m:sSub>
+        <m:r>
+          <w:rPr>
+            <w:rFonts w:ascii="Cambria Math" w:hAnsi="Cambria Math"/>
+          </w:rPr>
+          <m:t>⋅</m:t>
+        </m:r>
+        <m:sSub>
+          <m:sSubPr>
+            <m:ctrlPr>
+              <w:rPr>
+                <w:rFonts w:ascii="Cambria Math" w:hAnsi="Cambria Math"/>
+              </w:rPr>
+            </m:ctrlPr>
+          </m:sSubPr>
+          <m:e>
+            <m:r>
+              <w:rPr>
+                <w:rFonts w:ascii="Cambria Math" w:hAnsi="Cambria Math"/>
+              </w:rPr>
+              <m:t>Normalenvektor</m:t>
+            </m:r>
+          </m:e>
+          <m:sub>
+            <m:r>
+              <w:rPr>
+                <w:rFonts w:ascii="Cambria Math" w:hAnsi="Cambria Math"/>
+              </w:rPr>
+              <m:t>oberfläche</m:t>
+            </m:r>
+          </m:sub>
+        </m:sSub>
+        <m:r>
+          <w:rPr>
+            <w:rFonts w:ascii="Cambria Math" w:hAnsi="Cambria Math"/>
+          </w:rPr>
+          <m:t>)</m:t>
+        </m:r>
+      </m:oMath>
+      <w:r>
+        <w:t xml:space="preserve"> </w:t>
+      </w:r>
     </w:p>
     <w:p>
       <w:r>
@@ -3168,7 +3259,13 @@
         <w:fldChar w:fldCharType="end"/>
       </w:r>
       <w:r>
-        <w:t xml:space="preserve"> sieht man das Bild nur mit diffuser Beleuchtung. Die Flächen sind jetzt unterschiedlich beleuchtet und man sieht auf der dem Licht abgewandten Seite der Quader kein Licht, da das Skalarprodukt aus der Richtung des Lichts und des Normalenvektors der Oberfläche &lt;= 0 ist.</w:t>
+        <w:t xml:space="preserve"> </w:t>
+      </w:r>
+      <w:r>
+        <w:t>ist ein Bild zu sehen, welches nur durch diffuses Licht beleuchtet wurde</w:t>
+      </w:r>
+      <w:r>
+        <w:t>. Die Flächen sind jetzt unterschiedlich beleuchtet und man sieht auf der dem Licht abgewandten Seite der Quader kein Licht, da das Skalarprodukt aus der Richtung des Lichts und des Normalenvektors der Oberfläche &lt;= 0 ist.</w:t>
       </w:r>
     </w:p>
     <w:p>
@@ -3232,38 +3329,80 @@
       <w:pPr>
         <w:pStyle w:val="Beschriftung"/>
       </w:pPr>
-      <w:bookmarkStart w:id="29" w:name="_Ref60012383"/>
-      <w:bookmarkStart w:id="30" w:name="_Toc60013546"/>
+      <w:bookmarkStart w:id="28" w:name="_Ref60012383"/>
+      <w:bookmarkStart w:id="29" w:name="_Toc60013546"/>
       <w:r>
         <w:t xml:space="preserve">Abbildung </w:t>
       </w:r>
-      <w:fldSimple w:instr=" SEQ Abbildung \* ARABIC ">
-        <w:r>
-          <w:rPr>
-            <w:noProof/>
-          </w:rPr>
-          <w:t>2</w:t>
-        </w:r>
-      </w:fldSimple>
+      <w:r>
+        <w:fldChar w:fldCharType="begin"/>
+      </w:r>
+      <w:r>
+        <w:instrText xml:space="preserve"> SEQ Abbildung \* ARABIC </w:instrText>
+      </w:r>
+      <w:r>
+        <w:fldChar w:fldCharType="separate"/>
+      </w:r>
+      <w:r>
+        <w:rPr>
+          <w:noProof/>
+        </w:rPr>
+        <w:t>2</w:t>
+      </w:r>
+      <w:r>
+        <w:rPr>
+          <w:noProof/>
+        </w:rPr>
+        <w:fldChar w:fldCharType="end"/>
+      </w:r>
+      <w:bookmarkEnd w:id="28"/>
+      <w:r>
+        <w:t>: Bild mit diffuser Beleuchtung</w:t>
+      </w:r>
       <w:bookmarkEnd w:id="29"/>
-      <w:r>
-        <w:t>: Bild mit diffuser Beleuchtung</w:t>
+    </w:p>
+    <w:p>
+      <w:pPr>
+        <w:pStyle w:val="berschrift3"/>
+      </w:pPr>
+      <w:bookmarkStart w:id="30" w:name="_Toc60072603"/>
+      <w:proofErr w:type="spellStart"/>
+      <w:r>
+        <w:t>Specular</w:t>
+      </w:r>
+      <w:proofErr w:type="spellEnd"/>
+      <w:r>
+        <w:t xml:space="preserve"> Beleuchtungswert</w:t>
       </w:r>
       <w:bookmarkEnd w:id="30"/>
     </w:p>
     <w:p>
-      <w:pPr>
-        <w:pStyle w:val="berschrift3"/>
-      </w:pPr>
-      <w:bookmarkStart w:id="31" w:name="_Toc60071737"/>
-      <w:r>
-        <w:t>Specular Beleuchtungswert</w:t>
-      </w:r>
-      <w:bookmarkEnd w:id="31"/>
-    </w:p>
-    <w:p>
-      <w:r>
-        <w:t>Der „Specular“-Beleuchtungswert soll spiegelnde, besonders helle Punkte einer Oberfläche betonen, in denen der Winkel zum Licht und zum Betrachter von der Oberflächennormale relativ ähnlich sind. Zur Berechnung wird die optimale Reflektionsachse bestimmt und mit der realen Reflektionsachse (der Oberflächennormale) verglichen.</w:t>
+      <w:r>
+        <w:t>Der „</w:t>
+      </w:r>
+      <w:proofErr w:type="spellStart"/>
+      <w:r>
+        <w:t>Specular</w:t>
+      </w:r>
+      <w:proofErr w:type="spellEnd"/>
+      <w:r>
+        <w:t xml:space="preserve">“-Beleuchtungswert soll spiegelnde, besonders helle Punkte einer Oberfläche betonen, in denen der Winkel zum Licht und zum Betrachter von der Oberflächennormale relativ ähnlich sind. Zur Berechnung wird die optimale </w:t>
+      </w:r>
+      <w:proofErr w:type="spellStart"/>
+      <w:r>
+        <w:t>Reflektionsachse</w:t>
+      </w:r>
+      <w:proofErr w:type="spellEnd"/>
+      <w:r>
+        <w:t xml:space="preserve"> bestimmt und mit der realen </w:t>
+      </w:r>
+      <w:proofErr w:type="spellStart"/>
+      <w:r>
+        <w:t>Reflektionsachse</w:t>
+      </w:r>
+      <w:proofErr w:type="spellEnd"/>
+      <w:r>
+        <w:t xml:space="preserve"> (der Oberflächennormale) verglichen.</w:t>
       </w:r>
     </w:p>
     <w:p>
@@ -3367,199 +3506,221 @@
     </w:p>
     <w:p>
       <w:r>
-        <w:t>Je näher sich diese Werte sind (also je größer das Skalarprodukt zwischen den beiden Werten), desto höher ist der Specular-Beleuchtungswert für diesen Punkt. Dieses Skalarprodukt wird dann noch mit einem Wert „shinyness“ potenziert. Durch einen höheren „shinyness“-Wert erhält man eine Fläche die glänzender, bzw. Spiegelnder erscheint, während ein niedriger Wert zu einer eher matten Oberfläche führt.</w:t>
+        <w:t xml:space="preserve">Je näher sich diese Werte sind (also je größer das Skalarprodukt zwischen den beiden Werten), desto höher ist der </w:t>
+      </w:r>
+      <w:proofErr w:type="spellStart"/>
+      <w:r>
+        <w:t>Specular</w:t>
+      </w:r>
+      <w:proofErr w:type="spellEnd"/>
+      <w:r>
+        <w:t>-Beleuchtungswert für diesen Punkt. Dieses Skalarprodukt wird dann noch mit einem Wert „</w:t>
+      </w:r>
+      <w:proofErr w:type="spellStart"/>
+      <w:r>
+        <w:t>shinyness</w:t>
+      </w:r>
+      <w:proofErr w:type="spellEnd"/>
+      <w:r>
+        <w:t>“ potenziert. Durch einen höheren „</w:t>
+      </w:r>
+      <w:proofErr w:type="spellStart"/>
+      <w:r>
+        <w:t>shinyness</w:t>
+      </w:r>
+      <w:proofErr w:type="spellEnd"/>
+      <w:r>
+        <w:t>“-Wert erhält man eine Fläche die glänzender, bzw. Spiegelnder erscheint, während ein niedriger Wert zu einer eher matten Oberfläche führt.</w:t>
       </w:r>
     </w:p>
     <w:p>
       <w:pPr>
         <w:pStyle w:val="Zentriert"/>
       </w:pPr>
-      <m:oMathPara>
-        <m:oMathParaPr>
-          <m:jc m:val="center"/>
-        </m:oMathParaPr>
-        <m:oMath>
-          <m:sSub>
-            <m:sSubPr>
-              <m:ctrlPr>
-                <w:rPr>
-                  <w:rFonts w:ascii="Cambria Math" w:hAnsi="Cambria Math"/>
-                </w:rPr>
-              </m:ctrlPr>
-            </m:sSubPr>
-            <m:e>
-              <m:r>
-                <w:rPr>
-                  <w:rFonts w:ascii="Cambria Math" w:hAnsi="Cambria Math"/>
-                </w:rPr>
-                <m:t>Beleuchtung</m:t>
-              </m:r>
-            </m:e>
-            <m:sub>
-              <m:r>
-                <w:rPr>
-                  <w:rFonts w:ascii="Cambria Math" w:hAnsi="Cambria Math"/>
-                </w:rPr>
-                <m:t>specular</m:t>
-              </m:r>
-            </m:sub>
-          </m:sSub>
-          <m:r>
-            <w:rPr>
-              <w:rFonts w:ascii="Cambria Math" w:hAnsi="Cambria Math"/>
-            </w:rPr>
-            <m:t>=</m:t>
-          </m:r>
-          <m:sSub>
-            <m:sSubPr>
-              <m:ctrlPr>
-                <w:rPr>
-                  <w:rFonts w:ascii="Cambria Math" w:hAnsi="Cambria Math"/>
-                </w:rPr>
-              </m:ctrlPr>
-            </m:sSubPr>
-            <m:e>
-              <m:r>
-                <w:rPr>
-                  <w:rFonts w:ascii="Cambria Math" w:hAnsi="Cambria Math"/>
-                </w:rPr>
-                <m:t>Objekt</m:t>
-              </m:r>
-            </m:e>
-            <m:sub>
-              <m:r>
-                <w:rPr>
-                  <w:rFonts w:ascii="Cambria Math" w:hAnsi="Cambria Math"/>
-                </w:rPr>
-                <m:t>specular</m:t>
-              </m:r>
-            </m:sub>
-          </m:sSub>
-          <m:r>
-            <w:rPr>
-              <w:rFonts w:ascii="Cambria Math" w:hAnsi="Cambria Math"/>
-            </w:rPr>
-            <m:t>*</m:t>
-          </m:r>
-          <m:sSub>
-            <m:sSubPr>
-              <m:ctrlPr>
-                <w:rPr>
-                  <w:rFonts w:ascii="Cambria Math" w:hAnsi="Cambria Math"/>
-                </w:rPr>
-              </m:ctrlPr>
-            </m:sSubPr>
-            <m:e>
-              <m:r>
-                <w:rPr>
-                  <w:rFonts w:ascii="Cambria Math" w:hAnsi="Cambria Math"/>
-                </w:rPr>
-                <m:t>Lichtquelle</m:t>
-              </m:r>
-            </m:e>
-            <m:sub>
-              <m:r>
-                <w:rPr>
-                  <w:rFonts w:ascii="Cambria Math" w:hAnsi="Cambria Math"/>
-                </w:rPr>
-                <m:t>specular</m:t>
-              </m:r>
-            </m:sub>
-          </m:sSub>
-          <m:r>
-            <w:rPr>
-              <w:rFonts w:ascii="Cambria Math" w:hAnsi="Cambria Math"/>
-            </w:rPr>
-            <m:t>*</m:t>
-          </m:r>
-          <m:sSup>
-            <m:sSupPr>
-              <m:ctrlPr>
-                <w:rPr>
-                  <w:rFonts w:ascii="Cambria Math" w:hAnsi="Cambria Math"/>
-                </w:rPr>
-              </m:ctrlPr>
-            </m:sSupPr>
-            <m:e>
-              <m:d>
-                <m:dPr>
-                  <m:ctrlPr>
-                    <w:rPr>
-                      <w:rFonts w:ascii="Cambria Math" w:hAnsi="Cambria Math"/>
-                    </w:rPr>
-                  </m:ctrlPr>
-                </m:dPr>
-                <m:e>
-                  <m:sSub>
-                    <m:sSubPr>
-                      <m:ctrlPr>
-                        <w:rPr>
-                          <w:rFonts w:ascii="Cambria Math" w:hAnsi="Cambria Math"/>
-                        </w:rPr>
-                      </m:ctrlPr>
-                    </m:sSubPr>
-                    <m:e>
-                      <m:r>
-                        <w:rPr>
-                          <w:rFonts w:ascii="Cambria Math" w:hAnsi="Cambria Math"/>
-                        </w:rPr>
-                        <m:t>Reflektionsachse</m:t>
-                      </m:r>
-                    </m:e>
-                    <m:sub>
-                      <m:r>
-                        <w:rPr>
-                          <w:rFonts w:ascii="Cambria Math" w:hAnsi="Cambria Math"/>
-                        </w:rPr>
-                        <m:t>optimal</m:t>
-                      </m:r>
-                    </m:sub>
-                  </m:sSub>
-                  <m:r>
-                    <w:rPr>
-                      <w:rFonts w:ascii="Cambria Math" w:hAnsi="Cambria Math"/>
-                    </w:rPr>
-                    <m:t>⋅</m:t>
-                  </m:r>
-                  <m:sSub>
-                    <m:sSubPr>
-                      <m:ctrlPr>
-                        <w:rPr>
-                          <w:rFonts w:ascii="Cambria Math" w:hAnsi="Cambria Math"/>
-                        </w:rPr>
-                      </m:ctrlPr>
-                    </m:sSubPr>
-                    <m:e>
-                      <m:r>
-                        <w:rPr>
-                          <w:rFonts w:ascii="Cambria Math" w:hAnsi="Cambria Math"/>
-                        </w:rPr>
-                        <m:t>Reflektionsachse</m:t>
-                      </m:r>
-                    </m:e>
-                    <m:sub>
-                      <m:r>
-                        <w:rPr>
-                          <w:rFonts w:ascii="Cambria Math" w:hAnsi="Cambria Math"/>
-                        </w:rPr>
-                        <m:t>real</m:t>
-                      </m:r>
-                    </m:sub>
-                  </m:sSub>
-                </m:e>
-              </m:d>
-            </m:e>
-            <m:sup>
-              <m:r>
-                <w:rPr>
-                  <w:rFonts w:ascii="Cambria Math" w:hAnsi="Cambria Math"/>
-                </w:rPr>
-                <m:t>shinyness</m:t>
-              </m:r>
-            </m:sup>
-          </m:sSup>
-        </m:oMath>
-      </m:oMathPara>
+      <m:oMath>
+        <m:sSub>
+          <m:sSubPr>
+            <m:ctrlPr>
+              <w:rPr>
+                <w:rFonts w:ascii="Cambria Math" w:hAnsi="Cambria Math"/>
+              </w:rPr>
+            </m:ctrlPr>
+          </m:sSubPr>
+          <m:e>
+            <m:r>
+              <w:rPr>
+                <w:rFonts w:ascii="Cambria Math" w:hAnsi="Cambria Math"/>
+              </w:rPr>
+              <m:t>Beleuchtung</m:t>
+            </m:r>
+          </m:e>
+          <m:sub>
+            <m:r>
+              <w:rPr>
+                <w:rFonts w:ascii="Cambria Math" w:hAnsi="Cambria Math"/>
+              </w:rPr>
+              <m:t>specular</m:t>
+            </m:r>
+          </m:sub>
+        </m:sSub>
+        <m:r>
+          <w:rPr>
+            <w:rFonts w:ascii="Cambria Math" w:hAnsi="Cambria Math"/>
+          </w:rPr>
+          <m:t>=</m:t>
+        </m:r>
+        <m:sSub>
+          <m:sSubPr>
+            <m:ctrlPr>
+              <w:rPr>
+                <w:rFonts w:ascii="Cambria Math" w:hAnsi="Cambria Math"/>
+              </w:rPr>
+            </m:ctrlPr>
+          </m:sSubPr>
+          <m:e>
+            <m:r>
+              <w:rPr>
+                <w:rFonts w:ascii="Cambria Math" w:hAnsi="Cambria Math"/>
+              </w:rPr>
+              <m:t>Objekt</m:t>
+            </m:r>
+          </m:e>
+          <m:sub>
+            <m:r>
+              <w:rPr>
+                <w:rFonts w:ascii="Cambria Math" w:hAnsi="Cambria Math"/>
+              </w:rPr>
+              <m:t>specular</m:t>
+            </m:r>
+          </m:sub>
+        </m:sSub>
+        <m:r>
+          <w:rPr>
+            <w:rFonts w:ascii="Cambria Math" w:hAnsi="Cambria Math"/>
+          </w:rPr>
+          <m:t>*</m:t>
+        </m:r>
+        <m:sSub>
+          <m:sSubPr>
+            <m:ctrlPr>
+              <w:rPr>
+                <w:rFonts w:ascii="Cambria Math" w:hAnsi="Cambria Math"/>
+              </w:rPr>
+            </m:ctrlPr>
+          </m:sSubPr>
+          <m:e>
+            <m:r>
+              <w:rPr>
+                <w:rFonts w:ascii="Cambria Math" w:hAnsi="Cambria Math"/>
+              </w:rPr>
+              <m:t>Lichtquelle</m:t>
+            </m:r>
+          </m:e>
+          <m:sub>
+            <m:r>
+              <w:rPr>
+                <w:rFonts w:ascii="Cambria Math" w:hAnsi="Cambria Math"/>
+              </w:rPr>
+              <m:t>specular</m:t>
+            </m:r>
+          </m:sub>
+        </m:sSub>
+        <m:r>
+          <w:rPr>
+            <w:rFonts w:ascii="Cambria Math" w:hAnsi="Cambria Math"/>
+          </w:rPr>
+          <m:t>*</m:t>
+        </m:r>
+        <m:sSup>
+          <m:sSupPr>
+            <m:ctrlPr>
+              <w:rPr>
+                <w:rFonts w:ascii="Cambria Math" w:hAnsi="Cambria Math"/>
+              </w:rPr>
+            </m:ctrlPr>
+          </m:sSupPr>
+          <m:e>
+            <m:d>
+              <m:dPr>
+                <m:ctrlPr>
+                  <w:rPr>
+                    <w:rFonts w:ascii="Cambria Math" w:hAnsi="Cambria Math"/>
+                  </w:rPr>
+                </m:ctrlPr>
+              </m:dPr>
+              <m:e>
+                <m:sSub>
+                  <m:sSubPr>
+                    <m:ctrlPr>
+                      <w:rPr>
+                        <w:rFonts w:ascii="Cambria Math" w:hAnsi="Cambria Math"/>
+                      </w:rPr>
+                    </m:ctrlPr>
+                  </m:sSubPr>
+                  <m:e>
+                    <m:r>
+                      <w:rPr>
+                        <w:rFonts w:ascii="Cambria Math" w:hAnsi="Cambria Math"/>
+                      </w:rPr>
+                      <m:t>Reflektionsachse</m:t>
+                    </m:r>
+                  </m:e>
+                  <m:sub>
+                    <m:r>
+                      <w:rPr>
+                        <w:rFonts w:ascii="Cambria Math" w:hAnsi="Cambria Math"/>
+                      </w:rPr>
+                      <m:t>optimal</m:t>
+                    </m:r>
+                  </m:sub>
+                </m:sSub>
+                <m:r>
+                  <w:rPr>
+                    <w:rFonts w:ascii="Cambria Math" w:hAnsi="Cambria Math"/>
+                  </w:rPr>
+                  <m:t>⋅</m:t>
+                </m:r>
+                <m:sSub>
+                  <m:sSubPr>
+                    <m:ctrlPr>
+                      <w:rPr>
+                        <w:rFonts w:ascii="Cambria Math" w:hAnsi="Cambria Math"/>
+                      </w:rPr>
+                    </m:ctrlPr>
+                  </m:sSubPr>
+                  <m:e>
+                    <m:r>
+                      <w:rPr>
+                        <w:rFonts w:ascii="Cambria Math" w:hAnsi="Cambria Math"/>
+                      </w:rPr>
+                      <m:t>Reflektionsachse</m:t>
+                    </m:r>
+                  </m:e>
+                  <m:sub>
+                    <m:r>
+                      <w:rPr>
+                        <w:rFonts w:ascii="Cambria Math" w:hAnsi="Cambria Math"/>
+                      </w:rPr>
+                      <m:t>real</m:t>
+                    </m:r>
+                  </m:sub>
+                </m:sSub>
+              </m:e>
+            </m:d>
+          </m:e>
+          <m:sup>
+            <m:r>
+              <w:rPr>
+                <w:rFonts w:ascii="Cambria Math" w:hAnsi="Cambria Math"/>
+              </w:rPr>
+              <m:t>shinyness</m:t>
+            </m:r>
+          </m:sup>
+        </m:sSup>
+      </m:oMath>
+      <w:r>
+        <w:t xml:space="preserve"> </w:t>
+      </w:r>
     </w:p>
     <w:p>
       <w:r>
@@ -3584,7 +3745,15 @@
         <w:fldChar w:fldCharType="end"/>
       </w:r>
       <w:r>
-        <w:t xml:space="preserve"> zeigt das Bild nur mit „Specular“-Beleuchtung. Besonders an der Lichtquelle kann man die „harten“ Reflektionen gut sehen.</w:t>
+        <w:t xml:space="preserve"> zeigt das Bild nur mit „</w:t>
+      </w:r>
+      <w:proofErr w:type="spellStart"/>
+      <w:r>
+        <w:t>Specular</w:t>
+      </w:r>
+      <w:proofErr w:type="spellEnd"/>
+      <w:r>
+        <w:t>“-Beleuchtung. Besonders an der Lichtquelle kann man die „harten“ Reflektionen gut sehen.</w:t>
       </w:r>
     </w:p>
     <w:p>
@@ -3593,7 +3762,7 @@
       </w:pPr>
       <w:r>
         <w:drawing>
-          <wp:inline distT="0" distB="0" distL="0" distR="0" wp14:anchorId="77109658" wp14:editId="5264ACF9">
+          <wp:inline distT="0" distB="0" distL="0" distR="0" wp14:anchorId="77109658" wp14:editId="305CC725">
             <wp:extent cx="2926080" cy="1645920"/>
             <wp:effectExtent l="0" t="0" r="7620" b="0"/>
             <wp:docPr id="13" name="Image3"/>
@@ -3631,34 +3800,55 @@
       <w:pPr>
         <w:pStyle w:val="Beschriftung"/>
       </w:pPr>
-      <w:bookmarkStart w:id="32" w:name="_Ref60012618"/>
-      <w:bookmarkStart w:id="33" w:name="_Toc60013547"/>
+      <w:bookmarkStart w:id="31" w:name="_Ref60012618"/>
+      <w:bookmarkStart w:id="32" w:name="_Toc60013547"/>
       <w:r>
         <w:t xml:space="preserve">Abbildung </w:t>
       </w:r>
-      <w:fldSimple w:instr=" SEQ Abbildung \* ARABIC ">
-        <w:r>
-          <w:rPr>
-            <w:noProof/>
-          </w:rPr>
-          <w:t>3</w:t>
-        </w:r>
-      </w:fldSimple>
+      <w:r>
+        <w:fldChar w:fldCharType="begin"/>
+      </w:r>
+      <w:r>
+        <w:instrText xml:space="preserve"> SEQ Abbildung \* ARABIC </w:instrText>
+      </w:r>
+      <w:r>
+        <w:fldChar w:fldCharType="separate"/>
+      </w:r>
+      <w:r>
+        <w:rPr>
+          <w:noProof/>
+        </w:rPr>
+        <w:t>3</w:t>
+      </w:r>
+      <w:r>
+        <w:rPr>
+          <w:noProof/>
+        </w:rPr>
+        <w:fldChar w:fldCharType="end"/>
+      </w:r>
+      <w:bookmarkEnd w:id="31"/>
+      <w:r>
+        <w:t>: Bild mit „</w:t>
+      </w:r>
+      <w:proofErr w:type="spellStart"/>
+      <w:r>
+        <w:t>Specular</w:t>
+      </w:r>
+      <w:proofErr w:type="spellEnd"/>
+      <w:r>
+        <w:t>“-Beleuchtung</w:t>
+      </w:r>
       <w:bookmarkEnd w:id="32"/>
-      <w:r>
-        <w:t>: Bild mit „Specular“-Beleuchtung</w:t>
-      </w:r>
-      <w:bookmarkEnd w:id="33"/>
     </w:p>
     <w:p>
       <w:pPr>
         <w:pStyle w:val="berschrift3"/>
       </w:pPr>
-      <w:bookmarkStart w:id="34" w:name="_Toc60071738"/>
+      <w:bookmarkStart w:id="33" w:name="_Toc60072604"/>
       <w:r>
         <w:t>Zusammensetzung der Beleuchtungswerte</w:t>
       </w:r>
-      <w:bookmarkEnd w:id="34"/>
+      <w:bookmarkEnd w:id="33"/>
     </w:p>
     <w:p>
       <w:r>
@@ -3701,7 +3891,7 @@
       </w:pPr>
       <w:r>
         <w:drawing>
-          <wp:inline distT="0" distB="0" distL="0" distR="0" wp14:anchorId="05A4B605" wp14:editId="1AE79EDB">
+          <wp:inline distT="0" distB="0" distL="0" distR="0" wp14:anchorId="05A4B605" wp14:editId="300BA327">
             <wp:extent cx="2926080" cy="1645920"/>
             <wp:effectExtent l="0" t="0" r="7620" b="0"/>
             <wp:docPr id="17" name="Image4"/>
@@ -3744,14 +3934,27 @@
       <w:r>
         <w:t xml:space="preserve">Abbildung </w:t>
       </w:r>
-      <w:fldSimple w:instr=" SEQ Abbildung \* ARABIC ">
-        <w:r>
-          <w:rPr>
-            <w:noProof/>
-          </w:rPr>
-          <w:t>4</w:t>
-        </w:r>
-      </w:fldSimple>
+      <w:r>
+        <w:fldChar w:fldCharType="begin"/>
+      </w:r>
+      <w:r>
+        <w:instrText xml:space="preserve"> SEQ Abbildung \* ARABIC </w:instrText>
+      </w:r>
+      <w:r>
+        <w:fldChar w:fldCharType="separate"/>
+      </w:r>
+      <w:r>
+        <w:rPr>
+          <w:noProof/>
+        </w:rPr>
+        <w:t>4</w:t>
+      </w:r>
+      <w:r>
+        <w:rPr>
+          <w:noProof/>
+        </w:rPr>
+        <w:fldChar w:fldCharType="end"/>
+      </w:r>
       <w:bookmarkEnd w:id="35"/>
       <w:r>
         <w:t>: Zusammengesetztes Bild</w:t>
@@ -3762,7 +3965,7 @@
       <w:pPr>
         <w:pStyle w:val="berschrift1"/>
       </w:pPr>
-      <w:bookmarkStart w:id="37" w:name="_Toc60071739"/>
+      <w:bookmarkStart w:id="37" w:name="_Toc60072605"/>
       <w:r>
         <w:lastRenderedPageBreak/>
         <w:t>Algorithmische</w:t>
@@ -3776,7 +3979,7 @@
       <w:pPr>
         <w:pStyle w:val="berschrift2"/>
       </w:pPr>
-      <w:bookmarkStart w:id="38" w:name="_Toc60071740"/>
+      <w:bookmarkStart w:id="38" w:name="_Toc60072606"/>
       <w:r>
         <w:t>Kollisionserkennung von Rays mit Objekten</w:t>
       </w:r>
@@ -3786,7 +3989,7 @@
       <w:pPr>
         <w:pStyle w:val="berschrift2"/>
       </w:pPr>
-      <w:bookmarkStart w:id="39" w:name="_Toc60071741"/>
+      <w:bookmarkStart w:id="39" w:name="_Toc60072607"/>
       <w:r>
         <w:t>Quadratische Lichtquelle</w:t>
       </w:r>
@@ -3794,14 +3997,22 @@
     </w:p>
     <w:p>
       <w:r>
-        <w:t>Da eine quadratische Lichtquelle gefordert ist, aber die in Kapitel 1 beschriebene Phong-Methode nur mit eindimensionalen Lichtquellen arbeitet, stellt das Berechnen der Beleuchtung eines Punktes ein besonderes Problem dar. Zusätzlich ist der einfache Ansatz zur Schattenbestimmung eines Punktes durch Werfen eines Strahls zur (punktförmigen) Lichtquelle, bedingt durch die zweidimensionale Ausdehnung der Lichtquelle, nicht möglich. Um weiche Schatten zu erhalten muss also ein anderer Ansatz gewählt werden.</w:t>
+        <w:t xml:space="preserve">Da eine quadratische Lichtquelle gefordert ist, aber die in Kapitel 1 beschriebene </w:t>
+      </w:r>
+      <w:proofErr w:type="spellStart"/>
+      <w:r>
+        <w:t>Phong</w:t>
+      </w:r>
+      <w:proofErr w:type="spellEnd"/>
+      <w:r>
+        <w:t>-Methode nur mit eindimensionalen Lichtquellen arbeitet, stellt das Berechnen der Beleuchtung eines Punktes ein besonderes Problem dar. Zusätzlich ist der einfache Ansatz zur Schattenbestimmung eines Punktes durch Werfen eines Strahls zur (punktförmigen) Lichtquelle, bedingt durch die zweidimensionale Ausdehnung der Lichtquelle, nicht möglich. Um weiche Schatten zu erhalten muss also ein anderer Ansatz gewählt werden.</w:t>
       </w:r>
     </w:p>
     <w:p>
       <w:pPr>
         <w:pStyle w:val="berschrift3"/>
       </w:pPr>
-      <w:bookmarkStart w:id="40" w:name="_Toc60071742"/>
+      <w:bookmarkStart w:id="40" w:name="_Toc60072608"/>
       <w:r>
         <w:t>Berechnung der Schatten</w:t>
       </w:r>
@@ -3814,7 +4025,15 @@
     </w:p>
     <w:p>
       <w:r>
-        <w:t>TODO: Skizze mit Zeichentablet einfügen</w:t>
+        <w:t xml:space="preserve">TODO: Skizze mit </w:t>
+      </w:r>
+      <w:proofErr w:type="spellStart"/>
+      <w:r>
+        <w:t>Zeichentablet</w:t>
+      </w:r>
+      <w:proofErr w:type="spellEnd"/>
+      <w:r>
+        <w:t xml:space="preserve"> einfügen</w:t>
       </w:r>
     </w:p>
     <w:p>
@@ -3921,15 +4140,6 @@
         <w:fldChar w:fldCharType="end"/>
       </w:r>
       <w:r>
-        <w:fldChar w:fldCharType="begin"/>
-      </w:r>
-      <w:r>
-        <w:instrText>REF Ref_Figure7_label_and_number \h</w:instrText>
-      </w:r>
-      <w:r>
-        <w:fldChar w:fldCharType="end"/>
-      </w:r>
-      <w:r>
         <w:t>) oder gemischt(siehe</w:t>
       </w:r>
       <w:r>
@@ -3960,7 +4170,15 @@
         <w:fldChar w:fldCharType="end"/>
       </w:r>
       <w:r>
-        <w:t xml:space="preserve">) gewählt werden. Für den finalen Render wurden jedoch nur systematische Shadow Rays benutzt, da diese für ein schöneres Bild sorgen und </w:t>
+        <w:t xml:space="preserve">) gewählt werden. Für den finalen </w:t>
+      </w:r>
+      <w:proofErr w:type="spellStart"/>
+      <w:r>
+        <w:t>Render</w:t>
+      </w:r>
+      <w:proofErr w:type="spellEnd"/>
+      <w:r>
+        <w:t xml:space="preserve"> wurden jedoch nur systematische Shadow Rays benutzt, da diese für ein schöneres Bild sorgen und </w:t>
       </w:r>
       <w:r>
         <w:t xml:space="preserve">die ungenutzten zufälligen Shadow Rays später zu Fehlern im Bild geführt haben (Siehe </w:t>
@@ -4085,14 +4303,27 @@
       <w:r>
         <w:t xml:space="preserve">Abbildung </w:t>
       </w:r>
-      <w:fldSimple w:instr=" SEQ Abbildung \* ARABIC ">
-        <w:r>
-          <w:rPr>
-            <w:noProof/>
-          </w:rPr>
-          <w:t>5</w:t>
-        </w:r>
-      </w:fldSimple>
+      <w:r>
+        <w:fldChar w:fldCharType="begin"/>
+      </w:r>
+      <w:r>
+        <w:instrText xml:space="preserve"> SEQ Abbildung \* ARABIC </w:instrText>
+      </w:r>
+      <w:r>
+        <w:fldChar w:fldCharType="separate"/>
+      </w:r>
+      <w:r>
+        <w:rPr>
+          <w:noProof/>
+        </w:rPr>
+        <w:t>5</w:t>
+      </w:r>
+      <w:r>
+        <w:rPr>
+          <w:noProof/>
+        </w:rPr>
+        <w:fldChar w:fldCharType="end"/>
+      </w:r>
       <w:bookmarkEnd w:id="41"/>
       <w:r>
         <w:t>: Bild mit 1 systematischen Shadow Ray</w:t>
@@ -4163,14 +4394,27 @@
       <w:r>
         <w:t xml:space="preserve">Abbildung </w:t>
       </w:r>
-      <w:fldSimple w:instr=" SEQ Abbildung \* ARABIC ">
-        <w:r>
-          <w:rPr>
-            <w:noProof/>
-          </w:rPr>
-          <w:t>6</w:t>
-        </w:r>
-      </w:fldSimple>
+      <w:r>
+        <w:fldChar w:fldCharType="begin"/>
+      </w:r>
+      <w:r>
+        <w:instrText xml:space="preserve"> SEQ Abbildung \* ARABIC </w:instrText>
+      </w:r>
+      <w:r>
+        <w:fldChar w:fldCharType="separate"/>
+      </w:r>
+      <w:r>
+        <w:rPr>
+          <w:noProof/>
+        </w:rPr>
+        <w:t>6</w:t>
+      </w:r>
+      <w:r>
+        <w:rPr>
+          <w:noProof/>
+        </w:rPr>
+        <w:fldChar w:fldCharType="end"/>
+      </w:r>
       <w:bookmarkEnd w:id="43"/>
       <w:r>
         <w:t>: Bild mit 4 systematischen Shadow Rays</w:t>
@@ -4244,14 +4488,27 @@
       <w:r>
         <w:t xml:space="preserve"> </w:t>
       </w:r>
-      <w:fldSimple w:instr=" SEQ Abbildung \* ARABIC ">
-        <w:r>
-          <w:rPr>
-            <w:noProof/>
-          </w:rPr>
-          <w:t>7</w:t>
-        </w:r>
-      </w:fldSimple>
+      <w:r>
+        <w:fldChar w:fldCharType="begin"/>
+      </w:r>
+      <w:r>
+        <w:instrText xml:space="preserve"> SEQ Abbildung \* ARABIC </w:instrText>
+      </w:r>
+      <w:r>
+        <w:fldChar w:fldCharType="separate"/>
+      </w:r>
+      <w:r>
+        <w:rPr>
+          <w:noProof/>
+        </w:rPr>
+        <w:t>7</w:t>
+      </w:r>
+      <w:r>
+        <w:rPr>
+          <w:noProof/>
+        </w:rPr>
+        <w:fldChar w:fldCharType="end"/>
+      </w:r>
       <w:bookmarkEnd w:id="45"/>
       <w:r>
         <w:t>: Bild mit 9 systematischen Shadow Rays</w:t>
@@ -4325,14 +4582,27 @@
       <w:r>
         <w:t xml:space="preserve"> </w:t>
       </w:r>
-      <w:fldSimple w:instr=" SEQ Abbildung \* ARABIC ">
-        <w:r>
-          <w:rPr>
-            <w:noProof/>
-          </w:rPr>
-          <w:t>8</w:t>
-        </w:r>
-      </w:fldSimple>
+      <w:r>
+        <w:fldChar w:fldCharType="begin"/>
+      </w:r>
+      <w:r>
+        <w:instrText xml:space="preserve"> SEQ Abbildung \* ARABIC </w:instrText>
+      </w:r>
+      <w:r>
+        <w:fldChar w:fldCharType="separate"/>
+      </w:r>
+      <w:r>
+        <w:rPr>
+          <w:noProof/>
+        </w:rPr>
+        <w:t>8</w:t>
+      </w:r>
+      <w:r>
+        <w:rPr>
+          <w:noProof/>
+        </w:rPr>
+        <w:fldChar w:fldCharType="end"/>
+      </w:r>
       <w:bookmarkEnd w:id="47"/>
       <w:r>
         <w:t>: Bild mit 8 zufälligen Shadow Rays</w:t>
@@ -4407,14 +4677,27 @@
       <w:r>
         <w:t xml:space="preserve"> </w:t>
       </w:r>
-      <w:fldSimple w:instr=" SEQ Abbildung \* ARABIC ">
-        <w:r>
-          <w:rPr>
-            <w:noProof/>
-          </w:rPr>
-          <w:t>9</w:t>
-        </w:r>
-      </w:fldSimple>
+      <w:r>
+        <w:fldChar w:fldCharType="begin"/>
+      </w:r>
+      <w:r>
+        <w:instrText xml:space="preserve"> SEQ Abbildung \* ARABIC </w:instrText>
+      </w:r>
+      <w:r>
+        <w:fldChar w:fldCharType="separate"/>
+      </w:r>
+      <w:r>
+        <w:rPr>
+          <w:noProof/>
+        </w:rPr>
+        <w:t>9</w:t>
+      </w:r>
+      <w:r>
+        <w:rPr>
+          <w:noProof/>
+        </w:rPr>
+        <w:fldChar w:fldCharType="end"/>
+      </w:r>
       <w:bookmarkEnd w:id="49"/>
       <w:r>
         <w:t>: Bild mit 9 systematischen und 8 zufälligen Shadow Rays</w:t>
@@ -4425,20 +4708,63 @@
       <w:pPr>
         <w:pStyle w:val="berschrift3"/>
       </w:pPr>
-      <w:bookmarkStart w:id="51" w:name="_Toc60071743"/>
+      <w:bookmarkStart w:id="51" w:name="_Toc60072609"/>
       <w:r>
         <w:t>Berechnung der Beleuchtung</w:t>
       </w:r>
       <w:bookmarkEnd w:id="51"/>
     </w:p>
     <w:p>
-      <w:r>
-        <w:t>Bei der Berechnung der Beleuchtung für eine quadratische Lichtquelle nach dem Phong-Modell ist nur der „Diffuse“- und „Specular“-Wert wichtig, da nur diese von der Position des Lichts abhängen. Für die Berechnung dieser Werte wird daher der für den Punkt auf dem Objekt der optimale Punkt auf der Lichtfläche zur Berechnung verwendet.</w:t>
+      <w:pPr>
+        <w:rPr>
+          <w:rStyle w:val="Tobebttered"/>
+        </w:rPr>
+      </w:pPr>
+      <w:r>
+        <w:t xml:space="preserve">Bei der Berechnung der Beleuchtung für eine quadratische Lichtquelle nach dem </w:t>
+      </w:r>
+      <w:proofErr w:type="spellStart"/>
+      <w:r>
+        <w:t>Phong</w:t>
+      </w:r>
+      <w:proofErr w:type="spellEnd"/>
+      <w:r>
+        <w:t>-Modell ist nur der „Diffuse“- und „</w:t>
+      </w:r>
+      <w:proofErr w:type="spellStart"/>
+      <w:r>
+        <w:t>Specular</w:t>
+      </w:r>
+      <w:proofErr w:type="spellEnd"/>
+      <w:r>
+        <w:t xml:space="preserve">“-Wert wichtig, da nur diese von der Position des Lichts abhängen. </w:t>
+      </w:r>
+      <w:r>
+        <w:rPr>
+          <w:rStyle w:val="Tobebttered"/>
+        </w:rPr>
+        <w:t>Für die Berechnung dieser Werte wird daher der für den Punkt auf dem Objekt der optimale Punkt auf der Lichtfläche zur Berechnung verwendet.</w:t>
       </w:r>
     </w:p>
     <w:p>
       <w:r>
-        <w:t>Bei der Berechnung des Specular-Wertes wird anhand der realen Reflektionsachse (dem Normalenvektor der Oberfläche) ein reflektierter Ray von der Kamera aus gebildet. Wie weit man diesem Ray folgen muss um auf der Lichtebene zu landen wird mit folgender Formel berechnet:</w:t>
+        <w:t xml:space="preserve">Bei der Berechnung des </w:t>
+      </w:r>
+      <w:proofErr w:type="spellStart"/>
+      <w:r>
+        <w:t>Specular</w:t>
+      </w:r>
+      <w:proofErr w:type="spellEnd"/>
+      <w:r>
+        <w:t xml:space="preserve">-Wertes wird anhand der realen </w:t>
+      </w:r>
+      <w:proofErr w:type="spellStart"/>
+      <w:r>
+        <w:t>Reflektionsachse</w:t>
+      </w:r>
+      <w:proofErr w:type="spellEnd"/>
+      <w:r>
+        <w:t xml:space="preserve"> (dem Normalenvektor der Oberfläche) ein reflektierter Ray von der Kamera aus gebildet. Wie weit man diesem Ray folgen muss um auf der Lichtebene zu landen wird mit folgender Formel berechnet:</w:t>
       </w:r>
     </w:p>
     <w:p>
@@ -4647,7 +4973,15 @@
       </m:oMathPara>
     </w:p>
     <w:p>
-      <w:r>
+      <w:pPr>
+        <w:rPr>
+          <w:rStyle w:val="Tobebttered"/>
+        </w:rPr>
+      </w:pPr>
+      <w:r>
+        <w:rPr>
+          <w:rStyle w:val="Tobebttered"/>
+        </w:rPr>
         <w:t>Wenn der Ray parallel zur der Lichtebene ist (</w:t>
       </w:r>
       <m:oMath>
@@ -4655,6 +4989,7 @@
           <m:sSubPr>
             <m:ctrlPr>
               <w:rPr>
+                <w:rStyle w:val="Tobebttered"/>
                 <w:rFonts w:ascii="Cambria Math" w:hAnsi="Cambria Math"/>
               </w:rPr>
             </m:ctrlPr>
@@ -4662,6 +4997,7 @@
           <m:e>
             <m:r>
               <w:rPr>
+                <w:rStyle w:val="Tobebttered"/>
                 <w:rFonts w:ascii="Cambria Math" w:hAnsi="Cambria Math"/>
               </w:rPr>
               <m:t>Normal</m:t>
@@ -4670,6 +5006,7 @@
           <m:sub>
             <m:r>
               <w:rPr>
+                <w:rStyle w:val="Tobebttered"/>
                 <w:rFonts w:ascii="Cambria Math" w:hAnsi="Cambria Math"/>
               </w:rPr>
               <m:t>licht</m:t>
@@ -4678,6 +5015,7 @@
         </m:sSub>
         <m:r>
           <w:rPr>
+            <w:rStyle w:val="Tobebttered"/>
             <w:rFonts w:ascii="Cambria Math" w:hAnsi="Cambria Math"/>
           </w:rPr>
           <m:t>⋅</m:t>
@@ -4686,6 +5024,7 @@
           <m:sSubPr>
             <m:ctrlPr>
               <w:rPr>
+                <w:rStyle w:val="Tobebttered"/>
                 <w:rFonts w:ascii="Cambria Math" w:hAnsi="Cambria Math"/>
               </w:rPr>
             </m:ctrlPr>
@@ -4693,6 +5032,7 @@
           <m:e>
             <m:r>
               <w:rPr>
+                <w:rStyle w:val="Tobebttered"/>
                 <w:rFonts w:ascii="Cambria Math" w:hAnsi="Cambria Math"/>
               </w:rPr>
               <m:t>Richtung</m:t>
@@ -4701,6 +5041,7 @@
           <m:sub>
             <m:r>
               <w:rPr>
+                <w:rStyle w:val="Tobebttered"/>
                 <w:rFonts w:ascii="Cambria Math" w:hAnsi="Cambria Math"/>
               </w:rPr>
               <m:t>ray</m:t>
@@ -4709,64 +5050,118 @@
         </m:sSub>
         <m:r>
           <w:rPr>
+            <w:rStyle w:val="Tobebttered"/>
             <w:rFonts w:ascii="Cambria Math" w:hAnsi="Cambria Math"/>
           </w:rPr>
           <m:t>=0</m:t>
         </m:r>
       </m:oMath>
       <w:r>
-        <w:t>) wird zu der Richtung des Rays ein kleiner Offset hinzugefügt um den Schnittpunkt nahe Unendlich zu legen. Der herausgefundene Schnittpunkt wird anschließend durch eine Basisänderung so vom dreidimensionalen in den zweidimensionalen</w:t>
-      </w:r>
-      <w:r>
+        <w:rPr>
+          <w:rStyle w:val="Tobebttered"/>
+        </w:rPr>
+        <w:t xml:space="preserve">) wird zu der Richtung des Rays ein kleiner Offset </w:t>
+      </w:r>
+      <w:r>
+        <w:rPr>
+          <w:rStyle w:val="Tobebttered"/>
+        </w:rPr>
+        <w:t>hinzugefügt,</w:t>
+      </w:r>
+      <w:r>
+        <w:rPr>
+          <w:rStyle w:val="Tobebttered"/>
+        </w:rPr>
+        <w:t xml:space="preserve"> um den Schnittpunkt nahe Unendlich zu legen. Der herausgefundene Schnittpunkt wird anschließend durch eine Basisänderung so vom dreidimensionalen in den zweidimensionalen</w:t>
+      </w:r>
+      <w:r>
+        <w:rPr>
+          <w:rStyle w:val="Tobebttered"/>
+        </w:rPr>
         <w:t xml:space="preserve"> Raum</w:t>
       </w:r>
       <w:r>
+        <w:rPr>
+          <w:rStyle w:val="Tobebttered"/>
+        </w:rPr>
         <w:t xml:space="preserve"> projiziert,</w:t>
       </w:r>
       <w:r>
+        <w:rPr>
+          <w:rStyle w:val="Tobebttered"/>
+        </w:rPr>
         <w:t xml:space="preserve"> so</w:t>
       </w:r>
       <w:r>
+        <w:rPr>
+          <w:rStyle w:val="Tobebttered"/>
+        </w:rPr>
         <w:t xml:space="preserve"> dass ein Wert im Bereich </w:t>
       </w:r>
       <m:oMath>
         <m:r>
           <w:rPr>
+            <w:rStyle w:val="Tobebttered"/>
             <w:rFonts w:ascii="Cambria Math" w:hAnsi="Cambria Math"/>
           </w:rPr>
           <m:t>0&lt;=x, y&lt;=1</m:t>
         </m:r>
       </m:oMath>
       <w:r>
+        <w:rPr>
+          <w:rStyle w:val="Tobebttered"/>
+        </w:rPr>
         <w:t xml:space="preserve"> einem Punkt auf der Lichtebene innerhalb des Lichts entspricht (Für die Transformation wird die Pseudoinverse einer Matrix, die aus den aufspannenden Vektoren des Lichts besteht, benutzt). Ist n positiv wird der zu dem Schnittpunkt nächste Wert im Bereich </w:t>
       </w:r>
       <m:oMath>
         <m:r>
           <w:rPr>
+            <w:rStyle w:val="Tobebttered"/>
             <w:rFonts w:ascii="Cambria Math" w:hAnsi="Cambria Math"/>
           </w:rPr>
           <m:t>0&lt;=x, y&lt;=1</m:t>
         </m:r>
       </m:oMath>
       <w:r>
+        <w:rPr>
+          <w:rStyle w:val="Tobebttered"/>
+        </w:rPr>
         <w:t xml:space="preserve"> rücktransformiert, wenn n negativ ist, </w:t>
       </w:r>
       <w:r>
+        <w:rPr>
+          <w:rStyle w:val="Tobebttered"/>
+        </w:rPr>
         <w:t>wird der am</w:t>
       </w:r>
       <w:r>
+        <w:rPr>
+          <w:rStyle w:val="Tobebttered"/>
+        </w:rPr>
         <w:t xml:space="preserve"> weitesten entfernteste</w:t>
       </w:r>
       <w:r>
+        <w:rPr>
+          <w:rStyle w:val="Tobebttered"/>
+        </w:rPr>
         <w:t xml:space="preserve"> Punkt rücktransformiert</w:t>
       </w:r>
       <w:r>
+        <w:rPr>
+          <w:rStyle w:val="Tobebttered"/>
+        </w:rPr>
         <w:t>. Dieser rücktransformierte, nun wieder im dreidimensionalen Raum liegende</w:t>
       </w:r>
       <w:r>
+        <w:rPr>
+          <w:rStyle w:val="Tobebttered"/>
+        </w:rPr>
         <w:t>,</w:t>
       </w:r>
       <w:r>
+        <w:rPr>
+          <w:rStyle w:val="Tobebttered"/>
+        </w:rPr>
         <w:t xml:space="preserve"> Punkt wird dann für die Berechnung der optimalen Lichtachse verwendet.</w:t>
       </w:r>
     </w:p>
@@ -4778,7 +5173,15 @@
     </w:p>
     <w:p>
       <w:r>
-        <w:t>//TODO: ganz viele skizzen einfügen</w:t>
+        <w:t xml:space="preserve">//TODO: ganz viele </w:t>
+      </w:r>
+      <w:proofErr w:type="spellStart"/>
+      <w:r>
+        <w:t>skizzen</w:t>
+      </w:r>
+      <w:proofErr w:type="spellEnd"/>
+      <w:r>
+        <w:t xml:space="preserve"> einfügen</w:t>
       </w:r>
     </w:p>
     <w:p/>
@@ -4786,7 +5189,7 @@
       <w:pPr>
         <w:pStyle w:val="berschrift1"/>
       </w:pPr>
-      <w:bookmarkStart w:id="52" w:name="_Toc60071744"/>
+      <w:bookmarkStart w:id="52" w:name="_Toc60072610"/>
       <w:r>
         <w:lastRenderedPageBreak/>
         <w:t>Implementierung</w:t>
@@ -4797,7 +5200,15 @@
       <w:pPr>
         <w:pStyle w:val="berschrift2"/>
       </w:pPr>
-      <w:bookmarkStart w:id="53" w:name="_Toc60071745"/>
+      <w:r>
+        <w:t>Implementierung des 3-dimensionalen Raums</w:t>
+      </w:r>
+    </w:p>
+    <w:p>
+      <w:pPr>
+        <w:pStyle w:val="berschrift2"/>
+      </w:pPr>
+      <w:bookmarkStart w:id="53" w:name="_Toc60072611"/>
       <w:r>
         <w:t>Funktionen</w:t>
       </w:r>
@@ -4805,19 +5216,151 @@
     </w:p>
     <w:p>
       <w:pPr>
+        <w:sectPr>
+          <w:headerReference w:type="default" r:id="rId28"/>
+          <w:headerReference w:type="first" r:id="rId29"/>
+          <w:pgSz w:w="11906" w:h="16838"/>
+          <w:pgMar w:top="1701" w:right="1418" w:bottom="1418" w:left="1418" w:header="709" w:footer="709" w:gutter="0"/>
+          <w:cols w:space="708"/>
+          <w:titlePg/>
+          <w:docGrid w:linePitch="360"/>
+        </w:sectPr>
+      </w:pPr>
+    </w:p>
+    <w:p>
+      <w:pPr>
         <w:pStyle w:val="berschrift2"/>
       </w:pPr>
-      <w:bookmarkStart w:id="54" w:name="_Toc60071746"/>
+      <w:bookmarkStart w:id="54" w:name="_Toc60072612"/>
+      <w:r>
+        <w:lastRenderedPageBreak/>
+        <w:drawing>
+          <wp:anchor distT="0" distB="0" distL="114300" distR="114300" simplePos="0" relativeHeight="251658240" behindDoc="1" locked="0" layoutInCell="1" allowOverlap="1" wp14:anchorId="3F0BB6FF" wp14:editId="637DF640">
+            <wp:simplePos x="0" y="0"/>
+            <wp:positionH relativeFrom="margin">
+              <wp:posOffset>95250</wp:posOffset>
+            </wp:positionH>
+            <wp:positionV relativeFrom="paragraph">
+              <wp:posOffset>605790</wp:posOffset>
+            </wp:positionV>
+            <wp:extent cx="10346055" cy="5558155"/>
+            <wp:effectExtent l="0" t="0" r="0" b="4445"/>
+            <wp:wrapTight wrapText="bothSides">
+              <wp:wrapPolygon edited="0">
+                <wp:start x="17500" y="0"/>
+                <wp:lineTo x="6841" y="962"/>
+                <wp:lineTo x="6841" y="4738"/>
+                <wp:lineTo x="1551" y="4738"/>
+                <wp:lineTo x="1551" y="7995"/>
+                <wp:lineTo x="2148" y="8292"/>
+                <wp:lineTo x="3898" y="8292"/>
+                <wp:lineTo x="3898" y="10661"/>
+                <wp:lineTo x="2108" y="11179"/>
+                <wp:lineTo x="1790" y="11327"/>
+                <wp:lineTo x="1790" y="13030"/>
+                <wp:lineTo x="0" y="13252"/>
+                <wp:lineTo x="0" y="20359"/>
+                <wp:lineTo x="1790" y="21321"/>
+                <wp:lineTo x="1790" y="21543"/>
+                <wp:lineTo x="12608" y="21543"/>
+                <wp:lineTo x="14119" y="21321"/>
+                <wp:lineTo x="15710" y="20729"/>
+                <wp:lineTo x="15670" y="20137"/>
+                <wp:lineTo x="17420" y="20137"/>
+                <wp:lineTo x="20642" y="19396"/>
+                <wp:lineTo x="20681" y="14584"/>
+                <wp:lineTo x="20363" y="14510"/>
+                <wp:lineTo x="15670" y="14214"/>
+                <wp:lineTo x="15750" y="13770"/>
+                <wp:lineTo x="12608" y="13030"/>
+                <wp:lineTo x="13244" y="13030"/>
+                <wp:lineTo x="13841" y="12437"/>
+                <wp:lineTo x="13801" y="11845"/>
+                <wp:lineTo x="15471" y="11845"/>
+                <wp:lineTo x="21318" y="10957"/>
+                <wp:lineTo x="21397" y="6811"/>
+                <wp:lineTo x="21079" y="6589"/>
+                <wp:lineTo x="19647" y="5923"/>
+                <wp:lineTo x="19647" y="4738"/>
+                <wp:lineTo x="21556" y="3628"/>
+                <wp:lineTo x="21556" y="0"/>
+                <wp:lineTo x="17500" y="0"/>
+              </wp:wrapPolygon>
+            </wp:wrapTight>
+            <wp:docPr id="11" name="Grafik 11"/>
+            <wp:cNvGraphicFramePr>
+              <a:graphicFrameLocks xmlns:a="http://schemas.openxmlformats.org/drawingml/2006/main" noChangeAspect="1"/>
+            </wp:cNvGraphicFramePr>
+            <a:graphic xmlns:a="http://schemas.openxmlformats.org/drawingml/2006/main">
+              <a:graphicData uri="http://schemas.openxmlformats.org/drawingml/2006/picture">
+                <pic:pic xmlns:pic="http://schemas.openxmlformats.org/drawingml/2006/picture">
+                  <pic:nvPicPr>
+                    <pic:cNvPr id="11" name="rayclasses.png"/>
+                    <pic:cNvPicPr/>
+                  </pic:nvPicPr>
+                  <pic:blipFill>
+                    <a:blip r:embed="rId30">
+                      <a:extLst>
+                        <a:ext uri="{28A0092B-C50C-407E-A947-70E740481C1C}">
+                          <a14:useLocalDpi xmlns:a14="http://schemas.microsoft.com/office/drawing/2010/main" val="0"/>
+                        </a:ext>
+                        <a:ext uri="{96DAC541-7B7A-43D3-8B79-37D633B846F1}">
+                          <asvg:svgBlip xmlns:asvg="http://schemas.microsoft.com/office/drawing/2016/SVG/main" r:embed="rId31"/>
+                        </a:ext>
+                      </a:extLst>
+                    </a:blip>
+                    <a:stretch>
+                      <a:fillRect/>
+                    </a:stretch>
+                  </pic:blipFill>
+                  <pic:spPr>
+                    <a:xfrm>
+                      <a:off x="0" y="0"/>
+                      <a:ext cx="10346055" cy="5558155"/>
+                    </a:xfrm>
+                    <a:prstGeom prst="rect">
+                      <a:avLst/>
+                    </a:prstGeom>
+                  </pic:spPr>
+                </pic:pic>
+              </a:graphicData>
+            </a:graphic>
+            <wp14:sizeRelH relativeFrom="margin">
+              <wp14:pctWidth>0</wp14:pctWidth>
+            </wp14:sizeRelH>
+            <wp14:sizeRelV relativeFrom="margin">
+              <wp14:pctHeight>0</wp14:pctHeight>
+            </wp14:sizeRelV>
+          </wp:anchor>
+        </w:drawing>
+      </w:r>
       <w:r>
         <w:t>Klassenmodell</w:t>
       </w:r>
       <w:bookmarkEnd w:id="54"/>
     </w:p>
+    <w:p/>
     <w:p>
       <w:pPr>
+        <w:sectPr>
+          <w:pgSz w:w="16838" w:h="11906" w:orient="landscape"/>
+          <w:pgMar w:top="567" w:right="113" w:bottom="567" w:left="113" w:header="0" w:footer="0" w:gutter="0"/>
+          <w:cols w:space="708"/>
+          <w:titlePg/>
+          <w:docGrid w:linePitch="360"/>
+        </w:sectPr>
+      </w:pPr>
+    </w:p>
+    <w:p>
+      <w:pPr>
         <w:pStyle w:val="berschrift2"/>
       </w:pPr>
-      <w:bookmarkStart w:id="55" w:name="_Toc60071747"/>
+    </w:p>
+    <w:p>
+      <w:pPr>
+        <w:pStyle w:val="berschrift2"/>
+      </w:pPr>
+      <w:bookmarkStart w:id="55" w:name="_Toc60072613"/>
       <w:r>
         <w:t>Mögliche Optimierungen</w:t>
       </w:r>
@@ -4832,7 +5375,7 @@
       <w:pPr>
         <w:pStyle w:val="berschrift3"/>
       </w:pPr>
-      <w:bookmarkStart w:id="56" w:name="_Toc60071748"/>
+      <w:bookmarkStart w:id="56" w:name="_Toc60072614"/>
       <w:r>
         <w:t>Performance</w:t>
       </w:r>
@@ -4840,26 +5383,82 @@
     </w:p>
     <w:p>
       <w:r>
-        <w:t>Das implementierte Programm ist denkbar ineffizient. So braucht die Berechnung eines Bildes in Full-HD (1080*1920px) mit 64 Shadow Rays und einer maximalen Raytracing-Tiefe von 4 (also maximal 256 Shadow Rays pro Pixel) etwa 15 Stunden auf einer modernen CPU. Dies liegt daran, dass Python als interpretierte Sprache langsamer ist als eine Sprache die als Maschinencode ausgeführt wird, wie etwa C.</w:t>
+        <w:t xml:space="preserve">Das implementierte Programm ist denkbar ineffizient. So braucht die Berechnung eines Bildes in </w:t>
+      </w:r>
+      <w:proofErr w:type="spellStart"/>
+      <w:r>
+        <w:t>Full</w:t>
+      </w:r>
+      <w:proofErr w:type="spellEnd"/>
+      <w:r>
+        <w:t xml:space="preserve">-HD (1080*1920px) mit 64 Shadow Rays und einer maximalen </w:t>
+      </w:r>
+      <w:proofErr w:type="spellStart"/>
+      <w:r>
+        <w:t>Raytracing</w:t>
+      </w:r>
+      <w:proofErr w:type="spellEnd"/>
+      <w:r>
+        <w:t>-Tiefe von 4 (also maximal 256 Shadow Rays pro Pixel) etwa 15 Stunden auf einer modernen CPU. Dies liegt daran, dass Python als interpretierte Sprache langsamer ist als eine Sprache die als Maschinencode ausgeführt wird, wie etwa C.</w:t>
       </w:r>
     </w:p>
     <w:p>
       <w:r>
-        <w:t xml:space="preserve">Trotzdem kann man durch konsequentes Nutzen von in C implementieren Modulen von Python, wie etwa Numpy, und das </w:t>
+        <w:t xml:space="preserve">Trotzdem kann man durch konsequentes Nutzen von in C implementieren Modulen von Python, wie etwa </w:t>
+      </w:r>
+      <w:proofErr w:type="spellStart"/>
+      <w:r>
+        <w:t>Numpy</w:t>
+      </w:r>
+      <w:proofErr w:type="spellEnd"/>
+      <w:r>
+        <w:t xml:space="preserve">, und das </w:t>
       </w:r>
       <w:r>
         <w:t>Verwenden</w:t>
       </w:r>
       <w:r>
-        <w:t xml:space="preserve"> von in C umgesetzten builtins von Python, wie der map() Befehl</w:t>
-      </w:r>
-      <w:r>
-        <w:t>. Durch die Ersetzung von einigen Schleifen durch map() konnte die Laufzeit um fast ein Zehntel reduziert werden.</w:t>
+        <w:t xml:space="preserve"> von in C umgesetzten </w:t>
+      </w:r>
+      <w:proofErr w:type="spellStart"/>
+      <w:r>
+        <w:t>builtins</w:t>
+      </w:r>
+      <w:proofErr w:type="spellEnd"/>
+      <w:r>
+        <w:t xml:space="preserve"> von Python, wie der </w:t>
+      </w:r>
+      <w:proofErr w:type="spellStart"/>
+      <w:r>
+        <w:t>map</w:t>
+      </w:r>
+      <w:proofErr w:type="spellEnd"/>
+      <w:r>
+        <w:t>() Befehl</w:t>
+      </w:r>
+      <w:r>
+        <w:t xml:space="preserve">. Durch die Ersetzung von einigen Schleifen durch </w:t>
+      </w:r>
+      <w:proofErr w:type="spellStart"/>
+      <w:r>
+        <w:t>map</w:t>
+      </w:r>
+      <w:proofErr w:type="spellEnd"/>
+      <w:r>
+        <w:t>() konnte die Laufzeit um fast ein Zehntel reduziert werden.</w:t>
       </w:r>
     </w:p>
     <w:p>
       <w:r>
-        <w:t>Neben der effizienteren Ausnutzung der vorhandenen Ressourcen kann man die vorhandenen Ressourcen erhöhen, indem man mehr Prozessorkerne zur Berechnung einsetzt. Durch den Einsatz des Python Moduls „multiprocessing“ (Standard Python Modul) konnte die Berechnungszeit auf einem System mit vier Kernen ca. auf ein Drittel reduziert werden.</w:t>
+        <w:t>Neben der effizienteren Ausnutzung der vorhandenen Ressourcen kann man die vorhandenen Ressourcen erhöhen, indem man mehr Prozessorkerne zur Berechnung einsetzt. Durch den Einsatz des Python Moduls „</w:t>
+      </w:r>
+      <w:proofErr w:type="spellStart"/>
+      <w:r>
+        <w:t>multiprocessing</w:t>
+      </w:r>
+      <w:proofErr w:type="spellEnd"/>
+      <w:r>
+        <w:t>“ (Standard Python Modul) konnte die Berechnungszeit auf einem System mit vier Kernen ca. auf ein Drittel reduziert werden.</w:t>
       </w:r>
     </w:p>
     <w:tbl>
@@ -4881,9 +5480,11 @@
             <w:pPr>
               <w:pStyle w:val="Tabellemittig"/>
             </w:pPr>
+            <w:proofErr w:type="spellStart"/>
             <w:r>
               <w:t>Berechnungsverfahren</w:t>
             </w:r>
+            <w:proofErr w:type="spellEnd"/>
           </w:p>
         </w:tc>
         <w:tc>
@@ -4938,7 +5539,6 @@
               <w:pStyle w:val="Tabellemittig"/>
             </w:pPr>
             <w:r>
-              <w:lastRenderedPageBreak/>
               <w:t>Multi Process</w:t>
             </w:r>
           </w:p>
@@ -4966,14 +5566,27 @@
       <w:r>
         <w:t xml:space="preserve">Tabelle </w:t>
       </w:r>
-      <w:fldSimple w:instr=" SEQ Tabelle \* ARABIC ">
-        <w:r>
-          <w:rPr>
-            <w:noProof/>
-          </w:rPr>
-          <w:t>1</w:t>
-        </w:r>
-      </w:fldSimple>
+      <w:r>
+        <w:fldChar w:fldCharType="begin"/>
+      </w:r>
+      <w:r>
+        <w:instrText xml:space="preserve"> SEQ Tabelle \* ARABIC </w:instrText>
+      </w:r>
+      <w:r>
+        <w:fldChar w:fldCharType="separate"/>
+      </w:r>
+      <w:r>
+        <w:rPr>
+          <w:noProof/>
+        </w:rPr>
+        <w:t>1</w:t>
+      </w:r>
+      <w:r>
+        <w:rPr>
+          <w:noProof/>
+        </w:rPr>
+        <w:fldChar w:fldCharType="end"/>
+      </w:r>
       <w:r>
         <w:t xml:space="preserve">: Vergleich der Rechenzeiten eines 480*853px </w:t>
       </w:r>
@@ -4993,14 +5606,47 @@
           <w:i/>
           <w:iCs/>
         </w:rPr>
-        <w:t>Da multiprocessing kein erlaubtes Modul ist, gibt es im Github einen extra Branch der dieses Modul verwendet.</w:t>
+        <w:lastRenderedPageBreak/>
+        <w:t xml:space="preserve">Da </w:t>
+      </w:r>
+      <w:proofErr w:type="spellStart"/>
+      <w:r>
+        <w:rPr>
+          <w:i/>
+          <w:iCs/>
+        </w:rPr>
+        <w:t>multiprocessing</w:t>
+      </w:r>
+      <w:proofErr w:type="spellEnd"/>
+      <w:r>
+        <w:rPr>
+          <w:i/>
+          <w:iCs/>
+        </w:rPr>
+        <w:t xml:space="preserve"> kein erlaubtes Modul ist, gibt es im </w:t>
+      </w:r>
+      <w:proofErr w:type="spellStart"/>
+      <w:r>
+        <w:rPr>
+          <w:i/>
+          <w:iCs/>
+        </w:rPr>
+        <w:t>Github</w:t>
+      </w:r>
+      <w:proofErr w:type="spellEnd"/>
+      <w:r>
+        <w:rPr>
+          <w:i/>
+          <w:iCs/>
+        </w:rPr>
+        <w:t xml:space="preserve"> einen extra Branch der dieses Modul verwendet.</w:t>
       </w:r>
     </w:p>
     <w:p>
       <w:pPr>
         <w:pStyle w:val="berschrift3"/>
       </w:pPr>
-      <w:bookmarkStart w:id="57" w:name="_Toc60071749"/>
+      <w:bookmarkStart w:id="57" w:name="_Toc60072615"/>
       <w:r>
         <w:t>Bildgebung</w:t>
       </w:r>
@@ -5011,8 +5657,7 @@
     <w:p>
       <w:pPr>
         <w:sectPr>
-          <w:headerReference w:type="default" r:id="rId28"/>
-          <w:headerReference w:type="first" r:id="rId29"/>
+          <w:headerReference w:type="first" r:id="rId32"/>
           <w:pgSz w:w="11906" w:h="16838"/>
           <w:pgMar w:top="1701" w:right="1418" w:bottom="1418" w:left="1418" w:header="709" w:footer="709" w:gutter="0"/>
           <w:cols w:space="708"/>
@@ -5026,7 +5671,7 @@
         <w:pStyle w:val="berschrift1oZahl"/>
         <w:ind w:left="0"/>
       </w:pPr>
-      <w:bookmarkStart w:id="58" w:name="_Toc60071750"/>
+      <w:bookmarkStart w:id="58" w:name="_Toc60072616"/>
       <w:r>
         <w:lastRenderedPageBreak/>
         <w:t>Quellenverzeichnis</w:t>
@@ -5034,6 +5679,14 @@
       <w:bookmarkEnd w:id="58"/>
     </w:p>
     <w:p>
+      <w:pPr>
+        <w:pStyle w:val="Literaturverzeichnis"/>
+        <w:ind w:left="720" w:hanging="720"/>
+        <w:rPr>
+          <w:noProof/>
+          <w:szCs w:val="24"/>
+        </w:rPr>
+      </w:pPr>
       <w:r>
         <w:fldChar w:fldCharType="begin"/>
       </w:r>
@@ -5045,19 +5698,77 @@
       </w:r>
       <w:r>
         <w:rPr>
-          <w:b/>
-          <w:bCs/>
           <w:noProof/>
         </w:rPr>
-        <w:t>Im aktuellen Dokument sind keine Quellen vorhanden.</w:t>
-      </w:r>
+        <w:t>(kein Datum). Von https://medium.com/swlh/ray-tracing-from-scratch-in-python-41670e6a96f9 abgerufen</w:t>
+      </w:r>
+    </w:p>
+    <w:p>
+      <w:pPr>
+        <w:pStyle w:val="Literaturverzeichnis"/>
+        <w:ind w:left="720" w:hanging="720"/>
+        <w:rPr>
+          <w:noProof/>
+        </w:rPr>
+      </w:pPr>
+      <w:r>
+        <w:rPr>
+          <w:noProof/>
+        </w:rPr>
+        <w:t xml:space="preserve">Phong, B. T. (1975). </w:t>
+      </w:r>
+      <w:r>
+        <w:rPr>
+          <w:i/>
+          <w:iCs/>
+          <w:noProof/>
+        </w:rPr>
+        <w:t>Illumination for Computer Generated Pictures.</w:t>
+      </w:r>
+      <w:r>
+        <w:rPr>
+          <w:noProof/>
+        </w:rPr>
+        <w:t xml:space="preserve"> </w:t>
+      </w:r>
+    </w:p>
+    <w:p>
+      <w:pPr>
+        <w:pStyle w:val="Literaturverzeichnis"/>
+        <w:ind w:left="720" w:hanging="720"/>
+        <w:rPr>
+          <w:noProof/>
+        </w:rPr>
+      </w:pPr>
+      <w:r>
+        <w:rPr>
+          <w:noProof/>
+        </w:rPr>
+        <w:t xml:space="preserve">Wegscheider, A. (2009/2010). </w:t>
+      </w:r>
+      <w:r>
+        <w:rPr>
+          <w:i/>
+          <w:iCs/>
+          <w:noProof/>
+        </w:rPr>
+        <w:t>Facharbeiten: Technische-Universität-München-Website.</w:t>
+      </w:r>
+      <w:r>
+        <w:rPr>
+          <w:noProof/>
+        </w:rPr>
+        <w:t xml:space="preserve"> Abgerufen am 28. 12 2020 von Technische-Universität-München-Website: https://www.edu.tum.de/fileadmin/tuedz01/www/Sch%C3%BClerkonferenz/Facharbeiten_2010/andreas_wegscheider_2010.pdf</w:t>
+      </w:r>
+    </w:p>
+    <w:p>
       <w:r>
         <w:fldChar w:fldCharType="end"/>
       </w:r>
     </w:p>
     <w:sectPr>
-      <w:headerReference w:type="default" r:id="rId30"/>
-      <w:headerReference w:type="first" r:id="rId31"/>
+      <w:headerReference w:type="default" r:id="rId33"/>
+      <w:headerReference w:type="first" r:id="rId34"/>
       <w:type w:val="continuous"/>
       <w:pgSz w:w="11906" w:h="16838"/>
       <w:pgMar w:top="1701" w:right="1418" w:bottom="1418" w:left="1418" w:header="709" w:footer="709" w:gutter="0"/>
@@ -5101,21 +5812,11 @@
       <w:pStyle w:val="Fuzeile"/>
       <w:jc w:val="right"/>
     </w:pPr>
-    <w:r>
-      <w:fldChar w:fldCharType="begin"/>
-    </w:r>
-    <w:r>
-      <w:instrText xml:space="preserve"> DOCPROPERTY sodocoClasLang \* MERGEFORMAT </w:instrText>
-    </w:r>
-    <w:r>
-      <w:fldChar w:fldCharType="separate"/>
-    </w:r>
-    <w:r>
-      <w:t>Intern</w:t>
-    </w:r>
-    <w:r>
-      <w:fldChar w:fldCharType="end"/>
-    </w:r>
+    <w:fldSimple w:instr=" DOCPROPERTY sodocoClasLang \* MERGEFORMAT ">
+      <w:r>
+        <w:t>Intern</w:t>
+      </w:r>
+    </w:fldSimple>
     <w:r>
       <w:t xml:space="preserve"> </w:t>
     </w:r>
@@ -5127,7 +5828,6 @@
           <w:docPartUnique/>
         </w:docPartObj>
       </w:sdtPr>
-      <w:sdtEndPr/>
       <w:sdtContent>
         <w:r>
           <w:fldChar w:fldCharType="begin"/>
@@ -5167,21 +5867,11 @@
     <w:pPr>
       <w:pStyle w:val="Fuzeile"/>
     </w:pPr>
-    <w:r>
-      <w:fldChar w:fldCharType="begin"/>
-    </w:r>
-    <w:r>
-      <w:instrText xml:space="preserve"> DOCPROPERTY sodocoClasLang \* MERGEFORMAT </w:instrText>
-    </w:r>
-    <w:r>
-      <w:fldChar w:fldCharType="separate"/>
-    </w:r>
-    <w:r>
-      <w:t>Intern</w:t>
-    </w:r>
-    <w:r>
-      <w:fldChar w:fldCharType="end"/>
-    </w:r>
+    <w:fldSimple w:instr=" DOCPROPERTY sodocoClasLang \* MERGEFORMAT ">
+      <w:r>
+        <w:t>Intern</w:t>
+      </w:r>
+    </w:fldSimple>
   </w:p>
 </w:ftr>
 </file>
@@ -5193,24 +5883,6 @@
       <w:pStyle w:val="Fuzeile"/>
       <w:jc w:val="right"/>
     </w:pPr>
-    <w:r>
-      <w:fldChar w:fldCharType="begin"/>
-    </w:r>
-    <w:r>
-      <w:instrText xml:space="preserve"> DOCPROPERTY sodocoClasLang \* MERGEFORMAT </w:instrText>
-    </w:r>
-    <w:r>
-      <w:fldChar w:fldCharType="separate"/>
-    </w:r>
-    <w:r>
-      <w:t>Intern</w:t>
-    </w:r>
-    <w:r>
-      <w:fldChar w:fldCharType="end"/>
-    </w:r>
-    <w:r>
-      <w:t xml:space="preserve"> </w:t>
-    </w:r>
     <w:sdt>
       <w:sdtPr>
         <w:id w:val="1676070655"/>
@@ -5219,7 +5891,6 @@
           <w:docPartUnique/>
         </w:docPartObj>
       </w:sdtPr>
-      <w:sdtEndPr/>
       <w:sdtContent>
         <w:r>
           <w:fldChar w:fldCharType="begin"/>
@@ -5259,21 +5930,6 @@
     <w:pPr>
       <w:pStyle w:val="Fuzeile"/>
     </w:pPr>
-    <w:r>
-      <w:fldChar w:fldCharType="begin"/>
-    </w:r>
-    <w:r>
-      <w:instrText xml:space="preserve"> DOCPROPERTY sodocoClasLang \* MERGEFORMAT </w:instrText>
-    </w:r>
-    <w:r>
-      <w:fldChar w:fldCharType="separate"/>
-    </w:r>
-    <w:r>
-      <w:t>Intern</w:t>
-    </w:r>
-    <w:r>
-      <w:fldChar w:fldCharType="end"/>
-    </w:r>
   </w:p>
 </w:ftr>
 </file>
@@ -5314,12 +5970,6 @@
       <w:r>
         <w:t xml:space="preserve"> </w:t>
       </w:r>
-      <w:r>
-        <w:rPr>
-          <w:lang w:val="en-GB"/>
-        </w:rPr>
-        <w:t xml:space="preserve">Vgl. </w:t>
-      </w:r>
       <w:sdt>
         <w:sdtPr>
           <w:rPr>
@@ -5328,7 +5978,6 @@
           <w:id w:val="987818900"/>
           <w:citation/>
         </w:sdtPr>
-        <w:sdtEndPr/>
         <w:sdtContent>
           <w:r>
             <w:rPr>
@@ -5363,8 +6012,42 @@
         </w:sdtContent>
       </w:sdt>
       <w:r>
-        <w:t xml:space="preserve"> und https://medium.com/swlh/ray-tracing-from-scratch-in-python-41670e6a96f9</w:t>
-      </w:r>
+        <w:rPr>
+          <w:lang w:val="en-GB"/>
+        </w:rPr>
+        <w:t>;</w:t>
+      </w:r>
+      <w:r>
+        <w:t xml:space="preserve"> </w:t>
+      </w:r>
+      <w:sdt>
+        <w:sdtPr>
+          <w:id w:val="-1616669143"/>
+          <w:citation/>
+        </w:sdtPr>
+        <w:sdtContent>
+          <w:r>
+            <w:fldChar w:fldCharType="begin"/>
+          </w:r>
+          <w:r>
+            <w:instrText xml:space="preserve"> CITATION htt \l 1031 </w:instrText>
+          </w:r>
+          <w:r>
+            <w:fldChar w:fldCharType="separate"/>
+          </w:r>
+          <w:r>
+            <w:rPr>
+              <w:noProof/>
+            </w:rPr>
+            <w:t>(Aflak, 2020)</w:t>
+          </w:r>
+          <w:r>
+            <w:fldChar w:fldCharType="end"/>
+          </w:r>
+        </w:sdtContent>
+      </w:sdt>
+      <w:bookmarkStart w:id="34" w:name="_GoBack"/>
+      <w:bookmarkEnd w:id="34"/>
     </w:p>
   </w:footnote>
 </w:footnotes>
@@ -5556,7 +6239,7 @@
             </wp:anchor>
           </w:drawing>
         </mc:Choice>
-        <mc:Fallback xmlns:w16="http://schemas.microsoft.com/office/word/2018/wordml" xmlns:w16cex="http://schemas.microsoft.com/office/word/2018/wordml/cex">
+        <mc:Fallback xmlns:w16cex="http://schemas.microsoft.com/office/word/2018/wordml/cex" xmlns:w16="http://schemas.microsoft.com/office/word/2018/wordml">
           <w:pict>
             <v:rect w14:anchorId="3D61F6A2" id="Rechteck 1" o:spid="_x0000_s1026" style="position:absolute;margin-left:234.55pt;margin-top:21.4pt;width:295.5pt;height:1.4pt;z-index:251661824;visibility:visible;mso-wrap-style:square;mso-width-percent:0;mso-height-percent:0;mso-wrap-distance-left:9pt;mso-wrap-distance-top:0;mso-wrap-distance-right:9pt;mso-wrap-distance-bottom:0;mso-position-horizontal:absolute;mso-position-horizontal-relative:text;mso-position-vertical:absolute;mso-position-vertical-relative:text;mso-width-percent:0;mso-height-percent:0;mso-width-relative:margin;mso-height-relative:margin;v-text-anchor:middle" o:gfxdata="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" fillcolor="gray [1629]" stroked="f" strokeweight="2pt">
               <v:fill color2="silver [829]" rotate="t" angle="270" focus="100%" type="gradient"/>
@@ -5565,31 +6248,14 @@
         </mc:Fallback>
       </mc:AlternateContent>
     </w:r>
-    <w:r>
-      <w:fldChar w:fldCharType="begin"/>
-    </w:r>
-    <w:r>
-      <w:instrText xml:space="preserve"> STYLEREF  "Überschrift 1"  \* MERGEFORMAT </w:instrText>
-    </w:r>
-    <w:r>
-      <w:fldChar w:fldCharType="separate"/>
-    </w:r>
-    <w:r>
-      <w:rPr>
-        <w:b/>
-        <w:bCs/>
-        <w:noProof/>
-      </w:rPr>
-      <w:t>Implementierung</w:t>
-    </w:r>
-    <w:r>
-      <w:rPr>
-        <w:b/>
-        <w:bCs/>
-        <w:noProof/>
-      </w:rPr>
-      <w:fldChar w:fldCharType="end"/>
-    </w:r>
+    <w:fldSimple w:instr=" STYLEREF  &quot;Überschrift 1&quot;  \* MERGEFORMAT ">
+      <w:r>
+        <w:rPr>
+          <w:noProof/>
+        </w:rPr>
+        <w:t>Implementierung</w:t>
+      </w:r>
+    </w:fldSimple>
   </w:p>
 </w:hdr>
 </file>
@@ -5614,16 +6280,16 @@
       <mc:AlternateContent>
         <mc:Choice Requires="wps">
           <w:drawing>
-            <wp:anchor distT="0" distB="0" distL="114300" distR="114300" simplePos="0" relativeHeight="251663872" behindDoc="0" locked="0" layoutInCell="1" allowOverlap="1" wp14:anchorId="5ABB61DF" wp14:editId="61A68AC4">
+            <wp:anchor distT="0" distB="0" distL="114300" distR="114300" simplePos="0" relativeHeight="251663872" behindDoc="0" locked="0" layoutInCell="1" allowOverlap="1" wp14:anchorId="5ABB61DF" wp14:editId="06428F98">
               <wp:simplePos x="0" y="0"/>
-              <wp:positionH relativeFrom="column">
-                <wp:posOffset>2978785</wp:posOffset>
+              <wp:positionH relativeFrom="page">
+                <wp:align>right</wp:align>
               </wp:positionH>
               <wp:positionV relativeFrom="paragraph">
                 <wp:posOffset>271780</wp:posOffset>
               </wp:positionV>
               <wp:extent cx="3752850" cy="18000"/>
-              <wp:effectExtent l="0" t="0" r="0" b="1270"/>
+              <wp:effectExtent l="0" t="0" r="0" b="0"/>
               <wp:wrapNone/>
               <wp:docPr id="4" name="Rechteck 4"/>
               <wp:cNvGraphicFramePr/>
@@ -5699,40 +6365,24 @@
             </wp:anchor>
           </w:drawing>
         </mc:Choice>
-        <mc:Fallback xmlns:w16="http://schemas.microsoft.com/office/word/2018/wordml" xmlns:w16cex="http://schemas.microsoft.com/office/word/2018/wordml/cex">
+        <mc:Fallback>
           <w:pict>
-            <v:rect w14:anchorId="1C561E0C" id="Rechteck 4" o:spid="_x0000_s1026" style="position:absolute;margin-left:234.55pt;margin-top:21.4pt;width:295.5pt;height:1.4pt;z-index:251663872;visibility:visible;mso-wrap-style:square;mso-width-percent:0;mso-height-percent:0;mso-wrap-distance-left:9pt;mso-wrap-distance-top:0;mso-wrap-distance-right:9pt;mso-wrap-distance-bottom:0;mso-position-horizontal:absolute;mso-position-horizontal-relative:text;mso-position-vertical:absolute;mso-position-vertical-relative:text;mso-width-percent:0;mso-height-percent:0;mso-width-relative:margin;mso-height-relative:margin;v-text-anchor:middle" o:gfxdata="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" fillcolor="gray [1629]" stroked="f" strokeweight="2pt">
+            <v:rect w14:anchorId="358BEC96" id="Rechteck 4" o:spid="_x0000_s1026" style="position:absolute;margin-left:244.3pt;margin-top:21.4pt;width:295.5pt;height:1.4pt;z-index:251663872;visibility:visible;mso-wrap-style:square;mso-width-percent:0;mso-height-percent:0;mso-wrap-distance-left:9pt;mso-wrap-distance-top:0;mso-wrap-distance-right:9pt;mso-wrap-distance-bottom:0;mso-position-horizontal:right;mso-position-horizontal-relative:page;mso-position-vertical:absolute;mso-position-vertical-relative:text;mso-width-percent:0;mso-height-percent:0;mso-width-relative:margin;mso-height-relative:margin;v-text-anchor:middle" o:gfxdata="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" fillcolor="gray [1629]" stroked="f" strokeweight="2pt">
               <v:fill color2="silver [829]" rotate="t" angle="270" focus="100%" type="gradient"/>
+              <w10:wrap anchorx="page"/>
             </v:rect>
           </w:pict>
         </mc:Fallback>
       </mc:AlternateContent>
     </w:r>
-    <w:r>
-      <w:fldChar w:fldCharType="begin"/>
-    </w:r>
-    <w:r>
-      <w:instrText xml:space="preserve"> STYLEREF  "Überschrift 1"  \* MERGEFORMAT </w:instrText>
-    </w:r>
-    <w:r>
-      <w:fldChar w:fldCharType="separate"/>
-    </w:r>
-    <w:r>
-      <w:rPr>
-        <w:b/>
-        <w:bCs/>
-        <w:noProof/>
-      </w:rPr>
-      <w:t>Theoretische Prinzipien</w:t>
-    </w:r>
-    <w:r>
-      <w:rPr>
-        <w:b/>
-        <w:bCs/>
-        <w:noProof/>
-      </w:rPr>
-      <w:fldChar w:fldCharType="end"/>
-    </w:r>
+    <w:fldSimple w:instr=" STYLEREF  &quot;Überschrift 1&quot;  \* MERGEFORMAT ">
+      <w:r>
+        <w:rPr>
+          <w:noProof/>
+        </w:rPr>
+        <w:t>Implementierung</w:t>
+      </w:r>
+    </w:fldSimple>
   </w:p>
   <w:p>
     <w:pPr>
@@ -5743,6 +6393,137 @@
 </file>
 
 <file path=word/header5.xml><?xml version="1.0" encoding="utf-8"?>
+<w:hdr xmlns:wpc="http://schemas.microsoft.com/office/word/2010/wordprocessingCanvas" xmlns:cx="http://schemas.microsoft.com/office/drawing/2014/chartex" xmlns:cx1="http://schemas.microsoft.com/office/drawing/2015/9/8/chartex" xmlns:cx2="http://schemas.microsoft.com/office/drawing/2015/10/21/chartex" xmlns:cx3="http://schemas.microsoft.com/office/drawing/2016/5/9/chartex" xmlns:cx4="http://schemas.microsoft.com/office/drawing/2016/5/10/chartex" xmlns:cx5="http://schemas.microsoft.com/office/drawing/2016/5/11/chartex" xmlns:cx6="http://schemas.microsoft.com/office/drawing/2016/5/12/chartex" xmlns:cx7="http://schemas.microsoft.com/office/drawing/2016/5/13/chartex" xmlns:cx8="http://schemas.microsoft.com/office/drawing/2016/5/14/chartex" xmlns:mc="http://schemas.openxmlformats.org/markup-compatibility/2006" xmlns:aink="http://schemas.microsoft.com/office/drawing/2016/ink" xmlns:am3d="http://schemas.microsoft.com/office/drawing/2017/model3d" xmlns:o="urn:schemas-microsoft-com:office:office" xmlns:r="http://schemas.openxmlformats.org/officeDocument/2006/relationships" xmlns:m="http://schemas.openxmlformats.org/officeDocument/2006/math" xmlns:v="urn:schemas-microsoft-com:vml" xmlns:wp14="http://schemas.microsoft.com/office/word/2010/wordprocessingDrawing" xmlns:wp="http://schemas.openxmlformats.org/drawingml/2006/wordprocessingDrawing" xmlns:w10="urn:schemas-microsoft-com:office:word" xmlns:w="http://schemas.openxmlformats.org/wordprocessingml/2006/main" xmlns:w14="http://schemas.microsoft.com/office/word/2010/wordml" xmlns:w15="http://schemas.microsoft.com/office/word/2012/wordml" xmlns:w16cid="http://schemas.microsoft.com/office/word/2016/wordml/cid" xmlns:w16se="http://schemas.microsoft.com/office/word/2015/wordml/symex" xmlns:wpg="http://schemas.microsoft.com/office/word/2010/wordprocessingGroup" xmlns:wpi="http://schemas.microsoft.com/office/word/2010/wordprocessingInk" xmlns:wne="http://schemas.microsoft.com/office/word/2006/wordml" xmlns:wps="http://schemas.microsoft.com/office/word/2010/wordprocessingShape" mc:Ignorable="w14 w15 w16se w16cid wp14">
+  <w:p>
+    <w:pPr>
+      <w:pStyle w:val="Kopfzeile"/>
+      <w:spacing w:before="120"/>
+      <w:jc w:val="right"/>
+      <w:rPr>
+        <w:b/>
+        <w:color w:val="7F7F7F" w:themeColor="text1" w:themeTint="80"/>
+        <w:szCs w:val="24"/>
+      </w:rPr>
+    </w:pPr>
+    <w:r>
+      <w:rPr>
+        <w:noProof/>
+      </w:rPr>
+      <mc:AlternateContent>
+        <mc:Choice Requires="wps">
+          <w:drawing>
+            <wp:anchor distT="0" distB="0" distL="114300" distR="114300" simplePos="0" relativeHeight="251670016" behindDoc="0" locked="0" layoutInCell="1" allowOverlap="1" wp14:anchorId="138712AD" wp14:editId="3FE436C3">
+              <wp:simplePos x="0" y="0"/>
+              <wp:positionH relativeFrom="column">
+                <wp:posOffset>2978785</wp:posOffset>
+              </wp:positionH>
+              <wp:positionV relativeFrom="paragraph">
+                <wp:posOffset>271780</wp:posOffset>
+              </wp:positionV>
+              <wp:extent cx="3752850" cy="18000"/>
+              <wp:effectExtent l="0" t="0" r="0" b="1270"/>
+              <wp:wrapNone/>
+              <wp:docPr id="9" name="Rechteck 9"/>
+              <wp:cNvGraphicFramePr/>
+              <a:graphic xmlns:a="http://schemas.openxmlformats.org/drawingml/2006/main">
+                <a:graphicData uri="http://schemas.microsoft.com/office/word/2010/wordprocessingShape">
+                  <wps:wsp>
+                    <wps:cNvSpPr/>
+                    <wps:spPr>
+                      <a:xfrm>
+                        <a:off x="0" y="0"/>
+                        <a:ext cx="3752850" cy="18000"/>
+                      </a:xfrm>
+                      <a:prstGeom prst="rect">
+                        <a:avLst/>
+                      </a:prstGeom>
+                      <a:gradFill flip="none" rotWithShape="1">
+                        <a:gsLst>
+                          <a:gs pos="0">
+                            <a:schemeClr val="tx1">
+                              <a:lumMod val="50000"/>
+                              <a:lumOff val="50000"/>
+                              <a:shade val="30000"/>
+                              <a:satMod val="115000"/>
+                            </a:schemeClr>
+                          </a:gs>
+                          <a:gs pos="100000">
+                            <a:schemeClr val="tx1">
+                              <a:shade val="100000"/>
+                              <a:satMod val="115000"/>
+                              <a:lumMod val="25000"/>
+                              <a:lumOff val="75000"/>
+                            </a:schemeClr>
+                          </a:gs>
+                        </a:gsLst>
+                        <a:lin ang="10800000" scaled="1"/>
+                        <a:tileRect/>
+                      </a:gradFill>
+                      <a:ln>
+                        <a:noFill/>
+                      </a:ln>
+                    </wps:spPr>
+                    <wps:style>
+                      <a:lnRef idx="2">
+                        <a:schemeClr val="accent1">
+                          <a:shade val="50000"/>
+                        </a:schemeClr>
+                      </a:lnRef>
+                      <a:fillRef idx="1">
+                        <a:schemeClr val="accent1"/>
+                      </a:fillRef>
+                      <a:effectRef idx="0">
+                        <a:schemeClr val="accent1"/>
+                      </a:effectRef>
+                      <a:fontRef idx="minor">
+                        <a:schemeClr val="lt1"/>
+                      </a:fontRef>
+                    </wps:style>
+                    <wps:bodyPr rot="0" spcFirstLastPara="0" vertOverflow="overflow" horzOverflow="overflow" vert="horz" wrap="square" lIns="91440" tIns="45720" rIns="91440" bIns="45720" numCol="1" spcCol="0" rtlCol="0" fromWordArt="0" anchor="ctr" anchorCtr="0" forceAA="0" compatLnSpc="1">
+                      <a:prstTxWarp prst="textNoShape">
+                        <a:avLst/>
+                      </a:prstTxWarp>
+                      <a:noAutofit/>
+                    </wps:bodyPr>
+                  </wps:wsp>
+                </a:graphicData>
+              </a:graphic>
+              <wp14:sizeRelH relativeFrom="margin">
+                <wp14:pctWidth>0</wp14:pctWidth>
+              </wp14:sizeRelH>
+              <wp14:sizeRelV relativeFrom="margin">
+                <wp14:pctHeight>0</wp14:pctHeight>
+              </wp14:sizeRelV>
+            </wp:anchor>
+          </w:drawing>
+        </mc:Choice>
+        <mc:Fallback>
+          <w:pict>
+            <v:rect w14:anchorId="654BB5E9" id="Rechteck 9" o:spid="_x0000_s1026" style="position:absolute;margin-left:234.55pt;margin-top:21.4pt;width:295.5pt;height:1.4pt;z-index:251670016;visibility:visible;mso-wrap-style:square;mso-width-percent:0;mso-height-percent:0;mso-wrap-distance-left:9pt;mso-wrap-distance-top:0;mso-wrap-distance-right:9pt;mso-wrap-distance-bottom:0;mso-position-horizontal:absolute;mso-position-horizontal-relative:text;mso-position-vertical:absolute;mso-position-vertical-relative:text;mso-width-percent:0;mso-height-percent:0;mso-width-relative:margin;mso-height-relative:margin;v-text-anchor:middle" o:gfxdata="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" fillcolor="gray [1629]" stroked="f" strokeweight="2pt">
+              <v:fill color2="silver [829]" rotate="t" angle="270" focus="100%" type="gradient"/>
+            </v:rect>
+          </w:pict>
+        </mc:Fallback>
+      </mc:AlternateContent>
+    </w:r>
+    <w:fldSimple w:instr=" STYLEREF  &quot;Überschrift 1&quot;  \* MERGEFORMAT ">
+      <w:r>
+        <w:rPr>
+          <w:noProof/>
+        </w:rPr>
+        <w:t>Implementierung</w:t>
+      </w:r>
+    </w:fldSimple>
+  </w:p>
+  <w:p>
+    <w:pPr>
+      <w:pStyle w:val="Kopfzeile"/>
+    </w:pPr>
+  </w:p>
+</w:hdr>
+</file>
+
+<file path=word/header6.xml><?xml version="1.0" encoding="utf-8"?>
 <w:hdr xmlns:wpc="http://schemas.microsoft.com/office/word/2010/wordprocessingCanvas" xmlns:cx="http://schemas.microsoft.com/office/drawing/2014/chartex" xmlns:cx1="http://schemas.microsoft.com/office/drawing/2015/9/8/chartex" xmlns:cx2="http://schemas.microsoft.com/office/drawing/2015/10/21/chartex" xmlns:cx3="http://schemas.microsoft.com/office/drawing/2016/5/9/chartex" xmlns:cx4="http://schemas.microsoft.com/office/drawing/2016/5/10/chartex" xmlns:cx5="http://schemas.microsoft.com/office/drawing/2016/5/11/chartex" xmlns:cx6="http://schemas.microsoft.com/office/drawing/2016/5/12/chartex" xmlns:cx7="http://schemas.microsoft.com/office/drawing/2016/5/13/chartex" xmlns:cx8="http://schemas.microsoft.com/office/drawing/2016/5/14/chartex" xmlns:mc="http://schemas.openxmlformats.org/markup-compatibility/2006" xmlns:aink="http://schemas.microsoft.com/office/drawing/2016/ink" xmlns:am3d="http://schemas.microsoft.com/office/drawing/2017/model3d" xmlns:o="urn:schemas-microsoft-com:office:office" xmlns:r="http://schemas.openxmlformats.org/officeDocument/2006/relationships" xmlns:m="http://schemas.openxmlformats.org/officeDocument/2006/math" xmlns:v="urn:schemas-microsoft-com:vml" xmlns:wp14="http://schemas.microsoft.com/office/word/2010/wordprocessingDrawing" xmlns:wp="http://schemas.openxmlformats.org/drawingml/2006/wordprocessingDrawing" xmlns:w10="urn:schemas-microsoft-com:office:word" xmlns:w="http://schemas.openxmlformats.org/wordprocessingml/2006/main" xmlns:w14="http://schemas.microsoft.com/office/word/2010/wordml" xmlns:w15="http://schemas.microsoft.com/office/word/2012/wordml" xmlns:w16cid="http://schemas.microsoft.com/office/word/2016/wordml/cid" xmlns:w16se="http://schemas.microsoft.com/office/word/2015/wordml/symex" xmlns:wpg="http://schemas.microsoft.com/office/word/2010/wordprocessingGroup" xmlns:wpi="http://schemas.microsoft.com/office/word/2010/wordprocessingInk" xmlns:wne="http://schemas.microsoft.com/office/word/2006/wordml" xmlns:wps="http://schemas.microsoft.com/office/word/2010/wordprocessingShape" mc:Ignorable="w14 w15 w16se w16cid wp14">
   <w:p>
     <w:pPr>
@@ -5847,7 +6628,7 @@
             </wp:anchor>
           </w:drawing>
         </mc:Choice>
-        <mc:Fallback xmlns:w16="http://schemas.microsoft.com/office/word/2018/wordml" xmlns:w16cex="http://schemas.microsoft.com/office/word/2018/wordml/cex">
+        <mc:Fallback xmlns:w16cex="http://schemas.microsoft.com/office/word/2018/wordml/cex" xmlns:w16="http://schemas.microsoft.com/office/word/2018/wordml">
           <w:pict>
             <v:rect w14:anchorId="0C6AC92F" id="Rechteck 6" o:spid="_x0000_s1026" style="position:absolute;margin-left:234.55pt;margin-top:21.4pt;width:295.5pt;height:1.4pt;z-index:251667968;visibility:visible;mso-wrap-style:square;mso-width-percent:0;mso-height-percent:0;mso-wrap-distance-left:9pt;mso-wrap-distance-top:0;mso-wrap-distance-right:9pt;mso-wrap-distance-bottom:0;mso-position-horizontal:absolute;mso-position-horizontal-relative:text;mso-position-vertical:absolute;mso-position-vertical-relative:text;mso-width-percent:0;mso-height-percent:0;mso-width-relative:margin;mso-height-relative:margin;v-text-anchor:middle" o:gfxdata="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" fillcolor="gray [1629]" stroked="f" strokeweight="2pt">
               <v:fill color2="silver [829]" rotate="t" angle="270" focus="100%" type="gradient"/>
@@ -5856,32 +6637,19 @@
         </mc:Fallback>
       </mc:AlternateContent>
     </w:r>
-    <w:r>
-      <w:fldChar w:fldCharType="begin"/>
-    </w:r>
-    <w:r>
-      <w:instrText xml:space="preserve"> STYLEREF  Überschrift_1_o_Zahl  \* MERGEFORMAT </w:instrText>
-    </w:r>
-    <w:r>
-      <w:fldChar w:fldCharType="separate"/>
-    </w:r>
-    <w:r>
-      <w:rPr>
-        <w:noProof/>
-      </w:rPr>
-      <w:t>Quellenverzeichnis</w:t>
-    </w:r>
-    <w:r>
-      <w:rPr>
-        <w:noProof/>
-      </w:rPr>
-      <w:fldChar w:fldCharType="end"/>
-    </w:r>
+    <w:fldSimple w:instr=" STYLEREF  Überschrift_1_o_Zahl  \* MERGEFORMAT ">
+      <w:r>
+        <w:rPr>
+          <w:noProof/>
+        </w:rPr>
+        <w:t>Abbildungsverzeichnis</w:t>
+      </w:r>
+    </w:fldSimple>
   </w:p>
 </w:hdr>
 </file>
 
-<file path=word/header6.xml><?xml version="1.0" encoding="utf-8"?>
+<file path=word/header7.xml><?xml version="1.0" encoding="utf-8"?>
 <w:hdr xmlns:wpc="http://schemas.microsoft.com/office/word/2010/wordprocessingCanvas" xmlns:cx="http://schemas.microsoft.com/office/drawing/2014/chartex" xmlns:cx1="http://schemas.microsoft.com/office/drawing/2015/9/8/chartex" xmlns:cx2="http://schemas.microsoft.com/office/drawing/2015/10/21/chartex" xmlns:cx3="http://schemas.microsoft.com/office/drawing/2016/5/9/chartex" xmlns:cx4="http://schemas.microsoft.com/office/drawing/2016/5/10/chartex" xmlns:cx5="http://schemas.microsoft.com/office/drawing/2016/5/11/chartex" xmlns:cx6="http://schemas.microsoft.com/office/drawing/2016/5/12/chartex" xmlns:cx7="http://schemas.microsoft.com/office/drawing/2016/5/13/chartex" xmlns:cx8="http://schemas.microsoft.com/office/drawing/2016/5/14/chartex" xmlns:mc="http://schemas.openxmlformats.org/markup-compatibility/2006" xmlns:aink="http://schemas.microsoft.com/office/drawing/2016/ink" xmlns:am3d="http://schemas.microsoft.com/office/drawing/2017/model3d" xmlns:o="urn:schemas-microsoft-com:office:office" xmlns:r="http://schemas.openxmlformats.org/officeDocument/2006/relationships" xmlns:m="http://schemas.openxmlformats.org/officeDocument/2006/math" xmlns:v="urn:schemas-microsoft-com:vml" xmlns:wp14="http://schemas.microsoft.com/office/word/2010/wordprocessingDrawing" xmlns:wp="http://schemas.openxmlformats.org/drawingml/2006/wordprocessingDrawing" xmlns:w10="urn:schemas-microsoft-com:office:word" xmlns:w="http://schemas.openxmlformats.org/wordprocessingml/2006/main" xmlns:w14="http://schemas.microsoft.com/office/word/2010/wordml" xmlns:w15="http://schemas.microsoft.com/office/word/2012/wordml" xmlns:w16cid="http://schemas.microsoft.com/office/word/2016/wordml/cid" xmlns:w16se="http://schemas.microsoft.com/office/word/2015/wordml/symex" xmlns:wpg="http://schemas.microsoft.com/office/word/2010/wordprocessingGroup" xmlns:wpi="http://schemas.microsoft.com/office/word/2010/wordprocessingInk" xmlns:wne="http://schemas.microsoft.com/office/word/2006/wordml" xmlns:wps="http://schemas.microsoft.com/office/word/2010/wordprocessingShape" mc:Ignorable="w14 w15 w16se w16cid wp14">
   <w:p>
     <w:pPr>
@@ -5986,7 +6754,7 @@
             </wp:anchor>
           </w:drawing>
         </mc:Choice>
-        <mc:Fallback xmlns:w16="http://schemas.microsoft.com/office/word/2018/wordml" xmlns:w16cex="http://schemas.microsoft.com/office/word/2018/wordml/cex">
+        <mc:Fallback xmlns:w16cex="http://schemas.microsoft.com/office/word/2018/wordml/cex" xmlns:w16="http://schemas.microsoft.com/office/word/2018/wordml">
           <w:pict>
             <v:rect w14:anchorId="199D7610" id="Rechteck 5" o:spid="_x0000_s1026" style="position:absolute;margin-left:234.55pt;margin-top:21.4pt;width:295.5pt;height:1.4pt;z-index:251665920;visibility:visible;mso-wrap-style:square;mso-width-percent:0;mso-height-percent:0;mso-wrap-distance-left:9pt;mso-wrap-distance-top:0;mso-wrap-distance-right:9pt;mso-wrap-distance-bottom:0;mso-position-horizontal:absolute;mso-position-horizontal-relative:text;mso-position-vertical:absolute;mso-position-vertical-relative:text;mso-width-percent:0;mso-height-percent:0;mso-width-relative:margin;mso-height-relative:margin;v-text-anchor:middle" o:gfxdata="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" fillcolor="gray [1629]" stroked="f" strokeweight="2pt">
               <v:fill color2="silver [829]" rotate="t" angle="270" focus="100%" type="gradient"/>
@@ -5995,27 +6763,14 @@
         </mc:Fallback>
       </mc:AlternateContent>
     </w:r>
-    <w:r>
-      <w:fldChar w:fldCharType="begin"/>
-    </w:r>
-    <w:r>
-      <w:instrText xml:space="preserve"> STYLEREF  Überschrift_1_o_Zahl  \* MERGEFORMAT </w:instrText>
-    </w:r>
-    <w:r>
-      <w:fldChar w:fldCharType="separate"/>
-    </w:r>
-    <w:r>
-      <w:rPr>
-        <w:noProof/>
-      </w:rPr>
-      <w:t>Quellenverzeichnis</w:t>
-    </w:r>
-    <w:r>
-      <w:rPr>
-        <w:noProof/>
-      </w:rPr>
-      <w:fldChar w:fldCharType="end"/>
-    </w:r>
+    <w:fldSimple w:instr=" STYLEREF  Überschrift_1_o_Zahl  \* MERGEFORMAT ">
+      <w:r>
+        <w:rPr>
+          <w:noProof/>
+        </w:rPr>
+        <w:t>Quellenverzeichnis</w:t>
+      </w:r>
+    </w:fldSimple>
   </w:p>
 </w:hdr>
 </file>
@@ -10515,6 +11270,16 @@
     <w:qFormat/>
     <w:rsid w:val="00A34DEB"/>
   </w:style>
+  <w:style w:type="character" w:customStyle="1" w:styleId="Tobebttered">
+    <w:name w:val="To be bttered"/>
+    <w:basedOn w:val="Absatz-Standardschriftart"/>
+    <w:uiPriority w:val="1"/>
+    <w:qFormat/>
+    <w:rsid w:val="00907378"/>
+    <w:rPr>
+      <w:color w:val="FF0000"/>
+    </w:rPr>
+  </w:style>
 </w:styles>
 </file>
 
@@ -10804,19 +11569,6 @@
 </file>
 
 <file path=customXml/item1.xml><?xml version="1.0" encoding="utf-8"?>
-<?mso-contentType ?>
-<FormTemplates xmlns="http://schemas.microsoft.com/sharepoint/v3/contenttype/forms">
-  <Display>DocumentLibraryForm</Display>
-  <Edit>DocumentLibraryForm</Edit>
-  <New>DocumentLibraryForm</New>
-</FormTemplates>
-</file>
-
-<file path=customXml/item2.xml><?xml version="1.0" encoding="utf-8"?>
-<LongProperties xmlns="http://schemas.microsoft.com/office/2006/metadata/longProperties"/>
-</file>
-
-<file path=customXml/item3.xml><?xml version="1.0" encoding="utf-8"?>
 <ct:contentTypeSchema xmlns:ct="http://schemas.microsoft.com/office/2006/metadata/contentType" xmlns:ma="http://schemas.microsoft.com/office/2006/metadata/properties/metaAttributes" ct:_="" ma:_="" ma:contentTypeName="Dokument" ma:contentTypeID="0x010100C60B7A7BE5014843AA9504953F891769" ma:contentTypeVersion="5" ma:contentTypeDescription="Ein neues Dokument erstellen." ma:contentTypeScope="" ma:versionID="0b3841ce020696cd4b78cfee8b063167">
   <xsd:schema xmlns:xsd="http://www.w3.org/2001/XMLSchema" xmlns:xs="http://www.w3.org/2001/XMLSchema" xmlns:p="http://schemas.microsoft.com/office/2006/metadata/properties" xmlns:ns2="62814ff3-7aa3-44d2-a87f-13a0002dc2ee" xmlns:ns3="0403330f-162b-446d-8c22-22db491b01b4" targetNamespace="http://schemas.microsoft.com/office/2006/metadata/properties" ma:root="true" ma:fieldsID="6e87fd776f91e95c233995b7c6873e53" ns2:_="" ns3:_="">
     <xsd:import namespace="62814ff3-7aa3-44d2-a87f-13a0002dc2ee"/>
@@ -10986,7 +11738,36 @@
 </ct:contentTypeSchema>
 </file>
 
+<file path=customXml/item2.xml><?xml version="1.0" encoding="utf-8"?>
+<LongProperties xmlns="http://schemas.microsoft.com/office/2006/metadata/longProperties"/>
+</file>
+
+<file path=customXml/item3.xml><?xml version="1.0" encoding="utf-8"?>
+<?mso-contentType ?>
+<FormTemplates xmlns="http://schemas.microsoft.com/sharepoint/v3/contenttype/forms">
+  <Display>DocumentLibraryForm</Display>
+  <Edit>DocumentLibraryForm</Edit>
+  <New>DocumentLibraryForm</New>
+</FormTemplates>
+</file>
+
 <file path=customXml/item4.xml><?xml version="1.0" encoding="utf-8"?>
+<p:properties xmlns:p="http://schemas.microsoft.com/office/2006/metadata/properties" xmlns:xsi="http://www.w3.org/2001/XMLSchema-instance" xmlns:pc="http://schemas.microsoft.com/office/infopath/2007/PartnerControls">
+  <documentManagement>
+    <TaxCatchAll xmlns="0403330f-162b-446d-8c22-22db491b01b4"/>
+    <TaxKeywordTaxHTField xmlns="0403330f-162b-446d-8c22-22db491b01b4">
+      <Terms xmlns="http://schemas.microsoft.com/office/infopath/2007/PartnerControls">
+        <TermInfo xmlns="http://schemas.microsoft.com/office/infopath/2007/PartnerControls">
+          <TermName xmlns="http://schemas.microsoft.com/office/infopath/2007/PartnerControls">C_Restricted</TermName>
+          <TermId xmlns="http://schemas.microsoft.com/office/infopath/2007/PartnerControls">11111111-1111-1111-1111-111111111111</TermId>
+        </TermInfo>
+      </Terms>
+    </TaxKeywordTaxHTField>
+  </documentManagement>
+</p:properties>
+</file>
+
+<file path=customXml/item5.xml><?xml version="1.0" encoding="utf-8"?>
 <?mso-contentType ?>
 <spe:Receivers xmlns:spe="http://schemas.microsoft.com/sharepoint/events">
   <Receiver>
@@ -11032,22 +11813,6 @@
 </spe:Receivers>
 </file>
 
-<file path=customXml/item5.xml><?xml version="1.0" encoding="utf-8"?>
-<p:properties xmlns:p="http://schemas.microsoft.com/office/2006/metadata/properties" xmlns:xsi="http://www.w3.org/2001/XMLSchema-instance" xmlns:pc="http://schemas.microsoft.com/office/infopath/2007/PartnerControls">
-  <documentManagement>
-    <TaxCatchAll xmlns="0403330f-162b-446d-8c22-22db491b01b4"/>
-    <TaxKeywordTaxHTField xmlns="0403330f-162b-446d-8c22-22db491b01b4">
-      <Terms xmlns="http://schemas.microsoft.com/office/infopath/2007/PartnerControls">
-        <TermInfo xmlns="http://schemas.microsoft.com/office/infopath/2007/PartnerControls">
-          <TermName xmlns="http://schemas.microsoft.com/office/infopath/2007/PartnerControls">C_Restricted</TermName>
-          <TermId xmlns="http://schemas.microsoft.com/office/infopath/2007/PartnerControls">11111111-1111-1111-1111-111111111111</TermId>
-        </TermInfo>
-      </Terms>
-    </TaxKeywordTaxHTField>
-  </documentManagement>
-</p:properties>
-</file>
-
 <file path=customXml/item6.xml><?xml version="1.0" encoding="utf-8"?>
 <b:Sources xmlns:b="http://schemas.openxmlformats.org/officeDocument/2006/bibliography" xmlns="http://schemas.openxmlformats.org/officeDocument/2006/bibliography" SelectedStyle="\APASixthEditionOfficeOnline.xsl" StyleName="APA" Version="6">
   <b:Source>
@@ -11069,26 +11834,58 @@
     <b:Year>1975</b:Year>
     <b:RefOrder>1</b:RefOrder>
   </b:Source>
+  <b:Source>
+    <b:Tag>htt</b:Tag>
+    <b:SourceType>InternetSite</b:SourceType>
+    <b:Guid>{010FDBCF-B0A3-438C-BBD6-B9459C4CDBA7}</b:Guid>
+    <b:URL>https://medium.com/swlh/ray-tracing-from-scratch-in-python-41670e6a96f9</b:URL>
+    <b:Author>
+      <b:Author>
+        <b:NameList>
+          <b:Person>
+            <b:Last>Aflak</b:Last>
+            <b:First>Omar</b:First>
+          </b:Person>
+        </b:NameList>
+      </b:Author>
+    </b:Author>
+    <b:Title>Ray Tracing From Scratch in Python: TheStartup-Website</b:Title>
+    <b:InternetSiteTitle>TheStartup-Website</b:InternetSiteTitle>
+    <b:Year>2020</b:Year>
+    <b:Month>Juli</b:Month>
+    <b:Day>26</b:Day>
+    <b:YearAccessed>2020</b:YearAccessed>
+    <b:MonthAccessed>Dezember</b:MonthAccessed>
+    <b:DayAccessed>28</b:DayAccessed>
+    <b:RefOrder>2</b:RefOrder>
+  </b:Source>
+  <b:Source>
+    <b:Tag>Weg10</b:Tag>
+    <b:SourceType>DocumentFromInternetSite</b:SourceType>
+    <b:Guid>{C6471BD7-27EE-4B50-B1DB-28FB720BC8A4}</b:Guid>
+    <b:Author>
+      <b:Author>
+        <b:NameList>
+          <b:Person>
+            <b:Last>Wegscheider</b:Last>
+            <b:First>Andreas</b:First>
+          </b:Person>
+        </b:NameList>
+      </b:Author>
+    </b:Author>
+    <b:Title>Facharbeiten: Technische-Universität-München-Website</b:Title>
+    <b:InternetSiteTitle>Technische-Universität-München-Website</b:InternetSiteTitle>
+    <b:Year>2009/2010</b:Year>
+    <b:URL>https://www.edu.tum.de/fileadmin/tuedz01/www/Sch%C3%BClerkonferenz/Facharbeiten_2010/andreas_wegscheider_2010.pdf</b:URL>
+    <b:YearAccessed>2020</b:YearAccessed>
+    <b:MonthAccessed>Dezember</b:MonthAccessed>
+    <b:DayAccessed>28</b:DayAccessed>
+    <b:RefOrder>3</b:RefOrder>
+  </b:Source>
 </b:Sources>
 </file>
 
 <file path=customXml/itemProps1.xml><?xml version="1.0" encoding="utf-8"?>
-<ds:datastoreItem xmlns:ds="http://schemas.openxmlformats.org/officeDocument/2006/customXml" ds:itemID="{A13C2D3E-E9CC-4911-A307-74F867E3B61E}">
-  <ds:schemaRefs>
-    <ds:schemaRef ds:uri="http://schemas.microsoft.com/sharepoint/v3/contenttype/forms"/>
-  </ds:schemaRefs>
-</ds:datastoreItem>
-</file>
-
-<file path=customXml/itemProps2.xml><?xml version="1.0" encoding="utf-8"?>
-<ds:datastoreItem xmlns:ds="http://schemas.openxmlformats.org/officeDocument/2006/customXml" ds:itemID="{40392E22-FB5A-4947-851E-0352A191E9FD}">
-  <ds:schemaRefs>
-    <ds:schemaRef ds:uri="http://schemas.microsoft.com/office/2006/metadata/longProperties"/>
-  </ds:schemaRefs>
-</ds:datastoreItem>
-</file>
-
-<file path=customXml/itemProps3.xml><?xml version="1.0" encoding="utf-8"?>
 <ds:datastoreItem xmlns:ds="http://schemas.openxmlformats.org/officeDocument/2006/customXml" ds:itemID="{F51C6D21-61C7-4697-9130-2390AB890B3E}">
   <ds:schemaRefs>
     <ds:schemaRef ds:uri="http://schemas.microsoft.com/office/2006/metadata/contentType"/>
@@ -11107,15 +11904,23 @@
 </ds:datastoreItem>
 </file>
 
-<file path=customXml/itemProps4.xml><?xml version="1.0" encoding="utf-8"?>
-<ds:datastoreItem xmlns:ds="http://schemas.openxmlformats.org/officeDocument/2006/customXml" ds:itemID="{ACB1731F-66B9-4E7A-92D9-1F2714D5B8E6}">
+<file path=customXml/itemProps2.xml><?xml version="1.0" encoding="utf-8"?>
+<ds:datastoreItem xmlns:ds="http://schemas.openxmlformats.org/officeDocument/2006/customXml" ds:itemID="{40392E22-FB5A-4947-851E-0352A191E9FD}">
   <ds:schemaRefs>
-    <ds:schemaRef ds:uri="http://schemas.microsoft.com/sharepoint/events"/>
+    <ds:schemaRef ds:uri="http://schemas.microsoft.com/office/2006/metadata/longProperties"/>
   </ds:schemaRefs>
 </ds:datastoreItem>
 </file>
 
-<file path=customXml/itemProps5.xml><?xml version="1.0" encoding="utf-8"?>
+<file path=customXml/itemProps3.xml><?xml version="1.0" encoding="utf-8"?>
+<ds:datastoreItem xmlns:ds="http://schemas.openxmlformats.org/officeDocument/2006/customXml" ds:itemID="{A13C2D3E-E9CC-4911-A307-74F867E3B61E}">
+  <ds:schemaRefs>
+    <ds:schemaRef ds:uri="http://schemas.microsoft.com/sharepoint/v3/contenttype/forms"/>
+  </ds:schemaRefs>
+</ds:datastoreItem>
+</file>
+
+<file path=customXml/itemProps4.xml><?xml version="1.0" encoding="utf-8"?>
 <ds:datastoreItem xmlns:ds="http://schemas.openxmlformats.org/officeDocument/2006/customXml" ds:itemID="{F2768C60-996B-4E43-8A25-231641AD7019}">
   <ds:schemaRefs>
     <ds:schemaRef ds:uri="http://schemas.microsoft.com/office/2006/metadata/properties"/>
@@ -11125,8 +11930,16 @@
 </ds:datastoreItem>
 </file>
 
+<file path=customXml/itemProps5.xml><?xml version="1.0" encoding="utf-8"?>
+<ds:datastoreItem xmlns:ds="http://schemas.openxmlformats.org/officeDocument/2006/customXml" ds:itemID="{ACB1731F-66B9-4E7A-92D9-1F2714D5B8E6}">
+  <ds:schemaRefs>
+    <ds:schemaRef ds:uri="http://schemas.microsoft.com/sharepoint/events"/>
+  </ds:schemaRefs>
+</ds:datastoreItem>
+</file>
+
 <file path=customXml/itemProps6.xml><?xml version="1.0" encoding="utf-8"?>
-<ds:datastoreItem xmlns:ds="http://schemas.openxmlformats.org/officeDocument/2006/customXml" ds:itemID="{E6067B7A-3FD3-4662-8EBF-8BD16C8C9BC8}">
+<ds:datastoreItem xmlns:ds="http://schemas.openxmlformats.org/officeDocument/2006/customXml" ds:itemID="{1A6221C5-2C1E-44DF-B598-BDD4A0A15081}">
   <ds:schemaRefs>
     <ds:schemaRef ds:uri="http://schemas.openxmlformats.org/officeDocument/2006/bibliography"/>
   </ds:schemaRefs>

</xml_diff>

<commit_message>
Updated Raytracing Einführung in Doku
</commit_message>
<xml_diff>
--- a/Doku-1.docx
+++ b/Doku-1.docx
@@ -458,8 +458,8 @@
       <w:bookmarkEnd w:id="16"/>
       <w:bookmarkEnd w:id="17"/>
     </w:p>
-    <w:bookmarkStart w:id="18" w:name="_Toc379529643" w:displacedByCustomXml="next"/>
-    <w:bookmarkStart w:id="19" w:name="_Toc381260903" w:displacedByCustomXml="next"/>
+    <w:bookmarkStart w:id="18" w:name="_Toc381260903" w:displacedByCustomXml="next"/>
+    <w:bookmarkStart w:id="19" w:name="_Toc379529643" w:displacedByCustomXml="next"/>
     <w:sdt>
       <w:sdtPr>
         <w:id w:val="-778800518"/>
@@ -2731,68 +2731,245 @@
       </w:r>
       <w:bookmarkEnd w:id="22"/>
     </w:p>
-    <w:p/>
     <w:p>
-      <w:pPr>
-        <w:pStyle w:val="berschrift2"/>
-      </w:pPr>
-      <w:bookmarkStart w:id="23" w:name="_Toc60072600"/>
-      <w:r>
-        <w:t>Phong</w:t>
-      </w:r>
-      <w:bookmarkEnd w:id="23"/>
+      <w:r>
+        <w:t xml:space="preserve">Beim Raytracing handelt es sich um eine Alternative zur </w:t>
+      </w:r>
+      <w:r>
+        <w:t>Rasterung</w:t>
+      </w:r>
+      <w:r>
+        <w:t xml:space="preserve">, der </w:t>
+      </w:r>
+      <w:r>
+        <w:t>vorherrschenden</w:t>
+      </w:r>
+      <w:r>
+        <w:t xml:space="preserve"> Methode zum Darstellen von Objekten im Sichtfeld des Betrachters. Dabei wird durch Operationen der Linearen Algebra eine </w:t>
+      </w:r>
+      <w:r>
+        <w:t>dreidimensionale</w:t>
+      </w:r>
+      <w:r>
+        <w:t xml:space="preserve"> Szenerie auf einen </w:t>
+      </w:r>
+      <w:r>
+        <w:t>zweidimensionalen</w:t>
+      </w:r>
+      <w:r>
+        <w:t xml:space="preserve"> Bildschirm geworfen, wobei die Positionierung des </w:t>
+      </w:r>
+      <w:r>
+        <w:t>Beobachters</w:t>
+      </w:r>
+      <w:r>
+        <w:t xml:space="preserve"> im Verhältnis zum Bildschirm und den Objekten in der Szenerie eine </w:t>
+      </w:r>
+      <w:r>
+        <w:t>R</w:t>
+      </w:r>
+      <w:r>
+        <w:t>olle spielt.</w:t>
+      </w:r>
+      <w:r>
+        <w:rPr>
+          <w:rStyle w:val="Funotenzeichen"/>
+        </w:rPr>
+        <w:footnoteReference w:id="1"/>
+      </w:r>
     </w:p>
     <w:p>
       <w:r>
-        <w:t>Beim</w:t>
-      </w:r>
-      <w:r>
-        <w:t xml:space="preserve"> </w:t>
-      </w:r>
-      <w:proofErr w:type="spellStart"/>
-      <w:r>
-        <w:t>Phong</w:t>
-      </w:r>
-      <w:proofErr w:type="spellEnd"/>
-      <w:r>
-        <w:t xml:space="preserve">-Beleuchtungsmodell </w:t>
-      </w:r>
-      <w:r>
-        <w:t>wird</w:t>
-      </w:r>
-      <w:r>
-        <w:t xml:space="preserve"> die Beleuchtung eines Punktes im Raum aus </w:t>
-      </w:r>
-      <w:r>
-        <w:t xml:space="preserve">den </w:t>
-      </w:r>
-      <w:r>
-        <w:t>drei Werten, “Ambient”, “Diffuse” und “</w:t>
-      </w:r>
-      <w:proofErr w:type="spellStart"/>
-      <w:r>
-        <w:t>Specular</w:t>
-      </w:r>
-      <w:proofErr w:type="spellEnd"/>
-      <w:r>
-        <w:t xml:space="preserve">, zusammengesetzt. Dabei wird nicht das Ziel verfolgt, die Realität möglichst realistisch abzubilden, sondern ein einfaches und schnell zu berechnendes Verfahren zu </w:t>
-      </w:r>
-      <w:r>
-        <w:t>verwenden</w:t>
-      </w:r>
-      <w:r>
-        <w:t>.</w:t>
+        <w:t xml:space="preserve">Bei dem Raytracing-Verfahren spielt vor allem die </w:t>
+      </w:r>
+      <w:r>
+        <w:t>Berechnung</w:t>
+      </w:r>
+      <w:r>
+        <w:t xml:space="preserve"> von Licht, Reflektionen und Schatten eine Rolle. Hier werden vom Beobachter aus Strahlen durch den </w:t>
+      </w:r>
+      <w:r>
+        <w:t>Bildschirm</w:t>
+      </w:r>
+      <w:r>
+        <w:t xml:space="preserve"> in die Szenerie geworfen und weiterverfolgt. Abhängig davon, wo diese auftreffen, inwiefern diese reflektieret werden und</w:t>
+      </w:r>
+      <w:r>
+        <w:t>,</w:t>
+      </w:r>
+      <w:r>
+        <w:t xml:space="preserve"> wie die </w:t>
+      </w:r>
+      <w:proofErr w:type="gramStart"/>
+      <w:r>
+        <w:t>Fläche</w:t>
+      </w:r>
+      <w:proofErr w:type="gramEnd"/>
+      <w:r>
+        <w:t xml:space="preserve"> auf die sie auftreffen im Verhältnis zum Licht steht wird dann bestimmt, wie der erste getroffene Punkt beleuchtet wird/welche Farben dieser hat etc. Das Raytracing Verfahren steht dabei konträr zur Realität. Denn tatsächlich treffen Strahlen von Lichtquellen, wie der Sonne oder Lampen zuerst auf Gegenständen auf und fallen dann in unser Auge.</w:t>
+      </w:r>
+      <w:r>
+        <w:t xml:space="preserve"> Sie gehen also natürlicherweise von der Lichtquelle aus.</w:t>
+      </w:r>
+      <w:r>
+        <w:t xml:space="preserve"> Beim Raytracing werden allerdings nur die relevanten Strahlen betrachtet, da aus der Perspektive des Betrachters aus nachvollzogen wird, welche Strahlen ins Auge fallen. Das spart </w:t>
+      </w:r>
+      <w:r>
+        <w:t>R</w:t>
+      </w:r>
+      <w:r>
+        <w:t>echenleis</w:t>
+      </w:r>
+      <w:r>
+        <w:t>t</w:t>
+      </w:r>
+      <w:r>
+        <w:t>ung, ist aber offensichtlich auch nicht so realitätsnah</w:t>
+      </w:r>
+      <w:r>
+        <w:t>,</w:t>
+      </w:r>
+      <w:r>
+        <w:t xml:space="preserve"> wie die wirkliche Welt.</w:t>
+      </w:r>
+      <w:r>
+        <w:rPr>
+          <w:rStyle w:val="Funotenzeichen"/>
+        </w:rPr>
+        <w:footnoteReference w:id="2"/>
       </w:r>
     </w:p>
     <w:p>
+      <w:r>
+        <w:t>In der Praxis kann man sich die Realisation von Raytracing grob wie folgt vorstellen:</w:t>
+      </w:r>
+    </w:p>
+    <w:p>
+      <w:r>
+        <w:t>Aus der Kamera heraus, die eine bestimmte Position im Raum einnimmt</w:t>
+      </w:r>
+      <w:r>
+        <w:t>,</w:t>
+      </w:r>
+      <w:r>
+        <w:t xml:space="preserve"> werden Strahlen durch jeden Pixel auf einem Bildschirm geschossen. Dadurch entsteht eine bestimmte Perspektive. Auf der anderen Seite des Bildschirms ist die Szenerie aufgebaut, die man nachvollziehen möchte. Für jeden einzelnen Strahl wird berechnet wo dieser </w:t>
+      </w:r>
+      <w:r>
+        <w:t xml:space="preserve">als erstes </w:t>
+      </w:r>
+      <w:r>
+        <w:t xml:space="preserve">auftrifft und wie er z.B. potenziell weiterreflektiert wird. Da manche Effekte von Licht aus der Realität viel zu aufwändig zu berechnen sind wird auf Annäherung und Vereinfachungen zurückgegriffen. So z.B. mit dem </w:t>
+      </w:r>
+      <w:proofErr w:type="spellStart"/>
+      <w:r>
+        <w:t>Phong</w:t>
+      </w:r>
+      <w:proofErr w:type="spellEnd"/>
+      <w:r>
+        <w:t xml:space="preserve">-Modell, welches in </w:t>
+      </w:r>
+      <w:r>
+        <w:fldChar w:fldCharType="begin"/>
+      </w:r>
+      <w:r>
+        <w:instrText xml:space="preserve"> REF _Ref60135836 \r \h </w:instrText>
+      </w:r>
+      <w:r>
+        <w:fldChar w:fldCharType="separate"/>
+      </w:r>
+      <w:r>
+        <w:t>1.2</w:t>
+      </w:r>
+      <w:r>
+        <w:fldChar w:fldCharType="end"/>
+      </w:r>
+      <w:r>
+        <w:t xml:space="preserve"> näher beschrieben ist. Dort wird z.B. die grundlegende Umgebungsbeleuchtung </w:t>
+      </w:r>
+      <w:r>
+        <w:lastRenderedPageBreak/>
+        <w:t xml:space="preserve">festgelegt. </w:t>
+      </w:r>
+      <w:r>
+        <w:t>Aus verschiedenen Zahlenwerten, die für die getroffene Oberfläche und die Lichtwerte gelten und weitere Berechnungen für Reflektion und z.B. das Verhältnis zwischen Lichtquelle und Oberfläche etc. werden einzelne Werte von Farben errechnet, welche auf den anfangs im Bildschirm getroffenen Pixel angewendet werden.</w:t>
+      </w:r>
+    </w:p>
+    <w:p>
+      <w:r>
+        <w:t>Das Verfahren an sich ist sehr aufwändig, da je nach Pixel sehr viele Strahlen, Kollisionen etc. berechnet werden, vor allem wenn auch noch hochdetaillierte Schatten ins Spiel kommen. Doch mittlerweile ist die Technik der Grafikkarten, mit einer neuen Generation, die auf Raytracing ausgelegt ist, auf der einen und die der Spiele auf der anderen Seite so fortgeschritten dass Raytracing in Echtzeit langsam beginnt auch in die neusten High-End-Grafikspiele mit einzufließen.</w:t>
+      </w:r>
+    </w:p>
+    <w:p>
+      <w:pPr>
+        <w:pStyle w:val="berschrift2"/>
+      </w:pPr>
+      <w:bookmarkStart w:id="24" w:name="_Toc60072600"/>
+      <w:bookmarkStart w:id="25" w:name="_Ref60135836"/>
+      <w:r>
+        <w:t>Phong</w:t>
+      </w:r>
+      <w:bookmarkEnd w:id="24"/>
+      <w:bookmarkEnd w:id="25"/>
+    </w:p>
+    <w:p>
+      <w:r>
+        <w:t>Beim</w:t>
+      </w:r>
+      <w:r>
+        <w:t xml:space="preserve"> </w:t>
+      </w:r>
+      <w:proofErr w:type="spellStart"/>
+      <w:r>
+        <w:t>Phong</w:t>
+      </w:r>
+      <w:proofErr w:type="spellEnd"/>
+      <w:r>
+        <w:t xml:space="preserve">-Beleuchtungsmodell </w:t>
+      </w:r>
+      <w:r>
+        <w:t>wird</w:t>
+      </w:r>
+      <w:r>
+        <w:t xml:space="preserve"> die Beleuchtung eines Punktes im Raum aus </w:t>
+      </w:r>
+      <w:r>
+        <w:t xml:space="preserve">den </w:t>
+      </w:r>
+      <w:r>
+        <w:t>drei Werten, “Ambient”, “Diffuse” und “</w:t>
+      </w:r>
+      <w:proofErr w:type="spellStart"/>
+      <w:r>
+        <w:t>Specular</w:t>
+      </w:r>
+      <w:proofErr w:type="spellEnd"/>
+      <w:r>
+        <w:t xml:space="preserve">, zusammengesetzt. Dabei wird nicht das Ziel verfolgt, die Realität möglichst realistisch abzubilden, sondern ein </w:t>
+      </w:r>
+      <w:proofErr w:type="gramStart"/>
+      <w:r>
+        <w:t>einfaches</w:t>
+      </w:r>
+      <w:proofErr w:type="gramEnd"/>
+      <w:r>
+        <w:t xml:space="preserve"> und schnell zu berechnendes Verfahren zu </w:t>
+      </w:r>
+      <w:r>
+        <w:t>verwenden</w:t>
+      </w:r>
+      <w:r>
+        <w:t>.</w:t>
+      </w:r>
+    </w:p>
+    <w:p>
       <w:pPr>
         <w:pStyle w:val="berschrift3"/>
       </w:pPr>
-      <w:bookmarkStart w:id="24" w:name="_Toc60072601"/>
+      <w:bookmarkStart w:id="26" w:name="_Toc60072601"/>
       <w:r>
         <w:t>Ambient Beleuchtungswert</w:t>
       </w:r>
-      <w:bookmarkEnd w:id="24"/>
+      <w:bookmarkEnd w:id="26"/>
     </w:p>
     <w:p>
       <w:r>
@@ -2951,6 +3128,7 @@
         <w:pStyle w:val="BildZentriert"/>
       </w:pPr>
       <w:r>
+        <w:lastRenderedPageBreak/>
         <w:drawing>
           <wp:inline distT="0" distB="0" distL="0" distR="0" wp14:anchorId="5A62087C" wp14:editId="5626DAFF">
             <wp:extent cx="2926080" cy="1645920"/>
@@ -3002,55 +3180,49 @@
       <w:pPr>
         <w:pStyle w:val="Beschriftung"/>
       </w:pPr>
-      <w:bookmarkStart w:id="25" w:name="_Ref60012320"/>
-      <w:bookmarkStart w:id="26" w:name="_Toc60013545"/>
+      <w:bookmarkStart w:id="27" w:name="_Ref60012320"/>
+      <w:bookmarkStart w:id="28" w:name="_Toc60013545"/>
       <w:r>
         <w:t xml:space="preserve">Abbildung </w:t>
       </w:r>
-      <w:r>
-        <w:fldChar w:fldCharType="begin"/>
-      </w:r>
-      <w:r>
-        <w:instrText xml:space="preserve"> SEQ Abbildung \* ARABIC </w:instrText>
-      </w:r>
-      <w:r>
-        <w:fldChar w:fldCharType="separate"/>
-      </w:r>
-      <w:r>
-        <w:rPr>
-          <w:noProof/>
-        </w:rPr>
-        <w:t>1</w:t>
-      </w:r>
-      <w:r>
-        <w:rPr>
-          <w:noProof/>
-        </w:rPr>
-        <w:fldChar w:fldCharType="end"/>
-      </w:r>
-      <w:bookmarkEnd w:id="25"/>
+      <w:fldSimple w:instr=" SEQ Abbildung \* ARABIC ">
+        <w:r>
+          <w:rPr>
+            <w:noProof/>
+          </w:rPr>
+          <w:t>1</w:t>
+        </w:r>
+      </w:fldSimple>
+      <w:bookmarkEnd w:id="27"/>
       <w:r>
         <w:t>: Bild mit Umgebungsbeleuchtung</w:t>
       </w:r>
-      <w:bookmarkEnd w:id="26"/>
+      <w:bookmarkEnd w:id="28"/>
     </w:p>
     <w:p>
       <w:pPr>
         <w:pStyle w:val="berschrift3"/>
       </w:pPr>
-      <w:bookmarkStart w:id="27" w:name="_Toc60072602"/>
-      <w:bookmarkEnd w:id="27"/>
-      <w:r>
-        <w:lastRenderedPageBreak/>
+      <w:bookmarkStart w:id="29" w:name="_Toc60072602"/>
+      <w:bookmarkEnd w:id="29"/>
+      <w:r>
         <w:t>Diffuse-Beleuchtungswert</w:t>
       </w:r>
     </w:p>
     <w:p>
       <w:r>
-        <w:t xml:space="preserve">Der diffuse Beleuchtungswert ist abhängig von den „Diffuse“-Werten der Lichtquelle </w:t>
-      </w:r>
-      <w:r>
-        <w:t xml:space="preserve">, </w:t>
+        <w:t xml:space="preserve">Der diffuse Beleuchtungswert ist abhängig von den „Diffuse“-Werten der </w:t>
+      </w:r>
+      <w:proofErr w:type="gramStart"/>
+      <w:r>
+        <w:t xml:space="preserve">Lichtquelle </w:t>
+      </w:r>
+      <w:r>
+        <w:t>,</w:t>
+      </w:r>
+      <w:proofErr w:type="gramEnd"/>
+      <w:r>
+        <w:t xml:space="preserve"> </w:t>
       </w:r>
       <w:r>
         <w:t>dem Objekt</w:t>
@@ -3173,13 +3345,7 @@
               <w:rPr>
                 <w:rFonts w:ascii="Cambria Math" w:hAnsi="Cambria Math"/>
               </w:rPr>
-              <m:t>(</m:t>
-            </m:r>
-            <m:r>
-              <w:rPr>
-                <w:rFonts w:ascii="Cambria Math" w:hAnsi="Cambria Math"/>
-              </w:rPr>
-              <m:t>Richtung</m:t>
+              <m:t>(Richtung</m:t>
             </m:r>
           </m:e>
           <m:sub>
@@ -3329,52 +3495,40 @@
       <w:pPr>
         <w:pStyle w:val="Beschriftung"/>
       </w:pPr>
-      <w:bookmarkStart w:id="28" w:name="_Ref60012383"/>
-      <w:bookmarkStart w:id="29" w:name="_Toc60013546"/>
+      <w:bookmarkStart w:id="30" w:name="_Ref60012383"/>
+      <w:bookmarkStart w:id="31" w:name="_Toc60013546"/>
       <w:r>
         <w:t xml:space="preserve">Abbildung </w:t>
       </w:r>
-      <w:r>
-        <w:fldChar w:fldCharType="begin"/>
-      </w:r>
-      <w:r>
-        <w:instrText xml:space="preserve"> SEQ Abbildung \* ARABIC </w:instrText>
-      </w:r>
-      <w:r>
-        <w:fldChar w:fldCharType="separate"/>
-      </w:r>
-      <w:r>
-        <w:rPr>
-          <w:noProof/>
-        </w:rPr>
-        <w:t>2</w:t>
-      </w:r>
-      <w:r>
-        <w:rPr>
-          <w:noProof/>
-        </w:rPr>
-        <w:fldChar w:fldCharType="end"/>
-      </w:r>
-      <w:bookmarkEnd w:id="28"/>
+      <w:fldSimple w:instr=" SEQ Abbildung \* ARABIC ">
+        <w:r>
+          <w:rPr>
+            <w:noProof/>
+          </w:rPr>
+          <w:t>2</w:t>
+        </w:r>
+      </w:fldSimple>
+      <w:bookmarkEnd w:id="30"/>
       <w:r>
         <w:t>: Bild mit diffuser Beleuchtung</w:t>
       </w:r>
-      <w:bookmarkEnd w:id="29"/>
+      <w:bookmarkEnd w:id="31"/>
     </w:p>
     <w:p>
       <w:pPr>
         <w:pStyle w:val="berschrift3"/>
       </w:pPr>
-      <w:bookmarkStart w:id="30" w:name="_Toc60072603"/>
+      <w:bookmarkStart w:id="32" w:name="_Toc60072603"/>
       <w:proofErr w:type="spellStart"/>
       <w:r>
+        <w:lastRenderedPageBreak/>
         <w:t>Specular</w:t>
       </w:r>
       <w:proofErr w:type="spellEnd"/>
       <w:r>
         <w:t xml:space="preserve"> Beleuchtungswert</w:t>
       </w:r>
-      <w:bookmarkEnd w:id="30"/>
+      <w:bookmarkEnd w:id="32"/>
     </w:p>
     <w:p>
       <w:r>
@@ -3800,33 +3954,20 @@
       <w:pPr>
         <w:pStyle w:val="Beschriftung"/>
       </w:pPr>
-      <w:bookmarkStart w:id="31" w:name="_Ref60012618"/>
-      <w:bookmarkStart w:id="32" w:name="_Toc60013547"/>
+      <w:bookmarkStart w:id="33" w:name="_Ref60012618"/>
+      <w:bookmarkStart w:id="34" w:name="_Toc60013547"/>
       <w:r>
         <w:t xml:space="preserve">Abbildung </w:t>
       </w:r>
-      <w:r>
-        <w:fldChar w:fldCharType="begin"/>
-      </w:r>
-      <w:r>
-        <w:instrText xml:space="preserve"> SEQ Abbildung \* ARABIC </w:instrText>
-      </w:r>
-      <w:r>
-        <w:fldChar w:fldCharType="separate"/>
-      </w:r>
-      <w:r>
-        <w:rPr>
-          <w:noProof/>
-        </w:rPr>
-        <w:t>3</w:t>
-      </w:r>
-      <w:r>
-        <w:rPr>
-          <w:noProof/>
-        </w:rPr>
-        <w:fldChar w:fldCharType="end"/>
-      </w:r>
-      <w:bookmarkEnd w:id="31"/>
+      <w:fldSimple w:instr=" SEQ Abbildung \* ARABIC ">
+        <w:r>
+          <w:rPr>
+            <w:noProof/>
+          </w:rPr>
+          <w:t>3</w:t>
+        </w:r>
+      </w:fldSimple>
+      <w:bookmarkEnd w:id="33"/>
       <w:r>
         <w:t>: Bild mit „</w:t>
       </w:r>
@@ -3838,17 +3979,17 @@
       <w:r>
         <w:t>“-Beleuchtung</w:t>
       </w:r>
-      <w:bookmarkEnd w:id="32"/>
+      <w:bookmarkEnd w:id="34"/>
     </w:p>
     <w:p>
       <w:pPr>
         <w:pStyle w:val="berschrift3"/>
       </w:pPr>
-      <w:bookmarkStart w:id="33" w:name="_Toc60072604"/>
+      <w:bookmarkStart w:id="35" w:name="_Toc60072604"/>
       <w:r>
         <w:t>Zusammensetzung der Beleuchtungswerte</w:t>
       </w:r>
-      <w:bookmarkEnd w:id="33"/>
+      <w:bookmarkEnd w:id="35"/>
     </w:p>
     <w:p>
       <w:r>
@@ -3882,7 +4023,7 @@
         <w:rPr>
           <w:rStyle w:val="Funotenzeichen"/>
         </w:rPr>
-        <w:footnoteReference w:id="1"/>
+        <w:footnoteReference w:id="3"/>
       </w:r>
     </w:p>
     <w:p>
@@ -3890,6 +4031,7 @@
         <w:pStyle w:val="BildZentriert"/>
       </w:pPr>
       <w:r>
+        <w:lastRenderedPageBreak/>
         <w:drawing>
           <wp:inline distT="0" distB="0" distL="0" distR="0" wp14:anchorId="05A4B605" wp14:editId="300BA327">
             <wp:extent cx="2926080" cy="1645920"/>
@@ -3929,59 +4071,36 @@
       <w:pPr>
         <w:pStyle w:val="Beschriftung"/>
       </w:pPr>
-      <w:bookmarkStart w:id="35" w:name="_Ref60012690"/>
-      <w:bookmarkStart w:id="36" w:name="_Toc60013548"/>
+      <w:bookmarkStart w:id="36" w:name="_Ref60012690"/>
+      <w:bookmarkStart w:id="37" w:name="_Toc60013548"/>
       <w:r>
         <w:t xml:space="preserve">Abbildung </w:t>
       </w:r>
-      <w:r>
-        <w:fldChar w:fldCharType="begin"/>
-      </w:r>
-      <w:r>
-        <w:instrText xml:space="preserve"> SEQ Abbildung \* ARABIC </w:instrText>
-      </w:r>
-      <w:r>
-        <w:fldChar w:fldCharType="separate"/>
-      </w:r>
-      <w:r>
-        <w:rPr>
-          <w:noProof/>
-        </w:rPr>
-        <w:t>4</w:t>
-      </w:r>
-      <w:r>
-        <w:rPr>
-          <w:noProof/>
-        </w:rPr>
-        <w:fldChar w:fldCharType="end"/>
-      </w:r>
-      <w:bookmarkEnd w:id="35"/>
+      <w:fldSimple w:instr=" SEQ Abbildung \* ARABIC ">
+        <w:r>
+          <w:rPr>
+            <w:noProof/>
+          </w:rPr>
+          <w:t>4</w:t>
+        </w:r>
+      </w:fldSimple>
+      <w:bookmarkEnd w:id="36"/>
       <w:r>
         <w:t>: Zusammengesetztes Bild</w:t>
-      </w:r>
-      <w:bookmarkEnd w:id="36"/>
-    </w:p>
-    <w:p>
-      <w:pPr>
-        <w:pStyle w:val="berschrift1"/>
-      </w:pPr>
-      <w:bookmarkStart w:id="37" w:name="_Toc60072605"/>
-      <w:r>
-        <w:lastRenderedPageBreak/>
-        <w:t>Algorithmische</w:t>
-      </w:r>
-      <w:r>
-        <w:t xml:space="preserve"> Umsetzung</w:t>
       </w:r>
       <w:bookmarkEnd w:id="37"/>
     </w:p>
     <w:p>
       <w:pPr>
-        <w:pStyle w:val="berschrift2"/>
-      </w:pPr>
-      <w:bookmarkStart w:id="38" w:name="_Toc60072606"/>
-      <w:r>
-        <w:t>Kollisionserkennung von Rays mit Objekten</w:t>
+        <w:pStyle w:val="berschrift1"/>
+      </w:pPr>
+      <w:bookmarkStart w:id="38" w:name="_Toc60072605"/>
+      <w:r>
+        <w:lastRenderedPageBreak/>
+        <w:t>Algorithmische</w:t>
+      </w:r>
+      <w:r>
+        <w:t xml:space="preserve"> Umsetzung</w:t>
       </w:r>
       <w:bookmarkEnd w:id="38"/>
     </w:p>
@@ -3989,34 +4108,44 @@
       <w:pPr>
         <w:pStyle w:val="berschrift2"/>
       </w:pPr>
-      <w:bookmarkStart w:id="39" w:name="_Toc60072607"/>
-      <w:r>
-        <w:t>Quadratische Lichtquelle</w:t>
+      <w:bookmarkStart w:id="39" w:name="_Toc60072606"/>
+      <w:r>
+        <w:t>Kollisionserkennung von Rays mit Objekten</w:t>
       </w:r>
       <w:bookmarkEnd w:id="39"/>
     </w:p>
     <w:p>
-      <w:r>
-        <w:t xml:space="preserve">Da eine quadratische Lichtquelle gefordert ist, aber die in Kapitel 1 beschriebene </w:t>
-      </w:r>
-      <w:proofErr w:type="spellStart"/>
-      <w:r>
-        <w:t>Phong</w:t>
-      </w:r>
-      <w:proofErr w:type="spellEnd"/>
-      <w:r>
-        <w:t>-Methode nur mit eindimensionalen Lichtquellen arbeitet, stellt das Berechnen der Beleuchtung eines Punktes ein besonderes Problem dar. Zusätzlich ist der einfache Ansatz zur Schattenbestimmung eines Punktes durch Werfen eines Strahls zur (punktförmigen) Lichtquelle, bedingt durch die zweidimensionale Ausdehnung der Lichtquelle, nicht möglich. Um weiche Schatten zu erhalten muss also ein anderer Ansatz gewählt werden.</w:t>
-      </w:r>
+      <w:pPr>
+        <w:pStyle w:val="berschrift2"/>
+      </w:pPr>
+      <w:bookmarkStart w:id="40" w:name="_Toc60072607"/>
+      <w:r>
+        <w:t>Quadratische Lichtquelle</w:t>
+      </w:r>
+      <w:bookmarkEnd w:id="40"/>
     </w:p>
     <w:p>
+      <w:r>
+        <w:t xml:space="preserve">Da eine quadratische Lichtquelle gefordert ist, aber die in Kapitel 1 beschriebene </w:t>
+      </w:r>
+      <w:proofErr w:type="spellStart"/>
+      <w:r>
+        <w:t>Phong</w:t>
+      </w:r>
+      <w:proofErr w:type="spellEnd"/>
+      <w:r>
+        <w:t>-Methode nur mit eindimensionalen Lichtquellen arbeitet, stellt das Berechnen der Beleuchtung eines Punktes ein besonderes Problem dar. Zusätzlich ist der einfache Ansatz zur Schattenbestimmung eines Punktes durch Werfen eines Strahls zur (punktförmigen) Lichtquelle, bedingt durch die zweidimensionale Ausdehnung der Lichtquelle, nicht möglich. Um weiche Schatten zu erhalten muss also ein anderer Ansatz gewählt werden.</w:t>
+      </w:r>
+    </w:p>
+    <w:p>
       <w:pPr>
         <w:pStyle w:val="berschrift3"/>
       </w:pPr>
-      <w:bookmarkStart w:id="40" w:name="_Toc60072608"/>
+      <w:bookmarkStart w:id="41" w:name="_Toc60072608"/>
       <w:r>
         <w:t>Berechnung der Schatten</w:t>
       </w:r>
-      <w:bookmarkEnd w:id="40"/>
+      <w:bookmarkEnd w:id="41"/>
     </w:p>
     <w:p>
       <w:r>
@@ -4298,37 +4427,24 @@
       <w:pPr>
         <w:pStyle w:val="Beschriftung"/>
       </w:pPr>
-      <w:bookmarkStart w:id="41" w:name="_Ref60013216"/>
-      <w:bookmarkStart w:id="42" w:name="_Toc60013549"/>
+      <w:bookmarkStart w:id="42" w:name="_Ref60013216"/>
+      <w:bookmarkStart w:id="43" w:name="_Toc60013549"/>
       <w:r>
         <w:t xml:space="preserve">Abbildung </w:t>
       </w:r>
-      <w:r>
-        <w:fldChar w:fldCharType="begin"/>
-      </w:r>
-      <w:r>
-        <w:instrText xml:space="preserve"> SEQ Abbildung \* ARABIC </w:instrText>
-      </w:r>
-      <w:r>
-        <w:fldChar w:fldCharType="separate"/>
-      </w:r>
-      <w:r>
-        <w:rPr>
-          <w:noProof/>
-        </w:rPr>
-        <w:t>5</w:t>
-      </w:r>
-      <w:r>
-        <w:rPr>
-          <w:noProof/>
-        </w:rPr>
-        <w:fldChar w:fldCharType="end"/>
-      </w:r>
-      <w:bookmarkEnd w:id="41"/>
+      <w:fldSimple w:instr=" SEQ Abbildung \* ARABIC ">
+        <w:r>
+          <w:rPr>
+            <w:noProof/>
+          </w:rPr>
+          <w:t>5</w:t>
+        </w:r>
+      </w:fldSimple>
+      <w:bookmarkEnd w:id="42"/>
       <w:r>
         <w:t>: Bild mit 1 systematischen Shadow Ray</w:t>
       </w:r>
-      <w:bookmarkEnd w:id="42"/>
+      <w:bookmarkEnd w:id="43"/>
     </w:p>
     <w:p>
       <w:pPr>
@@ -4389,37 +4505,24 @@
       <w:pPr>
         <w:pStyle w:val="Beschriftung"/>
       </w:pPr>
-      <w:bookmarkStart w:id="43" w:name="_Ref60013197"/>
-      <w:bookmarkStart w:id="44" w:name="_Toc60013550"/>
+      <w:bookmarkStart w:id="44" w:name="_Ref60013197"/>
+      <w:bookmarkStart w:id="45" w:name="_Toc60013550"/>
       <w:r>
         <w:t xml:space="preserve">Abbildung </w:t>
       </w:r>
-      <w:r>
-        <w:fldChar w:fldCharType="begin"/>
-      </w:r>
-      <w:r>
-        <w:instrText xml:space="preserve"> SEQ Abbildung \* ARABIC </w:instrText>
-      </w:r>
-      <w:r>
-        <w:fldChar w:fldCharType="separate"/>
-      </w:r>
-      <w:r>
-        <w:rPr>
-          <w:noProof/>
-        </w:rPr>
-        <w:t>6</w:t>
-      </w:r>
-      <w:r>
-        <w:rPr>
-          <w:noProof/>
-        </w:rPr>
-        <w:fldChar w:fldCharType="end"/>
-      </w:r>
-      <w:bookmarkEnd w:id="43"/>
+      <w:fldSimple w:instr=" SEQ Abbildung \* ARABIC ">
+        <w:r>
+          <w:rPr>
+            <w:noProof/>
+          </w:rPr>
+          <w:t>6</w:t>
+        </w:r>
+      </w:fldSimple>
+      <w:bookmarkEnd w:id="44"/>
       <w:r>
         <w:t>: Bild mit 4 systematischen Shadow Rays</w:t>
       </w:r>
-      <w:bookmarkEnd w:id="44"/>
+      <w:bookmarkEnd w:id="45"/>
     </w:p>
     <w:p>
       <w:pPr>
@@ -4480,40 +4583,27 @@
       <w:pPr>
         <w:pStyle w:val="Beschriftung"/>
       </w:pPr>
-      <w:bookmarkStart w:id="45" w:name="_Ref60013233"/>
-      <w:bookmarkStart w:id="46" w:name="_Toc60013551"/>
+      <w:bookmarkStart w:id="46" w:name="_Ref60013233"/>
+      <w:bookmarkStart w:id="47" w:name="_Toc60013551"/>
       <w:r>
         <w:t>Abbildung</w:t>
       </w:r>
       <w:r>
         <w:t xml:space="preserve"> </w:t>
       </w:r>
-      <w:r>
-        <w:fldChar w:fldCharType="begin"/>
-      </w:r>
-      <w:r>
-        <w:instrText xml:space="preserve"> SEQ Abbildung \* ARABIC </w:instrText>
-      </w:r>
-      <w:r>
-        <w:fldChar w:fldCharType="separate"/>
-      </w:r>
-      <w:r>
-        <w:rPr>
-          <w:noProof/>
-        </w:rPr>
-        <w:t>7</w:t>
-      </w:r>
-      <w:r>
-        <w:rPr>
-          <w:noProof/>
-        </w:rPr>
-        <w:fldChar w:fldCharType="end"/>
-      </w:r>
-      <w:bookmarkEnd w:id="45"/>
+      <w:fldSimple w:instr=" SEQ Abbildung \* ARABIC ">
+        <w:r>
+          <w:rPr>
+            <w:noProof/>
+          </w:rPr>
+          <w:t>7</w:t>
+        </w:r>
+      </w:fldSimple>
+      <w:bookmarkEnd w:id="46"/>
       <w:r>
         <w:t>: Bild mit 9 systematischen Shadow Rays</w:t>
       </w:r>
-      <w:bookmarkEnd w:id="46"/>
+      <w:bookmarkEnd w:id="47"/>
     </w:p>
     <w:p>
       <w:pPr>
@@ -4574,40 +4664,27 @@
       <w:pPr>
         <w:pStyle w:val="Beschriftung"/>
       </w:pPr>
-      <w:bookmarkStart w:id="47" w:name="_Ref60013250"/>
-      <w:bookmarkStart w:id="48" w:name="_Toc60013552"/>
+      <w:bookmarkStart w:id="48" w:name="_Ref60013250"/>
+      <w:bookmarkStart w:id="49" w:name="_Toc60013552"/>
       <w:r>
         <w:t>Abbildung</w:t>
       </w:r>
       <w:r>
         <w:t xml:space="preserve"> </w:t>
       </w:r>
-      <w:r>
-        <w:fldChar w:fldCharType="begin"/>
-      </w:r>
-      <w:r>
-        <w:instrText xml:space="preserve"> SEQ Abbildung \* ARABIC </w:instrText>
-      </w:r>
-      <w:r>
-        <w:fldChar w:fldCharType="separate"/>
-      </w:r>
-      <w:r>
-        <w:rPr>
-          <w:noProof/>
-        </w:rPr>
-        <w:t>8</w:t>
-      </w:r>
-      <w:r>
-        <w:rPr>
-          <w:noProof/>
-        </w:rPr>
-        <w:fldChar w:fldCharType="end"/>
-      </w:r>
-      <w:bookmarkEnd w:id="47"/>
+      <w:fldSimple w:instr=" SEQ Abbildung \* ARABIC ">
+        <w:r>
+          <w:rPr>
+            <w:noProof/>
+          </w:rPr>
+          <w:t>8</w:t>
+        </w:r>
+      </w:fldSimple>
+      <w:bookmarkEnd w:id="48"/>
       <w:r>
         <w:t>: Bild mit 8 zufälligen Shadow Rays</w:t>
       </w:r>
-      <w:bookmarkEnd w:id="48"/>
+      <w:bookmarkEnd w:id="49"/>
     </w:p>
     <w:p>
       <w:pPr>
@@ -4669,50 +4746,37 @@
       <w:pPr>
         <w:pStyle w:val="Beschriftung"/>
       </w:pPr>
-      <w:bookmarkStart w:id="49" w:name="_Ref60013260"/>
-      <w:bookmarkStart w:id="50" w:name="_Toc60013553"/>
+      <w:bookmarkStart w:id="50" w:name="_Ref60013260"/>
+      <w:bookmarkStart w:id="51" w:name="_Toc60013553"/>
       <w:r>
         <w:t>Abbildung</w:t>
       </w:r>
       <w:r>
         <w:t xml:space="preserve"> </w:t>
       </w:r>
-      <w:r>
-        <w:fldChar w:fldCharType="begin"/>
-      </w:r>
-      <w:r>
-        <w:instrText xml:space="preserve"> SEQ Abbildung \* ARABIC </w:instrText>
-      </w:r>
-      <w:r>
-        <w:fldChar w:fldCharType="separate"/>
-      </w:r>
-      <w:r>
-        <w:rPr>
-          <w:noProof/>
-        </w:rPr>
-        <w:t>9</w:t>
-      </w:r>
-      <w:r>
-        <w:rPr>
-          <w:noProof/>
-        </w:rPr>
-        <w:fldChar w:fldCharType="end"/>
-      </w:r>
-      <w:bookmarkEnd w:id="49"/>
+      <w:fldSimple w:instr=" SEQ Abbildung \* ARABIC ">
+        <w:r>
+          <w:rPr>
+            <w:noProof/>
+          </w:rPr>
+          <w:t>9</w:t>
+        </w:r>
+      </w:fldSimple>
+      <w:bookmarkEnd w:id="50"/>
       <w:r>
         <w:t>: Bild mit 9 systematischen und 8 zufälligen Shadow Rays</w:t>
       </w:r>
-      <w:bookmarkEnd w:id="50"/>
+      <w:bookmarkEnd w:id="51"/>
     </w:p>
     <w:p>
       <w:pPr>
         <w:pStyle w:val="berschrift3"/>
       </w:pPr>
-      <w:bookmarkStart w:id="51" w:name="_Toc60072609"/>
+      <w:bookmarkStart w:id="52" w:name="_Toc60072609"/>
       <w:r>
         <w:t>Berechnung der Beleuchtung</w:t>
       </w:r>
-      <w:bookmarkEnd w:id="51"/>
+      <w:bookmarkEnd w:id="52"/>
     </w:p>
     <w:p>
       <w:pPr>
@@ -4764,7 +4828,15 @@
       </w:r>
       <w:proofErr w:type="spellEnd"/>
       <w:r>
-        <w:t xml:space="preserve"> (dem Normalenvektor der Oberfläche) ein reflektierter Ray von der Kamera aus gebildet. Wie weit man diesem Ray folgen muss um auf der Lichtebene zu landen wird mit folgender Formel berechnet:</w:t>
+        <w:t xml:space="preserve"> (dem Normalenvektor der Oberfläche) ein reflektierter Ray von der Kamera aus gebildet. Wie weit man diesem Ray folgen </w:t>
+      </w:r>
+      <w:proofErr w:type="gramStart"/>
+      <w:r>
+        <w:t>muss</w:t>
+      </w:r>
+      <w:proofErr w:type="gramEnd"/>
+      <w:r>
+        <w:t xml:space="preserve"> um auf der Lichtebene zu landen wird mit folgender Formel berechnet:</w:t>
       </w:r>
     </w:p>
     <w:p>
@@ -5072,7 +5144,21 @@
         <w:rPr>
           <w:rStyle w:val="Tobebttered"/>
         </w:rPr>
-        <w:t xml:space="preserve"> um den Schnittpunkt nahe Unendlich zu legen. Der herausgefundene Schnittpunkt wird anschließend durch eine Basisänderung so vom dreidimensionalen in den zweidimensionalen</w:t>
+        <w:t xml:space="preserve"> um den Schnittpunkt nahe </w:t>
+      </w:r>
+      <w:proofErr w:type="gramStart"/>
+      <w:r>
+        <w:rPr>
+          <w:rStyle w:val="Tobebttered"/>
+        </w:rPr>
+        <w:t>Unendlich</w:t>
+      </w:r>
+      <w:proofErr w:type="gramEnd"/>
+      <w:r>
+        <w:rPr>
+          <w:rStyle w:val="Tobebttered"/>
+        </w:rPr>
+        <w:t xml:space="preserve"> zu legen. Der herausgefundene Schnittpunkt wird anschließend durch eine Basisänderung so vom dreidimensionalen in den zweidimensionalen</w:t>
       </w:r>
       <w:r>
         <w:rPr>
@@ -5132,7 +5218,14 @@
         <w:rPr>
           <w:rStyle w:val="Tobebttered"/>
         </w:rPr>
-        <w:t>wird der am</w:t>
+        <w:t xml:space="preserve">wird der </w:t>
+      </w:r>
+      <w:proofErr w:type="gramStart"/>
+      <w:r>
+        <w:rPr>
+          <w:rStyle w:val="Tobebttered"/>
+        </w:rPr>
+        <w:t>am</w:t>
       </w:r>
       <w:r>
         <w:rPr>
@@ -5144,7 +5237,14 @@
         <w:rPr>
           <w:rStyle w:val="Tobebttered"/>
         </w:rPr>
-        <w:t xml:space="preserve"> Punkt rücktransformiert</w:t>
+        <w:t xml:space="preserve"> Punkt</w:t>
+      </w:r>
+      <w:proofErr w:type="gramEnd"/>
+      <w:r>
+        <w:rPr>
+          <w:rStyle w:val="Tobebttered"/>
+        </w:rPr>
+        <w:t xml:space="preserve"> rücktransformiert</w:t>
       </w:r>
       <w:r>
         <w:rPr>
@@ -5189,12 +5289,12 @@
       <w:pPr>
         <w:pStyle w:val="berschrift1"/>
       </w:pPr>
-      <w:bookmarkStart w:id="52" w:name="_Toc60072610"/>
+      <w:bookmarkStart w:id="53" w:name="_Toc60072610"/>
       <w:r>
         <w:lastRenderedPageBreak/>
         <w:t>Implementierung</w:t>
       </w:r>
-      <w:bookmarkEnd w:id="52"/>
+      <w:bookmarkEnd w:id="53"/>
     </w:p>
     <w:p>
       <w:pPr>
@@ -5208,11 +5308,11 @@
       <w:pPr>
         <w:pStyle w:val="berschrift2"/>
       </w:pPr>
-      <w:bookmarkStart w:id="53" w:name="_Toc60072611"/>
+      <w:bookmarkStart w:id="54" w:name="_Toc60072611"/>
       <w:r>
         <w:t>Funktionen</w:t>
       </w:r>
-      <w:bookmarkEnd w:id="53"/>
+      <w:bookmarkEnd w:id="54"/>
     </w:p>
     <w:p>
       <w:pPr>
@@ -5231,7 +5331,7 @@
       <w:pPr>
         <w:pStyle w:val="berschrift2"/>
       </w:pPr>
-      <w:bookmarkStart w:id="54" w:name="_Toc60072612"/>
+      <w:bookmarkStart w:id="55" w:name="_Toc60072612"/>
       <w:r>
         <w:lastRenderedPageBreak/>
         <w:drawing>
@@ -5337,7 +5437,7 @@
       <w:r>
         <w:t>Klassenmodell</w:t>
       </w:r>
-      <w:bookmarkEnd w:id="54"/>
+      <w:bookmarkEnd w:id="55"/>
     </w:p>
     <w:p/>
     <w:p>
@@ -5360,49 +5460,41 @@
       <w:pPr>
         <w:pStyle w:val="berschrift2"/>
       </w:pPr>
-      <w:bookmarkStart w:id="55" w:name="_Toc60072613"/>
+      <w:bookmarkStart w:id="56" w:name="_Toc60072613"/>
       <w:r>
         <w:t>Mögliche Optimierungen</w:t>
-      </w:r>
-      <w:bookmarkEnd w:id="55"/>
-    </w:p>
-    <w:p>
-      <w:r>
-        <w:t>Neben der leichten Erweiterbarkeit des Programms durch seinen objektorientierten Aufbau, kann man das Programm auch noch abwandeln, um eine schnellere Berechnung zu erreichen. Zusätzlich kann man das bilderzeugende Verfahren anpassen, um realistischere oder interessantere Bilder zu bekommen.</w:t>
-      </w:r>
-    </w:p>
-    <w:p>
-      <w:pPr>
-        <w:pStyle w:val="berschrift3"/>
-      </w:pPr>
-      <w:bookmarkStart w:id="56" w:name="_Toc60072614"/>
-      <w:r>
-        <w:t>Performance</w:t>
       </w:r>
       <w:bookmarkEnd w:id="56"/>
     </w:p>
     <w:p>
       <w:r>
-        <w:t xml:space="preserve">Das implementierte Programm ist denkbar ineffizient. So braucht die Berechnung eines Bildes in </w:t>
-      </w:r>
-      <w:proofErr w:type="spellStart"/>
-      <w:r>
-        <w:t>Full</w:t>
-      </w:r>
-      <w:proofErr w:type="spellEnd"/>
-      <w:r>
-        <w:t xml:space="preserve">-HD (1080*1920px) mit 64 Shadow Rays und einer maximalen </w:t>
-      </w:r>
-      <w:proofErr w:type="spellStart"/>
-      <w:r>
-        <w:t>Raytracing</w:t>
-      </w:r>
-      <w:proofErr w:type="spellEnd"/>
-      <w:r>
-        <w:t>-Tiefe von 4 (also maximal 256 Shadow Rays pro Pixel) etwa 15 Stunden auf einer modernen CPU. Dies liegt daran, dass Python als interpretierte Sprache langsamer ist als eine Sprache die als Maschinencode ausgeführt wird, wie etwa C.</w:t>
+        <w:t>Neben der leichten Erweiterbarkeit des Programms durch seinen objektorientierten Aufbau, kann man das Programm auch noch abwandeln, um eine schnellere Berechnung zu erreichen. Zusätzlich kann man das bilderzeugende Verfahren anpassen, um realistischere oder interessantere Bilder zu bekommen.</w:t>
       </w:r>
     </w:p>
     <w:p>
+      <w:pPr>
+        <w:pStyle w:val="berschrift3"/>
+      </w:pPr>
+      <w:bookmarkStart w:id="57" w:name="_Toc60072614"/>
+      <w:r>
+        <w:t>Performance</w:t>
+      </w:r>
+      <w:bookmarkEnd w:id="57"/>
+    </w:p>
+    <w:p>
+      <w:r>
+        <w:t xml:space="preserve">Das implementierte Programm ist denkbar ineffizient. So braucht die Berechnung eines Bildes in </w:t>
+      </w:r>
+      <w:proofErr w:type="spellStart"/>
+      <w:r>
+        <w:t>Full</w:t>
+      </w:r>
+      <w:proofErr w:type="spellEnd"/>
+      <w:r>
+        <w:t>-HD (1080*1920px) mit 64 Shadow Rays und einer maximalen Raytracing-Tiefe von 4 (also maximal 256 Shadow Rays pro Pixel) etwa 15 Stunden auf einer modernen CPU. Dies liegt daran, dass Python als interpretierte Sprache langsamer ist als eine Sprache die als Maschinencode ausgeführt wird, wie etwa C.</w:t>
+      </w:r>
+    </w:p>
+    <w:p>
       <w:r>
         <w:t xml:space="preserve">Trotzdem kann man durch konsequentes Nutzen von in C implementieren Modulen von Python, wie etwa </w:t>
       </w:r>
@@ -5429,23 +5521,33 @@
         <w:t xml:space="preserve"> von Python, wie der </w:t>
       </w:r>
       <w:proofErr w:type="spellStart"/>
+      <w:proofErr w:type="gramStart"/>
       <w:r>
         <w:t>map</w:t>
       </w:r>
       <w:proofErr w:type="spellEnd"/>
       <w:r>
-        <w:t>() Befehl</w:t>
+        <w:t>(</w:t>
+      </w:r>
+      <w:proofErr w:type="gramEnd"/>
+      <w:r>
+        <w:t>) Befehl</w:t>
       </w:r>
       <w:r>
         <w:t xml:space="preserve">. Durch die Ersetzung von einigen Schleifen durch </w:t>
       </w:r>
       <w:proofErr w:type="spellStart"/>
+      <w:proofErr w:type="gramStart"/>
       <w:r>
         <w:t>map</w:t>
       </w:r>
       <w:proofErr w:type="spellEnd"/>
       <w:r>
-        <w:t>() konnte die Laufzeit um fast ein Zehntel reduziert werden.</w:t>
+        <w:t>(</w:t>
+      </w:r>
+      <w:proofErr w:type="gramEnd"/>
+      <w:r>
+        <w:t>) konnte die Laufzeit um fast ein Zehntel reduziert werden.</w:t>
       </w:r>
     </w:p>
     <w:p>
@@ -5566,27 +5668,14 @@
       <w:r>
         <w:t xml:space="preserve">Tabelle </w:t>
       </w:r>
-      <w:r>
-        <w:fldChar w:fldCharType="begin"/>
-      </w:r>
-      <w:r>
-        <w:instrText xml:space="preserve"> SEQ Tabelle \* ARABIC </w:instrText>
-      </w:r>
-      <w:r>
-        <w:fldChar w:fldCharType="separate"/>
-      </w:r>
-      <w:r>
-        <w:rPr>
-          <w:noProof/>
-        </w:rPr>
-        <w:t>1</w:t>
-      </w:r>
-      <w:r>
-        <w:rPr>
-          <w:noProof/>
-        </w:rPr>
-        <w:fldChar w:fldCharType="end"/>
-      </w:r>
+      <w:fldSimple w:instr=" SEQ Tabelle \* ARABIC ">
+        <w:r>
+          <w:rPr>
+            <w:noProof/>
+          </w:rPr>
+          <w:t>1</w:t>
+        </w:r>
+      </w:fldSimple>
       <w:r>
         <w:t xml:space="preserve">: Vergleich der Rechenzeiten eines 480*853px </w:t>
       </w:r>
@@ -5646,11 +5735,11 @@
       <w:pPr>
         <w:pStyle w:val="berschrift3"/>
       </w:pPr>
-      <w:bookmarkStart w:id="57" w:name="_Toc60072615"/>
+      <w:bookmarkStart w:id="58" w:name="_Toc60072615"/>
       <w:r>
         <w:t>Bildgebung</w:t>
       </w:r>
-      <w:bookmarkEnd w:id="57"/>
+      <w:bookmarkEnd w:id="58"/>
     </w:p>
     <w:p/>
     <w:p/>
@@ -5671,12 +5760,12 @@
         <w:pStyle w:val="berschrift1oZahl"/>
         <w:ind w:left="0"/>
       </w:pPr>
-      <w:bookmarkStart w:id="58" w:name="_Toc60072616"/>
+      <w:bookmarkStart w:id="59" w:name="_Toc60072616"/>
       <w:r>
         <w:lastRenderedPageBreak/>
         <w:t>Quellenverzeichnis</w:t>
       </w:r>
-      <w:bookmarkEnd w:id="58"/>
+      <w:bookmarkEnd w:id="59"/>
     </w:p>
     <w:p>
       <w:pPr>
@@ -5972,6 +6061,92 @@
       </w:r>
       <w:sdt>
         <w:sdtPr>
+          <w:id w:val="795182698"/>
+          <w:citation/>
+        </w:sdtPr>
+        <w:sdtContent>
+          <w:r>
+            <w:fldChar w:fldCharType="begin"/>
+          </w:r>
+          <w:r>
+            <w:instrText xml:space="preserve">CITATION Weg10 \p 3 \l 1031 </w:instrText>
+          </w:r>
+          <w:r>
+            <w:fldChar w:fldCharType="separate"/>
+          </w:r>
+          <w:r>
+            <w:rPr>
+              <w:noProof/>
+            </w:rPr>
+            <w:t>(Wegscheider, 2009/2010, S. 3)</w:t>
+          </w:r>
+          <w:r>
+            <w:fldChar w:fldCharType="end"/>
+          </w:r>
+        </w:sdtContent>
+      </w:sdt>
+    </w:p>
+  </w:footnote>
+  <w:footnote w:id="2">
+    <w:p>
+      <w:pPr>
+        <w:pStyle w:val="Funotentext"/>
+      </w:pPr>
+      <w:r>
+        <w:rPr>
+          <w:rStyle w:val="Funotenzeichen"/>
+        </w:rPr>
+        <w:footnoteRef/>
+      </w:r>
+      <w:r>
+        <w:t xml:space="preserve"> </w:t>
+      </w:r>
+      <w:sdt>
+        <w:sdtPr>
+          <w:id w:val="-107513250"/>
+          <w:citation/>
+        </w:sdtPr>
+        <w:sdtContent>
+          <w:bookmarkStart w:id="23" w:name="_GoBack"/>
+          <w:r>
+            <w:fldChar w:fldCharType="begin"/>
+          </w:r>
+          <w:r>
+            <w:instrText xml:space="preserve">CITATION Weg10 \p 3-5 \l 1031 </w:instrText>
+          </w:r>
+          <w:r>
+            <w:fldChar w:fldCharType="separate"/>
+          </w:r>
+          <w:r>
+            <w:rPr>
+              <w:noProof/>
+            </w:rPr>
+            <w:t>(Wegscheider, 2009/2010, S. 3-5)</w:t>
+          </w:r>
+          <w:r>
+            <w:fldChar w:fldCharType="end"/>
+          </w:r>
+          <w:bookmarkEnd w:id="23"/>
+        </w:sdtContent>
+      </w:sdt>
+    </w:p>
+  </w:footnote>
+  <w:footnote w:id="3">
+    <w:p>
+      <w:pPr>
+        <w:pStyle w:val="Funotentext"/>
+      </w:pPr>
+      <w:r>
+        <w:rPr>
+          <w:rStyle w:val="Funotenzeichen"/>
+        </w:rPr>
+        <w:footnoteRef/>
+      </w:r>
+      <w:r>
+        <w:t xml:space="preserve"> </w:t>
+      </w:r>
+      <w:sdt>
+        <w:sdtPr>
           <w:rPr>
             <w:lang w:val="en-GB"/>
           </w:rPr>
@@ -6046,8 +6221,6 @@
           </w:r>
         </w:sdtContent>
       </w:sdt>
-      <w:bookmarkStart w:id="34" w:name="_GoBack"/>
-      <w:bookmarkEnd w:id="34"/>
     </w:p>
   </w:footnote>
 </w:footnotes>
@@ -6239,7 +6412,7 @@
             </wp:anchor>
           </w:drawing>
         </mc:Choice>
-        <mc:Fallback xmlns:w16cex="http://schemas.microsoft.com/office/word/2018/wordml/cex" xmlns:w16="http://schemas.microsoft.com/office/word/2018/wordml">
+        <mc:Fallback xmlns:w16="http://schemas.microsoft.com/office/word/2018/wordml" xmlns:w16cex="http://schemas.microsoft.com/office/word/2018/wordml/cex">
           <w:pict>
             <v:rect w14:anchorId="3D61F6A2" id="Rechteck 1" o:spid="_x0000_s1026" style="position:absolute;margin-left:234.55pt;margin-top:21.4pt;width:295.5pt;height:1.4pt;z-index:251661824;visibility:visible;mso-wrap-style:square;mso-width-percent:0;mso-height-percent:0;mso-wrap-distance-left:9pt;mso-wrap-distance-top:0;mso-wrap-distance-right:9pt;mso-wrap-distance-bottom:0;mso-position-horizontal:absolute;mso-position-horizontal-relative:text;mso-position-vertical:absolute;mso-position-vertical-relative:text;mso-width-percent:0;mso-height-percent:0;mso-width-relative:margin;mso-height-relative:margin;v-text-anchor:middle" o:gfxdata="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" fillcolor="gray [1629]" stroked="f" strokeweight="2pt">
               <v:fill color2="silver [829]" rotate="t" angle="270" focus="100%" type="gradient"/>
@@ -6628,7 +6801,7 @@
             </wp:anchor>
           </w:drawing>
         </mc:Choice>
-        <mc:Fallback xmlns:w16cex="http://schemas.microsoft.com/office/word/2018/wordml/cex" xmlns:w16="http://schemas.microsoft.com/office/word/2018/wordml">
+        <mc:Fallback xmlns:w16="http://schemas.microsoft.com/office/word/2018/wordml" xmlns:w16cex="http://schemas.microsoft.com/office/word/2018/wordml/cex">
           <w:pict>
             <v:rect w14:anchorId="0C6AC92F" id="Rechteck 6" o:spid="_x0000_s1026" style="position:absolute;margin-left:234.55pt;margin-top:21.4pt;width:295.5pt;height:1.4pt;z-index:251667968;visibility:visible;mso-wrap-style:square;mso-width-percent:0;mso-height-percent:0;mso-wrap-distance-left:9pt;mso-wrap-distance-top:0;mso-wrap-distance-right:9pt;mso-wrap-distance-bottom:0;mso-position-horizontal:absolute;mso-position-horizontal-relative:text;mso-position-vertical:absolute;mso-position-vertical-relative:text;mso-width-percent:0;mso-height-percent:0;mso-width-relative:margin;mso-height-relative:margin;v-text-anchor:middle" o:gfxdata="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" fillcolor="gray [1629]" stroked="f" strokeweight="2pt">
               <v:fill color2="silver [829]" rotate="t" angle="270" focus="100%" type="gradient"/>
@@ -6754,7 +6927,7 @@
             </wp:anchor>
           </w:drawing>
         </mc:Choice>
-        <mc:Fallback xmlns:w16cex="http://schemas.microsoft.com/office/word/2018/wordml/cex" xmlns:w16="http://schemas.microsoft.com/office/word/2018/wordml">
+        <mc:Fallback xmlns:w16="http://schemas.microsoft.com/office/word/2018/wordml" xmlns:w16cex="http://schemas.microsoft.com/office/word/2018/wordml/cex">
           <w:pict>
             <v:rect w14:anchorId="199D7610" id="Rechteck 5" o:spid="_x0000_s1026" style="position:absolute;margin-left:234.55pt;margin-top:21.4pt;width:295.5pt;height:1.4pt;z-index:251665920;visibility:visible;mso-wrap-style:square;mso-width-percent:0;mso-height-percent:0;mso-wrap-distance-left:9pt;mso-wrap-distance-top:0;mso-wrap-distance-right:9pt;mso-wrap-distance-bottom:0;mso-position-horizontal:absolute;mso-position-horizontal-relative:text;mso-position-vertical:absolute;mso-position-vertical-relative:text;mso-width-percent:0;mso-height-percent:0;mso-width-relative:margin;mso-height-relative:margin;v-text-anchor:middle" o:gfxdata="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" fillcolor="gray [1629]" stroked="f" strokeweight="2pt">
               <v:fill color2="silver [829]" rotate="t" angle="270" focus="100%" type="gradient"/>
@@ -11569,6 +11742,19 @@
 </file>
 
 <file path=customXml/item1.xml><?xml version="1.0" encoding="utf-8"?>
+<?mso-contentType ?>
+<FormTemplates xmlns="http://schemas.microsoft.com/sharepoint/v3/contenttype/forms">
+  <Display>DocumentLibraryForm</Display>
+  <Edit>DocumentLibraryForm</Edit>
+  <New>DocumentLibraryForm</New>
+</FormTemplates>
+</file>
+
+<file path=customXml/item2.xml><?xml version="1.0" encoding="utf-8"?>
+<LongProperties xmlns="http://schemas.microsoft.com/office/2006/metadata/longProperties"/>
+</file>
+
+<file path=customXml/item3.xml><?xml version="1.0" encoding="utf-8"?>
 <ct:contentTypeSchema xmlns:ct="http://schemas.microsoft.com/office/2006/metadata/contentType" xmlns:ma="http://schemas.microsoft.com/office/2006/metadata/properties/metaAttributes" ct:_="" ma:_="" ma:contentTypeName="Dokument" ma:contentTypeID="0x010100C60B7A7BE5014843AA9504953F891769" ma:contentTypeVersion="5" ma:contentTypeDescription="Ein neues Dokument erstellen." ma:contentTypeScope="" ma:versionID="0b3841ce020696cd4b78cfee8b063167">
   <xsd:schema xmlns:xsd="http://www.w3.org/2001/XMLSchema" xmlns:xs="http://www.w3.org/2001/XMLSchema" xmlns:p="http://schemas.microsoft.com/office/2006/metadata/properties" xmlns:ns2="62814ff3-7aa3-44d2-a87f-13a0002dc2ee" xmlns:ns3="0403330f-162b-446d-8c22-22db491b01b4" targetNamespace="http://schemas.microsoft.com/office/2006/metadata/properties" ma:root="true" ma:fieldsID="6e87fd776f91e95c233995b7c6873e53" ns2:_="" ns3:_="">
     <xsd:import namespace="62814ff3-7aa3-44d2-a87f-13a0002dc2ee"/>
@@ -11738,36 +11924,7 @@
 </ct:contentTypeSchema>
 </file>
 
-<file path=customXml/item2.xml><?xml version="1.0" encoding="utf-8"?>
-<LongProperties xmlns="http://schemas.microsoft.com/office/2006/metadata/longProperties"/>
-</file>
-
-<file path=customXml/item3.xml><?xml version="1.0" encoding="utf-8"?>
-<?mso-contentType ?>
-<FormTemplates xmlns="http://schemas.microsoft.com/sharepoint/v3/contenttype/forms">
-  <Display>DocumentLibraryForm</Display>
-  <Edit>DocumentLibraryForm</Edit>
-  <New>DocumentLibraryForm</New>
-</FormTemplates>
-</file>
-
 <file path=customXml/item4.xml><?xml version="1.0" encoding="utf-8"?>
-<p:properties xmlns:p="http://schemas.microsoft.com/office/2006/metadata/properties" xmlns:xsi="http://www.w3.org/2001/XMLSchema-instance" xmlns:pc="http://schemas.microsoft.com/office/infopath/2007/PartnerControls">
-  <documentManagement>
-    <TaxCatchAll xmlns="0403330f-162b-446d-8c22-22db491b01b4"/>
-    <TaxKeywordTaxHTField xmlns="0403330f-162b-446d-8c22-22db491b01b4">
-      <Terms xmlns="http://schemas.microsoft.com/office/infopath/2007/PartnerControls">
-        <TermInfo xmlns="http://schemas.microsoft.com/office/infopath/2007/PartnerControls">
-          <TermName xmlns="http://schemas.microsoft.com/office/infopath/2007/PartnerControls">C_Restricted</TermName>
-          <TermId xmlns="http://schemas.microsoft.com/office/infopath/2007/PartnerControls">11111111-1111-1111-1111-111111111111</TermId>
-        </TermInfo>
-      </Terms>
-    </TaxKeywordTaxHTField>
-  </documentManagement>
-</p:properties>
-</file>
-
-<file path=customXml/item5.xml><?xml version="1.0" encoding="utf-8"?>
 <?mso-contentType ?>
 <spe:Receivers xmlns:spe="http://schemas.microsoft.com/sharepoint/events">
   <Receiver>
@@ -11811,6 +11968,22 @@
     <Filter/>
   </Receiver>
 </spe:Receivers>
+</file>
+
+<file path=customXml/item5.xml><?xml version="1.0" encoding="utf-8"?>
+<p:properties xmlns:p="http://schemas.microsoft.com/office/2006/metadata/properties" xmlns:xsi="http://www.w3.org/2001/XMLSchema-instance" xmlns:pc="http://schemas.microsoft.com/office/infopath/2007/PartnerControls">
+  <documentManagement>
+    <TaxCatchAll xmlns="0403330f-162b-446d-8c22-22db491b01b4"/>
+    <TaxKeywordTaxHTField xmlns="0403330f-162b-446d-8c22-22db491b01b4">
+      <Terms xmlns="http://schemas.microsoft.com/office/infopath/2007/PartnerControls">
+        <TermInfo xmlns="http://schemas.microsoft.com/office/infopath/2007/PartnerControls">
+          <TermName xmlns="http://schemas.microsoft.com/office/infopath/2007/PartnerControls">C_Restricted</TermName>
+          <TermId xmlns="http://schemas.microsoft.com/office/infopath/2007/PartnerControls">11111111-1111-1111-1111-111111111111</TermId>
+        </TermInfo>
+      </Terms>
+    </TaxKeywordTaxHTField>
+  </documentManagement>
+</p:properties>
 </file>
 
 <file path=customXml/item6.xml><?xml version="1.0" encoding="utf-8"?>
@@ -11886,6 +12059,22 @@
 </file>
 
 <file path=customXml/itemProps1.xml><?xml version="1.0" encoding="utf-8"?>
+<ds:datastoreItem xmlns:ds="http://schemas.openxmlformats.org/officeDocument/2006/customXml" ds:itemID="{A13C2D3E-E9CC-4911-A307-74F867E3B61E}">
+  <ds:schemaRefs>
+    <ds:schemaRef ds:uri="http://schemas.microsoft.com/sharepoint/v3/contenttype/forms"/>
+  </ds:schemaRefs>
+</ds:datastoreItem>
+</file>
+
+<file path=customXml/itemProps2.xml><?xml version="1.0" encoding="utf-8"?>
+<ds:datastoreItem xmlns:ds="http://schemas.openxmlformats.org/officeDocument/2006/customXml" ds:itemID="{40392E22-FB5A-4947-851E-0352A191E9FD}">
+  <ds:schemaRefs>
+    <ds:schemaRef ds:uri="http://schemas.microsoft.com/office/2006/metadata/longProperties"/>
+  </ds:schemaRefs>
+</ds:datastoreItem>
+</file>
+
+<file path=customXml/itemProps3.xml><?xml version="1.0" encoding="utf-8"?>
 <ds:datastoreItem xmlns:ds="http://schemas.openxmlformats.org/officeDocument/2006/customXml" ds:itemID="{F51C6D21-61C7-4697-9130-2390AB890B3E}">
   <ds:schemaRefs>
     <ds:schemaRef ds:uri="http://schemas.microsoft.com/office/2006/metadata/contentType"/>
@@ -11904,23 +12093,15 @@
 </ds:datastoreItem>
 </file>
 
-<file path=customXml/itemProps2.xml><?xml version="1.0" encoding="utf-8"?>
-<ds:datastoreItem xmlns:ds="http://schemas.openxmlformats.org/officeDocument/2006/customXml" ds:itemID="{40392E22-FB5A-4947-851E-0352A191E9FD}">
+<file path=customXml/itemProps4.xml><?xml version="1.0" encoding="utf-8"?>
+<ds:datastoreItem xmlns:ds="http://schemas.openxmlformats.org/officeDocument/2006/customXml" ds:itemID="{ACB1731F-66B9-4E7A-92D9-1F2714D5B8E6}">
   <ds:schemaRefs>
-    <ds:schemaRef ds:uri="http://schemas.microsoft.com/office/2006/metadata/longProperties"/>
+    <ds:schemaRef ds:uri="http://schemas.microsoft.com/sharepoint/events"/>
   </ds:schemaRefs>
 </ds:datastoreItem>
 </file>
 
-<file path=customXml/itemProps3.xml><?xml version="1.0" encoding="utf-8"?>
-<ds:datastoreItem xmlns:ds="http://schemas.openxmlformats.org/officeDocument/2006/customXml" ds:itemID="{A13C2D3E-E9CC-4911-A307-74F867E3B61E}">
-  <ds:schemaRefs>
-    <ds:schemaRef ds:uri="http://schemas.microsoft.com/sharepoint/v3/contenttype/forms"/>
-  </ds:schemaRefs>
-</ds:datastoreItem>
-</file>
-
-<file path=customXml/itemProps4.xml><?xml version="1.0" encoding="utf-8"?>
+<file path=customXml/itemProps5.xml><?xml version="1.0" encoding="utf-8"?>
 <ds:datastoreItem xmlns:ds="http://schemas.openxmlformats.org/officeDocument/2006/customXml" ds:itemID="{F2768C60-996B-4E43-8A25-231641AD7019}">
   <ds:schemaRefs>
     <ds:schemaRef ds:uri="http://schemas.microsoft.com/office/2006/metadata/properties"/>
@@ -11930,16 +12111,8 @@
 </ds:datastoreItem>
 </file>
 
-<file path=customXml/itemProps5.xml><?xml version="1.0" encoding="utf-8"?>
-<ds:datastoreItem xmlns:ds="http://schemas.openxmlformats.org/officeDocument/2006/customXml" ds:itemID="{ACB1731F-66B9-4E7A-92D9-1F2714D5B8E6}">
-  <ds:schemaRefs>
-    <ds:schemaRef ds:uri="http://schemas.microsoft.com/sharepoint/events"/>
-  </ds:schemaRefs>
-</ds:datastoreItem>
-</file>
-
 <file path=customXml/itemProps6.xml><?xml version="1.0" encoding="utf-8"?>
-<ds:datastoreItem xmlns:ds="http://schemas.openxmlformats.org/officeDocument/2006/customXml" ds:itemID="{1A6221C5-2C1E-44DF-B598-BDD4A0A15081}">
+<ds:datastoreItem xmlns:ds="http://schemas.openxmlformats.org/officeDocument/2006/customXml" ds:itemID="{02EE4EDD-CCF6-4F3F-B9B8-A825BB4BBCE3}">
   <ds:schemaRefs>
     <ds:schemaRef ds:uri="http://schemas.openxmlformats.org/officeDocument/2006/bibliography"/>
   </ds:schemaRefs>

</xml_diff>

<commit_message>
Updated Doku -> Kollisionserkennung
</commit_message>
<xml_diff>
--- a/Doku-1.docx
+++ b/Doku-1.docx
@@ -2903,11 +2903,13 @@
       <w:pPr>
         <w:pStyle w:val="berschrift2"/>
       </w:pPr>
-      <w:bookmarkStart w:id="24" w:name="_Toc60072600"/>
-      <w:bookmarkStart w:id="25" w:name="_Ref60135836"/>
+      <w:bookmarkStart w:id="23" w:name="_Toc60072600"/>
+      <w:bookmarkStart w:id="24" w:name="_Ref60135836"/>
+      <w:bookmarkStart w:id="25" w:name="_Ref60144068"/>
       <w:r>
         <w:t>Phong</w:t>
       </w:r>
+      <w:bookmarkEnd w:id="23"/>
       <w:bookmarkEnd w:id="24"/>
       <w:bookmarkEnd w:id="25"/>
     </w:p>
@@ -4109,43 +4111,718 @@
         <w:pStyle w:val="berschrift2"/>
       </w:pPr>
       <w:bookmarkStart w:id="39" w:name="_Toc60072606"/>
+      <w:bookmarkStart w:id="40" w:name="_Ref60146796"/>
       <w:r>
         <w:t>Kollisionserkennung von Rays mit Objekten</w:t>
       </w:r>
       <w:bookmarkEnd w:id="39"/>
-    </w:p>
-    <w:p>
-      <w:pPr>
-        <w:pStyle w:val="berschrift2"/>
-      </w:pPr>
-      <w:bookmarkStart w:id="40" w:name="_Toc60072607"/>
-      <w:r>
-        <w:t>Quadratische Lichtquelle</w:t>
-      </w:r>
       <w:bookmarkEnd w:id="40"/>
     </w:p>
     <w:p>
       <w:r>
-        <w:t xml:space="preserve">Da eine quadratische Lichtquelle gefordert ist, aber die in Kapitel 1 beschriebene </w:t>
-      </w:r>
-      <w:proofErr w:type="spellStart"/>
-      <w:r>
-        <w:t>Phong</w:t>
-      </w:r>
-      <w:proofErr w:type="spellEnd"/>
-      <w:r>
-        <w:t>-Methode nur mit eindimensionalen Lichtquellen arbeitet, stellt das Berechnen der Beleuchtung eines Punktes ein besonderes Problem dar. Zusätzlich ist der einfache Ansatz zur Schattenbestimmung eines Punktes durch Werfen eines Strahls zur (punktförmigen) Lichtquelle, bedingt durch die zweidimensionale Ausdehnung der Lichtquelle, nicht möglich. Um weiche Schatten zu erhalten muss also ein anderer Ansatz gewählt werden.</w:t>
+        <w:t xml:space="preserve">Bei einem der zentralsten Funktionen in einem Raytracing-Algorithmus handelt es sich um die Kollisionserkennung. Diese ist notwendig um bei den verschiedenen Strahlen deren Weg nachvollzogen werden soll, nachzuvollziehen, wo diese als erstes auftreffen. Eine Grundlage für die Anwendung einer solchen Funktion ist das Verständnis von linearer Algebra und das Verständnis für den dreidimensionalen Raum und vor allem die Implementierung der einzelnen Konzepte, wie die eines Strahles oder die Darstellung von Objekten im Raum. Näher wird hierauf in Abschnitt </w:t>
+      </w:r>
+      <w:r>
+        <w:fldChar w:fldCharType="begin"/>
+      </w:r>
+      <w:r>
+        <w:instrText xml:space="preserve"> REF _Ref60142828 \r \h </w:instrText>
+      </w:r>
+      <w:r>
+        <w:fldChar w:fldCharType="separate"/>
+      </w:r>
+      <w:r>
+        <w:t>3.1</w:t>
+      </w:r>
+      <w:r>
+        <w:fldChar w:fldCharType="end"/>
+      </w:r>
+      <w:r>
+        <w:t xml:space="preserve"> eingegangen. An dieser Stelle wird auf die Implementierung von Strahlen und die von Objekten bzw. Flächen eingegangen.</w:t>
       </w:r>
     </w:p>
     <w:p>
+      <w:r>
+        <w:t>Ein Strahl besteht immer aus einem Ursprung und einem Richtungsvektor. Wandert man vom Ursprung aus entlang des Richtungsvektors erhält man alle Punkt, die vom Strahl erreicht werden können. Da der Richtungsvektor</w:t>
+      </w:r>
+      <w:r>
+        <w:t xml:space="preserve"> eben nur die Richtung anzeigt sollte er normalisiert werden. Das bedeutet, dass die Länge des Vektors eins ergibt, er aber trotzdem weiterhin in die gleiche Richtung zeigt. So lässt sich auch später die Distanz, die der Strahl zurücklegen muss, ganz einfach und ohne weitere Berechnung bestimmen.</w:t>
+      </w:r>
+    </w:p>
+    <w:p>
+      <w:r>
+        <w:t xml:space="preserve">Je nach Verwendungen von dazustellenden Objekten müssen auch Möglichkeiten implementiert werden, Schnittpunkte mit diesen auszurechnen. In unserem Beispiel lassen sich alle Objekte durch Rechtecke darstellen. Egal ob Wände des Raums oder die einzelnen Flächen eines Würfels. Alle Objekte sind eigentlich durch zweidimensionale Flächen im Raum implementiert. Bei einem Würfel liegen dann sechs einzeln definierte Flächen im Raum, die aneinander anschließen. Vereint sind sie durch einzelne Eigenschaften, die für das gesamte Objekt gelten, vgl. </w:t>
+      </w:r>
+      <w:proofErr w:type="spellStart"/>
+      <w:r>
+        <w:t>Phong</w:t>
+      </w:r>
+      <w:proofErr w:type="spellEnd"/>
+      <w:r>
+        <w:t xml:space="preserve"> Modell aus Abschnitt </w:t>
+      </w:r>
+      <w:r>
+        <w:fldChar w:fldCharType="begin"/>
+      </w:r>
+      <w:r>
+        <w:instrText xml:space="preserve"> REF _Ref60144068 \r \h </w:instrText>
+      </w:r>
+      <w:r>
+        <w:fldChar w:fldCharType="separate"/>
+      </w:r>
+      <w:r>
+        <w:t>1.2</w:t>
+      </w:r>
+      <w:r>
+        <w:fldChar w:fldCharType="end"/>
+      </w:r>
+      <w:r>
+        <w:t xml:space="preserve">. Die einzelnen Flächen wiederrum sind definiert durch einen Stützvektor, also einen Punkt im Raum und zwei direktionale Vektoren, die die Fläche aufspannen. Dabei haben in diesem Fall die direktionalen Vektoren eine bestimmte Länge. Diese entspricht der Seitenlänge des Rechtecks. Verbindet man jetzt die zwei direktionalen Vektoren miteinander, die vom Stützvektor ausgehen, indem man für die jeweiligen Vektoren auf </w:t>
+      </w:r>
+      <w:r>
+        <w:lastRenderedPageBreak/>
+        <w:t xml:space="preserve">der Spitze des anderen direktionalen Vektors parallel den gleichen Vektor zeichnet erhält man eine rechteckige Fläche, wie zu sehen. </w:t>
+      </w:r>
+    </w:p>
+    <w:p>
+      <w:pPr>
+        <w:pStyle w:val="BildZentriert"/>
+      </w:pPr>
+      <w:r>
+        <w:drawing>
+          <wp:inline distT="0" distB="0" distL="0" distR="0" wp14:anchorId="122F153A" wp14:editId="34DF9057">
+            <wp:extent cx="2657846" cy="1714739"/>
+            <wp:effectExtent l="0" t="0" r="9525" b="0"/>
+            <wp:docPr id="8" name="Grafik 8"/>
+            <wp:cNvGraphicFramePr>
+              <a:graphicFrameLocks xmlns:a="http://schemas.openxmlformats.org/drawingml/2006/main" noChangeAspect="1"/>
+            </wp:cNvGraphicFramePr>
+            <a:graphic xmlns:a="http://schemas.openxmlformats.org/drawingml/2006/main">
+              <a:graphicData uri="http://schemas.openxmlformats.org/drawingml/2006/picture">
+                <pic:pic xmlns:pic="http://schemas.openxmlformats.org/drawingml/2006/picture">
+                  <pic:nvPicPr>
+                    <pic:cNvPr id="8" name="Skizze.png"/>
+                    <pic:cNvPicPr/>
+                  </pic:nvPicPr>
+                  <pic:blipFill>
+                    <a:blip r:embed="rId23">
+                      <a:extLst>
+                        <a:ext uri="{28A0092B-C50C-407E-A947-70E740481C1C}">
+                          <a14:useLocalDpi xmlns:a14="http://schemas.microsoft.com/office/drawing/2010/main" val="0"/>
+                        </a:ext>
+                      </a:extLst>
+                    </a:blip>
+                    <a:stretch>
+                      <a:fillRect/>
+                    </a:stretch>
+                  </pic:blipFill>
+                  <pic:spPr>
+                    <a:xfrm>
+                      <a:off x="0" y="0"/>
+                      <a:ext cx="2657846" cy="1714739"/>
+                    </a:xfrm>
+                    <a:prstGeom prst="rect">
+                      <a:avLst/>
+                    </a:prstGeom>
+                  </pic:spPr>
+                </pic:pic>
+              </a:graphicData>
+            </a:graphic>
+          </wp:inline>
+        </w:drawing>
+      </w:r>
+    </w:p>
+    <w:p>
+      <w:pPr>
+        <w:pStyle w:val="Beschriftung"/>
+      </w:pPr>
+      <w:r>
+        <w:t xml:space="preserve">Abbildung </w:t>
+      </w:r>
+      <w:fldSimple w:instr=" SEQ Abbildung \* ARABIC ">
+        <w:r>
+          <w:rPr>
+            <w:noProof/>
+          </w:rPr>
+          <w:t>5</w:t>
+        </w:r>
+      </w:fldSimple>
+      <w:r>
+        <w:t>: Skizze</w:t>
+      </w:r>
+      <w:r>
+        <w:t xml:space="preserve"> von Rechteck im Raum(auswechseln)</w:t>
+      </w:r>
+    </w:p>
+    <w:p>
+      <w:bookmarkStart w:id="41" w:name="_Toc60072607"/>
+      <w:r>
+        <w:t>Nun soll anhand dieser Gegebenheiten im Raum errechnet werden, wo mögliche Schnittpunkte zwischen Strahlen und den Flächen liegen und welcher der möglichen Schnittpunkte der erste ist, also welche Fläche als erstes geschnitten wird.</w:t>
+      </w:r>
+    </w:p>
+    <w:p>
+      <w:r>
+        <w:t>Hierzu ist ein lineares Gleichungssystem notwendig.</w:t>
+      </w:r>
+    </w:p>
+    <w:p>
+      <w:pPr>
+        <w:pStyle w:val="Formelnmittig"/>
+      </w:pPr>
+      <m:oMathPara>
+        <m:oMath>
+          <m:sSub>
+            <m:sSubPr>
+              <m:ctrlPr/>
+            </m:sSubPr>
+            <m:e>
+              <m:r>
+                <m:t>S</m:t>
+              </m:r>
+            </m:e>
+            <m:sub>
+              <m:r>
+                <m:t>1</m:t>
+              </m:r>
+            </m:sub>
+          </m:sSub>
+          <m:r>
+            <m:t>+</m:t>
+          </m:r>
+          <m:sSub>
+            <m:sSubPr>
+              <m:ctrlPr/>
+            </m:sSubPr>
+            <m:e>
+              <m:r>
+                <m:t>xD</m:t>
+              </m:r>
+            </m:e>
+            <m:sub>
+              <m:r>
+                <m:t>1</m:t>
+              </m:r>
+            </m:sub>
+          </m:sSub>
+          <m:r>
+            <m:t>+y</m:t>
+          </m:r>
+          <m:sSub>
+            <m:sSubPr>
+              <m:ctrlPr/>
+            </m:sSubPr>
+            <m:e>
+              <m:r>
+                <m:t>E</m:t>
+              </m:r>
+            </m:e>
+            <m:sub>
+              <m:r>
+                <m:t>1</m:t>
+              </m:r>
+            </m:sub>
+          </m:sSub>
+          <m:r>
+            <m:t>=</m:t>
+          </m:r>
+          <m:sSub>
+            <m:sSubPr>
+              <m:ctrlPr/>
+            </m:sSubPr>
+            <m:e>
+              <m:r>
+                <m:t>O</m:t>
+              </m:r>
+            </m:e>
+            <m:sub>
+              <m:r>
+                <m:t>1</m:t>
+              </m:r>
+            </m:sub>
+          </m:sSub>
+          <m:r>
+            <m:t>+z</m:t>
+          </m:r>
+          <m:sSub>
+            <m:sSubPr>
+              <m:ctrlPr/>
+            </m:sSubPr>
+            <m:e>
+              <m:r>
+                <m:t>N</m:t>
+              </m:r>
+            </m:e>
+            <m:sub>
+              <m:r>
+                <m:t>1</m:t>
+              </m:r>
+            </m:sub>
+          </m:sSub>
+        </m:oMath>
+      </m:oMathPara>
+    </w:p>
+    <w:p>
+      <w:pPr>
+        <w:pStyle w:val="Formelnmittig"/>
+      </w:pPr>
+      <w:r>
+        <w:t xml:space="preserve"> </w:t>
+      </w:r>
+      <m:oMath>
+        <m:sSub>
+          <m:sSubPr>
+            <m:ctrlPr/>
+          </m:sSubPr>
+          <m:e>
+            <m:r>
+              <m:t>S</m:t>
+            </m:r>
+          </m:e>
+          <m:sub>
+            <m:r>
+              <m:t>2</m:t>
+            </m:r>
+          </m:sub>
+        </m:sSub>
+        <m:r>
+          <m:t>+</m:t>
+        </m:r>
+        <m:sSub>
+          <m:sSubPr>
+            <m:ctrlPr/>
+          </m:sSubPr>
+          <m:e>
+            <m:r>
+              <m:t>xD</m:t>
+            </m:r>
+          </m:e>
+          <m:sub>
+            <m:r>
+              <m:t>2</m:t>
+            </m:r>
+          </m:sub>
+        </m:sSub>
+        <m:r>
+          <m:t>+y</m:t>
+        </m:r>
+        <m:sSub>
+          <m:sSubPr>
+            <m:ctrlPr/>
+          </m:sSubPr>
+          <m:e>
+            <m:r>
+              <m:t>E</m:t>
+            </m:r>
+          </m:e>
+          <m:sub>
+            <m:r>
+              <m:t>2</m:t>
+            </m:r>
+          </m:sub>
+        </m:sSub>
+        <m:r>
+          <m:t>=</m:t>
+        </m:r>
+        <m:sSub>
+          <m:sSubPr>
+            <m:ctrlPr/>
+          </m:sSubPr>
+          <m:e>
+            <m:r>
+              <m:t>O</m:t>
+            </m:r>
+          </m:e>
+          <m:sub>
+            <m:r>
+              <m:t>2</m:t>
+            </m:r>
+          </m:sub>
+        </m:sSub>
+        <m:r>
+          <m:t>+z</m:t>
+        </m:r>
+        <m:sSub>
+          <m:sSubPr>
+            <m:ctrlPr/>
+          </m:sSubPr>
+          <m:e>
+            <m:r>
+              <m:t>N</m:t>
+            </m:r>
+          </m:e>
+          <m:sub>
+            <m:r>
+              <m:t>2</m:t>
+            </m:r>
+          </m:sub>
+        </m:sSub>
+      </m:oMath>
+    </w:p>
+    <w:p>
+      <w:pPr>
+        <w:pStyle w:val="Formelnmittig"/>
+      </w:pPr>
+      <m:oMathPara>
+        <m:oMath>
+          <m:sSub>
+            <m:sSubPr>
+              <m:ctrlPr/>
+            </m:sSubPr>
+            <m:e>
+              <m:r>
+                <m:t>S</m:t>
+              </m:r>
+            </m:e>
+            <m:sub>
+              <m:r>
+                <m:t>3</m:t>
+              </m:r>
+            </m:sub>
+          </m:sSub>
+          <m:r>
+            <m:t>+</m:t>
+          </m:r>
+          <m:sSub>
+            <m:sSubPr>
+              <m:ctrlPr/>
+            </m:sSubPr>
+            <m:e>
+              <m:r>
+                <m:t>xD</m:t>
+              </m:r>
+            </m:e>
+            <m:sub>
+              <m:r>
+                <m:t>3</m:t>
+              </m:r>
+            </m:sub>
+          </m:sSub>
+          <m:r>
+            <m:t>+y</m:t>
+          </m:r>
+          <m:sSub>
+            <m:sSubPr>
+              <m:ctrlPr/>
+            </m:sSubPr>
+            <m:e>
+              <m:r>
+                <m:t>E</m:t>
+              </m:r>
+            </m:e>
+            <m:sub>
+              <m:r>
+                <m:t>3</m:t>
+              </m:r>
+            </m:sub>
+          </m:sSub>
+          <m:r>
+            <m:t>=</m:t>
+          </m:r>
+          <m:sSub>
+            <m:sSubPr>
+              <m:ctrlPr/>
+            </m:sSubPr>
+            <m:e>
+              <m:r>
+                <m:t>O</m:t>
+              </m:r>
+            </m:e>
+            <m:sub>
+              <m:r>
+                <m:t>3</m:t>
+              </m:r>
+            </m:sub>
+          </m:sSub>
+          <m:r>
+            <m:t>+z</m:t>
+          </m:r>
+          <m:sSub>
+            <m:sSubPr>
+              <m:ctrlPr/>
+            </m:sSubPr>
+            <m:e>
+              <m:r>
+                <m:t>N</m:t>
+              </m:r>
+            </m:e>
+            <m:sub>
+              <m:r>
+                <m:t>3</m:t>
+              </m:r>
+            </m:sub>
+          </m:sSub>
+        </m:oMath>
+      </m:oMathPara>
+    </w:p>
+    <w:p>
+      <w:pPr>
+        <w:rPr>
+          <w:rFonts w:ascii="Cambria Math" w:hAnsi="Cambria Math"/>
+          <w:i/>
+          <w:noProof/>
+        </w:rPr>
+      </w:pPr>
+      <m:oMathPara>
+        <m:oMath>
+          <m:r>
+            <w:rPr>
+              <w:rFonts w:ascii="Cambria Math"/>
+            </w:rPr>
+            <m:t xml:space="preserve">mit </m:t>
+          </m:r>
+          <m:sSub>
+            <m:sSubPr>
+              <m:ctrlPr>
+                <w:rPr>
+                  <w:rFonts w:ascii="Cambria Math"/>
+                  <w:i/>
+                </w:rPr>
+              </m:ctrlPr>
+            </m:sSubPr>
+            <m:e>
+              <m:r>
+                <w:rPr>
+                  <w:rFonts w:ascii="Cambria Math"/>
+                </w:rPr>
+                <m:t>S</m:t>
+              </m:r>
+            </m:e>
+            <m:sub>
+              <m:r>
+                <w:rPr>
+                  <w:rFonts w:ascii="Cambria Math"/>
+                </w:rPr>
+                <m:t>t</m:t>
+              </m:r>
+              <m:r>
+                <w:rPr>
+                  <w:rFonts w:ascii="Cambria Math"/>
+                </w:rPr>
+                <m:t>ü</m:t>
+              </m:r>
+              <m:r>
+                <w:rPr>
+                  <w:rFonts w:ascii="Cambria Math"/>
+                </w:rPr>
+                <m:t>tzvektor</m:t>
+              </m:r>
+            </m:sub>
+          </m:sSub>
+          <m:r>
+            <w:rPr>
+              <w:rFonts w:ascii="Cambria Math"/>
+            </w:rPr>
+            <m:t xml:space="preserve">, </m:t>
+          </m:r>
+          <m:sSub>
+            <m:sSubPr>
+              <m:ctrlPr>
+                <w:rPr>
+                  <w:rFonts w:ascii="Cambria Math"/>
+                  <w:i/>
+                </w:rPr>
+              </m:ctrlPr>
+            </m:sSubPr>
+            <m:e>
+              <m:r>
+                <w:rPr>
+                  <w:rFonts w:ascii="Cambria Math"/>
+                </w:rPr>
+                <m:t>D</m:t>
+              </m:r>
+            </m:e>
+            <m:sub>
+              <m:r>
+                <w:rPr>
+                  <w:rFonts w:ascii="Cambria Math"/>
+                </w:rPr>
+                <m:t>irektionalvektor1</m:t>
+              </m:r>
+            </m:sub>
+          </m:sSub>
+          <m:r>
+            <w:rPr>
+              <w:rFonts w:ascii="Cambria Math"/>
+            </w:rPr>
+            <m:t xml:space="preserve">, </m:t>
+          </m:r>
+          <m:sSub>
+            <m:sSubPr>
+              <m:ctrlPr>
+                <w:rPr>
+                  <w:rFonts w:ascii="Cambria Math"/>
+                  <w:i/>
+                </w:rPr>
+              </m:ctrlPr>
+            </m:sSubPr>
+            <m:e>
+              <m:r>
+                <w:rPr>
+                  <w:rFonts w:ascii="Cambria Math"/>
+                </w:rPr>
+                <m:t>E</m:t>
+              </m:r>
+            </m:e>
+            <m:sub>
+              <m:r>
+                <w:rPr>
+                  <w:rFonts w:ascii="Cambria Math"/>
+                </w:rPr>
+                <m:t>direktionalvektor2</m:t>
+              </m:r>
+            </m:sub>
+          </m:sSub>
+          <m:r>
+            <w:rPr>
+              <w:rFonts w:ascii="Cambria Math"/>
+            </w:rPr>
+            <m:t>,</m:t>
+          </m:r>
+          <m:sSub>
+            <m:sSubPr>
+              <m:ctrlPr>
+                <w:rPr>
+                  <w:rFonts w:ascii="Cambria Math"/>
+                  <w:i/>
+                </w:rPr>
+              </m:ctrlPr>
+            </m:sSubPr>
+            <m:e>
+              <m:r>
+                <w:rPr>
+                  <w:rFonts w:ascii="Cambria Math"/>
+                </w:rPr>
+                <m:t>O</m:t>
+              </m:r>
+            </m:e>
+            <m:sub>
+              <m:r>
+                <w:rPr>
+                  <w:rFonts w:ascii="Cambria Math"/>
+                </w:rPr>
+                <m:t>Ursprung Stra</m:t>
+              </m:r>
+              <m:r>
+                <w:rPr>
+                  <w:rFonts w:ascii="Cambria Math"/>
+                </w:rPr>
+                <m:t>h</m:t>
+              </m:r>
+              <m:r>
+                <w:rPr>
+                  <w:rFonts w:ascii="Cambria Math"/>
+                </w:rPr>
+                <m:t>l</m:t>
+              </m:r>
+            </m:sub>
+          </m:sSub>
+          <m:r>
+            <w:rPr>
+              <w:rFonts w:ascii="Cambria Math"/>
+            </w:rPr>
+            <m:t xml:space="preserve">, </m:t>
+          </m:r>
+          <m:sSub>
+            <m:sSubPr>
+              <m:ctrlPr>
+                <w:rPr>
+                  <w:rFonts w:ascii="Cambria Math" w:hAnsi="Cambria Math"/>
+                  <w:i/>
+                  <w:noProof/>
+                </w:rPr>
+              </m:ctrlPr>
+            </m:sSubPr>
+            <m:e>
+              <m:r>
+                <w:rPr>
+                  <w:rFonts w:ascii="Cambria Math" w:hAnsi="Cambria Math"/>
+                  <w:noProof/>
+                </w:rPr>
+                <m:t>N</m:t>
+              </m:r>
+            </m:e>
+            <m:sub>
+              <m:r>
+                <w:rPr>
+                  <w:rFonts w:ascii="Cambria Math" w:hAnsi="Cambria Math"/>
+                  <w:noProof/>
+                </w:rPr>
+                <m:t>direktionalvekor Strahl</m:t>
+              </m:r>
+            </m:sub>
+          </m:sSub>
+        </m:oMath>
+      </m:oMathPara>
+    </w:p>
+    <w:p>
+      <w:r>
+        <w:t xml:space="preserve">Mit dem obigen Gleichungssystem lassen sich die einzelnen Koordinatenteile, also x/y/z senkrecht und jeweils für die Fläche links und den Strahl rechts berechnen. So erhält man ein lineares Gleichungssystem dritter Ordnung. X steht hierbei für die Ausdehnung des ersten direktionalen Vektors und Y für die des zweiten. Mit Y lässt sich die Ausdehnung des </w:t>
+      </w:r>
+      <w:r>
+        <w:t>normalisierten</w:t>
+      </w:r>
+      <w:r>
+        <w:t xml:space="preserve"> Vektors des Strahls berechnen. Ist das Gleichungssystem lösbar so </w:t>
+      </w:r>
+      <w:r>
+        <w:t>gibt es einen Schnittpunkt. Mit X und Y und dem Rest der Flächengleichung könnte man den Schnittpunkt errechnen. Aber auch mit Z und dem Rest der Gleichung für einen Strahl lässt sich dieser Punkt errechnen. Eine Besonderheit hier: Aufgrund der Normalisierung des Richtungsvektor des Strahls gibt Z zudem die Distanz zwischen Ursprung des Strahls und der Fläche an.</w:t>
+      </w:r>
+    </w:p>
+    <w:p>
+      <w:r>
+        <w:t xml:space="preserve">Wie genau diese Formel implementiert wurde und zu welchen Problemen die Kollisionserkennung führt, ist näher in Abschnitt </w:t>
+      </w:r>
+      <w:r>
+        <w:fldChar w:fldCharType="begin"/>
+      </w:r>
+      <w:r>
+        <w:instrText xml:space="preserve"> REF _Ref60146796 \r \h </w:instrText>
+      </w:r>
+      <w:r>
+        <w:fldChar w:fldCharType="separate"/>
+      </w:r>
+      <w:r>
+        <w:t>2.1</w:t>
+      </w:r>
+      <w:r>
+        <w:fldChar w:fldCharType="end"/>
+      </w:r>
+      <w:r>
+        <w:t xml:space="preserve"> beschrieben.</w:t>
+      </w:r>
+    </w:p>
+    <w:p>
+      <w:pPr>
+        <w:pStyle w:val="berschrift2"/>
+      </w:pPr>
+      <w:r>
+        <w:lastRenderedPageBreak/>
+        <w:t>Quadratische Lichtquelle</w:t>
+      </w:r>
+      <w:bookmarkEnd w:id="41"/>
+    </w:p>
+    <w:p>
+      <w:r>
+        <w:t xml:space="preserve">Da eine quadratische Lichtquelle gefordert ist, aber die in Kapitel 1 beschriebene </w:t>
+      </w:r>
+      <w:proofErr w:type="spellStart"/>
+      <w:r>
+        <w:t>Phong</w:t>
+      </w:r>
+      <w:proofErr w:type="spellEnd"/>
+      <w:r>
+        <w:t>-Methode nur mit eindimensionalen Lichtquellen arbeitet, stellt das Berechnen der Beleuchtung eines Punktes ein besonderes Problem dar. Zusätzlich ist der einfache Ansatz zur Schattenbestimmung eines Punktes durch Werfen eines Strahls zur (punktförmigen) Lichtquelle, bedingt durch die zweidimensionale Ausdehnung der Lichtquelle, nicht möglich. Um weiche Schatten zu erhalten muss also ein anderer Ansatz gewählt werden.</w:t>
+      </w:r>
+    </w:p>
+    <w:p>
       <w:pPr>
         <w:pStyle w:val="berschrift3"/>
       </w:pPr>
-      <w:bookmarkStart w:id="41" w:name="_Toc60072608"/>
+      <w:bookmarkStart w:id="42" w:name="_Toc60072608"/>
       <w:r>
         <w:t>Berechnung der Schatten</w:t>
       </w:r>
-      <w:bookmarkEnd w:id="41"/>
+      <w:bookmarkEnd w:id="42"/>
     </w:p>
     <w:p>
       <w:r>
@@ -4386,84 +5063,6 @@
                 <pic:pic xmlns:pic="http://schemas.openxmlformats.org/drawingml/2006/picture">
                   <pic:nvPicPr>
                     <pic:cNvPr id="0" name="Picture 9"/>
-                    <pic:cNvPicPr>
-                      <a:picLocks noChangeAspect="1" noChangeArrowheads="1"/>
-                    </pic:cNvPicPr>
-                  </pic:nvPicPr>
-                  <pic:blipFill>
-                    <a:blip r:embed="rId23">
-                      <a:extLst>
-                        <a:ext uri="{28A0092B-C50C-407E-A947-70E740481C1C}">
-                          <a14:useLocalDpi xmlns:a14="http://schemas.microsoft.com/office/drawing/2010/main" val="0"/>
-                        </a:ext>
-                      </a:extLst>
-                    </a:blip>
-                    <a:srcRect/>
-                    <a:stretch>
-                      <a:fillRect/>
-                    </a:stretch>
-                  </pic:blipFill>
-                  <pic:spPr bwMode="auto">
-                    <a:xfrm>
-                      <a:off x="0" y="0"/>
-                      <a:ext cx="2924175" cy="1647825"/>
-                    </a:xfrm>
-                    <a:prstGeom prst="rect">
-                      <a:avLst/>
-                    </a:prstGeom>
-                    <a:noFill/>
-                    <a:ln>
-                      <a:noFill/>
-                    </a:ln>
-                  </pic:spPr>
-                </pic:pic>
-              </a:graphicData>
-            </a:graphic>
-          </wp:inline>
-        </w:drawing>
-      </w:r>
-    </w:p>
-    <w:p>
-      <w:pPr>
-        <w:pStyle w:val="Beschriftung"/>
-      </w:pPr>
-      <w:bookmarkStart w:id="42" w:name="_Ref60013216"/>
-      <w:bookmarkStart w:id="43" w:name="_Toc60013549"/>
-      <w:r>
-        <w:t xml:space="preserve">Abbildung </w:t>
-      </w:r>
-      <w:fldSimple w:instr=" SEQ Abbildung \* ARABIC ">
-        <w:r>
-          <w:rPr>
-            <w:noProof/>
-          </w:rPr>
-          <w:t>5</w:t>
-        </w:r>
-      </w:fldSimple>
-      <w:bookmarkEnd w:id="42"/>
-      <w:r>
-        <w:t>: Bild mit 1 systematischen Shadow Ray</w:t>
-      </w:r>
-      <w:bookmarkEnd w:id="43"/>
-    </w:p>
-    <w:p>
-      <w:pPr>
-        <w:pStyle w:val="BildZentriert"/>
-      </w:pPr>
-      <w:r>
-        <w:drawing>
-          <wp:inline distT="0" distB="0" distL="0" distR="0" wp14:anchorId="31BB6ACC" wp14:editId="39ACBD9F">
-            <wp:extent cx="2924175" cy="1647825"/>
-            <wp:effectExtent l="0" t="0" r="9525" b="9525"/>
-            <wp:docPr id="12" name="Grafik 12"/>
-            <wp:cNvGraphicFramePr>
-              <a:graphicFrameLocks xmlns:a="http://schemas.openxmlformats.org/drawingml/2006/main" noChangeAspect="1"/>
-            </wp:cNvGraphicFramePr>
-            <a:graphic xmlns:a="http://schemas.openxmlformats.org/drawingml/2006/main">
-              <a:graphicData uri="http://schemas.openxmlformats.org/drawingml/2006/picture">
-                <pic:pic xmlns:pic="http://schemas.openxmlformats.org/drawingml/2006/picture">
-                  <pic:nvPicPr>
-                    <pic:cNvPr id="0" name="Picture 11"/>
                     <pic:cNvPicPr>
                       <a:picLocks noChangeAspect="1" noChangeArrowheads="1"/>
                     </pic:cNvPicPr>
@@ -4505,8 +5104,8 @@
       <w:pPr>
         <w:pStyle w:val="Beschriftung"/>
       </w:pPr>
-      <w:bookmarkStart w:id="44" w:name="_Ref60013197"/>
-      <w:bookmarkStart w:id="45" w:name="_Toc60013550"/>
+      <w:bookmarkStart w:id="43" w:name="_Ref60013216"/>
+      <w:bookmarkStart w:id="44" w:name="_Toc60013549"/>
       <w:r>
         <w:t xml:space="preserve">Abbildung </w:t>
       </w:r>
@@ -4518,11 +5117,11 @@
           <w:t>6</w:t>
         </w:r>
       </w:fldSimple>
+      <w:bookmarkEnd w:id="43"/>
+      <w:r>
+        <w:t>: Bild mit 1 systematischen Shadow Ray</w:t>
+      </w:r>
       <w:bookmarkEnd w:id="44"/>
-      <w:r>
-        <w:t>: Bild mit 4 systematischen Shadow Rays</w:t>
-      </w:r>
-      <w:bookmarkEnd w:id="45"/>
     </w:p>
     <w:p>
       <w:pPr>
@@ -4530,10 +5129,10 @@
       </w:pPr>
       <w:r>
         <w:drawing>
-          <wp:inline distT="0" distB="0" distL="0" distR="0" wp14:anchorId="17FA062B" wp14:editId="11B58D30">
+          <wp:inline distT="0" distB="0" distL="0" distR="0" wp14:anchorId="31BB6ACC" wp14:editId="39ACBD9F">
             <wp:extent cx="2924175" cy="1647825"/>
             <wp:effectExtent l="0" t="0" r="9525" b="9525"/>
-            <wp:docPr id="14" name="Grafik 14"/>
+            <wp:docPr id="12" name="Grafik 12"/>
             <wp:cNvGraphicFramePr>
               <a:graphicFrameLocks xmlns:a="http://schemas.openxmlformats.org/drawingml/2006/main" noChangeAspect="1"/>
             </wp:cNvGraphicFramePr>
@@ -4541,7 +5140,7 @@
               <a:graphicData uri="http://schemas.openxmlformats.org/drawingml/2006/picture">
                 <pic:pic xmlns:pic="http://schemas.openxmlformats.org/drawingml/2006/picture">
                   <pic:nvPicPr>
-                    <pic:cNvPr id="0" name="Picture 12"/>
+                    <pic:cNvPr id="0" name="Picture 11"/>
                     <pic:cNvPicPr>
                       <a:picLocks noChangeAspect="1" noChangeArrowheads="1"/>
                     </pic:cNvPicPr>
@@ -4583,13 +5182,10 @@
       <w:pPr>
         <w:pStyle w:val="Beschriftung"/>
       </w:pPr>
-      <w:bookmarkStart w:id="46" w:name="_Ref60013233"/>
-      <w:bookmarkStart w:id="47" w:name="_Toc60013551"/>
-      <w:r>
-        <w:t>Abbildung</w:t>
-      </w:r>
-      <w:r>
-        <w:t xml:space="preserve"> </w:t>
+      <w:bookmarkStart w:id="45" w:name="_Ref60013197"/>
+      <w:bookmarkStart w:id="46" w:name="_Toc60013550"/>
+      <w:r>
+        <w:t xml:space="preserve">Abbildung </w:t>
       </w:r>
       <w:fldSimple w:instr=" SEQ Abbildung \* ARABIC ">
         <w:r>
@@ -4599,11 +5195,11 @@
           <w:t>7</w:t>
         </w:r>
       </w:fldSimple>
+      <w:bookmarkEnd w:id="45"/>
+      <w:r>
+        <w:t>: Bild mit 4 systematischen Shadow Rays</w:t>
+      </w:r>
       <w:bookmarkEnd w:id="46"/>
-      <w:r>
-        <w:t>: Bild mit 9 systematischen Shadow Rays</w:t>
-      </w:r>
-      <w:bookmarkEnd w:id="47"/>
     </w:p>
     <w:p>
       <w:pPr>
@@ -4611,10 +5207,10 @@
       </w:pPr>
       <w:r>
         <w:drawing>
-          <wp:inline distT="0" distB="0" distL="0" distR="0" wp14:anchorId="213639AA" wp14:editId="7F0A3D03">
+          <wp:inline distT="0" distB="0" distL="0" distR="0" wp14:anchorId="17FA062B" wp14:editId="11B58D30">
             <wp:extent cx="2924175" cy="1647825"/>
             <wp:effectExtent l="0" t="0" r="9525" b="9525"/>
-            <wp:docPr id="15" name="Grafik 15"/>
+            <wp:docPr id="14" name="Grafik 14"/>
             <wp:cNvGraphicFramePr>
               <a:graphicFrameLocks xmlns:a="http://schemas.openxmlformats.org/drawingml/2006/main" noChangeAspect="1"/>
             </wp:cNvGraphicFramePr>
@@ -4622,7 +5218,7 @@
               <a:graphicData uri="http://schemas.openxmlformats.org/drawingml/2006/picture">
                 <pic:pic xmlns:pic="http://schemas.openxmlformats.org/drawingml/2006/picture">
                   <pic:nvPicPr>
-                    <pic:cNvPr id="0" name="Picture 13"/>
+                    <pic:cNvPr id="0" name="Picture 12"/>
                     <pic:cNvPicPr>
                       <a:picLocks noChangeAspect="1" noChangeArrowheads="1"/>
                     </pic:cNvPicPr>
@@ -4664,8 +5260,8 @@
       <w:pPr>
         <w:pStyle w:val="Beschriftung"/>
       </w:pPr>
-      <w:bookmarkStart w:id="48" w:name="_Ref60013250"/>
-      <w:bookmarkStart w:id="49" w:name="_Toc60013552"/>
+      <w:bookmarkStart w:id="47" w:name="_Ref60013233"/>
+      <w:bookmarkStart w:id="48" w:name="_Toc60013551"/>
       <w:r>
         <w:t>Abbildung</w:t>
       </w:r>
@@ -4680,23 +5276,22 @@
           <w:t>8</w:t>
         </w:r>
       </w:fldSimple>
+      <w:bookmarkEnd w:id="47"/>
+      <w:r>
+        <w:t>: Bild mit 9 systematischen Shadow Rays</w:t>
+      </w:r>
       <w:bookmarkEnd w:id="48"/>
-      <w:r>
-        <w:t>: Bild mit 8 zufälligen Shadow Rays</w:t>
-      </w:r>
-      <w:bookmarkEnd w:id="49"/>
     </w:p>
     <w:p>
       <w:pPr>
         <w:pStyle w:val="BildZentriert"/>
       </w:pPr>
       <w:r>
-        <w:lastRenderedPageBreak/>
         <w:drawing>
-          <wp:inline distT="0" distB="0" distL="0" distR="0" wp14:anchorId="255B257A" wp14:editId="39B74C77">
+          <wp:inline distT="0" distB="0" distL="0" distR="0" wp14:anchorId="213639AA" wp14:editId="7F0A3D03">
             <wp:extent cx="2924175" cy="1647825"/>
             <wp:effectExtent l="0" t="0" r="9525" b="9525"/>
-            <wp:docPr id="16" name="Grafik 16"/>
+            <wp:docPr id="15" name="Grafik 15"/>
             <wp:cNvGraphicFramePr>
               <a:graphicFrameLocks xmlns:a="http://schemas.openxmlformats.org/drawingml/2006/main" noChangeAspect="1"/>
             </wp:cNvGraphicFramePr>
@@ -4704,7 +5299,7 @@
               <a:graphicData uri="http://schemas.openxmlformats.org/drawingml/2006/picture">
                 <pic:pic xmlns:pic="http://schemas.openxmlformats.org/drawingml/2006/picture">
                   <pic:nvPicPr>
-                    <pic:cNvPr id="0" name="Picture 14"/>
+                    <pic:cNvPr id="0" name="Picture 13"/>
                     <pic:cNvPicPr>
                       <a:picLocks noChangeAspect="1" noChangeArrowheads="1"/>
                     </pic:cNvPicPr>
@@ -4746,8 +5341,8 @@
       <w:pPr>
         <w:pStyle w:val="Beschriftung"/>
       </w:pPr>
-      <w:bookmarkStart w:id="50" w:name="_Ref60013260"/>
-      <w:bookmarkStart w:id="51" w:name="_Toc60013553"/>
+      <w:bookmarkStart w:id="49" w:name="_Ref60013250"/>
+      <w:bookmarkStart w:id="50" w:name="_Toc60013552"/>
       <w:r>
         <w:t>Abbildung</w:t>
       </w:r>
@@ -4762,21 +5357,103 @@
           <w:t>9</w:t>
         </w:r>
       </w:fldSimple>
+      <w:bookmarkEnd w:id="49"/>
+      <w:r>
+        <w:t>: Bild mit 8 zufälligen Shadow Rays</w:t>
+      </w:r>
       <w:bookmarkEnd w:id="50"/>
-      <w:r>
-        <w:t>: Bild mit 9 systematischen und 8 zufälligen Shadow Rays</w:t>
-      </w:r>
-      <w:bookmarkEnd w:id="51"/>
     </w:p>
     <w:p>
       <w:pPr>
+        <w:pStyle w:val="BildZentriert"/>
+      </w:pPr>
+      <w:r>
+        <w:lastRenderedPageBreak/>
+        <w:drawing>
+          <wp:inline distT="0" distB="0" distL="0" distR="0" wp14:anchorId="255B257A" wp14:editId="39B74C77">
+            <wp:extent cx="2924175" cy="1647825"/>
+            <wp:effectExtent l="0" t="0" r="9525" b="9525"/>
+            <wp:docPr id="16" name="Grafik 16"/>
+            <wp:cNvGraphicFramePr>
+              <a:graphicFrameLocks xmlns:a="http://schemas.openxmlformats.org/drawingml/2006/main" noChangeAspect="1"/>
+            </wp:cNvGraphicFramePr>
+            <a:graphic xmlns:a="http://schemas.openxmlformats.org/drawingml/2006/main">
+              <a:graphicData uri="http://schemas.openxmlformats.org/drawingml/2006/picture">
+                <pic:pic xmlns:pic="http://schemas.openxmlformats.org/drawingml/2006/picture">
+                  <pic:nvPicPr>
+                    <pic:cNvPr id="0" name="Picture 14"/>
+                    <pic:cNvPicPr>
+                      <a:picLocks noChangeAspect="1" noChangeArrowheads="1"/>
+                    </pic:cNvPicPr>
+                  </pic:nvPicPr>
+                  <pic:blipFill>
+                    <a:blip r:embed="rId28">
+                      <a:extLst>
+                        <a:ext uri="{28A0092B-C50C-407E-A947-70E740481C1C}">
+                          <a14:useLocalDpi xmlns:a14="http://schemas.microsoft.com/office/drawing/2010/main" val="0"/>
+                        </a:ext>
+                      </a:extLst>
+                    </a:blip>
+                    <a:srcRect/>
+                    <a:stretch>
+                      <a:fillRect/>
+                    </a:stretch>
+                  </pic:blipFill>
+                  <pic:spPr bwMode="auto">
+                    <a:xfrm>
+                      <a:off x="0" y="0"/>
+                      <a:ext cx="2924175" cy="1647825"/>
+                    </a:xfrm>
+                    <a:prstGeom prst="rect">
+                      <a:avLst/>
+                    </a:prstGeom>
+                    <a:noFill/>
+                    <a:ln>
+                      <a:noFill/>
+                    </a:ln>
+                  </pic:spPr>
+                </pic:pic>
+              </a:graphicData>
+            </a:graphic>
+          </wp:inline>
+        </w:drawing>
+      </w:r>
+    </w:p>
+    <w:p>
+      <w:pPr>
+        <w:pStyle w:val="Beschriftung"/>
+      </w:pPr>
+      <w:bookmarkStart w:id="51" w:name="_Ref60013260"/>
+      <w:bookmarkStart w:id="52" w:name="_Toc60013553"/>
+      <w:r>
+        <w:t>Abbildung</w:t>
+      </w:r>
+      <w:r>
+        <w:t xml:space="preserve"> </w:t>
+      </w:r>
+      <w:fldSimple w:instr=" SEQ Abbildung \* ARABIC ">
+        <w:r>
+          <w:rPr>
+            <w:noProof/>
+          </w:rPr>
+          <w:t>10</w:t>
+        </w:r>
+      </w:fldSimple>
+      <w:bookmarkEnd w:id="51"/>
+      <w:r>
+        <w:t>: Bild mit 9 systematischen und 8 zufälligen Shadow Rays</w:t>
+      </w:r>
+      <w:bookmarkEnd w:id="52"/>
+    </w:p>
+    <w:p>
+      <w:pPr>
         <w:pStyle w:val="berschrift3"/>
       </w:pPr>
-      <w:bookmarkStart w:id="52" w:name="_Toc60072609"/>
+      <w:bookmarkStart w:id="53" w:name="_Toc60072609"/>
       <w:r>
         <w:t>Berechnung der Beleuchtung</w:t>
       </w:r>
-      <w:bookmarkEnd w:id="52"/>
+      <w:bookmarkEnd w:id="53"/>
     </w:p>
     <w:p>
       <w:pPr>
@@ -5289,36 +5966,56 @@
       <w:pPr>
         <w:pStyle w:val="berschrift1"/>
       </w:pPr>
-      <w:bookmarkStart w:id="53" w:name="_Toc60072610"/>
+      <w:bookmarkStart w:id="54" w:name="_Toc60072610"/>
       <w:r>
         <w:lastRenderedPageBreak/>
         <w:t>Implementierung</w:t>
-      </w:r>
-      <w:bookmarkEnd w:id="53"/>
-    </w:p>
-    <w:p>
-      <w:pPr>
-        <w:pStyle w:val="berschrift2"/>
-      </w:pPr>
-      <w:r>
-        <w:t>Implementierung des 3-dimensionalen Raums</w:t>
-      </w:r>
-    </w:p>
-    <w:p>
-      <w:pPr>
-        <w:pStyle w:val="berschrift2"/>
-      </w:pPr>
-      <w:bookmarkStart w:id="54" w:name="_Toc60072611"/>
-      <w:r>
-        <w:t>Funktionen</w:t>
       </w:r>
       <w:bookmarkEnd w:id="54"/>
     </w:p>
     <w:p>
       <w:pPr>
+        <w:pStyle w:val="berschrift2"/>
+      </w:pPr>
+      <w:bookmarkStart w:id="55" w:name="_Ref60142828"/>
+      <w:r>
+        <w:t>Implementierung des 3-dimensionalen Raums</w:t>
+      </w:r>
+      <w:bookmarkEnd w:id="55"/>
+    </w:p>
+    <w:p>
+      <w:pPr>
+        <w:pStyle w:val="berschrift2"/>
+      </w:pPr>
+      <w:bookmarkStart w:id="56" w:name="_Toc60072611"/>
+      <w:r>
+        <w:t>Funktionen</w:t>
+      </w:r>
+      <w:bookmarkStart w:id="57" w:name="_GoBack"/>
+      <w:bookmarkEnd w:id="56"/>
+      <w:bookmarkEnd w:id="57"/>
+    </w:p>
+    <w:p>
+      <w:pPr>
+        <w:pStyle w:val="berschrift3"/>
+      </w:pPr>
+      <w:r>
+        <w:t>Funktion zur Schnittpunktberechnung</w:t>
+      </w:r>
+    </w:p>
+    <w:p>
+      <w:pPr>
+        <w:pStyle w:val="berschrift3"/>
+      </w:pPr>
+      <w:r>
+        <w:t>Probleme mit Schnittpunktberechnung</w:t>
+      </w:r>
+    </w:p>
+    <w:p>
+      <w:pPr>
         <w:sectPr>
-          <w:headerReference w:type="default" r:id="rId28"/>
-          <w:headerReference w:type="first" r:id="rId29"/>
+          <w:headerReference w:type="default" r:id="rId29"/>
+          <w:headerReference w:type="first" r:id="rId30"/>
           <w:pgSz w:w="11906" w:h="16838"/>
           <w:pgMar w:top="1701" w:right="1418" w:bottom="1418" w:left="1418" w:header="709" w:footer="709" w:gutter="0"/>
           <w:cols w:space="708"/>
@@ -5331,7 +6028,7 @@
       <w:pPr>
         <w:pStyle w:val="berschrift2"/>
       </w:pPr>
-      <w:bookmarkStart w:id="55" w:name="_Toc60072612"/>
+      <w:bookmarkStart w:id="58" w:name="_Toc60072612"/>
       <w:r>
         <w:lastRenderedPageBreak/>
         <w:drawing>
@@ -5399,13 +6096,13 @@
                     <pic:cNvPicPr/>
                   </pic:nvPicPr>
                   <pic:blipFill>
-                    <a:blip r:embed="rId30">
+                    <a:blip r:embed="rId31">
                       <a:extLst>
                         <a:ext uri="{28A0092B-C50C-407E-A947-70E740481C1C}">
                           <a14:useLocalDpi xmlns:a14="http://schemas.microsoft.com/office/drawing/2010/main" val="0"/>
                         </a:ext>
                         <a:ext uri="{96DAC541-7B7A-43D3-8B79-37D633B846F1}">
-                          <asvg:svgBlip xmlns:asvg="http://schemas.microsoft.com/office/drawing/2016/SVG/main" r:embed="rId31"/>
+                          <asvg:svgBlip xmlns:asvg="http://schemas.microsoft.com/office/drawing/2016/SVG/main" r:embed="rId32"/>
                         </a:ext>
                       </a:extLst>
                     </a:blip>
@@ -5437,7 +6134,7 @@
       <w:r>
         <w:t>Klassenmodell</w:t>
       </w:r>
-      <w:bookmarkEnd w:id="55"/>
+      <w:bookmarkEnd w:id="58"/>
     </w:p>
     <w:p/>
     <w:p>
@@ -5460,11 +6157,11 @@
       <w:pPr>
         <w:pStyle w:val="berschrift2"/>
       </w:pPr>
-      <w:bookmarkStart w:id="56" w:name="_Toc60072613"/>
+      <w:bookmarkStart w:id="59" w:name="_Toc60072613"/>
       <w:r>
         <w:t>Mögliche Optimierungen</w:t>
       </w:r>
-      <w:bookmarkEnd w:id="56"/>
+      <w:bookmarkEnd w:id="59"/>
     </w:p>
     <w:p>
       <w:r>
@@ -5475,11 +6172,11 @@
       <w:pPr>
         <w:pStyle w:val="berschrift3"/>
       </w:pPr>
-      <w:bookmarkStart w:id="57" w:name="_Toc60072614"/>
+      <w:bookmarkStart w:id="60" w:name="_Toc60072614"/>
       <w:r>
         <w:t>Performance</w:t>
       </w:r>
-      <w:bookmarkEnd w:id="57"/>
+      <w:bookmarkEnd w:id="60"/>
     </w:p>
     <w:p>
       <w:r>
@@ -5735,18 +6432,18 @@
       <w:pPr>
         <w:pStyle w:val="berschrift3"/>
       </w:pPr>
-      <w:bookmarkStart w:id="58" w:name="_Toc60072615"/>
+      <w:bookmarkStart w:id="61" w:name="_Toc60072615"/>
       <w:r>
         <w:t>Bildgebung</w:t>
       </w:r>
-      <w:bookmarkEnd w:id="58"/>
+      <w:bookmarkEnd w:id="61"/>
     </w:p>
     <w:p/>
     <w:p/>
     <w:p>
       <w:pPr>
         <w:sectPr>
-          <w:headerReference w:type="first" r:id="rId32"/>
+          <w:headerReference w:type="first" r:id="rId33"/>
           <w:pgSz w:w="11906" w:h="16838"/>
           <w:pgMar w:top="1701" w:right="1418" w:bottom="1418" w:left="1418" w:header="709" w:footer="709" w:gutter="0"/>
           <w:cols w:space="708"/>
@@ -5760,12 +6457,12 @@
         <w:pStyle w:val="berschrift1oZahl"/>
         <w:ind w:left="0"/>
       </w:pPr>
-      <w:bookmarkStart w:id="59" w:name="_Toc60072616"/>
+      <w:bookmarkStart w:id="62" w:name="_Toc60072616"/>
       <w:r>
         <w:lastRenderedPageBreak/>
         <w:t>Quellenverzeichnis</w:t>
       </w:r>
-      <w:bookmarkEnd w:id="59"/>
+      <w:bookmarkEnd w:id="62"/>
     </w:p>
     <w:p>
       <w:pPr>
@@ -5856,8 +6553,8 @@
       </w:r>
     </w:p>
     <w:sectPr>
-      <w:headerReference w:type="default" r:id="rId33"/>
-      <w:headerReference w:type="first" r:id="rId34"/>
+      <w:headerReference w:type="default" r:id="rId34"/>
+      <w:headerReference w:type="first" r:id="rId35"/>
       <w:type w:val="continuous"/>
       <w:pgSz w:w="11906" w:h="16838"/>
       <w:pgMar w:top="1701" w:right="1418" w:bottom="1418" w:left="1418" w:header="709" w:footer="709" w:gutter="0"/>
@@ -6107,7 +6804,6 @@
           <w:citation/>
         </w:sdtPr>
         <w:sdtContent>
-          <w:bookmarkStart w:id="23" w:name="_GoBack"/>
           <w:r>
             <w:fldChar w:fldCharType="begin"/>
           </w:r>
@@ -6126,7 +6822,6 @@
           <w:r>
             <w:fldChar w:fldCharType="end"/>
           </w:r>
-          <w:bookmarkEnd w:id="23"/>
         </w:sdtContent>
       </w:sdt>
     </w:p>
@@ -10296,7 +10991,6 @@
   <w:style w:type="character" w:default="1" w:styleId="Absatz-Standardschriftart">
     <w:name w:val="Default Paragraph Font"/>
     <w:uiPriority w:val="1"/>
-    <w:semiHidden/>
     <w:unhideWhenUsed/>
   </w:style>
   <w:style w:type="table" w:default="1" w:styleId="NormaleTabelle">
@@ -11453,6 +12147,19 @@
       <w:color w:val="FF0000"/>
     </w:rPr>
   </w:style>
+  <w:style w:type="paragraph" w:customStyle="1" w:styleId="Formelnmittig">
+    <w:name w:val="Formeln mittig"/>
+    <w:basedOn w:val="BildZentriert"/>
+    <w:next w:val="Standard"/>
+    <w:qFormat/>
+    <w:rsid w:val="00E36A8D"/>
+    <w:rPr>
+      <w:rFonts w:ascii="Cambria Math" w:hAnsi="Cambria Math"/>
+      <w:i/>
+      <w:iCs/>
+      <w:sz w:val="24"/>
+    </w:rPr>
+  </w:style>
 </w:styles>
 </file>
 
@@ -12112,7 +12819,7 @@
 </file>
 
 <file path=customXml/itemProps6.xml><?xml version="1.0" encoding="utf-8"?>
-<ds:datastoreItem xmlns:ds="http://schemas.openxmlformats.org/officeDocument/2006/customXml" ds:itemID="{02EE4EDD-CCF6-4F3F-B9B8-A825BB4BBCE3}">
+<ds:datastoreItem xmlns:ds="http://schemas.openxmlformats.org/officeDocument/2006/customXml" ds:itemID="{CFD3AA70-1CA2-48F3-BB14-465DF675066C}">
   <ds:schemaRefs>
     <ds:schemaRef ds:uri="http://schemas.openxmlformats.org/officeDocument/2006/bibliography"/>
   </ds:schemaRefs>

</xml_diff>

<commit_message>
Updated Doku Funktion zur Schnittpunktberechnung Beschreibung hinzugefügt
</commit_message>
<xml_diff>
--- a/Doku-1.docx
+++ b/Doku-1.docx
@@ -66,14 +66,12 @@
                 <w:lang w:val="de-DE"/>
               </w:rPr>
             </w:pPr>
-            <w:proofErr w:type="spellStart"/>
             <w:r>
               <w:rPr>
                 <w:rStyle w:val="Fett"/>
               </w:rPr>
               <w:t>RayTracing</w:t>
             </w:r>
-            <w:proofErr w:type="spellEnd"/>
             <w:r>
               <w:rPr>
                 <w:rStyle w:val="Fett"/>
@@ -81,14 +79,12 @@
               </w:rPr>
               <w:t>-</w:t>
             </w:r>
-            <w:proofErr w:type="spellStart"/>
             <w:r>
               <w:rPr>
                 <w:rStyle w:val="Fett"/>
               </w:rPr>
               <w:t>Algorithmus</w:t>
             </w:r>
-            <w:proofErr w:type="spellEnd"/>
           </w:p>
         </w:tc>
       </w:tr>
@@ -115,19 +111,9 @@
               </w:rPr>
               <w:t>B</w:t>
             </w:r>
-            <w:proofErr w:type="spellStart"/>
-            <w:r>
-              <w:t>enotete</w:t>
-            </w:r>
-            <w:proofErr w:type="spellEnd"/>
-            <w:r>
-              <w:t xml:space="preserve"> </w:t>
-            </w:r>
-            <w:proofErr w:type="spellStart"/>
-            <w:r>
-              <w:t>Abgabe</w:t>
-            </w:r>
-            <w:proofErr w:type="spellEnd"/>
+            <w:r>
+              <w:t>enotete Abgabe</w:t>
+            </w:r>
           </w:p>
         </w:tc>
       </w:tr>
@@ -2166,7 +2152,7 @@
         </w:rPr>
         <w:fldChar w:fldCharType="separate"/>
       </w:r>
-      <w:hyperlink w:anchor="_Toc60013545" w:history="1">
+      <w:hyperlink w:anchor="_Toc60146963" w:history="1">
         <w:r>
           <w:rPr>
             <w:rStyle w:val="Hyperlink"/>
@@ -2189,125 +2175,7 @@
           <w:rPr>
             <w:webHidden/>
           </w:rPr>
-          <w:instrText xml:space="preserve"> PAGEREF _Toc60013545 \h </w:instrText>
-        </w:r>
-        <w:r>
-          <w:rPr>
-            <w:webHidden/>
-          </w:rPr>
-        </w:r>
-        <w:r>
-          <w:rPr>
-            <w:webHidden/>
-          </w:rPr>
-          <w:fldChar w:fldCharType="separate"/>
-        </w:r>
-        <w:r>
-          <w:rPr>
-            <w:webHidden/>
-          </w:rPr>
-          <w:t>4</w:t>
-        </w:r>
-        <w:r>
-          <w:rPr>
-            <w:webHidden/>
-          </w:rPr>
-          <w:fldChar w:fldCharType="end"/>
-        </w:r>
-      </w:hyperlink>
-    </w:p>
-    <w:p>
-      <w:pPr>
-        <w:pStyle w:val="Abbildungsverzeichnis"/>
-        <w:rPr>
-          <w:rFonts w:asciiTheme="minorHAnsi" w:eastAsiaTheme="minorEastAsia" w:hAnsiTheme="minorHAnsi" w:cstheme="minorBidi"/>
-          <w:sz w:val="22"/>
-          <w:szCs w:val="22"/>
-        </w:rPr>
-      </w:pPr>
-      <w:hyperlink w:anchor="_Toc60013546" w:history="1">
-        <w:r>
-          <w:rPr>
-            <w:rStyle w:val="Hyperlink"/>
-          </w:rPr>
-          <w:t>Abbildung 2: Bild mit diffuser Beleuchtung</w:t>
-        </w:r>
-        <w:r>
-          <w:rPr>
-            <w:webHidden/>
-          </w:rPr>
-          <w:tab/>
-        </w:r>
-        <w:r>
-          <w:rPr>
-            <w:webHidden/>
-          </w:rPr>
-          <w:fldChar w:fldCharType="begin"/>
-        </w:r>
-        <w:r>
-          <w:rPr>
-            <w:webHidden/>
-          </w:rPr>
-          <w:instrText xml:space="preserve"> PAGEREF _Toc60013546 \h </w:instrText>
-        </w:r>
-        <w:r>
-          <w:rPr>
-            <w:webHidden/>
-          </w:rPr>
-        </w:r>
-        <w:r>
-          <w:rPr>
-            <w:webHidden/>
-          </w:rPr>
-          <w:fldChar w:fldCharType="separate"/>
-        </w:r>
-        <w:r>
-          <w:rPr>
-            <w:webHidden/>
-          </w:rPr>
-          <w:t>5</w:t>
-        </w:r>
-        <w:r>
-          <w:rPr>
-            <w:webHidden/>
-          </w:rPr>
-          <w:fldChar w:fldCharType="end"/>
-        </w:r>
-      </w:hyperlink>
-    </w:p>
-    <w:p>
-      <w:pPr>
-        <w:pStyle w:val="Abbildungsverzeichnis"/>
-        <w:rPr>
-          <w:rFonts w:asciiTheme="minorHAnsi" w:eastAsiaTheme="minorEastAsia" w:hAnsiTheme="minorHAnsi" w:cstheme="minorBidi"/>
-          <w:sz w:val="22"/>
-          <w:szCs w:val="22"/>
-        </w:rPr>
-      </w:pPr>
-      <w:hyperlink w:anchor="_Toc60013547" w:history="1">
-        <w:r>
-          <w:rPr>
-            <w:rStyle w:val="Hyperlink"/>
-          </w:rPr>
-          <w:t>Abbildung 3: Bild mit „Specular“-Beleuchtung</w:t>
-        </w:r>
-        <w:r>
-          <w:rPr>
-            <w:webHidden/>
-          </w:rPr>
-          <w:tab/>
-        </w:r>
-        <w:r>
-          <w:rPr>
-            <w:webHidden/>
-          </w:rPr>
-          <w:fldChar w:fldCharType="begin"/>
-        </w:r>
-        <w:r>
-          <w:rPr>
-            <w:webHidden/>
-          </w:rPr>
-          <w:instrText xml:space="preserve"> PAGEREF _Toc60013547 \h </w:instrText>
+          <w:instrText xml:space="preserve"> PAGEREF _Toc60146963 \h </w:instrText>
         </w:r>
         <w:r>
           <w:rPr>
@@ -2343,12 +2211,12 @@
           <w:szCs w:val="22"/>
         </w:rPr>
       </w:pPr>
-      <w:hyperlink w:anchor="_Toc60013548" w:history="1">
+      <w:hyperlink w:anchor="_Toc60146964" w:history="1">
         <w:r>
           <w:rPr>
             <w:rStyle w:val="Hyperlink"/>
           </w:rPr>
-          <w:t>Abbildung 4: Zusammengesetztes Bild</w:t>
+          <w:t>Abbildung 2: Bild mit diffuser Beleuchtung</w:t>
         </w:r>
         <w:r>
           <w:rPr>
@@ -2366,7 +2234,7 @@
           <w:rPr>
             <w:webHidden/>
           </w:rPr>
-          <w:instrText xml:space="preserve"> PAGEREF _Toc60013548 \h </w:instrText>
+          <w:instrText xml:space="preserve"> PAGEREF _Toc60146964 \h </w:instrText>
         </w:r>
         <w:r>
           <w:rPr>
@@ -2402,12 +2270,12 @@
           <w:szCs w:val="22"/>
         </w:rPr>
       </w:pPr>
-      <w:hyperlink w:anchor="_Toc60013549" w:history="1">
+      <w:hyperlink w:anchor="_Toc60146965" w:history="1">
         <w:r>
           <w:rPr>
             <w:rStyle w:val="Hyperlink"/>
           </w:rPr>
-          <w:t>Abbildung 5: Bild mit 1 systematischen Shadow Ray</w:t>
+          <w:t>Abbildung 3: Bild mit „Specular“-Beleuchtung</w:t>
         </w:r>
         <w:r>
           <w:rPr>
@@ -2425,7 +2293,66 @@
           <w:rPr>
             <w:webHidden/>
           </w:rPr>
-          <w:instrText xml:space="preserve"> PAGEREF _Toc60013549 \h </w:instrText>
+          <w:instrText xml:space="preserve"> PAGEREF _Toc60146965 \h </w:instrText>
+        </w:r>
+        <w:r>
+          <w:rPr>
+            <w:webHidden/>
+          </w:rPr>
+        </w:r>
+        <w:r>
+          <w:rPr>
+            <w:webHidden/>
+          </w:rPr>
+          <w:fldChar w:fldCharType="separate"/>
+        </w:r>
+        <w:r>
+          <w:rPr>
+            <w:webHidden/>
+          </w:rPr>
+          <w:t>7</w:t>
+        </w:r>
+        <w:r>
+          <w:rPr>
+            <w:webHidden/>
+          </w:rPr>
+          <w:fldChar w:fldCharType="end"/>
+        </w:r>
+      </w:hyperlink>
+    </w:p>
+    <w:p>
+      <w:pPr>
+        <w:pStyle w:val="Abbildungsverzeichnis"/>
+        <w:rPr>
+          <w:rFonts w:asciiTheme="minorHAnsi" w:eastAsiaTheme="minorEastAsia" w:hAnsiTheme="minorHAnsi" w:cstheme="minorBidi"/>
+          <w:sz w:val="22"/>
+          <w:szCs w:val="22"/>
+        </w:rPr>
+      </w:pPr>
+      <w:hyperlink w:anchor="_Toc60146966" w:history="1">
+        <w:r>
+          <w:rPr>
+            <w:rStyle w:val="Hyperlink"/>
+          </w:rPr>
+          <w:t>Abbildung 4: Zusammengesetztes Bild</w:t>
+        </w:r>
+        <w:r>
+          <w:rPr>
+            <w:webHidden/>
+          </w:rPr>
+          <w:tab/>
+        </w:r>
+        <w:r>
+          <w:rPr>
+            <w:webHidden/>
+          </w:rPr>
+          <w:fldChar w:fldCharType="begin"/>
+        </w:r>
+        <w:r>
+          <w:rPr>
+            <w:webHidden/>
+          </w:rPr>
+          <w:instrText xml:space="preserve"> PAGEREF _Toc60146966 \h </w:instrText>
         </w:r>
         <w:r>
           <w:rPr>
@@ -2461,12 +2388,12 @@
           <w:szCs w:val="22"/>
         </w:rPr>
       </w:pPr>
-      <w:hyperlink w:anchor="_Toc60013550" w:history="1">
+      <w:hyperlink w:anchor="_Toc60146967" w:history="1">
         <w:r>
           <w:rPr>
             <w:rStyle w:val="Hyperlink"/>
           </w:rPr>
-          <w:t>Abbildung 6: Bild mit 4 systematischen Shadow Rays</w:t>
+          <w:t>Abbildung 5: Skizze von Rechteck im Raum(auswechseln)</w:t>
         </w:r>
         <w:r>
           <w:rPr>
@@ -2484,7 +2411,7 @@
           <w:rPr>
             <w:webHidden/>
           </w:rPr>
-          <w:instrText xml:space="preserve"> PAGEREF _Toc60013550 \h </w:instrText>
+          <w:instrText xml:space="preserve"> PAGEREF _Toc60146967 \h </w:instrText>
         </w:r>
         <w:r>
           <w:rPr>
@@ -2501,7 +2428,7 @@
           <w:rPr>
             <w:webHidden/>
           </w:rPr>
-          <w:t>8</w:t>
+          <w:t>10</w:t>
         </w:r>
         <w:r>
           <w:rPr>
@@ -2520,12 +2447,12 @@
           <w:szCs w:val="22"/>
         </w:rPr>
       </w:pPr>
-      <w:hyperlink w:anchor="_Toc60013551" w:history="1">
+      <w:hyperlink w:anchor="_Toc60146968" w:history="1">
         <w:r>
           <w:rPr>
             <w:rStyle w:val="Hyperlink"/>
           </w:rPr>
-          <w:t>Abbildung 7: Bild mit 9 systematischen Shadow Rays</w:t>
+          <w:t>Abbildung 6: Bild mit 1 systematischen Shadow Ray</w:t>
         </w:r>
         <w:r>
           <w:rPr>
@@ -2543,7 +2470,7 @@
           <w:rPr>
             <w:webHidden/>
           </w:rPr>
-          <w:instrText xml:space="preserve"> PAGEREF _Toc60013551 \h </w:instrText>
+          <w:instrText xml:space="preserve"> PAGEREF _Toc60146968 \h </w:instrText>
         </w:r>
         <w:r>
           <w:rPr>
@@ -2560,7 +2487,7 @@
           <w:rPr>
             <w:webHidden/>
           </w:rPr>
-          <w:t>8</w:t>
+          <w:t>12</w:t>
         </w:r>
         <w:r>
           <w:rPr>
@@ -2579,12 +2506,12 @@
           <w:szCs w:val="22"/>
         </w:rPr>
       </w:pPr>
-      <w:hyperlink w:anchor="_Toc60013552" w:history="1">
+      <w:hyperlink w:anchor="_Toc60146969" w:history="1">
         <w:r>
           <w:rPr>
             <w:rStyle w:val="Hyperlink"/>
           </w:rPr>
-          <w:t>Abbildung 8: Bild mit 8 zufälligen Shadow Rays</w:t>
+          <w:t>Abbildung 7: Bild mit 4 systematischen Shadow Rays</w:t>
         </w:r>
         <w:r>
           <w:rPr>
@@ -2602,7 +2529,7 @@
           <w:rPr>
             <w:webHidden/>
           </w:rPr>
-          <w:instrText xml:space="preserve"> PAGEREF _Toc60013552 \h </w:instrText>
+          <w:instrText xml:space="preserve"> PAGEREF _Toc60146969 \h </w:instrText>
         </w:r>
         <w:r>
           <w:rPr>
@@ -2619,7 +2546,7 @@
           <w:rPr>
             <w:webHidden/>
           </w:rPr>
-          <w:t>8</w:t>
+          <w:t>12</w:t>
         </w:r>
         <w:r>
           <w:rPr>
@@ -2638,12 +2565,12 @@
           <w:szCs w:val="22"/>
         </w:rPr>
       </w:pPr>
-      <w:hyperlink w:anchor="_Toc60013553" w:history="1">
+      <w:hyperlink w:anchor="_Toc60146970" w:history="1">
         <w:r>
           <w:rPr>
             <w:rStyle w:val="Hyperlink"/>
           </w:rPr>
-          <w:t>Abbildung 9: Bild mit 9 systematischen und 8 zufälligen Shadow Rays</w:t>
+          <w:t>Abbildung 8: Bild mit 9 systematischen Shadow Rays</w:t>
         </w:r>
         <w:r>
           <w:rPr>
@@ -2661,7 +2588,7 @@
           <w:rPr>
             <w:webHidden/>
           </w:rPr>
-          <w:instrText xml:space="preserve"> PAGEREF _Toc60013553 \h </w:instrText>
+          <w:instrText xml:space="preserve"> PAGEREF _Toc60146970 \h </w:instrText>
         </w:r>
         <w:r>
           <w:rPr>
@@ -2678,7 +2605,7 @@
           <w:rPr>
             <w:webHidden/>
           </w:rPr>
-          <w:t>9</w:t>
+          <w:t>12</w:t>
         </w:r>
         <w:r>
           <w:rPr>
@@ -2691,6 +2618,124 @@
     <w:p>
       <w:pPr>
         <w:pStyle w:val="Abbildungsverzeichnis"/>
+        <w:rPr>
+          <w:rFonts w:asciiTheme="minorHAnsi" w:eastAsiaTheme="minorEastAsia" w:hAnsiTheme="minorHAnsi" w:cstheme="minorBidi"/>
+          <w:sz w:val="22"/>
+          <w:szCs w:val="22"/>
+        </w:rPr>
+      </w:pPr>
+      <w:hyperlink w:anchor="_Toc60146971" w:history="1">
+        <w:r>
+          <w:rPr>
+            <w:rStyle w:val="Hyperlink"/>
+          </w:rPr>
+          <w:t>Abbildung 9: Bild mit 8 zufälligen Shadow Rays</w:t>
+        </w:r>
+        <w:r>
+          <w:rPr>
+            <w:webHidden/>
+          </w:rPr>
+          <w:tab/>
+        </w:r>
+        <w:r>
+          <w:rPr>
+            <w:webHidden/>
+          </w:rPr>
+          <w:fldChar w:fldCharType="begin"/>
+        </w:r>
+        <w:r>
+          <w:rPr>
+            <w:webHidden/>
+          </w:rPr>
+          <w:instrText xml:space="preserve"> PAGEREF _Toc60146971 \h </w:instrText>
+        </w:r>
+        <w:r>
+          <w:rPr>
+            <w:webHidden/>
+          </w:rPr>
+        </w:r>
+        <w:r>
+          <w:rPr>
+            <w:webHidden/>
+          </w:rPr>
+          <w:fldChar w:fldCharType="separate"/>
+        </w:r>
+        <w:r>
+          <w:rPr>
+            <w:webHidden/>
+          </w:rPr>
+          <w:t>12</w:t>
+        </w:r>
+        <w:r>
+          <w:rPr>
+            <w:webHidden/>
+          </w:rPr>
+          <w:fldChar w:fldCharType="end"/>
+        </w:r>
+      </w:hyperlink>
+    </w:p>
+    <w:p>
+      <w:pPr>
+        <w:pStyle w:val="Abbildungsverzeichnis"/>
+        <w:rPr>
+          <w:rFonts w:asciiTheme="minorHAnsi" w:eastAsiaTheme="minorEastAsia" w:hAnsiTheme="minorHAnsi" w:cstheme="minorBidi"/>
+          <w:sz w:val="22"/>
+          <w:szCs w:val="22"/>
+        </w:rPr>
+      </w:pPr>
+      <w:hyperlink w:anchor="_Toc60146972" w:history="1">
+        <w:r>
+          <w:rPr>
+            <w:rStyle w:val="Hyperlink"/>
+          </w:rPr>
+          <w:t>Abbildung 10: Bild mit 9 systematischen und 8 zufälligen Shadow Rays</w:t>
+        </w:r>
+        <w:r>
+          <w:rPr>
+            <w:webHidden/>
+          </w:rPr>
+          <w:tab/>
+        </w:r>
+        <w:r>
+          <w:rPr>
+            <w:webHidden/>
+          </w:rPr>
+          <w:fldChar w:fldCharType="begin"/>
+        </w:r>
+        <w:r>
+          <w:rPr>
+            <w:webHidden/>
+          </w:rPr>
+          <w:instrText xml:space="preserve"> PAGEREF _Toc60146972 \h </w:instrText>
+        </w:r>
+        <w:r>
+          <w:rPr>
+            <w:webHidden/>
+          </w:rPr>
+        </w:r>
+        <w:r>
+          <w:rPr>
+            <w:webHidden/>
+          </w:rPr>
+          <w:fldChar w:fldCharType="separate"/>
+        </w:r>
+        <w:r>
+          <w:rPr>
+            <w:webHidden/>
+          </w:rPr>
+          <w:t>13</w:t>
+        </w:r>
+        <w:r>
+          <w:rPr>
+            <w:webHidden/>
+          </w:rPr>
+          <w:fldChar w:fldCharType="end"/>
+        </w:r>
+      </w:hyperlink>
+    </w:p>
+    <w:p>
+      <w:pPr>
+        <w:pStyle w:val="Abbildungsverzeichnis"/>
       </w:pPr>
       <w:r>
         <w:fldChar w:fldCharType="end"/>
@@ -2798,15 +2843,7 @@
         <w:t>,</w:t>
       </w:r>
       <w:r>
-        <w:t xml:space="preserve"> wie die </w:t>
-      </w:r>
-      <w:proofErr w:type="gramStart"/>
-      <w:r>
-        <w:t>Fläche</w:t>
-      </w:r>
-      <w:proofErr w:type="gramEnd"/>
-      <w:r>
-        <w:t xml:space="preserve"> auf die sie auftreffen im Verhältnis zum Licht steht wird dann bestimmt, wie der erste getroffene Punkt beleuchtet wird/welche Farben dieser hat etc. Das Raytracing Verfahren steht dabei konträr zur Realität. Denn tatsächlich treffen Strahlen von Lichtquellen, wie der Sonne oder Lampen zuerst auf Gegenständen auf und fallen dann in unser Auge.</w:t>
+        <w:t xml:space="preserve"> wie die Fläche auf die sie auftreffen im Verhältnis zum Licht steht wird dann bestimmt, wie der erste getroffene Punkt beleuchtet wird/welche Farben dieser hat etc. Das Raytracing Verfahren steht dabei konträr zur Realität. Denn tatsächlich treffen Strahlen von Lichtquellen, wie der Sonne oder Lampen zuerst auf Gegenständen auf und fallen dann in unser Auge.</w:t>
       </w:r>
       <w:r>
         <w:t xml:space="preserve"> Sie gehen also natürlicherweise von der Lichtquelle aus.</w:t>
@@ -2858,15 +2895,7 @@
         <w:t xml:space="preserve">als erstes </w:t>
       </w:r>
       <w:r>
-        <w:t xml:space="preserve">auftrifft und wie er z.B. potenziell weiterreflektiert wird. Da manche Effekte von Licht aus der Realität viel zu aufwändig zu berechnen sind wird auf Annäherung und Vereinfachungen zurückgegriffen. So z.B. mit dem </w:t>
-      </w:r>
-      <w:proofErr w:type="spellStart"/>
-      <w:r>
-        <w:t>Phong</w:t>
-      </w:r>
-      <w:proofErr w:type="spellEnd"/>
-      <w:r>
-        <w:t xml:space="preserve">-Modell, welches in </w:t>
+        <w:t xml:space="preserve">auftrifft und wie er z.B. potenziell weiterreflektiert wird. Da manche Effekte von Licht aus der Realität viel zu aufwändig zu berechnen sind wird auf Annäherung und Vereinfachungen zurückgegriffen. So z.B. mit dem Phong-Modell, welches in </w:t>
       </w:r>
       <w:r>
         <w:fldChar w:fldCharType="begin"/>
@@ -2918,15 +2947,7 @@
         <w:t>Beim</w:t>
       </w:r>
       <w:r>
-        <w:t xml:space="preserve"> </w:t>
-      </w:r>
-      <w:proofErr w:type="spellStart"/>
-      <w:r>
-        <w:t>Phong</w:t>
-      </w:r>
-      <w:proofErr w:type="spellEnd"/>
-      <w:r>
-        <w:t xml:space="preserve">-Beleuchtungsmodell </w:t>
+        <w:t xml:space="preserve"> Phong-Beleuchtungsmodell </w:t>
       </w:r>
       <w:r>
         <w:t>wird</w:t>
@@ -2938,23 +2959,7 @@
         <w:t xml:space="preserve">den </w:t>
       </w:r>
       <w:r>
-        <w:t>drei Werten, “Ambient”, “Diffuse” und “</w:t>
-      </w:r>
-      <w:proofErr w:type="spellStart"/>
-      <w:r>
-        <w:t>Specular</w:t>
-      </w:r>
-      <w:proofErr w:type="spellEnd"/>
-      <w:r>
-        <w:t xml:space="preserve">, zusammengesetzt. Dabei wird nicht das Ziel verfolgt, die Realität möglichst realistisch abzubilden, sondern ein </w:t>
-      </w:r>
-      <w:proofErr w:type="gramStart"/>
-      <w:r>
-        <w:t>einfaches</w:t>
-      </w:r>
-      <w:proofErr w:type="gramEnd"/>
-      <w:r>
-        <w:t xml:space="preserve"> und schnell zu berechnendes Verfahren zu </w:t>
+        <w:t xml:space="preserve">drei Werten, “Ambient”, “Diffuse” und “Specular, zusammengesetzt. Dabei wird nicht das Ziel verfolgt, die Realität möglichst realistisch abzubilden, sondern ein einfaches und schnell zu berechnendes Verfahren zu </w:t>
       </w:r>
       <w:r>
         <w:t>verwenden</w:t>
@@ -3183,7 +3188,7 @@
         <w:pStyle w:val="Beschriftung"/>
       </w:pPr>
       <w:bookmarkStart w:id="27" w:name="_Ref60012320"/>
-      <w:bookmarkStart w:id="28" w:name="_Toc60013545"/>
+      <w:bookmarkStart w:id="28" w:name="_Toc60146963"/>
       <w:r>
         <w:t xml:space="preserve">Abbildung </w:t>
       </w:r>
@@ -3213,18 +3218,10 @@
     </w:p>
     <w:p>
       <w:r>
-        <w:t xml:space="preserve">Der diffuse Beleuchtungswert ist abhängig von den „Diffuse“-Werten der </w:t>
-      </w:r>
-      <w:proofErr w:type="gramStart"/>
-      <w:r>
-        <w:t xml:space="preserve">Lichtquelle </w:t>
-      </w:r>
-      <w:r>
-        <w:t>,</w:t>
-      </w:r>
-      <w:proofErr w:type="gramEnd"/>
-      <w:r>
-        <w:t xml:space="preserve"> </w:t>
+        <w:t xml:space="preserve">Der diffuse Beleuchtungswert ist abhängig von den „Diffuse“-Werten der Lichtquelle </w:t>
+      </w:r>
+      <w:r>
+        <w:t xml:space="preserve">, </w:t>
       </w:r>
       <w:r>
         <w:t>dem Objekt</w:t>
@@ -3498,7 +3495,7 @@
         <w:pStyle w:val="Beschriftung"/>
       </w:pPr>
       <w:bookmarkStart w:id="30" w:name="_Ref60012383"/>
-      <w:bookmarkStart w:id="31" w:name="_Toc60013546"/>
+      <w:bookmarkStart w:id="31" w:name="_Toc60146964"/>
       <w:r>
         <w:t xml:space="preserve">Abbildung </w:t>
       </w:r>
@@ -3521,44 +3518,15 @@
         <w:pStyle w:val="berschrift3"/>
       </w:pPr>
       <w:bookmarkStart w:id="32" w:name="_Toc60072603"/>
-      <w:proofErr w:type="spellStart"/>
       <w:r>
         <w:lastRenderedPageBreak/>
-        <w:t>Specular</w:t>
-      </w:r>
-      <w:proofErr w:type="spellEnd"/>
-      <w:r>
-        <w:t xml:space="preserve"> Beleuchtungswert</w:t>
+        <w:t>Specular Beleuchtungswert</w:t>
       </w:r>
       <w:bookmarkEnd w:id="32"/>
     </w:p>
     <w:p>
       <w:r>
-        <w:t>Der „</w:t>
-      </w:r>
-      <w:proofErr w:type="spellStart"/>
-      <w:r>
-        <w:t>Specular</w:t>
-      </w:r>
-      <w:proofErr w:type="spellEnd"/>
-      <w:r>
-        <w:t xml:space="preserve">“-Beleuchtungswert soll spiegelnde, besonders helle Punkte einer Oberfläche betonen, in denen der Winkel zum Licht und zum Betrachter von der Oberflächennormale relativ ähnlich sind. Zur Berechnung wird die optimale </w:t>
-      </w:r>
-      <w:proofErr w:type="spellStart"/>
-      <w:r>
-        <w:t>Reflektionsachse</w:t>
-      </w:r>
-      <w:proofErr w:type="spellEnd"/>
-      <w:r>
-        <w:t xml:space="preserve"> bestimmt und mit der realen </w:t>
-      </w:r>
-      <w:proofErr w:type="spellStart"/>
-      <w:r>
-        <w:t>Reflektionsachse</w:t>
-      </w:r>
-      <w:proofErr w:type="spellEnd"/>
-      <w:r>
-        <w:t xml:space="preserve"> (der Oberflächennormale) verglichen.</w:t>
+        <w:t>Der „Specular“-Beleuchtungswert soll spiegelnde, besonders helle Punkte einer Oberfläche betonen, in denen der Winkel zum Licht und zum Betrachter von der Oberflächennormale relativ ähnlich sind. Zur Berechnung wird die optimale Reflektionsachse bestimmt und mit der realen Reflektionsachse (der Oberflächennormale) verglichen.</w:t>
       </w:r>
     </w:p>
     <w:p>
@@ -3662,31 +3630,7 @@
     </w:p>
     <w:p>
       <w:r>
-        <w:t xml:space="preserve">Je näher sich diese Werte sind (also je größer das Skalarprodukt zwischen den beiden Werten), desto höher ist der </w:t>
-      </w:r>
-      <w:proofErr w:type="spellStart"/>
-      <w:r>
-        <w:t>Specular</w:t>
-      </w:r>
-      <w:proofErr w:type="spellEnd"/>
-      <w:r>
-        <w:t>-Beleuchtungswert für diesen Punkt. Dieses Skalarprodukt wird dann noch mit einem Wert „</w:t>
-      </w:r>
-      <w:proofErr w:type="spellStart"/>
-      <w:r>
-        <w:t>shinyness</w:t>
-      </w:r>
-      <w:proofErr w:type="spellEnd"/>
-      <w:r>
-        <w:t>“ potenziert. Durch einen höheren „</w:t>
-      </w:r>
-      <w:proofErr w:type="spellStart"/>
-      <w:r>
-        <w:t>shinyness</w:t>
-      </w:r>
-      <w:proofErr w:type="spellEnd"/>
-      <w:r>
-        <w:t>“-Wert erhält man eine Fläche die glänzender, bzw. Spiegelnder erscheint, während ein niedriger Wert zu einer eher matten Oberfläche führt.</w:t>
+        <w:t>Je näher sich diese Werte sind (also je größer das Skalarprodukt zwischen den beiden Werten), desto höher ist der Specular-Beleuchtungswert für diesen Punkt. Dieses Skalarprodukt wird dann noch mit einem Wert „shinyness“ potenziert. Durch einen höheren „shinyness“-Wert erhält man eine Fläche die glänzender, bzw. Spiegelnder erscheint, während ein niedriger Wert zu einer eher matten Oberfläche führt.</w:t>
       </w:r>
     </w:p>
     <w:p>
@@ -3901,15 +3845,7 @@
         <w:fldChar w:fldCharType="end"/>
       </w:r>
       <w:r>
-        <w:t xml:space="preserve"> zeigt das Bild nur mit „</w:t>
-      </w:r>
-      <w:proofErr w:type="spellStart"/>
-      <w:r>
-        <w:t>Specular</w:t>
-      </w:r>
-      <w:proofErr w:type="spellEnd"/>
-      <w:r>
-        <w:t>“-Beleuchtung. Besonders an der Lichtquelle kann man die „harten“ Reflektionen gut sehen.</w:t>
+        <w:t xml:space="preserve"> zeigt das Bild nur mit „Specular“-Beleuchtung. Besonders an der Lichtquelle kann man die „harten“ Reflektionen gut sehen.</w:t>
       </w:r>
     </w:p>
     <w:p>
@@ -3957,7 +3893,7 @@
         <w:pStyle w:val="Beschriftung"/>
       </w:pPr>
       <w:bookmarkStart w:id="33" w:name="_Ref60012618"/>
-      <w:bookmarkStart w:id="34" w:name="_Toc60013547"/>
+      <w:bookmarkStart w:id="34" w:name="_Toc60146965"/>
       <w:r>
         <w:t xml:space="preserve">Abbildung </w:t>
       </w:r>
@@ -3971,15 +3907,7 @@
       </w:fldSimple>
       <w:bookmarkEnd w:id="33"/>
       <w:r>
-        <w:t>: Bild mit „</w:t>
-      </w:r>
-      <w:proofErr w:type="spellStart"/>
-      <w:r>
-        <w:t>Specular</w:t>
-      </w:r>
-      <w:proofErr w:type="spellEnd"/>
-      <w:r>
-        <w:t>“-Beleuchtung</w:t>
+        <w:t>: Bild mit „Specular“-Beleuchtung</w:t>
       </w:r>
       <w:bookmarkEnd w:id="34"/>
     </w:p>
@@ -4074,7 +4002,7 @@
         <w:pStyle w:val="Beschriftung"/>
       </w:pPr>
       <w:bookmarkStart w:id="36" w:name="_Ref60012690"/>
-      <w:bookmarkStart w:id="37" w:name="_Toc60013548"/>
+      <w:bookmarkStart w:id="37" w:name="_Toc60146966"/>
       <w:r>
         <w:t xml:space="preserve">Abbildung </w:t>
       </w:r>
@@ -4112,11 +4040,13 @@
       </w:pPr>
       <w:bookmarkStart w:id="39" w:name="_Toc60072606"/>
       <w:bookmarkStart w:id="40" w:name="_Ref60146796"/>
+      <w:bookmarkStart w:id="41" w:name="_Ref60147096"/>
       <w:r>
         <w:t>Kollisionserkennung von Rays mit Objekten</w:t>
       </w:r>
       <w:bookmarkEnd w:id="39"/>
       <w:bookmarkEnd w:id="40"/>
+      <w:bookmarkEnd w:id="41"/>
     </w:p>
     <w:p>
       <w:r>
@@ -4151,15 +4081,7 @@
     </w:p>
     <w:p>
       <w:r>
-        <w:t xml:space="preserve">Je nach Verwendungen von dazustellenden Objekten müssen auch Möglichkeiten implementiert werden, Schnittpunkte mit diesen auszurechnen. In unserem Beispiel lassen sich alle Objekte durch Rechtecke darstellen. Egal ob Wände des Raums oder die einzelnen Flächen eines Würfels. Alle Objekte sind eigentlich durch zweidimensionale Flächen im Raum implementiert. Bei einem Würfel liegen dann sechs einzeln definierte Flächen im Raum, die aneinander anschließen. Vereint sind sie durch einzelne Eigenschaften, die für das gesamte Objekt gelten, vgl. </w:t>
-      </w:r>
-      <w:proofErr w:type="spellStart"/>
-      <w:r>
-        <w:t>Phong</w:t>
-      </w:r>
-      <w:proofErr w:type="spellEnd"/>
-      <w:r>
-        <w:t xml:space="preserve"> Modell aus Abschnitt </w:t>
+        <w:t xml:space="preserve">Je nach Verwendungen von dazustellenden Objekten müssen auch Möglichkeiten implementiert werden, Schnittpunkte mit diesen auszurechnen. In unserem Beispiel lassen sich alle Objekte durch Rechtecke darstellen. Egal ob Wände des Raums oder die einzelnen Flächen eines Würfels. Alle Objekte sind eigentlich durch zweidimensionale Flächen im Raum implementiert. Bei einem Würfel liegen dann sechs einzeln definierte Flächen im Raum, die aneinander anschließen. Vereint sind sie durch einzelne Eigenschaften, die für das gesamte Objekt gelten, vgl. Phong Modell aus Abschnitt </w:t>
       </w:r>
       <w:r>
         <w:fldChar w:fldCharType="begin"/>
@@ -4236,6 +4158,7 @@
       <w:pPr>
         <w:pStyle w:val="Beschriftung"/>
       </w:pPr>
+      <w:bookmarkStart w:id="42" w:name="_Toc60146967"/>
       <w:r>
         <w:t xml:space="preserve">Abbildung </w:t>
       </w:r>
@@ -4253,9 +4176,10 @@
       <w:r>
         <w:t xml:space="preserve"> von Rechteck im Raum(auswechseln)</w:t>
       </w:r>
+      <w:bookmarkEnd w:id="42"/>
     </w:p>
     <w:p>
-      <w:bookmarkStart w:id="41" w:name="_Toc60072607"/>
+      <w:bookmarkStart w:id="43" w:name="_Toc60072607"/>
       <w:r>
         <w:t>Nun soll anhand dieser Gegebenheiten im Raum errechnet werden, wo mögliche Schnittpunkte zwischen Strahlen und den Flächen liegen und welcher der möglichen Schnittpunkte der erste ist, also welche Fläche als erstes geschnitten wird.</w:t>
       </w:r>
@@ -4799,30 +4723,22 @@
         <w:lastRenderedPageBreak/>
         <w:t>Quadratische Lichtquelle</w:t>
       </w:r>
-      <w:bookmarkEnd w:id="41"/>
+      <w:bookmarkEnd w:id="43"/>
     </w:p>
     <w:p>
       <w:r>
-        <w:t xml:space="preserve">Da eine quadratische Lichtquelle gefordert ist, aber die in Kapitel 1 beschriebene </w:t>
-      </w:r>
-      <w:proofErr w:type="spellStart"/>
-      <w:r>
-        <w:t>Phong</w:t>
-      </w:r>
-      <w:proofErr w:type="spellEnd"/>
-      <w:r>
-        <w:t>-Methode nur mit eindimensionalen Lichtquellen arbeitet, stellt das Berechnen der Beleuchtung eines Punktes ein besonderes Problem dar. Zusätzlich ist der einfache Ansatz zur Schattenbestimmung eines Punktes durch Werfen eines Strahls zur (punktförmigen) Lichtquelle, bedingt durch die zweidimensionale Ausdehnung der Lichtquelle, nicht möglich. Um weiche Schatten zu erhalten muss also ein anderer Ansatz gewählt werden.</w:t>
+        <w:t>Da eine quadratische Lichtquelle gefordert ist, aber die in Kapitel 1 beschriebene Phong-Methode nur mit eindimensionalen Lichtquellen arbeitet, stellt das Berechnen der Beleuchtung eines Punktes ein besonderes Problem dar. Zusätzlich ist der einfache Ansatz zur Schattenbestimmung eines Punktes durch Werfen eines Strahls zur (punktförmigen) Lichtquelle, bedingt durch die zweidimensionale Ausdehnung der Lichtquelle, nicht möglich. Um weiche Schatten zu erhalten muss also ein anderer Ansatz gewählt werden.</w:t>
       </w:r>
     </w:p>
     <w:p>
       <w:pPr>
         <w:pStyle w:val="berschrift3"/>
       </w:pPr>
-      <w:bookmarkStart w:id="42" w:name="_Toc60072608"/>
+      <w:bookmarkStart w:id="44" w:name="_Toc60072608"/>
       <w:r>
         <w:t>Berechnung der Schatten</w:t>
       </w:r>
-      <w:bookmarkEnd w:id="42"/>
+      <w:bookmarkEnd w:id="44"/>
     </w:p>
     <w:p>
       <w:r>
@@ -4831,15 +4747,7 @@
     </w:p>
     <w:p>
       <w:r>
-        <w:t xml:space="preserve">TODO: Skizze mit </w:t>
-      </w:r>
-      <w:proofErr w:type="spellStart"/>
-      <w:r>
-        <w:t>Zeichentablet</w:t>
-      </w:r>
-      <w:proofErr w:type="spellEnd"/>
-      <w:r>
-        <w:t xml:space="preserve"> einfügen</w:t>
+        <w:t>TODO: Skizze mit Zeichentablet einfügen</w:t>
       </w:r>
     </w:p>
     <w:p>
@@ -4976,15 +4884,7 @@
         <w:fldChar w:fldCharType="end"/>
       </w:r>
       <w:r>
-        <w:t xml:space="preserve">) gewählt werden. Für den finalen </w:t>
-      </w:r>
-      <w:proofErr w:type="spellStart"/>
-      <w:r>
-        <w:t>Render</w:t>
-      </w:r>
-      <w:proofErr w:type="spellEnd"/>
-      <w:r>
-        <w:t xml:space="preserve"> wurden jedoch nur systematische Shadow Rays benutzt, da diese für ein schöneres Bild sorgen und </w:t>
+        <w:t xml:space="preserve">) gewählt werden. Für den finalen Render wurden jedoch nur systematische Shadow Rays benutzt, da diese für ein schöneres Bild sorgen und </w:t>
       </w:r>
       <w:r>
         <w:t xml:space="preserve">die ungenutzten zufälligen Shadow Rays später zu Fehlern im Bild geführt haben (Siehe </w:t>
@@ -5104,8 +5004,8 @@
       <w:pPr>
         <w:pStyle w:val="Beschriftung"/>
       </w:pPr>
-      <w:bookmarkStart w:id="43" w:name="_Ref60013216"/>
-      <w:bookmarkStart w:id="44" w:name="_Toc60013549"/>
+      <w:bookmarkStart w:id="45" w:name="_Ref60013216"/>
+      <w:bookmarkStart w:id="46" w:name="_Toc60146968"/>
       <w:r>
         <w:t xml:space="preserve">Abbildung </w:t>
       </w:r>
@@ -5117,11 +5017,11 @@
           <w:t>6</w:t>
         </w:r>
       </w:fldSimple>
-      <w:bookmarkEnd w:id="43"/>
+      <w:bookmarkEnd w:id="45"/>
       <w:r>
         <w:t>: Bild mit 1 systematischen Shadow Ray</w:t>
       </w:r>
-      <w:bookmarkEnd w:id="44"/>
+      <w:bookmarkEnd w:id="46"/>
     </w:p>
     <w:p>
       <w:pPr>
@@ -5182,8 +5082,8 @@
       <w:pPr>
         <w:pStyle w:val="Beschriftung"/>
       </w:pPr>
-      <w:bookmarkStart w:id="45" w:name="_Ref60013197"/>
-      <w:bookmarkStart w:id="46" w:name="_Toc60013550"/>
+      <w:bookmarkStart w:id="47" w:name="_Ref60013197"/>
+      <w:bookmarkStart w:id="48" w:name="_Toc60146969"/>
       <w:r>
         <w:t xml:space="preserve">Abbildung </w:t>
       </w:r>
@@ -5195,11 +5095,11 @@
           <w:t>7</w:t>
         </w:r>
       </w:fldSimple>
-      <w:bookmarkEnd w:id="45"/>
+      <w:bookmarkEnd w:id="47"/>
       <w:r>
         <w:t>: Bild mit 4 systematischen Shadow Rays</w:t>
       </w:r>
-      <w:bookmarkEnd w:id="46"/>
+      <w:bookmarkEnd w:id="48"/>
     </w:p>
     <w:p>
       <w:pPr>
@@ -5260,8 +5160,8 @@
       <w:pPr>
         <w:pStyle w:val="Beschriftung"/>
       </w:pPr>
-      <w:bookmarkStart w:id="47" w:name="_Ref60013233"/>
-      <w:bookmarkStart w:id="48" w:name="_Toc60013551"/>
+      <w:bookmarkStart w:id="49" w:name="_Ref60013233"/>
+      <w:bookmarkStart w:id="50" w:name="_Toc60146970"/>
       <w:r>
         <w:t>Abbildung</w:t>
       </w:r>
@@ -5276,11 +5176,11 @@
           <w:t>8</w:t>
         </w:r>
       </w:fldSimple>
-      <w:bookmarkEnd w:id="47"/>
+      <w:bookmarkEnd w:id="49"/>
       <w:r>
         <w:t>: Bild mit 9 systematischen Shadow Rays</w:t>
       </w:r>
-      <w:bookmarkEnd w:id="48"/>
+      <w:bookmarkEnd w:id="50"/>
     </w:p>
     <w:p>
       <w:pPr>
@@ -5341,8 +5241,8 @@
       <w:pPr>
         <w:pStyle w:val="Beschriftung"/>
       </w:pPr>
-      <w:bookmarkStart w:id="49" w:name="_Ref60013250"/>
-      <w:bookmarkStart w:id="50" w:name="_Toc60013552"/>
+      <w:bookmarkStart w:id="51" w:name="_Ref60013250"/>
+      <w:bookmarkStart w:id="52" w:name="_Toc60146971"/>
       <w:r>
         <w:t>Abbildung</w:t>
       </w:r>
@@ -5357,11 +5257,11 @@
           <w:t>9</w:t>
         </w:r>
       </w:fldSimple>
-      <w:bookmarkEnd w:id="49"/>
+      <w:bookmarkEnd w:id="51"/>
       <w:r>
         <w:t>: Bild mit 8 zufälligen Shadow Rays</w:t>
       </w:r>
-      <w:bookmarkEnd w:id="50"/>
+      <w:bookmarkEnd w:id="52"/>
     </w:p>
     <w:p>
       <w:pPr>
@@ -5423,8 +5323,8 @@
       <w:pPr>
         <w:pStyle w:val="Beschriftung"/>
       </w:pPr>
-      <w:bookmarkStart w:id="51" w:name="_Ref60013260"/>
-      <w:bookmarkStart w:id="52" w:name="_Toc60013553"/>
+      <w:bookmarkStart w:id="53" w:name="_Ref60013260"/>
+      <w:bookmarkStart w:id="54" w:name="_Toc60146972"/>
       <w:r>
         <w:t>Abbildung</w:t>
       </w:r>
@@ -5439,21 +5339,21 @@
           <w:t>10</w:t>
         </w:r>
       </w:fldSimple>
-      <w:bookmarkEnd w:id="51"/>
+      <w:bookmarkEnd w:id="53"/>
       <w:r>
         <w:t>: Bild mit 9 systematischen und 8 zufälligen Shadow Rays</w:t>
       </w:r>
-      <w:bookmarkEnd w:id="52"/>
+      <w:bookmarkEnd w:id="54"/>
     </w:p>
     <w:p>
       <w:pPr>
         <w:pStyle w:val="berschrift3"/>
       </w:pPr>
-      <w:bookmarkStart w:id="53" w:name="_Toc60072609"/>
+      <w:bookmarkStart w:id="55" w:name="_Toc60072609"/>
       <w:r>
         <w:t>Berechnung der Beleuchtung</w:t>
       </w:r>
-      <w:bookmarkEnd w:id="53"/>
+      <w:bookmarkEnd w:id="55"/>
     </w:p>
     <w:p>
       <w:pPr>
@@ -5462,23 +5362,7 @@
         </w:rPr>
       </w:pPr>
       <w:r>
-        <w:t xml:space="preserve">Bei der Berechnung der Beleuchtung für eine quadratische Lichtquelle nach dem </w:t>
-      </w:r>
-      <w:proofErr w:type="spellStart"/>
-      <w:r>
-        <w:t>Phong</w:t>
-      </w:r>
-      <w:proofErr w:type="spellEnd"/>
-      <w:r>
-        <w:t>-Modell ist nur der „Diffuse“- und „</w:t>
-      </w:r>
-      <w:proofErr w:type="spellStart"/>
-      <w:r>
-        <w:t>Specular</w:t>
-      </w:r>
-      <w:proofErr w:type="spellEnd"/>
-      <w:r>
-        <w:t xml:space="preserve">“-Wert wichtig, da nur diese von der Position des Lichts abhängen. </w:t>
+        <w:t xml:space="preserve">Bei der Berechnung der Beleuchtung für eine quadratische Lichtquelle nach dem Phong-Modell ist nur der „Diffuse“- und „Specular“-Wert wichtig, da nur diese von der Position des Lichts abhängen. </w:t>
       </w:r>
       <w:r>
         <w:rPr>
@@ -5489,31 +5373,7 @@
     </w:p>
     <w:p>
       <w:r>
-        <w:t xml:space="preserve">Bei der Berechnung des </w:t>
-      </w:r>
-      <w:proofErr w:type="spellStart"/>
-      <w:r>
-        <w:t>Specular</w:t>
-      </w:r>
-      <w:proofErr w:type="spellEnd"/>
-      <w:r>
-        <w:t xml:space="preserve">-Wertes wird anhand der realen </w:t>
-      </w:r>
-      <w:proofErr w:type="spellStart"/>
-      <w:r>
-        <w:t>Reflektionsachse</w:t>
-      </w:r>
-      <w:proofErr w:type="spellEnd"/>
-      <w:r>
-        <w:t xml:space="preserve"> (dem Normalenvektor der Oberfläche) ein reflektierter Ray von der Kamera aus gebildet. Wie weit man diesem Ray folgen </w:t>
-      </w:r>
-      <w:proofErr w:type="gramStart"/>
-      <w:r>
-        <w:t>muss</w:t>
-      </w:r>
-      <w:proofErr w:type="gramEnd"/>
-      <w:r>
-        <w:t xml:space="preserve"> um auf der Lichtebene zu landen wird mit folgender Formel berechnet:</w:t>
+        <w:t>Bei der Berechnung des Specular-Wertes wird anhand der realen Reflektionsachse (dem Normalenvektor der Oberfläche) ein reflektierter Ray von der Kamera aus gebildet. Wie weit man diesem Ray folgen muss um auf der Lichtebene zu landen wird mit folgender Formel berechnet:</w:t>
       </w:r>
     </w:p>
     <w:p>
@@ -5821,21 +5681,7 @@
         <w:rPr>
           <w:rStyle w:val="Tobebttered"/>
         </w:rPr>
-        <w:t xml:space="preserve"> um den Schnittpunkt nahe </w:t>
-      </w:r>
-      <w:proofErr w:type="gramStart"/>
-      <w:r>
-        <w:rPr>
-          <w:rStyle w:val="Tobebttered"/>
-        </w:rPr>
-        <w:t>Unendlich</w:t>
-      </w:r>
-      <w:proofErr w:type="gramEnd"/>
-      <w:r>
-        <w:rPr>
-          <w:rStyle w:val="Tobebttered"/>
-        </w:rPr>
-        <w:t xml:space="preserve"> zu legen. Der herausgefundene Schnittpunkt wird anschließend durch eine Basisänderung so vom dreidimensionalen in den zweidimensionalen</w:t>
+        <w:t xml:space="preserve"> um den Schnittpunkt nahe Unendlich zu legen. Der herausgefundene Schnittpunkt wird anschließend durch eine Basisänderung so vom dreidimensionalen in den zweidimensionalen</w:t>
       </w:r>
       <w:r>
         <w:rPr>
@@ -5895,14 +5741,7 @@
         <w:rPr>
           <w:rStyle w:val="Tobebttered"/>
         </w:rPr>
-        <w:t xml:space="preserve">wird der </w:t>
-      </w:r>
-      <w:proofErr w:type="gramStart"/>
-      <w:r>
-        <w:rPr>
-          <w:rStyle w:val="Tobebttered"/>
-        </w:rPr>
-        <w:t>am</w:t>
+        <w:t>wird der am</w:t>
       </w:r>
       <w:r>
         <w:rPr>
@@ -5914,14 +5753,7 @@
         <w:rPr>
           <w:rStyle w:val="Tobebttered"/>
         </w:rPr>
-        <w:t xml:space="preserve"> Punkt</w:t>
-      </w:r>
-      <w:proofErr w:type="gramEnd"/>
-      <w:r>
-        <w:rPr>
-          <w:rStyle w:val="Tobebttered"/>
-        </w:rPr>
-        <w:t xml:space="preserve"> rücktransformiert</w:t>
+        <w:t xml:space="preserve"> Punkt rücktransformiert</w:t>
       </w:r>
       <w:r>
         <w:rPr>
@@ -5950,15 +5782,7 @@
     </w:p>
     <w:p>
       <w:r>
-        <w:t xml:space="preserve">//TODO: ganz viele </w:t>
-      </w:r>
-      <w:proofErr w:type="spellStart"/>
-      <w:r>
-        <w:t>skizzen</w:t>
-      </w:r>
-      <w:proofErr w:type="spellEnd"/>
-      <w:r>
-        <w:t xml:space="preserve"> einfügen</w:t>
+        <w:t>//TODO: ganz viele skizzen einfügen</w:t>
       </w:r>
     </w:p>
     <w:p/>
@@ -5966,51 +5790,1047 @@
       <w:pPr>
         <w:pStyle w:val="berschrift1"/>
       </w:pPr>
-      <w:bookmarkStart w:id="54" w:name="_Toc60072610"/>
+      <w:bookmarkStart w:id="56" w:name="_Toc60072610"/>
       <w:r>
         <w:lastRenderedPageBreak/>
         <w:t>Implementierung</w:t>
       </w:r>
-      <w:bookmarkEnd w:id="54"/>
+      <w:bookmarkEnd w:id="56"/>
     </w:p>
     <w:p>
       <w:pPr>
         <w:pStyle w:val="berschrift2"/>
       </w:pPr>
-      <w:bookmarkStart w:id="55" w:name="_Ref60142828"/>
+      <w:bookmarkStart w:id="57" w:name="_Ref60142828"/>
       <w:r>
         <w:t>Implementierung des 3-dimensionalen Raums</w:t>
       </w:r>
-      <w:bookmarkEnd w:id="55"/>
-    </w:p>
-    <w:p>
-      <w:pPr>
-        <w:pStyle w:val="berschrift2"/>
-      </w:pPr>
-      <w:bookmarkStart w:id="56" w:name="_Toc60072611"/>
-      <w:r>
-        <w:t>Funktionen</w:t>
-      </w:r>
-      <w:bookmarkStart w:id="57" w:name="_GoBack"/>
-      <w:bookmarkEnd w:id="56"/>
       <w:bookmarkEnd w:id="57"/>
     </w:p>
     <w:p>
       <w:pPr>
-        <w:pStyle w:val="berschrift3"/>
-      </w:pPr>
-      <w:r>
-        <w:t>Funktion zur Schnittpunktberechnung</w:t>
-      </w:r>
+        <w:pStyle w:val="berschrift2"/>
+      </w:pPr>
+      <w:bookmarkStart w:id="58" w:name="_Toc60072611"/>
+      <w:r>
+        <w:t>Funktionen</w:t>
+      </w:r>
+      <w:bookmarkEnd w:id="58"/>
     </w:p>
     <w:p>
+      <w:r>
+        <w:t xml:space="preserve">An dieser Stelle sollen interessante Funktionen der einzelnen Klassen beleuchtet werden. Ein Überblick über alle Klassen und deren Funktionen wird dabei in Abschnitt </w:t>
+      </w:r>
+      <w:r>
+        <w:fldChar w:fldCharType="begin"/>
+      </w:r>
+      <w:r>
+        <w:instrText xml:space="preserve"> REF _Ref60146932 \r \h </w:instrText>
+      </w:r>
+      <w:r>
+        <w:fldChar w:fldCharType="separate"/>
+      </w:r>
+      <w:r>
+        <w:t>3.3</w:t>
+      </w:r>
+      <w:r>
+        <w:fldChar w:fldCharType="end"/>
+      </w:r>
+      <w:r>
+        <w:t xml:space="preserve"> gegeben.</w:t>
+      </w:r>
+    </w:p>
+    <w:p>
       <w:pPr>
         <w:pStyle w:val="berschrift3"/>
       </w:pPr>
       <w:r>
+        <w:t>Funktion zur Schnittpunktberechnung</w:t>
+      </w:r>
+    </w:p>
+    <w:p>
+      <w:r>
+        <w:t xml:space="preserve">Wie schon in Abschnitt </w:t>
+      </w:r>
+      <w:r>
+        <w:fldChar w:fldCharType="begin"/>
+      </w:r>
+      <w:r>
+        <w:instrText xml:space="preserve"> REF _Ref60147096 \r \h </w:instrText>
+      </w:r>
+      <w:r>
+        <w:fldChar w:fldCharType="separate"/>
+      </w:r>
+      <w:r>
+        <w:t>2.1</w:t>
+      </w:r>
+      <w:r>
+        <w:fldChar w:fldCharType="end"/>
+      </w:r>
+      <w:r>
+        <w:t xml:space="preserve"> beschrieben ist für die Implantierung des Raytracers eine Kollisionserkennung notwendig. Im Programm existiert eine Klasse „surfaces“ diese wird genutzt um alle Oberflächen, die im Modell existieren zusammenzufassen unter einem Objekt.</w:t>
+      </w:r>
+      <w:r>
+        <w:t xml:space="preserve"> Auf diese Oberflächen kann dann eine Klassenfunktion der Klasse „surfaces“ mit dem Namen „getCollisionObject“ angewandt werden. Die Funktion erwartet einen „ray“, also einen Strahl. Dieser verfügt auch in der implementierten Klasse nur über die Eigenschaften „origin“, also Ursprung und die Eigenschaft „normDirection“, also den normalisierten Richtungsvektor des Strahls.</w:t>
+      </w:r>
+    </w:p>
+    <w:p>
+      <w:r>
+        <w:t xml:space="preserve">Die Funktion aus Abschnitt </w:t>
+      </w:r>
+      <w:r>
+        <w:fldChar w:fldCharType="begin"/>
+      </w:r>
+      <w:r>
+        <w:instrText xml:space="preserve"> REF _Ref60147096 \r \h </w:instrText>
+      </w:r>
+      <w:r>
+        <w:fldChar w:fldCharType="separate"/>
+      </w:r>
+      <w:r>
+        <w:t>2.1</w:t>
+      </w:r>
+      <w:r>
+        <w:fldChar w:fldCharType="end"/>
+      </w:r>
+      <w:r>
+        <w:t xml:space="preserve"> lässt sich umstellen, sodass eine Seite abhängig ist von den Koeffizienten X/Y/Z und eine Seite einen Konstanten Wert hat.</w:t>
+      </w:r>
+    </w:p>
+    <w:p>
+      <w:pPr>
+        <w:pStyle w:val="Formelnmittig"/>
+      </w:pPr>
+      <m:oMathPara>
+        <m:oMath>
+          <m:sSub>
+            <m:sSubPr>
+              <m:ctrlPr/>
+            </m:sSubPr>
+            <m:e>
+              <m:r>
+                <m:t>xD</m:t>
+              </m:r>
+            </m:e>
+            <m:sub>
+              <m:r>
+                <m:t>1</m:t>
+              </m:r>
+            </m:sub>
+          </m:sSub>
+          <m:r>
+            <m:t>+y</m:t>
+          </m:r>
+          <m:sSub>
+            <m:sSubPr>
+              <m:ctrlPr/>
+            </m:sSubPr>
+            <m:e>
+              <m:r>
+                <m:t>E</m:t>
+              </m:r>
+            </m:e>
+            <m:sub>
+              <m:r>
+                <m:t>1</m:t>
+              </m:r>
+              <m:r>
+                <m:t xml:space="preserve"> </m:t>
+              </m:r>
+            </m:sub>
+          </m:sSub>
+          <m:r>
+            <m:t xml:space="preserve">- </m:t>
+          </m:r>
+          <m:r>
+            <m:t>z</m:t>
+          </m:r>
+          <m:sSub>
+            <m:sSubPr>
+              <m:ctrlPr/>
+            </m:sSubPr>
+            <m:e>
+              <m:r>
+                <m:t>N</m:t>
+              </m:r>
+            </m:e>
+            <m:sub>
+              <m:r>
+                <m:t>1</m:t>
+              </m:r>
+            </m:sub>
+          </m:sSub>
+          <m:r>
+            <m:t>=</m:t>
+          </m:r>
+          <m:sSub>
+            <m:sSubPr>
+              <m:ctrlPr/>
+            </m:sSubPr>
+            <m:e>
+              <m:r>
+                <m:t>O</m:t>
+              </m:r>
+            </m:e>
+            <m:sub>
+              <m:r>
+                <m:t>1</m:t>
+              </m:r>
+            </m:sub>
+          </m:sSub>
+          <m:r>
+            <m:t>-</m:t>
+          </m:r>
+          <m:sSub>
+            <m:sSubPr>
+              <m:ctrlPr/>
+            </m:sSubPr>
+            <m:e>
+              <m:r>
+                <m:t>S</m:t>
+              </m:r>
+            </m:e>
+            <m:sub>
+              <m:r>
+                <m:t>1</m:t>
+              </m:r>
+            </m:sub>
+          </m:sSub>
+        </m:oMath>
+      </m:oMathPara>
+    </w:p>
+    <w:p>
+      <w:pPr>
+        <w:pStyle w:val="Formelnmittig"/>
+      </w:pPr>
+      <m:oMathPara>
+        <m:oMath>
+          <m:sSub>
+            <m:sSubPr>
+              <m:ctrlPr/>
+            </m:sSubPr>
+            <m:e>
+              <m:r>
+                <m:t>xD</m:t>
+              </m:r>
+            </m:e>
+            <m:sub>
+              <m:r>
+                <m:t>2</m:t>
+              </m:r>
+            </m:sub>
+          </m:sSub>
+          <m:r>
+            <m:t>+y</m:t>
+          </m:r>
+          <m:sSub>
+            <m:sSubPr>
+              <m:ctrlPr/>
+            </m:sSubPr>
+            <m:e>
+              <m:r>
+                <m:t>E</m:t>
+              </m:r>
+            </m:e>
+            <m:sub>
+              <m:r>
+                <m:t>2</m:t>
+              </m:r>
+            </m:sub>
+          </m:sSub>
+          <m:r>
+            <m:t>-</m:t>
+          </m:r>
+          <m:r>
+            <m:t>z</m:t>
+          </m:r>
+          <m:sSub>
+            <m:sSubPr>
+              <m:ctrlPr/>
+            </m:sSubPr>
+            <m:e>
+              <m:r>
+                <m:t>N</m:t>
+              </m:r>
+            </m:e>
+            <m:sub>
+              <m:r>
+                <m:t>2</m:t>
+              </m:r>
+            </m:sub>
+          </m:sSub>
+          <m:r>
+            <m:t>=</m:t>
+          </m:r>
+          <m:sSub>
+            <m:sSubPr>
+              <m:ctrlPr/>
+            </m:sSubPr>
+            <m:e>
+              <m:r>
+                <m:t>O</m:t>
+              </m:r>
+            </m:e>
+            <m:sub>
+              <m:r>
+                <m:t>2</m:t>
+              </m:r>
+            </m:sub>
+          </m:sSub>
+          <m:r>
+            <m:t>-</m:t>
+          </m:r>
+          <m:r>
+            <m:t xml:space="preserve"> </m:t>
+          </m:r>
+          <m:sSub>
+            <m:sSubPr>
+              <m:ctrlPr/>
+            </m:sSubPr>
+            <m:e>
+              <m:r>
+                <m:t>S</m:t>
+              </m:r>
+            </m:e>
+            <m:sub>
+              <m:r>
+                <m:t>2</m:t>
+              </m:r>
+            </m:sub>
+          </m:sSub>
+        </m:oMath>
+      </m:oMathPara>
+    </w:p>
+    <w:p>
+      <w:pPr>
+        <w:pStyle w:val="Formelnmittig"/>
+      </w:pPr>
+      <m:oMathPara>
+        <m:oMath>
+          <m:sSub>
+            <m:sSubPr>
+              <m:ctrlPr/>
+            </m:sSubPr>
+            <m:e>
+              <m:r>
+                <m:t>xD</m:t>
+              </m:r>
+            </m:e>
+            <m:sub>
+              <m:r>
+                <m:t>3</m:t>
+              </m:r>
+            </m:sub>
+          </m:sSub>
+          <m:r>
+            <m:t>+y</m:t>
+          </m:r>
+          <m:sSub>
+            <m:sSubPr>
+              <m:ctrlPr/>
+            </m:sSubPr>
+            <m:e>
+              <m:r>
+                <m:t>E</m:t>
+              </m:r>
+            </m:e>
+            <m:sub>
+              <m:r>
+                <m:t>3</m:t>
+              </m:r>
+            </m:sub>
+          </m:sSub>
+          <m:r>
+            <m:t>-</m:t>
+          </m:r>
+          <m:r>
+            <m:t>z</m:t>
+          </m:r>
+          <m:sSub>
+            <m:sSubPr>
+              <m:ctrlPr/>
+            </m:sSubPr>
+            <m:e>
+              <m:r>
+                <m:t>N</m:t>
+              </m:r>
+            </m:e>
+            <m:sub>
+              <m:r>
+                <m:t>3</m:t>
+              </m:r>
+            </m:sub>
+          </m:sSub>
+          <m:r>
+            <m:t>=</m:t>
+          </m:r>
+          <m:sSub>
+            <m:sSubPr>
+              <m:ctrlPr/>
+            </m:sSubPr>
+            <m:e>
+              <m:r>
+                <m:t>O</m:t>
+              </m:r>
+            </m:e>
+            <m:sub>
+              <m:r>
+                <m:t>3</m:t>
+              </m:r>
+            </m:sub>
+          </m:sSub>
+          <m:r>
+            <m:t>-</m:t>
+          </m:r>
+          <m:r>
+            <m:t>z</m:t>
+          </m:r>
+          <m:sSub>
+            <m:sSubPr>
+              <m:ctrlPr/>
+            </m:sSubPr>
+            <m:e>
+              <m:r>
+                <m:t>N</m:t>
+              </m:r>
+            </m:e>
+            <m:sub>
+              <m:r>
+                <m:t>3</m:t>
+              </m:r>
+            </m:sub>
+          </m:sSub>
+        </m:oMath>
+      </m:oMathPara>
+    </w:p>
+    <w:p>
+      <w:r>
+        <w:t>So lassen sich im Programm die folgenden Matrizen bilden:</w:t>
+      </w:r>
+    </w:p>
+    <w:p>
+      <m:oMathPara>
+        <m:oMath>
+          <m:d>
+            <m:dPr>
+              <m:ctrlPr>
+                <w:rPr>
+                  <w:rFonts w:ascii="Cambria Math" w:hAnsi="Cambria Math"/>
+                  <w:i/>
+                </w:rPr>
+              </m:ctrlPr>
+            </m:dPr>
+            <m:e>
+              <m:m>
+                <m:mPr>
+                  <m:mcs>
+                    <m:mc>
+                      <m:mcPr>
+                        <m:count m:val="3"/>
+                        <m:mcJc m:val="center"/>
+                      </m:mcPr>
+                    </m:mc>
+                  </m:mcs>
+                  <m:ctrlPr>
+                    <w:rPr>
+                      <w:rFonts w:ascii="Cambria Math" w:hAnsi="Cambria Math"/>
+                      <w:i/>
+                    </w:rPr>
+                  </m:ctrlPr>
+                </m:mPr>
+                <m:mr>
+                  <m:e>
+                    <m:r>
+                      <w:rPr>
+                        <w:rFonts w:ascii="Cambria Math" w:hAnsi="Cambria Math"/>
+                      </w:rPr>
+                      <m:t>x</m:t>
+                    </m:r>
+                  </m:e>
+                  <m:e>
+                    <m:r>
+                      <w:rPr>
+                        <w:rFonts w:ascii="Cambria Math" w:hAnsi="Cambria Math"/>
+                      </w:rPr>
+                      <m:t>y</m:t>
+                    </m:r>
+                  </m:e>
+                  <m:e>
+                    <m:r>
+                      <w:rPr>
+                        <w:rFonts w:ascii="Cambria Math" w:hAnsi="Cambria Math"/>
+                      </w:rPr>
+                      <m:t>z</m:t>
+                    </m:r>
+                  </m:e>
+                </m:mr>
+              </m:m>
+            </m:e>
+          </m:d>
+          <m:r>
+            <w:rPr>
+              <w:rFonts w:ascii="Cambria Math" w:hAnsi="Cambria Math"/>
+            </w:rPr>
+            <m:t>*</m:t>
+          </m:r>
+          <m:d>
+            <m:dPr>
+              <m:ctrlPr>
+                <w:rPr>
+                  <w:rFonts w:ascii="Cambria Math" w:hAnsi="Cambria Math"/>
+                  <w:i/>
+                </w:rPr>
+              </m:ctrlPr>
+            </m:dPr>
+            <m:e>
+              <m:m>
+                <m:mPr>
+                  <m:mcs>
+                    <m:mc>
+                      <m:mcPr>
+                        <m:count m:val="3"/>
+                        <m:mcJc m:val="center"/>
+                      </m:mcPr>
+                    </m:mc>
+                  </m:mcs>
+                  <m:ctrlPr>
+                    <w:rPr>
+                      <w:rFonts w:ascii="Cambria Math" w:hAnsi="Cambria Math"/>
+                      <w:i/>
+                    </w:rPr>
+                  </m:ctrlPr>
+                </m:mPr>
+                <m:mr>
+                  <m:e>
+                    <m:sSub>
+                      <m:sSubPr>
+                        <m:ctrlPr>
+                          <w:rPr>
+                            <w:rFonts w:ascii="Cambria Math" w:hAnsi="Cambria Math"/>
+                            <w:i/>
+                          </w:rPr>
+                        </m:ctrlPr>
+                      </m:sSubPr>
+                      <m:e>
+                        <m:r>
+                          <w:rPr>
+                            <w:rFonts w:ascii="Cambria Math" w:hAnsi="Cambria Math"/>
+                          </w:rPr>
+                          <m:t>D</m:t>
+                        </m:r>
+                      </m:e>
+                      <m:sub>
+                        <m:r>
+                          <w:rPr>
+                            <w:rFonts w:ascii="Cambria Math" w:hAnsi="Cambria Math"/>
+                          </w:rPr>
+                          <m:t>1</m:t>
+                        </m:r>
+                      </m:sub>
+                    </m:sSub>
+                  </m:e>
+                  <m:e>
+                    <m:sSub>
+                      <m:sSubPr>
+                        <m:ctrlPr>
+                          <w:rPr>
+                            <w:rFonts w:ascii="Cambria Math" w:hAnsi="Cambria Math"/>
+                            <w:i/>
+                          </w:rPr>
+                        </m:ctrlPr>
+                      </m:sSubPr>
+                      <m:e>
+                        <m:r>
+                          <w:rPr>
+                            <w:rFonts w:ascii="Cambria Math" w:hAnsi="Cambria Math"/>
+                          </w:rPr>
+                          <m:t>E</m:t>
+                        </m:r>
+                      </m:e>
+                      <m:sub>
+                        <m:r>
+                          <w:rPr>
+                            <w:rFonts w:ascii="Cambria Math" w:hAnsi="Cambria Math"/>
+                          </w:rPr>
+                          <m:t>1</m:t>
+                        </m:r>
+                      </m:sub>
+                    </m:sSub>
+                  </m:e>
+                  <m:e>
+                    <m:sSub>
+                      <m:sSubPr>
+                        <m:ctrlPr>
+                          <w:rPr>
+                            <w:rFonts w:ascii="Cambria Math" w:hAnsi="Cambria Math"/>
+                            <w:i/>
+                          </w:rPr>
+                        </m:ctrlPr>
+                      </m:sSubPr>
+                      <m:e>
+                        <m:r>
+                          <w:rPr>
+                            <w:rFonts w:ascii="Cambria Math" w:hAnsi="Cambria Math"/>
+                          </w:rPr>
+                          <m:t>-N</m:t>
+                        </m:r>
+                      </m:e>
+                      <m:sub>
+                        <m:r>
+                          <w:rPr>
+                            <w:rFonts w:ascii="Cambria Math" w:hAnsi="Cambria Math"/>
+                          </w:rPr>
+                          <m:t>1</m:t>
+                        </m:r>
+                      </m:sub>
+                    </m:sSub>
+                  </m:e>
+                </m:mr>
+                <m:mr>
+                  <m:e>
+                    <m:sSub>
+                      <m:sSubPr>
+                        <m:ctrlPr>
+                          <w:rPr>
+                            <w:rFonts w:ascii="Cambria Math" w:hAnsi="Cambria Math"/>
+                            <w:i/>
+                          </w:rPr>
+                        </m:ctrlPr>
+                      </m:sSubPr>
+                      <m:e>
+                        <m:r>
+                          <w:rPr>
+                            <w:rFonts w:ascii="Cambria Math" w:hAnsi="Cambria Math"/>
+                          </w:rPr>
+                          <m:t>D</m:t>
+                        </m:r>
+                      </m:e>
+                      <m:sub>
+                        <m:r>
+                          <w:rPr>
+                            <w:rFonts w:ascii="Cambria Math" w:hAnsi="Cambria Math"/>
+                          </w:rPr>
+                          <m:t>2</m:t>
+                        </m:r>
+                      </m:sub>
+                    </m:sSub>
+                  </m:e>
+                  <m:e>
+                    <m:sSub>
+                      <m:sSubPr>
+                        <m:ctrlPr>
+                          <w:rPr>
+                            <w:rFonts w:ascii="Cambria Math" w:hAnsi="Cambria Math"/>
+                            <w:i/>
+                          </w:rPr>
+                        </m:ctrlPr>
+                      </m:sSubPr>
+                      <m:e>
+                        <m:r>
+                          <w:rPr>
+                            <w:rFonts w:ascii="Cambria Math" w:hAnsi="Cambria Math"/>
+                          </w:rPr>
+                          <m:t>E</m:t>
+                        </m:r>
+                      </m:e>
+                      <m:sub>
+                        <m:r>
+                          <w:rPr>
+                            <w:rFonts w:ascii="Cambria Math" w:hAnsi="Cambria Math"/>
+                          </w:rPr>
+                          <m:t>2</m:t>
+                        </m:r>
+                      </m:sub>
+                    </m:sSub>
+                  </m:e>
+                  <m:e>
+                    <m:sSub>
+                      <m:sSubPr>
+                        <m:ctrlPr>
+                          <w:rPr>
+                            <w:rFonts w:ascii="Cambria Math" w:hAnsi="Cambria Math"/>
+                            <w:i/>
+                          </w:rPr>
+                        </m:ctrlPr>
+                      </m:sSubPr>
+                      <m:e>
+                        <m:r>
+                          <w:rPr>
+                            <w:rFonts w:ascii="Cambria Math" w:hAnsi="Cambria Math"/>
+                          </w:rPr>
+                          <m:t>-N</m:t>
+                        </m:r>
+                      </m:e>
+                      <m:sub>
+                        <m:r>
+                          <w:rPr>
+                            <w:rFonts w:ascii="Cambria Math" w:hAnsi="Cambria Math"/>
+                          </w:rPr>
+                          <m:t>2</m:t>
+                        </m:r>
+                      </m:sub>
+                    </m:sSub>
+                  </m:e>
+                </m:mr>
+                <m:mr>
+                  <m:e>
+                    <m:sSub>
+                      <m:sSubPr>
+                        <m:ctrlPr>
+                          <w:rPr>
+                            <w:rFonts w:ascii="Cambria Math" w:hAnsi="Cambria Math"/>
+                            <w:i/>
+                          </w:rPr>
+                        </m:ctrlPr>
+                      </m:sSubPr>
+                      <m:e>
+                        <m:r>
+                          <w:rPr>
+                            <w:rFonts w:ascii="Cambria Math" w:hAnsi="Cambria Math"/>
+                          </w:rPr>
+                          <m:t>D</m:t>
+                        </m:r>
+                      </m:e>
+                      <m:sub>
+                        <m:r>
+                          <w:rPr>
+                            <w:rFonts w:ascii="Cambria Math" w:hAnsi="Cambria Math"/>
+                          </w:rPr>
+                          <m:t>3</m:t>
+                        </m:r>
+                      </m:sub>
+                    </m:sSub>
+                  </m:e>
+                  <m:e>
+                    <m:sSub>
+                      <m:sSubPr>
+                        <m:ctrlPr>
+                          <w:rPr>
+                            <w:rFonts w:ascii="Cambria Math" w:hAnsi="Cambria Math"/>
+                            <w:i/>
+                          </w:rPr>
+                        </m:ctrlPr>
+                      </m:sSubPr>
+                      <m:e>
+                        <m:r>
+                          <w:rPr>
+                            <w:rFonts w:ascii="Cambria Math" w:hAnsi="Cambria Math"/>
+                          </w:rPr>
+                          <m:t>E</m:t>
+                        </m:r>
+                      </m:e>
+                      <m:sub>
+                        <m:r>
+                          <w:rPr>
+                            <w:rFonts w:ascii="Cambria Math" w:hAnsi="Cambria Math"/>
+                          </w:rPr>
+                          <m:t>3</m:t>
+                        </m:r>
+                      </m:sub>
+                    </m:sSub>
+                  </m:e>
+                  <m:e>
+                    <m:sSub>
+                      <m:sSubPr>
+                        <m:ctrlPr>
+                          <w:rPr>
+                            <w:rFonts w:ascii="Cambria Math" w:hAnsi="Cambria Math"/>
+                            <w:i/>
+                          </w:rPr>
+                        </m:ctrlPr>
+                      </m:sSubPr>
+                      <m:e>
+                        <m:r>
+                          <w:rPr>
+                            <w:rFonts w:ascii="Cambria Math" w:hAnsi="Cambria Math"/>
+                          </w:rPr>
+                          <m:t>-N</m:t>
+                        </m:r>
+                      </m:e>
+                      <m:sub>
+                        <m:r>
+                          <w:rPr>
+                            <w:rFonts w:ascii="Cambria Math" w:hAnsi="Cambria Math"/>
+                          </w:rPr>
+                          <m:t>3</m:t>
+                        </m:r>
+                      </m:sub>
+                    </m:sSub>
+                  </m:e>
+                </m:mr>
+              </m:m>
+            </m:e>
+          </m:d>
+          <m:r>
+            <w:rPr>
+              <w:rFonts w:ascii="Cambria Math" w:hAnsi="Cambria Math"/>
+            </w:rPr>
+            <m:t>=</m:t>
+          </m:r>
+          <m:d>
+            <m:dPr>
+              <m:ctrlPr>
+                <w:rPr>
+                  <w:rFonts w:ascii="Cambria Math" w:hAnsi="Cambria Math"/>
+                  <w:i/>
+                </w:rPr>
+              </m:ctrlPr>
+            </m:dPr>
+            <m:e>
+              <m:m>
+                <m:mPr>
+                  <m:mcs>
+                    <m:mc>
+                      <m:mcPr>
+                        <m:count m:val="1"/>
+                        <m:mcJc m:val="center"/>
+                      </m:mcPr>
+                    </m:mc>
+                  </m:mcs>
+                  <m:ctrlPr>
+                    <w:rPr>
+                      <w:rFonts w:ascii="Cambria Math" w:hAnsi="Cambria Math"/>
+                      <w:i/>
+                    </w:rPr>
+                  </m:ctrlPr>
+                </m:mPr>
+                <m:mr>
+                  <m:e>
+                    <m:sSub>
+                      <m:sSubPr>
+                        <m:ctrlPr>
+                          <w:rPr>
+                            <w:rFonts w:ascii="Cambria Math" w:hAnsi="Cambria Math"/>
+                            <w:i/>
+                          </w:rPr>
+                        </m:ctrlPr>
+                      </m:sSubPr>
+                      <m:e>
+                        <m:r>
+                          <w:rPr>
+                            <w:rFonts w:ascii="Cambria Math" w:hAnsi="Cambria Math"/>
+                          </w:rPr>
+                          <m:t>O</m:t>
+                        </m:r>
+                      </m:e>
+                      <m:sub>
+                        <m:r>
+                          <w:rPr>
+                            <w:rFonts w:ascii="Cambria Math" w:hAnsi="Cambria Math"/>
+                          </w:rPr>
+                          <m:t>1</m:t>
+                        </m:r>
+                      </m:sub>
+                    </m:sSub>
+                    <m:r>
+                      <w:rPr>
+                        <w:rFonts w:ascii="Cambria Math" w:hAnsi="Cambria Math"/>
+                      </w:rPr>
+                      <m:t>-</m:t>
+                    </m:r>
+                    <m:sSub>
+                      <m:sSubPr>
+                        <m:ctrlPr>
+                          <w:rPr>
+                            <w:rFonts w:ascii="Cambria Math" w:hAnsi="Cambria Math"/>
+                            <w:i/>
+                          </w:rPr>
+                        </m:ctrlPr>
+                      </m:sSubPr>
+                      <m:e>
+                        <m:r>
+                          <w:rPr>
+                            <w:rFonts w:ascii="Cambria Math" w:hAnsi="Cambria Math"/>
+                          </w:rPr>
+                          <m:t>S</m:t>
+                        </m:r>
+                      </m:e>
+                      <m:sub>
+                        <m:r>
+                          <w:rPr>
+                            <w:rFonts w:ascii="Cambria Math" w:hAnsi="Cambria Math"/>
+                          </w:rPr>
+                          <m:t>1</m:t>
+                        </m:r>
+                      </m:sub>
+                    </m:sSub>
+                  </m:e>
+                </m:mr>
+                <m:mr>
+                  <m:e>
+                    <m:sSub>
+                      <m:sSubPr>
+                        <m:ctrlPr>
+                          <w:rPr>
+                            <w:rFonts w:ascii="Cambria Math" w:hAnsi="Cambria Math"/>
+                            <w:i/>
+                          </w:rPr>
+                        </m:ctrlPr>
+                      </m:sSubPr>
+                      <m:e>
+                        <m:r>
+                          <w:rPr>
+                            <w:rFonts w:ascii="Cambria Math" w:hAnsi="Cambria Math"/>
+                          </w:rPr>
+                          <m:t>O</m:t>
+                        </m:r>
+                      </m:e>
+                      <m:sub>
+                        <m:r>
+                          <w:rPr>
+                            <w:rFonts w:ascii="Cambria Math" w:hAnsi="Cambria Math"/>
+                          </w:rPr>
+                          <m:t>2</m:t>
+                        </m:r>
+                      </m:sub>
+                    </m:sSub>
+                    <m:r>
+                      <w:rPr>
+                        <w:rFonts w:ascii="Cambria Math" w:hAnsi="Cambria Math"/>
+                      </w:rPr>
+                      <m:t>-</m:t>
+                    </m:r>
+                    <m:sSub>
+                      <m:sSubPr>
+                        <m:ctrlPr>
+                          <w:rPr>
+                            <w:rFonts w:ascii="Cambria Math" w:hAnsi="Cambria Math"/>
+                            <w:i/>
+                          </w:rPr>
+                        </m:ctrlPr>
+                      </m:sSubPr>
+                      <m:e>
+                        <m:r>
+                          <w:rPr>
+                            <w:rFonts w:ascii="Cambria Math" w:hAnsi="Cambria Math"/>
+                          </w:rPr>
+                          <m:t>S</m:t>
+                        </m:r>
+                      </m:e>
+                      <m:sub>
+                        <m:r>
+                          <w:rPr>
+                            <w:rFonts w:ascii="Cambria Math" w:hAnsi="Cambria Math"/>
+                          </w:rPr>
+                          <m:t>2</m:t>
+                        </m:r>
+                      </m:sub>
+                    </m:sSub>
+                  </m:e>
+                </m:mr>
+                <m:mr>
+                  <m:e>
+                    <m:sSub>
+                      <m:sSubPr>
+                        <m:ctrlPr>
+                          <w:rPr>
+                            <w:rFonts w:ascii="Cambria Math" w:hAnsi="Cambria Math"/>
+                            <w:i/>
+                          </w:rPr>
+                        </m:ctrlPr>
+                      </m:sSubPr>
+                      <m:e>
+                        <m:r>
+                          <w:rPr>
+                            <w:rFonts w:ascii="Cambria Math" w:hAnsi="Cambria Math"/>
+                          </w:rPr>
+                          <m:t>O</m:t>
+                        </m:r>
+                      </m:e>
+                      <m:sub>
+                        <m:r>
+                          <w:rPr>
+                            <w:rFonts w:ascii="Cambria Math" w:hAnsi="Cambria Math"/>
+                          </w:rPr>
+                          <m:t>3</m:t>
+                        </m:r>
+                      </m:sub>
+                    </m:sSub>
+                    <m:r>
+                      <w:rPr>
+                        <w:rFonts w:ascii="Cambria Math" w:hAnsi="Cambria Math"/>
+                      </w:rPr>
+                      <m:t>-</m:t>
+                    </m:r>
+                    <m:sSub>
+                      <m:sSubPr>
+                        <m:ctrlPr>
+                          <w:rPr>
+                            <w:rFonts w:ascii="Cambria Math" w:hAnsi="Cambria Math"/>
+                            <w:i/>
+                          </w:rPr>
+                        </m:ctrlPr>
+                      </m:sSubPr>
+                      <m:e>
+                        <m:r>
+                          <w:rPr>
+                            <w:rFonts w:ascii="Cambria Math" w:hAnsi="Cambria Math"/>
+                          </w:rPr>
+                          <m:t>S</m:t>
+                        </m:r>
+                      </m:e>
+                      <m:sub>
+                        <m:r>
+                          <w:rPr>
+                            <w:rFonts w:ascii="Cambria Math" w:hAnsi="Cambria Math"/>
+                          </w:rPr>
+                          <m:t>3</m:t>
+                        </m:r>
+                      </m:sub>
+                    </m:sSub>
+                  </m:e>
+                </m:mr>
+              </m:m>
+            </m:e>
+          </m:d>
+        </m:oMath>
+      </m:oMathPara>
+    </w:p>
+    <w:p>
+      <w:r>
+        <w:t xml:space="preserve">Die Werte werden aus dem „ray“-Objekt und einer einzelnen Fläche, die Teile einer Liste, eines „surfaces“-Objekts ist, herausgelesen. </w:t>
+      </w:r>
+      <w:r>
+        <w:t xml:space="preserve">Angenommen man überprüft </w:t>
+      </w:r>
+      <w:r>
+        <w:t xml:space="preserve">nur eine Fläche auf einen Schnittpunkt so wird versucht das Gleichungssystem zu lösen. Dazu wird die linalg.solve-Funktion genutzt von NumPy genutzt. Diese empfängt als </w:t>
+      </w:r>
+      <w:r>
+        <w:lastRenderedPageBreak/>
+        <w:t>Parameter die 3x3 Koeffizientenmatrix und die 3x1 Ergebnismatrix. Bei nicht Lösbarkeit wird eine Exception geworfen, die abgefangen werden kann. Bei Lösbarkeit wird als Rückgabewert die Variablenmatrix mit X/Y/Z zurückgegeben.</w:t>
+      </w:r>
+    </w:p>
+    <w:p>
+      <w:r>
+        <w:t>Gibt es eine Lösung so wird überprüft ob X und Y größer als 1 oder kleiner als 0 sind. Da es sich nur dabei um tatsächliche Punkte auf der von uns gewollten Fläche handelt. Auch wird überprüft ob Z positiv ist, sodass der Strahl nicht in die falsche Richtung geworfen wird.</w:t>
+      </w:r>
+    </w:p>
+    <w:p>
+      <w:r>
+        <w:t xml:space="preserve">Da wir nun aber mehrere Flächen haben und es möglich ist, dass ein Strahl Schnittpunkte mit mehreren dieser Flächen hat, muss auch noch überprüft werden, welche Fläche als erstes getroffen wird. Dazu wird die erste Fläche die einen Schnittpunkt hat, zusammen mit der </w:t>
+      </w:r>
+      <w:r>
+        <w:t>Variablenmatrix</w:t>
+      </w:r>
+      <w:r>
+        <w:t xml:space="preserve"> zwischengespeichert und später der Z-Wert der Variablenmatrix mit dem Z-Wert des neuen Schnittpunktes mit einer anderen Fläche verglichen. Ist das neue Z kleiner so wird die neue Fläche zusammen mit der neuen Variablenmatrix zwischengespeichert. Die Fläche,</w:t>
+      </w:r>
+      <w:bookmarkStart w:id="59" w:name="_GoBack"/>
+      <w:bookmarkEnd w:id="59"/>
+      <w:r>
+        <w:t xml:space="preserve"> die am Ende übrig bleibt, wird zusammen mit der Strecke, die der Strahl zurücklegt, also Z, zurückgegeben.</w:t>
+      </w:r>
+    </w:p>
+    <w:p>
+      <w:pPr>
+        <w:pStyle w:val="berschrift3"/>
+      </w:pPr>
+      <w:r>
         <w:t>Probleme mit Schnittpunktberechnung</w:t>
       </w:r>
     </w:p>
+    <w:p/>
     <w:p>
       <w:pPr>
         <w:sectPr>
@@ -6028,7 +6848,8 @@
       <w:pPr>
         <w:pStyle w:val="berschrift2"/>
       </w:pPr>
-      <w:bookmarkStart w:id="58" w:name="_Toc60072612"/>
+      <w:bookmarkStart w:id="60" w:name="_Toc60072612"/>
+      <w:bookmarkStart w:id="61" w:name="_Ref60146932"/>
       <w:r>
         <w:lastRenderedPageBreak/>
         <w:drawing>
@@ -6134,7 +6955,8 @@
       <w:r>
         <w:t>Klassenmodell</w:t>
       </w:r>
-      <w:bookmarkEnd w:id="58"/>
+      <w:bookmarkEnd w:id="60"/>
+      <w:bookmarkEnd w:id="61"/>
     </w:p>
     <w:p/>
     <w:p>
@@ -6157,11 +6979,11 @@
       <w:pPr>
         <w:pStyle w:val="berschrift2"/>
       </w:pPr>
-      <w:bookmarkStart w:id="59" w:name="_Toc60072613"/>
+      <w:bookmarkStart w:id="62" w:name="_Toc60072613"/>
       <w:r>
         <w:t>Mögliche Optimierungen</w:t>
       </w:r>
-      <w:bookmarkEnd w:id="59"/>
+      <w:bookmarkEnd w:id="62"/>
     </w:p>
     <w:p>
       <w:r>
@@ -6172,92 +6994,34 @@
       <w:pPr>
         <w:pStyle w:val="berschrift3"/>
       </w:pPr>
-      <w:bookmarkStart w:id="60" w:name="_Toc60072614"/>
+      <w:bookmarkStart w:id="63" w:name="_Toc60072614"/>
       <w:r>
         <w:t>Performance</w:t>
       </w:r>
-      <w:bookmarkEnd w:id="60"/>
+      <w:bookmarkEnd w:id="63"/>
     </w:p>
     <w:p>
       <w:r>
-        <w:t xml:space="preserve">Das implementierte Programm ist denkbar ineffizient. So braucht die Berechnung eines Bildes in </w:t>
-      </w:r>
-      <w:proofErr w:type="spellStart"/>
-      <w:r>
-        <w:t>Full</w:t>
-      </w:r>
-      <w:proofErr w:type="spellEnd"/>
-      <w:r>
-        <w:t>-HD (1080*1920px) mit 64 Shadow Rays und einer maximalen Raytracing-Tiefe von 4 (also maximal 256 Shadow Rays pro Pixel) etwa 15 Stunden auf einer modernen CPU. Dies liegt daran, dass Python als interpretierte Sprache langsamer ist als eine Sprache die als Maschinencode ausgeführt wird, wie etwa C.</w:t>
+        <w:t>Das implementierte Programm ist denkbar ineffizient. So braucht die Berechnung eines Bildes in Full-HD (1080*1920px) mit 64 Shadow Rays und einer maximalen Raytracing-Tiefe von 4 (also maximal 256 Shadow Rays pro Pixel) etwa 15 Stunden auf einer modernen CPU. Dies liegt daran, dass Python als interpretierte Sprache langsamer ist als eine Sprache die als Maschinencode ausgeführt wird, wie etwa C.</w:t>
       </w:r>
     </w:p>
     <w:p>
       <w:r>
-        <w:t xml:space="preserve">Trotzdem kann man durch konsequentes Nutzen von in C implementieren Modulen von Python, wie etwa </w:t>
-      </w:r>
-      <w:proofErr w:type="spellStart"/>
-      <w:r>
-        <w:t>Numpy</w:t>
-      </w:r>
-      <w:proofErr w:type="spellEnd"/>
-      <w:r>
-        <w:t xml:space="preserve">, und das </w:t>
+        <w:t xml:space="preserve">Trotzdem kann man durch konsequentes Nutzen von in C implementieren Modulen von Python, wie etwa Numpy, und das </w:t>
       </w:r>
       <w:r>
         <w:t>Verwenden</w:t>
       </w:r>
       <w:r>
-        <w:t xml:space="preserve"> von in C umgesetzten </w:t>
-      </w:r>
-      <w:proofErr w:type="spellStart"/>
-      <w:r>
-        <w:t>builtins</w:t>
-      </w:r>
-      <w:proofErr w:type="spellEnd"/>
-      <w:r>
-        <w:t xml:space="preserve"> von Python, wie der </w:t>
-      </w:r>
-      <w:proofErr w:type="spellStart"/>
-      <w:proofErr w:type="gramStart"/>
-      <w:r>
-        <w:t>map</w:t>
-      </w:r>
-      <w:proofErr w:type="spellEnd"/>
-      <w:r>
-        <w:t>(</w:t>
-      </w:r>
-      <w:proofErr w:type="gramEnd"/>
-      <w:r>
-        <w:t>) Befehl</w:t>
-      </w:r>
-      <w:r>
-        <w:t xml:space="preserve">. Durch die Ersetzung von einigen Schleifen durch </w:t>
-      </w:r>
-      <w:proofErr w:type="spellStart"/>
-      <w:proofErr w:type="gramStart"/>
-      <w:r>
-        <w:t>map</w:t>
-      </w:r>
-      <w:proofErr w:type="spellEnd"/>
-      <w:r>
-        <w:t>(</w:t>
-      </w:r>
-      <w:proofErr w:type="gramEnd"/>
-      <w:r>
-        <w:t>) konnte die Laufzeit um fast ein Zehntel reduziert werden.</w:t>
+        <w:t xml:space="preserve"> von in C umgesetzten builtins von Python, wie der map() Befehl</w:t>
+      </w:r>
+      <w:r>
+        <w:t>. Durch die Ersetzung von einigen Schleifen durch map() konnte die Laufzeit um fast ein Zehntel reduziert werden.</w:t>
       </w:r>
     </w:p>
     <w:p>
       <w:r>
-        <w:t>Neben der effizienteren Ausnutzung der vorhandenen Ressourcen kann man die vorhandenen Ressourcen erhöhen, indem man mehr Prozessorkerne zur Berechnung einsetzt. Durch den Einsatz des Python Moduls „</w:t>
-      </w:r>
-      <w:proofErr w:type="spellStart"/>
-      <w:r>
-        <w:t>multiprocessing</w:t>
-      </w:r>
-      <w:proofErr w:type="spellEnd"/>
-      <w:r>
-        <w:t>“ (Standard Python Modul) konnte die Berechnungszeit auf einem System mit vier Kernen ca. auf ein Drittel reduziert werden.</w:t>
+        <w:t>Neben der effizienteren Ausnutzung der vorhandenen Ressourcen kann man die vorhandenen Ressourcen erhöhen, indem man mehr Prozessorkerne zur Berechnung einsetzt. Durch den Einsatz des Python Moduls „multiprocessing“ (Standard Python Modul) konnte die Berechnungszeit auf einem System mit vier Kernen ca. auf ein Drittel reduziert werden.</w:t>
       </w:r>
     </w:p>
     <w:tbl>
@@ -6279,11 +7043,9 @@
             <w:pPr>
               <w:pStyle w:val="Tabellemittig"/>
             </w:pPr>
-            <w:proofErr w:type="spellStart"/>
             <w:r>
               <w:t>Berechnungsverfahren</w:t>
             </w:r>
-            <w:proofErr w:type="spellEnd"/>
           </w:p>
         </w:tc>
         <w:tc>
@@ -6393,50 +7155,18 @@
           <w:iCs/>
         </w:rPr>
         <w:lastRenderedPageBreak/>
-        <w:t xml:space="preserve">Da </w:t>
-      </w:r>
-      <w:proofErr w:type="spellStart"/>
-      <w:r>
-        <w:rPr>
-          <w:i/>
-          <w:iCs/>
-        </w:rPr>
-        <w:t>multiprocessing</w:t>
-      </w:r>
-      <w:proofErr w:type="spellEnd"/>
-      <w:r>
-        <w:rPr>
-          <w:i/>
-          <w:iCs/>
-        </w:rPr>
-        <w:t xml:space="preserve"> kein erlaubtes Modul ist, gibt es im </w:t>
-      </w:r>
-      <w:proofErr w:type="spellStart"/>
-      <w:r>
-        <w:rPr>
-          <w:i/>
-          <w:iCs/>
-        </w:rPr>
-        <w:t>Github</w:t>
-      </w:r>
-      <w:proofErr w:type="spellEnd"/>
-      <w:r>
-        <w:rPr>
-          <w:i/>
-          <w:iCs/>
-        </w:rPr>
-        <w:t xml:space="preserve"> einen extra Branch der dieses Modul verwendet.</w:t>
+        <w:t>Da multiprocessing kein erlaubtes Modul ist, gibt es im Github einen extra Branch der dieses Modul verwendet.</w:t>
       </w:r>
     </w:p>
     <w:p>
       <w:pPr>
         <w:pStyle w:val="berschrift3"/>
       </w:pPr>
-      <w:bookmarkStart w:id="61" w:name="_Toc60072615"/>
+      <w:bookmarkStart w:id="64" w:name="_Toc60072615"/>
       <w:r>
         <w:t>Bildgebung</w:t>
       </w:r>
-      <w:bookmarkEnd w:id="61"/>
+      <w:bookmarkEnd w:id="64"/>
     </w:p>
     <w:p/>
     <w:p/>
@@ -6457,12 +7187,12 @@
         <w:pStyle w:val="berschrift1oZahl"/>
         <w:ind w:left="0"/>
       </w:pPr>
-      <w:bookmarkStart w:id="62" w:name="_Toc60072616"/>
+      <w:bookmarkStart w:id="65" w:name="_Toc60072616"/>
       <w:r>
         <w:lastRenderedPageBreak/>
         <w:t>Quellenverzeichnis</w:t>
       </w:r>
-      <w:bookmarkEnd w:id="62"/>
+      <w:bookmarkEnd w:id="65"/>
     </w:p>
     <w:p>
       <w:pPr>
@@ -7248,7 +7978,7 @@
         <w:rPr>
           <w:noProof/>
         </w:rPr>
-        <w:t>Implementierung</w:t>
+        <w:t>Theoretische Prinzipien</w:t>
       </w:r>
     </w:fldSimple>
   </w:p>
@@ -12152,7 +12882,10 @@
     <w:basedOn w:val="BildZentriert"/>
     <w:next w:val="Standard"/>
     <w:qFormat/>
-    <w:rsid w:val="00E36A8D"/>
+    <w:rsid w:val="00917197"/>
+    <w:pPr>
+      <w:spacing w:before="120" w:after="120"/>
+    </w:pPr>
     <w:rPr>
       <w:rFonts w:ascii="Cambria Math" w:hAnsi="Cambria Math"/>
       <w:i/>
@@ -12819,7 +13552,7 @@
 </file>
 
 <file path=customXml/itemProps6.xml><?xml version="1.0" encoding="utf-8"?>
-<ds:datastoreItem xmlns:ds="http://schemas.openxmlformats.org/officeDocument/2006/customXml" ds:itemID="{CFD3AA70-1CA2-48F3-BB14-465DF675066C}">
+<ds:datastoreItem xmlns:ds="http://schemas.openxmlformats.org/officeDocument/2006/customXml" ds:itemID="{ACFE59C2-D033-4F18-AF49-B89659550344}">
   <ds:schemaRefs>
     <ds:schemaRef ds:uri="http://schemas.openxmlformats.org/officeDocument/2006/bibliography"/>
   </ds:schemaRefs>

</xml_diff>

<commit_message>
Added a paragraph about Cython in Mögliche Optimierungen
</commit_message>
<xml_diff>
--- a/Doku-1.docx
+++ b/Doku-1.docx
@@ -66,12 +66,14 @@
                 <w:lang w:val="de-DE"/>
               </w:rPr>
             </w:pPr>
+            <w:proofErr w:type="spellStart"/>
             <w:r>
               <w:rPr>
                 <w:rStyle w:val="Fett"/>
               </w:rPr>
               <w:t>RayTracing</w:t>
             </w:r>
+            <w:proofErr w:type="spellEnd"/>
             <w:r>
               <w:rPr>
                 <w:rStyle w:val="Fett"/>
@@ -79,12 +81,14 @@
               </w:rPr>
               <w:t>-</w:t>
             </w:r>
+            <w:proofErr w:type="spellStart"/>
             <w:r>
               <w:rPr>
                 <w:rStyle w:val="Fett"/>
               </w:rPr>
               <w:t>Algorithmus</w:t>
             </w:r>
+            <w:proofErr w:type="spellEnd"/>
           </w:p>
         </w:tc>
       </w:tr>
@@ -111,9 +115,19 @@
               </w:rPr>
               <w:t>B</w:t>
             </w:r>
-            <w:r>
-              <w:t>enotete Abgabe</w:t>
-            </w:r>
+            <w:proofErr w:type="spellStart"/>
+            <w:r>
+              <w:t>enotete</w:t>
+            </w:r>
+            <w:proofErr w:type="spellEnd"/>
+            <w:r>
+              <w:t xml:space="preserve"> </w:t>
+            </w:r>
+            <w:proofErr w:type="spellStart"/>
+            <w:r>
+              <w:t>Abgabe</w:t>
+            </w:r>
+            <w:proofErr w:type="spellEnd"/>
           </w:p>
         </w:tc>
       </w:tr>
@@ -2843,7 +2857,15 @@
         <w:t>,</w:t>
       </w:r>
       <w:r>
-        <w:t xml:space="preserve"> wie die Fläche auf die sie auftreffen im Verhältnis zum Licht steht wird dann bestimmt, wie der erste getroffene Punkt beleuchtet wird/welche Farben dieser hat etc. Das Raytracing Verfahren steht dabei konträr zur Realität. Denn tatsächlich treffen Strahlen von Lichtquellen, wie der Sonne oder Lampen zuerst auf Gegenständen auf und fallen dann in unser Auge.</w:t>
+        <w:t xml:space="preserve"> wie die </w:t>
+      </w:r>
+      <w:proofErr w:type="gramStart"/>
+      <w:r>
+        <w:t>Fläche</w:t>
+      </w:r>
+      <w:proofErr w:type="gramEnd"/>
+      <w:r>
+        <w:t xml:space="preserve"> auf die sie auftreffen im Verhältnis zum Licht steht wird dann bestimmt, wie der erste getroffene Punkt beleuchtet wird/welche Farben dieser hat etc. Das Raytracing Verfahren steht dabei konträr zur Realität. Denn tatsächlich treffen Strahlen von Lichtquellen, wie der Sonne oder Lampen zuerst auf Gegenständen auf und fallen dann in unser Auge.</w:t>
       </w:r>
       <w:r>
         <w:t xml:space="preserve"> Sie gehen also natürlicherweise von der Lichtquelle aus.</w:t>
@@ -2895,7 +2917,15 @@
         <w:t xml:space="preserve">als erstes </w:t>
       </w:r>
       <w:r>
-        <w:t xml:space="preserve">auftrifft und wie er z.B. potenziell weiterreflektiert wird. Da manche Effekte von Licht aus der Realität viel zu aufwändig zu berechnen sind wird auf Annäherung und Vereinfachungen zurückgegriffen. So z.B. mit dem Phong-Modell, welches in </w:t>
+        <w:t xml:space="preserve">auftrifft und wie er z.B. potenziell weiterreflektiert wird. Da manche Effekte von Licht aus der Realität viel zu aufwändig zu berechnen sind wird auf Annäherung und Vereinfachungen zurückgegriffen. So z.B. mit dem </w:t>
+      </w:r>
+      <w:proofErr w:type="spellStart"/>
+      <w:r>
+        <w:t>Phong</w:t>
+      </w:r>
+      <w:proofErr w:type="spellEnd"/>
+      <w:r>
+        <w:t xml:space="preserve">-Modell, welches in </w:t>
       </w:r>
       <w:r>
         <w:fldChar w:fldCharType="begin"/>
@@ -2947,7 +2977,15 @@
         <w:t>Beim</w:t>
       </w:r>
       <w:r>
-        <w:t xml:space="preserve"> Phong-Beleuchtungsmodell </w:t>
+        <w:t xml:space="preserve"> </w:t>
+      </w:r>
+      <w:proofErr w:type="spellStart"/>
+      <w:r>
+        <w:t>Phong</w:t>
+      </w:r>
+      <w:proofErr w:type="spellEnd"/>
+      <w:r>
+        <w:t xml:space="preserve">-Beleuchtungsmodell </w:t>
       </w:r>
       <w:r>
         <w:t>wird</w:t>
@@ -2959,7 +2997,23 @@
         <w:t xml:space="preserve">den </w:t>
       </w:r>
       <w:r>
-        <w:t xml:space="preserve">drei Werten, “Ambient”, “Diffuse” und “Specular, zusammengesetzt. Dabei wird nicht das Ziel verfolgt, die Realität möglichst realistisch abzubilden, sondern ein einfaches und schnell zu berechnendes Verfahren zu </w:t>
+        <w:t>drei Werten, “Ambient”, “Diffuse” und “</w:t>
+      </w:r>
+      <w:proofErr w:type="spellStart"/>
+      <w:r>
+        <w:t>Specular</w:t>
+      </w:r>
+      <w:proofErr w:type="spellEnd"/>
+      <w:r>
+        <w:t xml:space="preserve">, zusammengesetzt. Dabei wird nicht das Ziel verfolgt, die Realität möglichst realistisch abzubilden, sondern ein </w:t>
+      </w:r>
+      <w:proofErr w:type="gramStart"/>
+      <w:r>
+        <w:t>einfaches</w:t>
+      </w:r>
+      <w:proofErr w:type="gramEnd"/>
+      <w:r>
+        <w:t xml:space="preserve"> und schnell zu berechnendes Verfahren zu </w:t>
       </w:r>
       <w:r>
         <w:t>verwenden</w:t>
@@ -3218,10 +3272,18 @@
     </w:p>
     <w:p>
       <w:r>
-        <w:t xml:space="preserve">Der diffuse Beleuchtungswert ist abhängig von den „Diffuse“-Werten der Lichtquelle </w:t>
-      </w:r>
-      <w:r>
-        <w:t xml:space="preserve">, </w:t>
+        <w:t xml:space="preserve">Der diffuse Beleuchtungswert ist abhängig von den „Diffuse“-Werten der </w:t>
+      </w:r>
+      <w:proofErr w:type="gramStart"/>
+      <w:r>
+        <w:t xml:space="preserve">Lichtquelle </w:t>
+      </w:r>
+      <w:r>
+        <w:t>,</w:t>
+      </w:r>
+      <w:proofErr w:type="gramEnd"/>
+      <w:r>
+        <w:t xml:space="preserve"> </w:t>
       </w:r>
       <w:r>
         <w:t>dem Objekt</w:t>
@@ -3518,15 +3580,44 @@
         <w:pStyle w:val="berschrift3"/>
       </w:pPr>
       <w:bookmarkStart w:id="32" w:name="_Toc60072603"/>
+      <w:proofErr w:type="spellStart"/>
       <w:r>
         <w:lastRenderedPageBreak/>
-        <w:t>Specular Beleuchtungswert</w:t>
+        <w:t>Specular</w:t>
+      </w:r>
+      <w:proofErr w:type="spellEnd"/>
+      <w:r>
+        <w:t xml:space="preserve"> Beleuchtungswert</w:t>
       </w:r>
       <w:bookmarkEnd w:id="32"/>
     </w:p>
     <w:p>
       <w:r>
-        <w:t>Der „Specular“-Beleuchtungswert soll spiegelnde, besonders helle Punkte einer Oberfläche betonen, in denen der Winkel zum Licht und zum Betrachter von der Oberflächennormale relativ ähnlich sind. Zur Berechnung wird die optimale Reflektionsachse bestimmt und mit der realen Reflektionsachse (der Oberflächennormale) verglichen.</w:t>
+        <w:t>Der „</w:t>
+      </w:r>
+      <w:proofErr w:type="spellStart"/>
+      <w:r>
+        <w:t>Specular</w:t>
+      </w:r>
+      <w:proofErr w:type="spellEnd"/>
+      <w:r>
+        <w:t xml:space="preserve">“-Beleuchtungswert soll spiegelnde, besonders helle Punkte einer Oberfläche betonen, in denen der Winkel zum Licht und zum Betrachter von der Oberflächennormale relativ ähnlich sind. Zur Berechnung wird die optimale </w:t>
+      </w:r>
+      <w:proofErr w:type="spellStart"/>
+      <w:r>
+        <w:t>Reflektionsachse</w:t>
+      </w:r>
+      <w:proofErr w:type="spellEnd"/>
+      <w:r>
+        <w:t xml:space="preserve"> bestimmt und mit der realen </w:t>
+      </w:r>
+      <w:proofErr w:type="spellStart"/>
+      <w:r>
+        <w:t>Reflektionsachse</w:t>
+      </w:r>
+      <w:proofErr w:type="spellEnd"/>
+      <w:r>
+        <w:t xml:space="preserve"> (der Oberflächennormale) verglichen.</w:t>
       </w:r>
     </w:p>
     <w:p>
@@ -3630,7 +3721,31 @@
     </w:p>
     <w:p>
       <w:r>
-        <w:t>Je näher sich diese Werte sind (also je größer das Skalarprodukt zwischen den beiden Werten), desto höher ist der Specular-Beleuchtungswert für diesen Punkt. Dieses Skalarprodukt wird dann noch mit einem Wert „shinyness“ potenziert. Durch einen höheren „shinyness“-Wert erhält man eine Fläche die glänzender, bzw. Spiegelnder erscheint, während ein niedriger Wert zu einer eher matten Oberfläche führt.</w:t>
+        <w:t xml:space="preserve">Je näher sich diese Werte sind (also je größer das Skalarprodukt zwischen den beiden Werten), desto höher ist der </w:t>
+      </w:r>
+      <w:proofErr w:type="spellStart"/>
+      <w:r>
+        <w:t>Specular</w:t>
+      </w:r>
+      <w:proofErr w:type="spellEnd"/>
+      <w:r>
+        <w:t>-Beleuchtungswert für diesen Punkt. Dieses Skalarprodukt wird dann noch mit einem Wert „</w:t>
+      </w:r>
+      <w:proofErr w:type="spellStart"/>
+      <w:r>
+        <w:t>shinyness</w:t>
+      </w:r>
+      <w:proofErr w:type="spellEnd"/>
+      <w:r>
+        <w:t>“ potenziert. Durch einen höheren „</w:t>
+      </w:r>
+      <w:proofErr w:type="spellStart"/>
+      <w:r>
+        <w:t>shinyness</w:t>
+      </w:r>
+      <w:proofErr w:type="spellEnd"/>
+      <w:r>
+        <w:t>“-Wert erhält man eine Fläche die glänzender, bzw. Spiegelnder erscheint, während ein niedriger Wert zu einer eher matten Oberfläche führt.</w:t>
       </w:r>
     </w:p>
     <w:p>
@@ -3845,7 +3960,15 @@
         <w:fldChar w:fldCharType="end"/>
       </w:r>
       <w:r>
-        <w:t xml:space="preserve"> zeigt das Bild nur mit „Specular“-Beleuchtung. Besonders an der Lichtquelle kann man die „harten“ Reflektionen gut sehen.</w:t>
+        <w:t xml:space="preserve"> zeigt das Bild nur mit „</w:t>
+      </w:r>
+      <w:proofErr w:type="spellStart"/>
+      <w:r>
+        <w:t>Specular</w:t>
+      </w:r>
+      <w:proofErr w:type="spellEnd"/>
+      <w:r>
+        <w:t>“-Beleuchtung. Besonders an der Lichtquelle kann man die „harten“ Reflektionen gut sehen.</w:t>
       </w:r>
     </w:p>
     <w:p>
@@ -3907,7 +4030,15 @@
       </w:fldSimple>
       <w:bookmarkEnd w:id="33"/>
       <w:r>
-        <w:t>: Bild mit „Specular“-Beleuchtung</w:t>
+        <w:t>: Bild mit „</w:t>
+      </w:r>
+      <w:proofErr w:type="spellStart"/>
+      <w:r>
+        <w:t>Specular</w:t>
+      </w:r>
+      <w:proofErr w:type="spellEnd"/>
+      <w:r>
+        <w:t>“-Beleuchtung</w:t>
       </w:r>
       <w:bookmarkEnd w:id="34"/>
     </w:p>
@@ -4081,7 +4212,15 @@
     </w:p>
     <w:p>
       <w:r>
-        <w:t xml:space="preserve">Je nach Verwendungen von dazustellenden Objekten müssen auch Möglichkeiten implementiert werden, Schnittpunkte mit diesen auszurechnen. In unserem Beispiel lassen sich alle Objekte durch Rechtecke darstellen. Egal ob Wände des Raums oder die einzelnen Flächen eines Würfels. Alle Objekte sind eigentlich durch zweidimensionale Flächen im Raum implementiert. Bei einem Würfel liegen dann sechs einzeln definierte Flächen im Raum, die aneinander anschließen. Vereint sind sie durch einzelne Eigenschaften, die für das gesamte Objekt gelten, vgl. Phong Modell aus Abschnitt </w:t>
+        <w:t xml:space="preserve">Je nach Verwendungen von dazustellenden Objekten müssen auch Möglichkeiten implementiert werden, Schnittpunkte mit diesen auszurechnen. In unserem Beispiel lassen sich alle Objekte durch Rechtecke darstellen. Egal ob Wände des Raums oder die einzelnen Flächen eines Würfels. Alle Objekte sind eigentlich durch zweidimensionale Flächen im Raum implementiert. Bei einem Würfel liegen dann sechs einzeln definierte Flächen im Raum, die aneinander anschließen. Vereint sind sie durch einzelne Eigenschaften, die für das gesamte Objekt gelten, vgl. </w:t>
+      </w:r>
+      <w:proofErr w:type="spellStart"/>
+      <w:r>
+        <w:t>Phong</w:t>
+      </w:r>
+      <w:proofErr w:type="spellEnd"/>
+      <w:r>
+        <w:t xml:space="preserve"> Modell aus Abschnitt </w:t>
       </w:r>
       <w:r>
         <w:fldChar w:fldCharType="begin"/>
@@ -4727,7 +4866,15 @@
     </w:p>
     <w:p>
       <w:r>
-        <w:t>Da eine quadratische Lichtquelle gefordert ist, aber die in Kapitel 1 beschriebene Phong-Methode nur mit eindimensionalen Lichtquellen arbeitet, stellt das Berechnen der Beleuchtung eines Punktes ein besonderes Problem dar. Zusätzlich ist der einfache Ansatz zur Schattenbestimmung eines Punktes durch Werfen eines Strahls zur (punktförmigen) Lichtquelle, bedingt durch die zweidimensionale Ausdehnung der Lichtquelle, nicht möglich. Um weiche Schatten zu erhalten muss also ein anderer Ansatz gewählt werden.</w:t>
+        <w:t xml:space="preserve">Da eine quadratische Lichtquelle gefordert ist, aber die in Kapitel 1 beschriebene </w:t>
+      </w:r>
+      <w:proofErr w:type="spellStart"/>
+      <w:r>
+        <w:t>Phong</w:t>
+      </w:r>
+      <w:proofErr w:type="spellEnd"/>
+      <w:r>
+        <w:t>-Methode nur mit eindimensionalen Lichtquellen arbeitet, stellt das Berechnen der Beleuchtung eines Punktes ein besonderes Problem dar. Zusätzlich ist der einfache Ansatz zur Schattenbestimmung eines Punktes durch Werfen eines Strahls zur (punktförmigen) Lichtquelle, bedingt durch die zweidimensionale Ausdehnung der Lichtquelle, nicht möglich. Um weiche Schatten zu erhalten muss also ein anderer Ansatz gewählt werden.</w:t>
       </w:r>
     </w:p>
     <w:p>
@@ -4747,7 +4894,15 @@
     </w:p>
     <w:p>
       <w:r>
-        <w:t>TODO: Skizze mit Zeichentablet einfügen</w:t>
+        <w:t xml:space="preserve">TODO: Skizze mit </w:t>
+      </w:r>
+      <w:proofErr w:type="spellStart"/>
+      <w:r>
+        <w:t>Zeichentablet</w:t>
+      </w:r>
+      <w:proofErr w:type="spellEnd"/>
+      <w:r>
+        <w:t xml:space="preserve"> einfügen</w:t>
       </w:r>
     </w:p>
     <w:p>
@@ -4884,7 +5039,15 @@
         <w:fldChar w:fldCharType="end"/>
       </w:r>
       <w:r>
-        <w:t xml:space="preserve">) gewählt werden. Für den finalen Render wurden jedoch nur systematische Shadow Rays benutzt, da diese für ein schöneres Bild sorgen und </w:t>
+        <w:t xml:space="preserve">) gewählt werden. Für den finalen </w:t>
+      </w:r>
+      <w:proofErr w:type="spellStart"/>
+      <w:r>
+        <w:t>Render</w:t>
+      </w:r>
+      <w:proofErr w:type="spellEnd"/>
+      <w:r>
+        <w:t xml:space="preserve"> wurden jedoch nur systematische Shadow Rays benutzt, da diese für ein schöneres Bild sorgen und </w:t>
       </w:r>
       <w:r>
         <w:t xml:space="preserve">die ungenutzten zufälligen Shadow Rays später zu Fehlern im Bild geführt haben (Siehe </w:t>
@@ -5362,7 +5525,23 @@
         </w:rPr>
       </w:pPr>
       <w:r>
-        <w:t xml:space="preserve">Bei der Berechnung der Beleuchtung für eine quadratische Lichtquelle nach dem Phong-Modell ist nur der „Diffuse“- und „Specular“-Wert wichtig, da nur diese von der Position des Lichts abhängen. </w:t>
+        <w:t xml:space="preserve">Bei der Berechnung der Beleuchtung für eine quadratische Lichtquelle nach dem </w:t>
+      </w:r>
+      <w:proofErr w:type="spellStart"/>
+      <w:r>
+        <w:t>Phong</w:t>
+      </w:r>
+      <w:proofErr w:type="spellEnd"/>
+      <w:r>
+        <w:t>-Modell ist nur der „Diffuse“- und „</w:t>
+      </w:r>
+      <w:proofErr w:type="spellStart"/>
+      <w:r>
+        <w:t>Specular</w:t>
+      </w:r>
+      <w:proofErr w:type="spellEnd"/>
+      <w:r>
+        <w:t xml:space="preserve">“-Wert wichtig, da nur diese von der Position des Lichts abhängen. </w:t>
       </w:r>
       <w:r>
         <w:rPr>
@@ -5373,7 +5552,31 @@
     </w:p>
     <w:p>
       <w:r>
-        <w:t>Bei der Berechnung des Specular-Wertes wird anhand der realen Reflektionsachse (dem Normalenvektor der Oberfläche) ein reflektierter Ray von der Kamera aus gebildet. Wie weit man diesem Ray folgen muss um auf der Lichtebene zu landen wird mit folgender Formel berechnet:</w:t>
+        <w:t xml:space="preserve">Bei der Berechnung des </w:t>
+      </w:r>
+      <w:proofErr w:type="spellStart"/>
+      <w:r>
+        <w:t>Specular</w:t>
+      </w:r>
+      <w:proofErr w:type="spellEnd"/>
+      <w:r>
+        <w:t xml:space="preserve">-Wertes wird anhand der realen </w:t>
+      </w:r>
+      <w:proofErr w:type="spellStart"/>
+      <w:r>
+        <w:t>Reflektionsachse</w:t>
+      </w:r>
+      <w:proofErr w:type="spellEnd"/>
+      <w:r>
+        <w:t xml:space="preserve"> (dem Normalenvektor der Oberfläche) ein reflektierter Ray von der Kamera aus gebildet. Wie weit man diesem Ray folgen </w:t>
+      </w:r>
+      <w:proofErr w:type="gramStart"/>
+      <w:r>
+        <w:t>muss</w:t>
+      </w:r>
+      <w:proofErr w:type="gramEnd"/>
+      <w:r>
+        <w:t xml:space="preserve"> um auf der Lichtebene zu landen wird mit folgender Formel berechnet:</w:t>
       </w:r>
     </w:p>
     <w:p>
@@ -5681,7 +5884,21 @@
         <w:rPr>
           <w:rStyle w:val="Tobebttered"/>
         </w:rPr>
-        <w:t xml:space="preserve"> um den Schnittpunkt nahe Unendlich zu legen. Der herausgefundene Schnittpunkt wird anschließend durch eine Basisänderung so vom dreidimensionalen in den zweidimensionalen</w:t>
+        <w:t xml:space="preserve"> um den Schnittpunkt nahe </w:t>
+      </w:r>
+      <w:proofErr w:type="gramStart"/>
+      <w:r>
+        <w:rPr>
+          <w:rStyle w:val="Tobebttered"/>
+        </w:rPr>
+        <w:t>Unendlich</w:t>
+      </w:r>
+      <w:proofErr w:type="gramEnd"/>
+      <w:r>
+        <w:rPr>
+          <w:rStyle w:val="Tobebttered"/>
+        </w:rPr>
+        <w:t xml:space="preserve"> zu legen. Der herausgefundene Schnittpunkt wird anschließend durch eine Basisänderung so vom dreidimensionalen in den zweidimensionalen</w:t>
       </w:r>
       <w:r>
         <w:rPr>
@@ -5741,7 +5958,14 @@
         <w:rPr>
           <w:rStyle w:val="Tobebttered"/>
         </w:rPr>
-        <w:t>wird der am</w:t>
+        <w:t xml:space="preserve">wird der </w:t>
+      </w:r>
+      <w:proofErr w:type="gramStart"/>
+      <w:r>
+        <w:rPr>
+          <w:rStyle w:val="Tobebttered"/>
+        </w:rPr>
+        <w:t>am</w:t>
       </w:r>
       <w:r>
         <w:rPr>
@@ -5753,7 +5977,14 @@
         <w:rPr>
           <w:rStyle w:val="Tobebttered"/>
         </w:rPr>
-        <w:t xml:space="preserve"> Punkt rücktransformiert</w:t>
+        <w:t xml:space="preserve"> Punkt</w:t>
+      </w:r>
+      <w:proofErr w:type="gramEnd"/>
+      <w:r>
+        <w:rPr>
+          <w:rStyle w:val="Tobebttered"/>
+        </w:rPr>
+        <w:t xml:space="preserve"> rücktransformiert</w:t>
       </w:r>
       <w:r>
         <w:rPr>
@@ -5782,7 +6013,15 @@
     </w:p>
     <w:p>
       <w:r>
-        <w:t>//TODO: ganz viele skizzen einfügen</w:t>
+        <w:t xml:space="preserve">//TODO: ganz viele </w:t>
+      </w:r>
+      <w:proofErr w:type="spellStart"/>
+      <w:r>
+        <w:t>skizzen</w:t>
+      </w:r>
+      <w:proofErr w:type="spellEnd"/>
+      <w:r>
+        <w:t xml:space="preserve"> einfügen</w:t>
       </w:r>
     </w:p>
     <w:p/>
@@ -5871,7 +6110,23 @@
         <w:t xml:space="preserve"> beschrieben ist für die Implantierung des Raytracers eine Kollisionserkennung notwendig. Im Programm existiert eine Klasse „surfaces“ diese wird genutzt um alle Oberflächen, die im Modell existieren zusammenzufassen unter einem Objekt.</w:t>
       </w:r>
       <w:r>
-        <w:t xml:space="preserve"> Auf diese Oberflächen kann dann eine Klassenfunktion der Klasse „surfaces“ mit dem Namen „getCollisionObject“ angewandt werden. Die Funktion erwartet einen „ray“, also einen Strahl. Dieser verfügt auch in der implementierten Klasse nur über die Eigenschaften „origin“, also Ursprung und die Eigenschaft „normDirection“, also den normalisierten Richtungsvektor des Strahls.</w:t>
+        <w:t xml:space="preserve"> Auf diese Oberflächen kann dann eine Klassenfunktion der Klasse „surfaces“ mit dem Namen „getCollisionObject“ angewandt werden. Die Funktion erwartet einen „ray“, also einen Strahl. Dieser verfügt auch in der implementierten Klasse nur über die Eigenschaften „</w:t>
+      </w:r>
+      <w:proofErr w:type="spellStart"/>
+      <w:r>
+        <w:t>origin</w:t>
+      </w:r>
+      <w:proofErr w:type="spellEnd"/>
+      <w:r>
+        <w:t>“, also Ursprung und die Eigenschaft „</w:t>
+      </w:r>
+      <w:proofErr w:type="spellStart"/>
+      <w:r>
+        <w:t>normDirection</w:t>
+      </w:r>
+      <w:proofErr w:type="spellEnd"/>
+      <w:r>
+        <w:t>“, also den normalisierten Richtungsvektor des Strahls.</w:t>
       </w:r>
     </w:p>
     <w:p>
@@ -6794,11 +7049,37 @@
         <w:t xml:space="preserve">Angenommen man überprüft </w:t>
       </w:r>
       <w:r>
-        <w:t xml:space="preserve">nur eine Fläche auf einen Schnittpunkt so wird versucht das Gleichungssystem zu lösen. Dazu wird die linalg.solve-Funktion genutzt von NumPy genutzt. Diese empfängt als </w:t>
+        <w:t xml:space="preserve">nur eine Fläche auf einen Schnittpunkt so wird versucht das Gleichungssystem zu lösen. Dazu wird die </w:t>
+      </w:r>
+      <w:proofErr w:type="spellStart"/>
+      <w:proofErr w:type="gramStart"/>
+      <w:r>
+        <w:t>linalg.solve</w:t>
+      </w:r>
+      <w:proofErr w:type="spellEnd"/>
+      <w:proofErr w:type="gramEnd"/>
+      <w:r>
+        <w:t xml:space="preserve">-Funktion genutzt von </w:t>
+      </w:r>
+      <w:proofErr w:type="spellStart"/>
+      <w:r>
+        <w:t>NumPy</w:t>
+      </w:r>
+      <w:proofErr w:type="spellEnd"/>
+      <w:r>
+        <w:t xml:space="preserve"> genutzt. Diese empfängt als </w:t>
       </w:r>
       <w:r>
         <w:lastRenderedPageBreak/>
-        <w:t>Parameter die 3x3 Koeffizientenmatrix und die 3x1 Ergebnismatrix. Bei nicht Lösbarkeit wird eine Exception geworfen, die abgefangen werden kann. Bei Lösbarkeit wird als Rückgabewert die Variablenmatrix mit X/Y/Z zurückgegeben.</w:t>
+        <w:t xml:space="preserve">Parameter die 3x3 Koeffizientenmatrix und die 3x1 Ergebnismatrix. Bei nicht Lösbarkeit wird eine </w:t>
+      </w:r>
+      <w:proofErr w:type="spellStart"/>
+      <w:r>
+        <w:t>Exception</w:t>
+      </w:r>
+      <w:proofErr w:type="spellEnd"/>
+      <w:r>
+        <w:t xml:space="preserve"> geworfen, die abgefangen werden kann. Bei Lösbarkeit wird als Rückgabewert die Variablenmatrix mit X/Y/Z zurückgegeben.</w:t>
       </w:r>
     </w:p>
     <w:p>
@@ -6814,21 +7095,28 @@
         <w:t>Variablenmatrix</w:t>
       </w:r>
       <w:r>
-        <w:t xml:space="preserve"> zwischengespeichert und später der Z-Wert der Variablenmatrix mit dem Z-Wert des neuen Schnittpunktes mit einer anderen Fläche verglichen. Ist das neue Z kleiner so wird die neue Fläche zusammen mit der neuen Variablenmatrix zwischengespeichert. Die Fläche,</w:t>
-      </w:r>
+        <w:t xml:space="preserve"> zwischengespeichert und später der Z-Wert der Variablenmatrix mit dem Z-Wert des neuen Schnittpunktes mit einer anderen Fläche verglichen. Ist das neue Z kleiner so wird die neue Fläche zusammen mit der neuen Variablenmatrix zwischengespeichert. Die Fläche, die am Ende </w:t>
+      </w:r>
+      <w:proofErr w:type="gramStart"/>
+      <w:r>
+        <w:t>übrig bleibt</w:t>
+      </w:r>
+      <w:proofErr w:type="gramEnd"/>
+      <w:r>
+        <w:t>, wird zusammen mit der Strecke, die der Strahl zurücklegt, also Z, zurückgegeben.</w:t>
+      </w:r>
+    </w:p>
+    <w:p>
+      <w:pPr>
+        <w:pStyle w:val="berschrift3"/>
+      </w:pPr>
+      <w:r>
+        <w:t>Probleme mit Schnittpunktberechnung</w:t>
+      </w:r>
+    </w:p>
+    <w:p>
       <w:bookmarkStart w:id="59" w:name="_GoBack"/>
       <w:bookmarkEnd w:id="59"/>
-      <w:r>
-        <w:t xml:space="preserve"> die am Ende übrig bleibt, wird zusammen mit der Strecke, die der Strahl zurücklegt, also Z, zurückgegeben.</w:t>
-      </w:r>
-    </w:p>
-    <w:p>
-      <w:pPr>
-        <w:pStyle w:val="berschrift3"/>
-      </w:pPr>
-      <w:r>
-        <w:t>Probleme mit Schnittpunktberechnung</w:t>
-      </w:r>
     </w:p>
     <w:p/>
     <w:p>
@@ -6974,13 +7262,9 @@
       <w:pPr>
         <w:pStyle w:val="berschrift2"/>
       </w:pPr>
-    </w:p>
-    <w:p>
-      <w:pPr>
-        <w:pStyle w:val="berschrift2"/>
-      </w:pPr>
       <w:bookmarkStart w:id="62" w:name="_Toc60072613"/>
       <w:r>
+        <w:lastRenderedPageBreak/>
         <w:t>Mögliche Optimierungen</w:t>
       </w:r>
       <w:bookmarkEnd w:id="62"/>
@@ -7002,26 +7286,84 @@
     </w:p>
     <w:p>
       <w:r>
-        <w:t>Das implementierte Programm ist denkbar ineffizient. So braucht die Berechnung eines Bildes in Full-HD (1080*1920px) mit 64 Shadow Rays und einer maximalen Raytracing-Tiefe von 4 (also maximal 256 Shadow Rays pro Pixel) etwa 15 Stunden auf einer modernen CPU. Dies liegt daran, dass Python als interpretierte Sprache langsamer ist als eine Sprache die als Maschinencode ausgeführt wird, wie etwa C.</w:t>
+        <w:t xml:space="preserve">Das implementierte Programm ist denkbar ineffizient. So braucht die Berechnung eines Bildes in </w:t>
+      </w:r>
+      <w:proofErr w:type="spellStart"/>
+      <w:r>
+        <w:t>Full</w:t>
+      </w:r>
+      <w:proofErr w:type="spellEnd"/>
+      <w:r>
+        <w:t>-HD (1080*1920px) mit 64 Shadow Rays und einer maximalen Raytracing-Tiefe von 4 (also maximal 256 Shadow Rays pro Pixel) etwa 15 Stunden auf einer modernen CPU. Dies liegt daran, dass Python als interpretierte Sprache langsamer ist als eine Sprache die als Maschinencode ausgeführt wird, wie etwa C.</w:t>
       </w:r>
     </w:p>
     <w:p>
       <w:r>
-        <w:t xml:space="preserve">Trotzdem kann man durch konsequentes Nutzen von in C implementieren Modulen von Python, wie etwa Numpy, und das </w:t>
+        <w:t xml:space="preserve">Trotzdem kann man durch konsequentes Nutzen von in C implementieren Modulen von Python, wie etwa </w:t>
+      </w:r>
+      <w:proofErr w:type="spellStart"/>
+      <w:r>
+        <w:t>Numpy</w:t>
+      </w:r>
+      <w:proofErr w:type="spellEnd"/>
+      <w:r>
+        <w:t xml:space="preserve">, und das </w:t>
       </w:r>
       <w:r>
         <w:t>Verwenden</w:t>
       </w:r>
       <w:r>
-        <w:t xml:space="preserve"> von in C umgesetzten builtins von Python, wie der map() Befehl</w:t>
-      </w:r>
-      <w:r>
-        <w:t>. Durch die Ersetzung von einigen Schleifen durch map() konnte die Laufzeit um fast ein Zehntel reduziert werden.</w:t>
+        <w:t xml:space="preserve"> von in C umgesetzten </w:t>
+      </w:r>
+      <w:proofErr w:type="spellStart"/>
+      <w:r>
+        <w:t>builtins</w:t>
+      </w:r>
+      <w:proofErr w:type="spellEnd"/>
+      <w:r>
+        <w:t xml:space="preserve"> von Python, wie der </w:t>
+      </w:r>
+      <w:proofErr w:type="spellStart"/>
+      <w:proofErr w:type="gramStart"/>
+      <w:r>
+        <w:t>map</w:t>
+      </w:r>
+      <w:proofErr w:type="spellEnd"/>
+      <w:r>
+        <w:t>(</w:t>
+      </w:r>
+      <w:proofErr w:type="gramEnd"/>
+      <w:r>
+        <w:t>) Befehl</w:t>
+      </w:r>
+      <w:r>
+        <w:t xml:space="preserve">. Durch die Ersetzung von einigen Schleifen durch </w:t>
+      </w:r>
+      <w:proofErr w:type="spellStart"/>
+      <w:proofErr w:type="gramStart"/>
+      <w:r>
+        <w:t>map</w:t>
+      </w:r>
+      <w:proofErr w:type="spellEnd"/>
+      <w:r>
+        <w:t>(</w:t>
+      </w:r>
+      <w:proofErr w:type="gramEnd"/>
+      <w:r>
+        <w:t>) konnte die Laufzeit um fast ein Zehntel reduziert werden.</w:t>
       </w:r>
     </w:p>
     <w:p>
       <w:r>
-        <w:t>Neben der effizienteren Ausnutzung der vorhandenen Ressourcen kann man die vorhandenen Ressourcen erhöhen, indem man mehr Prozessorkerne zur Berechnung einsetzt. Durch den Einsatz des Python Moduls „multiprocessing“ (Standard Python Modul) konnte die Berechnungszeit auf einem System mit vier Kernen ca. auf ein Drittel reduziert werden.</w:t>
+        <w:t>Neben der effizienteren Ausnutzung der vorhandenen Ressourcen kann man die vorhandenen Ressourcen erhöhen, indem man mehr Prozessorkerne zur Berechnung einsetzt. Durch den Einsatz des Python Moduls „</w:t>
+      </w:r>
+      <w:proofErr w:type="spellStart"/>
+      <w:r>
+        <w:t>multiprocessing</w:t>
+      </w:r>
+      <w:proofErr w:type="spellEnd"/>
+      <w:r>
+        <w:t>“ (Standard Python Modul) konnte die Berechnungszeit auf einem System mit vier Kernen ca. auf ein Drittel reduziert werden.</w:t>
       </w:r>
     </w:p>
     <w:tbl>
@@ -7043,9 +7385,11 @@
             <w:pPr>
               <w:pStyle w:val="Tabellemittig"/>
             </w:pPr>
+            <w:proofErr w:type="spellStart"/>
             <w:r>
               <w:t>Berechnungsverfahren</w:t>
             </w:r>
+            <w:proofErr w:type="spellEnd"/>
           </w:p>
         </w:tc>
         <w:tc>
@@ -7143,19 +7487,49 @@
       </w:r>
     </w:p>
     <w:p>
-      <w:pPr>
-        <w:rPr>
-          <w:i/>
-          <w:iCs/>
-        </w:rPr>
-      </w:pPr>
-      <w:r>
-        <w:rPr>
-          <w:i/>
-          <w:iCs/>
-        </w:rPr>
+      <w:r>
+        <w:t xml:space="preserve">Da </w:t>
+      </w:r>
+      <w:proofErr w:type="spellStart"/>
+      <w:r>
+        <w:t>multiprocessing</w:t>
+      </w:r>
+      <w:proofErr w:type="spellEnd"/>
+      <w:r>
+        <w:t xml:space="preserve"> kein erlaubtes Modul ist, gibt es im </w:t>
+      </w:r>
+      <w:proofErr w:type="spellStart"/>
+      <w:r>
+        <w:t>Github</w:t>
+      </w:r>
+      <w:proofErr w:type="spellEnd"/>
+      <w:r>
+        <w:t xml:space="preserve"> einen extra Branch der dieses Modul verwendet.</w:t>
+      </w:r>
+    </w:p>
+    <w:p>
+      <w:r>
+        <w:t xml:space="preserve">Auch wäre es möglich den ganzen Python-Code z.B. mit </w:t>
+      </w:r>
+      <w:proofErr w:type="spellStart"/>
+      <w:r>
+        <w:t>Cython</w:t>
+      </w:r>
+      <w:proofErr w:type="spellEnd"/>
+      <w:r>
+        <w:t xml:space="preserve"> in C-Code umzuwandeln. Dadurch könnte sich das Programm ähnlich schnell verhalten, wie eine </w:t>
+      </w:r>
+      <w:r>
         <w:lastRenderedPageBreak/>
-        <w:t>Da multiprocessing kein erlaubtes Modul ist, gibt es im Github einen extra Branch der dieses Modul verwendet.</w:t>
+        <w:t xml:space="preserve">Raytracing Implementierung in C. Allerdings müssten hierzu statische Typdeklarationen für Variablen im Code angewandt werden und eine weitere Einarbeitung in </w:t>
+      </w:r>
+      <w:proofErr w:type="spellStart"/>
+      <w:r>
+        <w:t>Cython</w:t>
+      </w:r>
+      <w:proofErr w:type="spellEnd"/>
+      <w:r>
+        <w:t xml:space="preserve"> müsste stattfinden. Der Arbeitsaufwand hierbei würde den Rahmen des Projektes sprengen, sodass es bei einer Bemerkung an dieser Stelle bleibt.</w:t>
       </w:r>
     </w:p>
     <w:p>
@@ -8112,11 +8486,6 @@
         <w:t>Implementierung</w:t>
       </w:r>
     </w:fldSimple>
-  </w:p>
-  <w:p>
-    <w:pPr>
-      <w:pStyle w:val="Kopfzeile"/>
-    </w:pPr>
   </w:p>
 </w:hdr>
 </file>
@@ -13552,7 +13921,7 @@
 </file>
 
 <file path=customXml/itemProps6.xml><?xml version="1.0" encoding="utf-8"?>
-<ds:datastoreItem xmlns:ds="http://schemas.openxmlformats.org/officeDocument/2006/customXml" ds:itemID="{ACFE59C2-D033-4F18-AF49-B89659550344}">
+<ds:datastoreItem xmlns:ds="http://schemas.openxmlformats.org/officeDocument/2006/customXml" ds:itemID="{FF30A2C1-0BC5-424A-81F0-B79F6D84EA49}">
   <ds:schemaRefs>
     <ds:schemaRef ds:uri="http://schemas.openxmlformats.org/officeDocument/2006/bibliography"/>
   </ds:schemaRefs>

</xml_diff>

<commit_message>
Doku update, Probleme mit Schnittpunktberechnung, Inhalt hinzugefügt
</commit_message>
<xml_diff>
--- a/Doku-1.docx
+++ b/Doku-1.docx
@@ -4242,7 +4242,34 @@
       </w:r>
       <w:r>
         <w:lastRenderedPageBreak/>
-        <w:t xml:space="preserve">der Spitze des anderen direktionalen Vektors parallel den gleichen Vektor zeichnet erhält man eine rechteckige Fläche, wie zu sehen. </w:t>
+        <w:t>der Spitze des anderen direktionalen Vektors parallel den gleichen Vektor zeichnet erhält man eine rechteckige Fläche, wie zu sehen</w:t>
+      </w:r>
+      <w:r>
+        <w:t xml:space="preserve"> in </w:t>
+      </w:r>
+      <w:r>
+        <w:fldChar w:fldCharType="begin"/>
+      </w:r>
+      <w:r>
+        <w:instrText xml:space="preserve"> REF _Ref60155855 \h </w:instrText>
+      </w:r>
+      <w:r>
+        <w:fldChar w:fldCharType="separate"/>
+      </w:r>
+      <w:r>
+        <w:t xml:space="preserve">Abbildung </w:t>
+      </w:r>
+      <w:r>
+        <w:rPr>
+          <w:noProof/>
+        </w:rPr>
+        <w:t>5</w:t>
+      </w:r>
+      <w:r>
+        <w:fldChar w:fldCharType="end"/>
+      </w:r>
+      <w:r>
+        <w:t xml:space="preserve">. </w:t>
       </w:r>
     </w:p>
     <w:p>
@@ -4298,6 +4325,7 @@
         <w:pStyle w:val="Beschriftung"/>
       </w:pPr>
       <w:bookmarkStart w:id="42" w:name="_Toc60146967"/>
+      <w:bookmarkStart w:id="43" w:name="_Ref60155855"/>
       <w:r>
         <w:t xml:space="preserve">Abbildung </w:t>
       </w:r>
@@ -4309,6 +4337,7 @@
           <w:t>5</w:t>
         </w:r>
       </w:fldSimple>
+      <w:bookmarkEnd w:id="43"/>
       <w:r>
         <w:t>: Skizze</w:t>
       </w:r>
@@ -4318,7 +4347,7 @@
       <w:bookmarkEnd w:id="42"/>
     </w:p>
     <w:p>
-      <w:bookmarkStart w:id="43" w:name="_Toc60072607"/>
+      <w:bookmarkStart w:id="44" w:name="_Toc60072607"/>
       <w:r>
         <w:t>Nun soll anhand dieser Gegebenheiten im Raum errechnet werden, wo mögliche Schnittpunkte zwischen Strahlen und den Flächen liegen und welcher der möglichen Schnittpunkte der erste ist, also welche Fläche als erstes geschnitten wird.</w:t>
       </w:r>
@@ -4862,7 +4891,7 @@
         <w:lastRenderedPageBreak/>
         <w:t>Quadratische Lichtquelle</w:t>
       </w:r>
-      <w:bookmarkEnd w:id="43"/>
+      <w:bookmarkEnd w:id="44"/>
     </w:p>
     <w:p>
       <w:r>
@@ -4881,11 +4910,11 @@
       <w:pPr>
         <w:pStyle w:val="berschrift3"/>
       </w:pPr>
-      <w:bookmarkStart w:id="44" w:name="_Toc60072608"/>
+      <w:bookmarkStart w:id="45" w:name="_Toc60072608"/>
       <w:r>
         <w:t>Berechnung der Schatten</w:t>
       </w:r>
-      <w:bookmarkEnd w:id="44"/>
+      <w:bookmarkEnd w:id="45"/>
     </w:p>
     <w:p>
       <w:r>
@@ -5167,8 +5196,8 @@
       <w:pPr>
         <w:pStyle w:val="Beschriftung"/>
       </w:pPr>
-      <w:bookmarkStart w:id="45" w:name="_Ref60013216"/>
-      <w:bookmarkStart w:id="46" w:name="_Toc60146968"/>
+      <w:bookmarkStart w:id="46" w:name="_Ref60013216"/>
+      <w:bookmarkStart w:id="47" w:name="_Toc60146968"/>
       <w:r>
         <w:t xml:space="preserve">Abbildung </w:t>
       </w:r>
@@ -5180,11 +5209,11 @@
           <w:t>6</w:t>
         </w:r>
       </w:fldSimple>
-      <w:bookmarkEnd w:id="45"/>
+      <w:bookmarkEnd w:id="46"/>
       <w:r>
         <w:t>: Bild mit 1 systematischen Shadow Ray</w:t>
       </w:r>
-      <w:bookmarkEnd w:id="46"/>
+      <w:bookmarkEnd w:id="47"/>
     </w:p>
     <w:p>
       <w:pPr>
@@ -5245,8 +5274,8 @@
       <w:pPr>
         <w:pStyle w:val="Beschriftung"/>
       </w:pPr>
-      <w:bookmarkStart w:id="47" w:name="_Ref60013197"/>
-      <w:bookmarkStart w:id="48" w:name="_Toc60146969"/>
+      <w:bookmarkStart w:id="48" w:name="_Ref60013197"/>
+      <w:bookmarkStart w:id="49" w:name="_Toc60146969"/>
       <w:r>
         <w:t xml:space="preserve">Abbildung </w:t>
       </w:r>
@@ -5258,11 +5287,11 @@
           <w:t>7</w:t>
         </w:r>
       </w:fldSimple>
-      <w:bookmarkEnd w:id="47"/>
+      <w:bookmarkEnd w:id="48"/>
       <w:r>
         <w:t>: Bild mit 4 systematischen Shadow Rays</w:t>
       </w:r>
-      <w:bookmarkEnd w:id="48"/>
+      <w:bookmarkEnd w:id="49"/>
     </w:p>
     <w:p>
       <w:pPr>
@@ -5323,8 +5352,8 @@
       <w:pPr>
         <w:pStyle w:val="Beschriftung"/>
       </w:pPr>
-      <w:bookmarkStart w:id="49" w:name="_Ref60013233"/>
-      <w:bookmarkStart w:id="50" w:name="_Toc60146970"/>
+      <w:bookmarkStart w:id="50" w:name="_Ref60013233"/>
+      <w:bookmarkStart w:id="51" w:name="_Toc60146970"/>
       <w:r>
         <w:t>Abbildung</w:t>
       </w:r>
@@ -5339,11 +5368,11 @@
           <w:t>8</w:t>
         </w:r>
       </w:fldSimple>
-      <w:bookmarkEnd w:id="49"/>
+      <w:bookmarkEnd w:id="50"/>
       <w:r>
         <w:t>: Bild mit 9 systematischen Shadow Rays</w:t>
       </w:r>
-      <w:bookmarkEnd w:id="50"/>
+      <w:bookmarkEnd w:id="51"/>
     </w:p>
     <w:p>
       <w:pPr>
@@ -5404,8 +5433,8 @@
       <w:pPr>
         <w:pStyle w:val="Beschriftung"/>
       </w:pPr>
-      <w:bookmarkStart w:id="51" w:name="_Ref60013250"/>
-      <w:bookmarkStart w:id="52" w:name="_Toc60146971"/>
+      <w:bookmarkStart w:id="52" w:name="_Ref60013250"/>
+      <w:bookmarkStart w:id="53" w:name="_Toc60146971"/>
       <w:r>
         <w:t>Abbildung</w:t>
       </w:r>
@@ -5420,11 +5449,11 @@
           <w:t>9</w:t>
         </w:r>
       </w:fldSimple>
-      <w:bookmarkEnd w:id="51"/>
+      <w:bookmarkEnd w:id="52"/>
       <w:r>
         <w:t>: Bild mit 8 zufälligen Shadow Rays</w:t>
       </w:r>
-      <w:bookmarkEnd w:id="52"/>
+      <w:bookmarkEnd w:id="53"/>
     </w:p>
     <w:p>
       <w:pPr>
@@ -5486,8 +5515,8 @@
       <w:pPr>
         <w:pStyle w:val="Beschriftung"/>
       </w:pPr>
-      <w:bookmarkStart w:id="53" w:name="_Ref60013260"/>
-      <w:bookmarkStart w:id="54" w:name="_Toc60146972"/>
+      <w:bookmarkStart w:id="54" w:name="_Ref60013260"/>
+      <w:bookmarkStart w:id="55" w:name="_Toc60146972"/>
       <w:r>
         <w:t>Abbildung</w:t>
       </w:r>
@@ -5502,21 +5531,21 @@
           <w:t>10</w:t>
         </w:r>
       </w:fldSimple>
-      <w:bookmarkEnd w:id="53"/>
+      <w:bookmarkEnd w:id="54"/>
       <w:r>
         <w:t>: Bild mit 9 systematischen und 8 zufälligen Shadow Rays</w:t>
       </w:r>
-      <w:bookmarkEnd w:id="54"/>
+      <w:bookmarkEnd w:id="55"/>
     </w:p>
     <w:p>
       <w:pPr>
         <w:pStyle w:val="berschrift3"/>
       </w:pPr>
-      <w:bookmarkStart w:id="55" w:name="_Toc60072609"/>
+      <w:bookmarkStart w:id="56" w:name="_Toc60072609"/>
       <w:r>
         <w:t>Berechnung der Beleuchtung</w:t>
       </w:r>
-      <w:bookmarkEnd w:id="55"/>
+      <w:bookmarkEnd w:id="56"/>
     </w:p>
     <w:p>
       <w:pPr>
@@ -6029,20 +6058,10 @@
       <w:pPr>
         <w:pStyle w:val="berschrift1"/>
       </w:pPr>
-      <w:bookmarkStart w:id="56" w:name="_Toc60072610"/>
+      <w:bookmarkStart w:id="57" w:name="_Toc60072610"/>
       <w:r>
         <w:lastRenderedPageBreak/>
         <w:t>Implementierung</w:t>
-      </w:r>
-      <w:bookmarkEnd w:id="56"/>
-    </w:p>
-    <w:p>
-      <w:pPr>
-        <w:pStyle w:val="berschrift2"/>
-      </w:pPr>
-      <w:bookmarkStart w:id="57" w:name="_Ref60142828"/>
-      <w:r>
-        <w:t>Implementierung des 3-dimensionalen Raums</w:t>
       </w:r>
       <w:bookmarkEnd w:id="57"/>
     </w:p>
@@ -6050,42 +6069,54 @@
       <w:pPr>
         <w:pStyle w:val="berschrift2"/>
       </w:pPr>
-      <w:bookmarkStart w:id="58" w:name="_Toc60072611"/>
-      <w:r>
-        <w:t>Funktionen</w:t>
+      <w:bookmarkStart w:id="58" w:name="_Ref60142828"/>
+      <w:r>
+        <w:t>Implementierung des 3-dimensionalen Raums</w:t>
       </w:r>
       <w:bookmarkEnd w:id="58"/>
     </w:p>
     <w:p>
-      <w:r>
-        <w:t xml:space="preserve">An dieser Stelle sollen interessante Funktionen der einzelnen Klassen beleuchtet werden. Ein Überblick über alle Klassen und deren Funktionen wird dabei in Abschnitt </w:t>
-      </w:r>
-      <w:r>
-        <w:fldChar w:fldCharType="begin"/>
-      </w:r>
-      <w:r>
-        <w:instrText xml:space="preserve"> REF _Ref60146932 \r \h </w:instrText>
-      </w:r>
-      <w:r>
-        <w:fldChar w:fldCharType="separate"/>
-      </w:r>
-      <w:r>
-        <w:t>3.3</w:t>
-      </w:r>
-      <w:r>
-        <w:fldChar w:fldCharType="end"/>
-      </w:r>
-      <w:r>
-        <w:t xml:space="preserve"> gegeben.</w:t>
-      </w:r>
+      <w:pPr>
+        <w:pStyle w:val="berschrift2"/>
+      </w:pPr>
+      <w:bookmarkStart w:id="59" w:name="_Toc60072611"/>
+      <w:r>
+        <w:t>Funktionen</w:t>
+      </w:r>
+      <w:bookmarkEnd w:id="59"/>
     </w:p>
     <w:p>
+      <w:r>
+        <w:t xml:space="preserve">An dieser Stelle sollen interessante Funktionen der einzelnen Klassen beleuchtet werden. Ein Überblick über alle Klassen und deren Funktionen wird dabei in Abschnitt </w:t>
+      </w:r>
+      <w:r>
+        <w:fldChar w:fldCharType="begin"/>
+      </w:r>
+      <w:r>
+        <w:instrText xml:space="preserve"> REF _Ref60146932 \r \h </w:instrText>
+      </w:r>
+      <w:r>
+        <w:fldChar w:fldCharType="separate"/>
+      </w:r>
+      <w:r>
+        <w:t>3.3</w:t>
+      </w:r>
+      <w:r>
+        <w:fldChar w:fldCharType="end"/>
+      </w:r>
+      <w:r>
+        <w:t xml:space="preserve"> gegeben.</w:t>
+      </w:r>
+    </w:p>
+    <w:p>
       <w:pPr>
         <w:pStyle w:val="berschrift3"/>
       </w:pPr>
+      <w:bookmarkStart w:id="60" w:name="_Ref60155557"/>
       <w:r>
         <w:t>Funktion zur Schnittpunktberechnung</w:t>
       </w:r>
+      <w:bookmarkEnd w:id="60"/>
     </w:p>
     <w:p>
       <w:r>
@@ -7092,16 +7123,11 @@
         <w:t xml:space="preserve">Da wir nun aber mehrere Flächen haben und es möglich ist, dass ein Strahl Schnittpunkte mit mehreren dieser Flächen hat, muss auch noch überprüft werden, welche Fläche als erstes getroffen wird. Dazu wird die erste Fläche die einen Schnittpunkt hat, zusammen mit der </w:t>
       </w:r>
       <w:r>
-        <w:t>Variablenmatrix</w:t>
-      </w:r>
-      <w:r>
-        <w:t xml:space="preserve"> zwischengespeichert und später der Z-Wert der Variablenmatrix mit dem Z-Wert des neuen Schnittpunktes mit einer anderen Fläche verglichen. Ist das neue Z kleiner so wird die neue Fläche zusammen mit der neuen Variablenmatrix zwischengespeichert. Die Fläche, die am Ende </w:t>
-      </w:r>
-      <w:proofErr w:type="gramStart"/>
-      <w:r>
-        <w:t>übrig bleibt</w:t>
-      </w:r>
-      <w:proofErr w:type="gramEnd"/>
+        <w:t xml:space="preserve">Variablenmatrix zwischengespeichert und später der Z-Wert der Variablenmatrix mit dem Z-Wert des neuen Schnittpunktes mit einer anderen Fläche verglichen. Ist das neue Z kleiner so wird die neue Fläche zusammen mit der neuen Variablenmatrix zwischengespeichert. Die Fläche, die am Ende </w:t>
+      </w:r>
+      <w:r>
+        <w:t>übrigbleibt</w:t>
+      </w:r>
       <w:r>
         <w:t>, wird zusammen mit der Strecke, die der Strahl zurücklegt, also Z, zurückgegeben.</w:t>
       </w:r>
@@ -7115,15 +7141,320 @@
       </w:r>
     </w:p>
     <w:p>
-      <w:bookmarkStart w:id="59" w:name="_GoBack"/>
-      <w:bookmarkEnd w:id="59"/>
+      <w:r>
+        <w:t xml:space="preserve">Bei der Berechnung der Schnittpunkte, wie in </w:t>
+      </w:r>
+      <w:r>
+        <w:fldChar w:fldCharType="begin"/>
+      </w:r>
+      <w:r>
+        <w:instrText xml:space="preserve"> REF _Ref60155557 \r \h </w:instrText>
+      </w:r>
+      <w:r>
+        <w:fldChar w:fldCharType="separate"/>
+      </w:r>
+      <w:r>
+        <w:t>3.2.1</w:t>
+      </w:r>
+      <w:r>
+        <w:fldChar w:fldCharType="end"/>
+      </w:r>
+      <w:r>
+        <w:t xml:space="preserve"> treten einige Fehler bzw. ein zentraler Fehler auf. Dabei handelt es sich immer um Grenzwert-Fälle und </w:t>
+      </w:r>
+      <w:proofErr w:type="spellStart"/>
+      <w:r>
+        <w:t>Floats</w:t>
+      </w:r>
+      <w:proofErr w:type="spellEnd"/>
+      <w:r>
+        <w:t>. Konkret geht es darum, wenn ein Strahl auf eine Kante auftrifft. Dabei sind die Fehler meist abhängig vo</w:t>
+      </w:r>
+      <w:bookmarkStart w:id="61" w:name="_GoBack"/>
+      <w:bookmarkEnd w:id="61"/>
+      <w:r>
+        <w:t>n der Auflösung. Ein Fehler, der bei einer 400x300 Auflösung auftritt, muss nicht bei einer 300x200 Auflösung auftreten. Auch zeigen sich an bestimmten Kanten einige Fehler nur oder besonders intensiv bei niedrigen Auflösungen. Je nach Implementierung der Flächen und der Funktion wird so z.B. für die Kante zwischen der oberen und hinteren Seite des linken Würfels als Kante des hinteren Würfels erkannt</w:t>
+      </w:r>
+      <w:r>
+        <w:t>,</w:t>
+      </w:r>
+      <w:r>
+        <w:t xml:space="preserve"> obwohl sie aus Sicht des Betrachters eigentlich zur Oberseite gehören sollte. Durch verschiedene Winkel zum Licht sollte die obere Seite eigentlich viel heller als die hintere Seite des Würfels sein. Durch den Fehler erscheint allerdings eine dunklere Linie am hinteren Ende der Oberseite, wie in </w:t>
+      </w:r>
+      <w:r>
+        <w:fldChar w:fldCharType="begin"/>
+      </w:r>
+      <w:r>
+        <w:instrText xml:space="preserve"> REF _Ref60156097 \h </w:instrText>
+      </w:r>
+      <w:r>
+        <w:fldChar w:fldCharType="separate"/>
+      </w:r>
+      <w:r>
+        <w:t xml:space="preserve">Abbildung </w:t>
+      </w:r>
+      <w:r>
+        <w:rPr>
+          <w:noProof/>
+        </w:rPr>
+        <w:t>11</w:t>
+      </w:r>
+      <w:r>
+        <w:fldChar w:fldCharType="end"/>
+      </w:r>
+      <w:r>
+        <w:t xml:space="preserve"> zu sehen.</w:t>
+      </w:r>
+    </w:p>
+    <w:p>
+      <w:pPr>
+        <w:pStyle w:val="BildZentriert"/>
+      </w:pPr>
+      <w:r>
+        <w:lastRenderedPageBreak/>
+        <w:drawing>
+          <wp:inline distT="0" distB="0" distL="0" distR="0" wp14:anchorId="796BE17B" wp14:editId="443D3B3F">
+            <wp:extent cx="2361063" cy="2394143"/>
+            <wp:effectExtent l="0" t="0" r="1270" b="6350"/>
+            <wp:docPr id="18" name="Grafik 18"/>
+            <wp:cNvGraphicFramePr>
+              <a:graphicFrameLocks xmlns:a="http://schemas.openxmlformats.org/drawingml/2006/main" noChangeAspect="1"/>
+            </wp:cNvGraphicFramePr>
+            <a:graphic xmlns:a="http://schemas.openxmlformats.org/drawingml/2006/main">
+              <a:graphicData uri="http://schemas.openxmlformats.org/drawingml/2006/picture">
+                <pic:pic xmlns:pic="http://schemas.openxmlformats.org/drawingml/2006/picture">
+                  <pic:nvPicPr>
+                    <pic:cNvPr id="1" name=""/>
+                    <pic:cNvPicPr/>
+                  </pic:nvPicPr>
+                  <pic:blipFill>
+                    <a:blip r:embed="rId29"/>
+                    <a:stretch>
+                      <a:fillRect/>
+                    </a:stretch>
+                  </pic:blipFill>
+                  <pic:spPr>
+                    <a:xfrm>
+                      <a:off x="0" y="0"/>
+                      <a:ext cx="2376058" cy="2409348"/>
+                    </a:xfrm>
+                    <a:prstGeom prst="rect">
+                      <a:avLst/>
+                    </a:prstGeom>
+                  </pic:spPr>
+                </pic:pic>
+              </a:graphicData>
+            </a:graphic>
+          </wp:inline>
+        </w:drawing>
+      </w:r>
+    </w:p>
+    <w:p>
+      <w:pPr>
+        <w:pStyle w:val="Beschriftung"/>
+      </w:pPr>
+      <w:bookmarkStart w:id="62" w:name="_Ref60156097"/>
+      <w:r>
+        <w:t xml:space="preserve">Abbildung </w:t>
+      </w:r>
+      <w:fldSimple w:instr=" SEQ Abbildung \* ARABIC ">
+        <w:r>
+          <w:rPr>
+            <w:noProof/>
+          </w:rPr>
+          <w:t>11</w:t>
+        </w:r>
+      </w:fldSimple>
+      <w:bookmarkEnd w:id="62"/>
+      <w:r>
+        <w:t>: Würfel, Kantenfehler, gesamte Kante</w:t>
+      </w:r>
+    </w:p>
+    <w:p>
+      <w:r>
+        <w:t xml:space="preserve">Des Weiteren können z.B. durch falsche Berechnung von </w:t>
+      </w:r>
+      <w:proofErr w:type="spellStart"/>
+      <w:r>
+        <w:t>floats</w:t>
+      </w:r>
+      <w:proofErr w:type="spellEnd"/>
+      <w:r>
+        <w:t xml:space="preserve"> auch einzelne Pixelfehler entstehen, die ihren Ursprung darin haben, dass ein </w:t>
+      </w:r>
+      <w:proofErr w:type="spellStart"/>
+      <w:r>
+        <w:t>Float</w:t>
+      </w:r>
+      <w:proofErr w:type="spellEnd"/>
+      <w:r>
+        <w:t xml:space="preserve"> der eigentlich 0 sein sollte, als z.B. – 7.</w:t>
+      </w:r>
+      <w:proofErr w:type="gramStart"/>
+      <w:r>
+        <w:t>01351..</w:t>
+      </w:r>
+      <w:proofErr w:type="gramEnd"/>
+      <w:r>
+        <w:t>e-16 berechnet wird, sodass eigentlich ein Schnittpunkt mit der Fläche entsteht, er aber nicht registriert wird, weil der Wert ja marginal kleiner ist als 0. Werte minimal kleiner als null lassen sich allerdings abfangen und verbessern, bevor sie auf die Bedingung geprüft werden.</w:t>
+      </w:r>
+    </w:p>
+    <w:p>
+      <w:r>
+        <w:t xml:space="preserve">Auch sind einzelne Fehler möglich durch komplett falsche Berechnungen in Sachen Schnittpunkt </w:t>
+      </w:r>
+      <w:proofErr w:type="gramStart"/>
+      <w:r>
+        <w:t>…….</w:t>
+      </w:r>
+      <w:proofErr w:type="gramEnd"/>
+      <w:r>
+        <w:t>.</w:t>
+      </w:r>
+    </w:p>
+    <w:p>
+      <w:r>
+        <w:t xml:space="preserve">Beide Arten von einzelnen Pixelfehlern stellen sich ähnlich dar, wie in </w:t>
+      </w:r>
+      <w:r>
+        <w:fldChar w:fldCharType="begin"/>
+      </w:r>
+      <w:r>
+        <w:instrText xml:space="preserve"> REF _Ref60156498 \h </w:instrText>
+      </w:r>
+      <w:r>
+        <w:fldChar w:fldCharType="separate"/>
+      </w:r>
+      <w:r>
+        <w:t xml:space="preserve">Abbildung </w:t>
+      </w:r>
+      <w:r>
+        <w:rPr>
+          <w:noProof/>
+        </w:rPr>
+        <w:t>12</w:t>
+      </w:r>
+      <w:r>
+        <w:fldChar w:fldCharType="end"/>
+      </w:r>
+      <w:r>
+        <w:t xml:space="preserve"> zu sehen.</w:t>
+      </w:r>
     </w:p>
     <w:p/>
     <w:p>
       <w:pPr>
+        <w:pStyle w:val="BildZentriert"/>
+      </w:pPr>
+      <w:r>
+        <w:drawing>
+          <wp:inline distT="0" distB="0" distL="0" distR="0" wp14:anchorId="70B989EF" wp14:editId="14DB2FC6">
+            <wp:extent cx="3820160" cy="2152650"/>
+            <wp:effectExtent l="0" t="0" r="8890" b="0"/>
+            <wp:docPr id="19" name="Grafik 19"/>
+            <wp:cNvGraphicFramePr>
+              <a:graphicFrameLocks xmlns:a="http://schemas.openxmlformats.org/drawingml/2006/main" noChangeAspect="1"/>
+            </wp:cNvGraphicFramePr>
+            <a:graphic xmlns:a="http://schemas.openxmlformats.org/drawingml/2006/main">
+              <a:graphicData uri="http://schemas.openxmlformats.org/drawingml/2006/picture">
+                <pic:pic xmlns:pic="http://schemas.openxmlformats.org/drawingml/2006/picture">
+                  <pic:nvPicPr>
+                    <pic:cNvPr id="0" name="Picture 2"/>
+                    <pic:cNvPicPr>
+                      <a:picLocks noChangeAspect="1" noChangeArrowheads="1"/>
+                    </pic:cNvPicPr>
+                  </pic:nvPicPr>
+                  <pic:blipFill>
+                    <a:blip r:embed="rId30">
+                      <a:extLst>
+                        <a:ext uri="{28A0092B-C50C-407E-A947-70E740481C1C}">
+                          <a14:useLocalDpi xmlns:a14="http://schemas.microsoft.com/office/drawing/2010/main" val="0"/>
+                        </a:ext>
+                      </a:extLst>
+                    </a:blip>
+                    <a:srcRect/>
+                    <a:stretch>
+                      <a:fillRect/>
+                    </a:stretch>
+                  </pic:blipFill>
+                  <pic:spPr bwMode="auto">
+                    <a:xfrm>
+                      <a:off x="0" y="0"/>
+                      <a:ext cx="3820160" cy="2152650"/>
+                    </a:xfrm>
+                    <a:prstGeom prst="rect">
+                      <a:avLst/>
+                    </a:prstGeom>
+                    <a:noFill/>
+                  </pic:spPr>
+                </pic:pic>
+              </a:graphicData>
+            </a:graphic>
+          </wp:inline>
+        </w:drawing>
+      </w:r>
+    </w:p>
+    <w:p>
+      <w:pPr>
+        <w:pStyle w:val="Beschriftung"/>
+      </w:pPr>
+      <w:bookmarkStart w:id="63" w:name="_Ref60156498"/>
+      <w:r>
+        <w:t xml:space="preserve">Abbildung </w:t>
+      </w:r>
+      <w:fldSimple w:instr=" SEQ Abbildung \* ARABIC ">
+        <w:r>
+          <w:rPr>
+            <w:noProof/>
+          </w:rPr>
+          <w:t>12</w:t>
+        </w:r>
+      </w:fldSimple>
+      <w:bookmarkEnd w:id="63"/>
+      <w:r>
+        <w:t>: Würfel, einzelne Pixelfehler an Kante</w:t>
+      </w:r>
+    </w:p>
+    <w:p/>
+    <w:p>
+      <w:r>
+        <w:lastRenderedPageBreak/>
+        <w:t xml:space="preserve">Generell ist </w:t>
+      </w:r>
+      <w:proofErr w:type="gramStart"/>
+      <w:r>
+        <w:t>das lösen</w:t>
+      </w:r>
+      <w:proofErr w:type="gramEnd"/>
+      <w:r>
+        <w:t xml:space="preserve"> dieser Grenzwertprobleme sehr mühselig, da es sich als eine große Herausforderung darstellt für jede mögliche Kante, die dieses Problem betrifft, einen funktionalen </w:t>
+      </w:r>
+      <w:proofErr w:type="spellStart"/>
+      <w:r>
+        <w:t>ansatz</w:t>
+      </w:r>
+      <w:proofErr w:type="spellEnd"/>
+      <w:r>
+        <w:t xml:space="preserve"> zu bieten, der nicht an anderer Stelle wieder dazu führt das Pixelfehler auftreten. So ist z.B. auf Verhältnisse und Abstände zum </w:t>
+      </w:r>
+      <w:proofErr w:type="spellStart"/>
+      <w:r>
+        <w:t>Ursprang</w:t>
+      </w:r>
+      <w:proofErr w:type="spellEnd"/>
+      <w:r>
+        <w:t xml:space="preserve"> des Strahls kein Verlass, da eine Anwendung von Operationen an der einen Stelle dazu führen könnten</w:t>
+      </w:r>
+      <w:r>
+        <w:t>, dass an anderer Stelle wiederrum die falsche der beiden Flächen erkannt wird.</w:t>
+      </w:r>
+    </w:p>
+    <w:p/>
+    <w:p>
+      <w:pPr>
         <w:sectPr>
-          <w:headerReference w:type="default" r:id="rId29"/>
-          <w:headerReference w:type="first" r:id="rId30"/>
+          <w:headerReference w:type="default" r:id="rId31"/>
+          <w:headerReference w:type="first" r:id="rId32"/>
           <w:pgSz w:w="11906" w:h="16838"/>
           <w:pgMar w:top="1701" w:right="1418" w:bottom="1418" w:left="1418" w:header="709" w:footer="709" w:gutter="0"/>
           <w:cols w:space="708"/>
@@ -7136,8 +7467,8 @@
       <w:pPr>
         <w:pStyle w:val="berschrift2"/>
       </w:pPr>
-      <w:bookmarkStart w:id="60" w:name="_Toc60072612"/>
-      <w:bookmarkStart w:id="61" w:name="_Ref60146932"/>
+      <w:bookmarkStart w:id="64" w:name="_Toc60072612"/>
+      <w:bookmarkStart w:id="65" w:name="_Ref60146932"/>
       <w:r>
         <w:lastRenderedPageBreak/>
         <w:drawing>
@@ -7205,13 +7536,13 @@
                     <pic:cNvPicPr/>
                   </pic:nvPicPr>
                   <pic:blipFill>
-                    <a:blip r:embed="rId31">
+                    <a:blip r:embed="rId33">
                       <a:extLst>
                         <a:ext uri="{28A0092B-C50C-407E-A947-70E740481C1C}">
                           <a14:useLocalDpi xmlns:a14="http://schemas.microsoft.com/office/drawing/2010/main" val="0"/>
                         </a:ext>
                         <a:ext uri="{96DAC541-7B7A-43D3-8B79-37D633B846F1}">
-                          <asvg:svgBlip xmlns:asvg="http://schemas.microsoft.com/office/drawing/2016/SVG/main" r:embed="rId32"/>
+                          <asvg:svgBlip xmlns:asvg="http://schemas.microsoft.com/office/drawing/2016/SVG/main" r:embed="rId34"/>
                         </a:ext>
                       </a:extLst>
                     </a:blip>
@@ -7243,8 +7574,8 @@
       <w:r>
         <w:t>Klassenmodell</w:t>
       </w:r>
-      <w:bookmarkEnd w:id="60"/>
-      <w:bookmarkEnd w:id="61"/>
+      <w:bookmarkEnd w:id="64"/>
+      <w:bookmarkEnd w:id="65"/>
     </w:p>
     <w:p/>
     <w:p>
@@ -7262,12 +7593,12 @@
       <w:pPr>
         <w:pStyle w:val="berschrift2"/>
       </w:pPr>
-      <w:bookmarkStart w:id="62" w:name="_Toc60072613"/>
+      <w:bookmarkStart w:id="66" w:name="_Toc60072613"/>
       <w:r>
         <w:lastRenderedPageBreak/>
         <w:t>Mögliche Optimierungen</w:t>
       </w:r>
-      <w:bookmarkEnd w:id="62"/>
+      <w:bookmarkEnd w:id="66"/>
     </w:p>
     <w:p>
       <w:r>
@@ -7278,11 +7609,11 @@
       <w:pPr>
         <w:pStyle w:val="berschrift3"/>
       </w:pPr>
-      <w:bookmarkStart w:id="63" w:name="_Toc60072614"/>
+      <w:bookmarkStart w:id="67" w:name="_Toc60072614"/>
       <w:r>
         <w:t>Performance</w:t>
       </w:r>
-      <w:bookmarkEnd w:id="63"/>
+      <w:bookmarkEnd w:id="67"/>
     </w:p>
     <w:p>
       <w:r>
@@ -7536,18 +7867,18 @@
       <w:pPr>
         <w:pStyle w:val="berschrift3"/>
       </w:pPr>
-      <w:bookmarkStart w:id="64" w:name="_Toc60072615"/>
+      <w:bookmarkStart w:id="68" w:name="_Toc60072615"/>
       <w:r>
         <w:t>Bildgebung</w:t>
       </w:r>
-      <w:bookmarkEnd w:id="64"/>
+      <w:bookmarkEnd w:id="68"/>
     </w:p>
     <w:p/>
     <w:p/>
     <w:p>
       <w:pPr>
         <w:sectPr>
-          <w:headerReference w:type="first" r:id="rId33"/>
+          <w:headerReference w:type="first" r:id="rId35"/>
           <w:pgSz w:w="11906" w:h="16838"/>
           <w:pgMar w:top="1701" w:right="1418" w:bottom="1418" w:left="1418" w:header="709" w:footer="709" w:gutter="0"/>
           <w:cols w:space="708"/>
@@ -7561,12 +7892,12 @@
         <w:pStyle w:val="berschrift1oZahl"/>
         <w:ind w:left="0"/>
       </w:pPr>
-      <w:bookmarkStart w:id="65" w:name="_Toc60072616"/>
+      <w:bookmarkStart w:id="69" w:name="_Toc60072616"/>
       <w:r>
         <w:lastRenderedPageBreak/>
         <w:t>Quellenverzeichnis</w:t>
       </w:r>
-      <w:bookmarkEnd w:id="65"/>
+      <w:bookmarkEnd w:id="69"/>
     </w:p>
     <w:p>
       <w:pPr>
@@ -7657,8 +7988,8 @@
       </w:r>
     </w:p>
     <w:sectPr>
-      <w:headerReference w:type="default" r:id="rId34"/>
-      <w:headerReference w:type="first" r:id="rId35"/>
+      <w:headerReference w:type="default" r:id="rId36"/>
+      <w:headerReference w:type="first" r:id="rId37"/>
       <w:type w:val="continuous"/>
       <w:pgSz w:w="11906" w:h="16838"/>
       <w:pgMar w:top="1701" w:right="1418" w:bottom="1418" w:left="1418" w:header="709" w:footer="709" w:gutter="0"/>
@@ -8352,7 +8683,7 @@
         <w:rPr>
           <w:noProof/>
         </w:rPr>
-        <w:t>Theoretische Prinzipien</w:t>
+        <w:t>Implementierung</w:t>
       </w:r>
     </w:fldSimple>
   </w:p>
@@ -13921,7 +14252,7 @@
 </file>
 
 <file path=customXml/itemProps6.xml><?xml version="1.0" encoding="utf-8"?>
-<ds:datastoreItem xmlns:ds="http://schemas.openxmlformats.org/officeDocument/2006/customXml" ds:itemID="{FF30A2C1-0BC5-424A-81F0-B79F6D84EA49}">
+<ds:datastoreItem xmlns:ds="http://schemas.openxmlformats.org/officeDocument/2006/customXml" ds:itemID="{CF37C60B-92FA-4874-999B-B3FA307E8BED}">
   <ds:schemaRefs>
     <ds:schemaRef ds:uri="http://schemas.openxmlformats.org/officeDocument/2006/bibliography"/>
   </ds:schemaRefs>

</xml_diff>

<commit_message>
Update doku - Implementierung des 3d Raums und Funktion traceRays etwas beschrieben
</commit_message>
<xml_diff>
--- a/Doku-1.docx
+++ b/Doku-1.docx
@@ -764,7 +764,7 @@
               <w:rPr>
                 <w:webHidden/>
               </w:rPr>
-              <w:t>4</w:t>
+              <w:t>5</w:t>
             </w:r>
             <w:r>
               <w:rPr>
@@ -853,7 +853,7 @@
                 <w:noProof/>
                 <w:webHidden/>
               </w:rPr>
-              <w:t>4</w:t>
+              <w:t>5</w:t>
             </w:r>
             <w:r>
               <w:rPr>
@@ -925,7 +925,7 @@
                 <w:noProof/>
                 <w:webHidden/>
               </w:rPr>
-              <w:t>4</w:t>
+              <w:t>6</w:t>
             </w:r>
             <w:r>
               <w:rPr>
@@ -1015,7 +1015,7 @@
                 <w:noProof/>
                 <w:webHidden/>
               </w:rPr>
-              <w:t>5</w:t>
+              <w:t>7</w:t>
             </w:r>
             <w:r>
               <w:rPr>
@@ -1105,7 +1105,7 @@
                 <w:noProof/>
                 <w:webHidden/>
               </w:rPr>
-              <w:t>6</w:t>
+              <w:t>7</w:t>
             </w:r>
             <w:r>
               <w:rPr>
@@ -1193,7 +1193,7 @@
                 <w:noProof/>
                 <w:webHidden/>
               </w:rPr>
-              <w:t>7</w:t>
+              <w:t>9</w:t>
             </w:r>
             <w:r>
               <w:rPr>
@@ -1270,7 +1270,7 @@
               <w:rPr>
                 <w:webHidden/>
               </w:rPr>
-              <w:t>7</w:t>
+              <w:t>9</w:t>
             </w:r>
             <w:r>
               <w:rPr>
@@ -1346,7 +1346,7 @@
               <w:rPr>
                 <w:webHidden/>
               </w:rPr>
-              <w:t>7</w:t>
+              <w:t>10</w:t>
             </w:r>
             <w:r>
               <w:rPr>
@@ -1435,7 +1435,7 @@
                 <w:noProof/>
                 <w:webHidden/>
               </w:rPr>
-              <w:t>7</w:t>
+              <w:t>11</w:t>
             </w:r>
             <w:r>
               <w:rPr>
@@ -1525,7 +1525,7 @@
                 <w:noProof/>
                 <w:webHidden/>
               </w:rPr>
-              <w:t>9</w:t>
+              <w:t>13</w:t>
             </w:r>
             <w:r>
               <w:rPr>
@@ -1613,7 +1613,7 @@
                 <w:noProof/>
                 <w:webHidden/>
               </w:rPr>
-              <w:t>11</w:t>
+              <w:t>15</w:t>
             </w:r>
             <w:r>
               <w:rPr>
@@ -1690,7 +1690,7 @@
               <w:rPr>
                 <w:webHidden/>
               </w:rPr>
-              <w:t>11</w:t>
+              <w:t>17</w:t>
             </w:r>
             <w:r>
               <w:rPr>
@@ -1766,7 +1766,7 @@
               <w:rPr>
                 <w:webHidden/>
               </w:rPr>
-              <w:t>12</w:t>
+              <w:t>22</w:t>
             </w:r>
             <w:r>
               <w:rPr>
@@ -1842,7 +1842,7 @@
               <w:rPr>
                 <w:webHidden/>
               </w:rPr>
-              <w:t>13</w:t>
+              <w:t>23</w:t>
             </w:r>
             <w:r>
               <w:rPr>
@@ -1931,7 +1931,7 @@
                 <w:noProof/>
                 <w:webHidden/>
               </w:rPr>
-              <w:t>13</w:t>
+              <w:t>23</w:t>
             </w:r>
             <w:r>
               <w:rPr>
@@ -2021,7 +2021,7 @@
                 <w:noProof/>
                 <w:webHidden/>
               </w:rPr>
-              <w:t>14</w:t>
+              <w:t>24</w:t>
             </w:r>
             <w:r>
               <w:rPr>
@@ -2091,7 +2091,7 @@
                 <w:noProof/>
                 <w:webHidden/>
               </w:rPr>
-              <w:t>15</w:t>
+              <w:t>25</w:t>
             </w:r>
             <w:r>
               <w:rPr>
@@ -4803,7 +4803,7 @@
         <w:rPr>
           <w:noProof/>
         </w:rPr>
-        <w:t>6</w:t>
+        <w:t>7</w:t>
       </w:r>
       <w:r>
         <w:fldChar w:fldCharType="end"/>
@@ -4827,7 +4827,7 @@
         <w:rPr>
           <w:noProof/>
         </w:rPr>
-        <w:t>5</w:t>
+        <w:t>6</w:t>
       </w:r>
       <w:r>
         <w:fldChar w:fldCharType="end"/>
@@ -4840,33 +4840,6 @@
       </w:r>
       <w:r>
         <w:instrText xml:space="preserve"> REF _Ref60013233 \h </w:instrText>
-      </w:r>
-      <w:r>
-        <w:fldChar w:fldCharType="separate"/>
-      </w:r>
-      <w:r>
-        <w:t>Abbildung</w:t>
-      </w:r>
-      <w:r>
-        <w:t xml:space="preserve"> </w:t>
-      </w:r>
-      <w:r>
-        <w:rPr>
-          <w:noProof/>
-        </w:rPr>
-        <w:t>7</w:t>
-      </w:r>
-      <w:r>
-        <w:fldChar w:fldCharType="end"/>
-      </w:r>
-      <w:r>
-        <w:t xml:space="preserve">), zufällig(siehe </w:t>
-      </w:r>
-      <w:r>
-        <w:fldChar w:fldCharType="begin"/>
-      </w:r>
-      <w:r>
-        <w:instrText xml:space="preserve"> REF _Ref60013250 \h </w:instrText>
       </w:r>
       <w:r>
         <w:fldChar w:fldCharType="separate"/>
@@ -4887,16 +4860,13 @@
         <w:fldChar w:fldCharType="end"/>
       </w:r>
       <w:r>
-        <w:t>) oder gemischt(siehe</w:t>
-      </w:r>
-      <w:r>
-        <w:t xml:space="preserve"> </w:t>
+        <w:t xml:space="preserve">), zufällig(siehe </w:t>
       </w:r>
       <w:r>
         <w:fldChar w:fldCharType="begin"/>
       </w:r>
       <w:r>
-        <w:instrText xml:space="preserve"> REF _Ref60013260 \h </w:instrText>
+        <w:instrText xml:space="preserve"> REF _Ref60013250 \h </w:instrText>
       </w:r>
       <w:r>
         <w:fldChar w:fldCharType="separate"/>
@@ -4917,16 +4887,16 @@
         <w:fldChar w:fldCharType="end"/>
       </w:r>
       <w:r>
-        <w:t xml:space="preserve">) gewählt werden. Für den finalen Render wurden jedoch nur systematische Shadow Rays benutzt, da diese für ein schöneres Bild sorgen und </w:t>
-      </w:r>
-      <w:r>
-        <w:t xml:space="preserve">die ungenutzten zufälligen Shadow Rays später zu Fehlern im Bild geführt haben (Siehe </w:t>
+        <w:t>) oder gemischt(siehe</w:t>
+      </w:r>
+      <w:r>
+        <w:t xml:space="preserve"> </w:t>
       </w:r>
       <w:r>
         <w:fldChar w:fldCharType="begin"/>
       </w:r>
       <w:r>
-        <w:instrText xml:space="preserve"> REF _Ref60013250 \h </w:instrText>
+        <w:instrText xml:space="preserve"> REF _Ref60013260 \h </w:instrText>
       </w:r>
       <w:r>
         <w:fldChar w:fldCharType="separate"/>
@@ -4941,19 +4911,22 @@
         <w:rPr>
           <w:noProof/>
         </w:rPr>
-        <w:t>8</w:t>
+        <w:t>10</w:t>
       </w:r>
       <w:r>
         <w:fldChar w:fldCharType="end"/>
       </w:r>
       <w:r>
-        <w:t xml:space="preserve"> und </w:t>
+        <w:t xml:space="preserve">) gewählt werden. Für den finalen Render wurden jedoch nur systematische Shadow Rays benutzt, da diese für ein schöneres Bild sorgen und </w:t>
+      </w:r>
+      <w:r>
+        <w:t xml:space="preserve">die ungenutzten zufälligen Shadow Rays später zu Fehlern im Bild geführt haben (Siehe </w:t>
       </w:r>
       <w:r>
         <w:fldChar w:fldCharType="begin"/>
       </w:r>
       <w:r>
-        <w:instrText xml:space="preserve"> REF _Ref60013260 \h </w:instrText>
+        <w:instrText xml:space="preserve"> REF _Ref60013250 \h </w:instrText>
       </w:r>
       <w:r>
         <w:fldChar w:fldCharType="separate"/>
@@ -4969,6 +4942,33 @@
           <w:noProof/>
         </w:rPr>
         <w:t>9</w:t>
+      </w:r>
+      <w:r>
+        <w:fldChar w:fldCharType="end"/>
+      </w:r>
+      <w:r>
+        <w:t xml:space="preserve"> und </w:t>
+      </w:r>
+      <w:r>
+        <w:fldChar w:fldCharType="begin"/>
+      </w:r>
+      <w:r>
+        <w:instrText xml:space="preserve"> REF _Ref60013260 \h </w:instrText>
+      </w:r>
+      <w:r>
+        <w:fldChar w:fldCharType="separate"/>
+      </w:r>
+      <w:r>
+        <w:t>Abbildung</w:t>
+      </w:r>
+      <w:r>
+        <w:t xml:space="preserve"> </w:t>
+      </w:r>
+      <w:r>
+        <w:rPr>
+          <w:noProof/>
+        </w:rPr>
+        <w:t>10</w:t>
       </w:r>
       <w:r>
         <w:fldChar w:fldCharType="end"/>
@@ -5865,13 +5865,7 @@
         <w:fldChar w:fldCharType="separate"/>
       </w:r>
       <w:r>
-        <w:t>2</w:t>
-      </w:r>
-      <w:r>
-        <w:t>.</w:t>
-      </w:r>
-      <w:r>
-        <w:t>1</w:t>
+        <w:t>2.1</w:t>
       </w:r>
       <w:r>
         <w:fldChar w:fldCharType="end"/>
@@ -5929,13 +5923,7 @@
         <w:fldChar w:fldCharType="separate"/>
       </w:r>
       <w:r>
-        <w:t>Abbild</w:t>
-      </w:r>
-      <w:r>
-        <w:t>u</w:t>
-      </w:r>
-      <w:r>
-        <w:t xml:space="preserve">ng </w:t>
+        <w:t xml:space="preserve">Abbildung </w:t>
       </w:r>
       <w:r>
         <w:rPr>
@@ -6518,9 +6506,96 @@
       <w:r>
         <w:t>Bei dem festlegen der Werte für die Stütz- und Richtungsvektoren stellte sich beim Testen des Programmes heraus das die Y-Achse im Raum invertiert ist. Es mussten also alle Y-Werte des Raumes und der Körper Invertiert werden um ein Bild zu erhalten welches nicht auf dem Kopf steht.</w:t>
       </w:r>
-      <w:r>
-        <w:t xml:space="preserve"> </w:t>
-      </w:r>
+    </w:p>
+    <w:p>
+      <w:pPr>
+        <w:keepNext/>
+        <w:jc w:val="center"/>
+      </w:pPr>
+      <w:r>
+        <w:rPr>
+          <w:noProof/>
+          <w:lang w:val="en-US"/>
+        </w:rPr>
+        <w:drawing>
+          <wp:inline distT="0" distB="0" distL="0" distR="0" wp14:anchorId="24219AB0" wp14:editId="30551B7E">
+            <wp:extent cx="2952750" cy="1968500"/>
+            <wp:effectExtent l="0" t="0" r="0" b="0"/>
+            <wp:docPr id="20" name="Picture 20"/>
+            <wp:cNvGraphicFramePr>
+              <a:graphicFrameLocks xmlns:a="http://schemas.openxmlformats.org/drawingml/2006/main" noChangeAspect="1"/>
+            </wp:cNvGraphicFramePr>
+            <a:graphic xmlns:a="http://schemas.openxmlformats.org/drawingml/2006/main">
+              <a:graphicData uri="http://schemas.openxmlformats.org/drawingml/2006/picture">
+                <pic:pic xmlns:pic="http://schemas.openxmlformats.org/drawingml/2006/picture">
+                  <pic:nvPicPr>
+                    <pic:cNvPr id="0" name="Picture 1"/>
+                    <pic:cNvPicPr>
+                      <a:picLocks noChangeAspect="1" noChangeArrowheads="1"/>
+                    </pic:cNvPicPr>
+                  </pic:nvPicPr>
+                  <pic:blipFill>
+                    <a:blip r:embed="rId31">
+                      <a:extLst>
+                        <a:ext uri="{28A0092B-C50C-407E-A947-70E740481C1C}">
+                          <a14:useLocalDpi xmlns:a14="http://schemas.microsoft.com/office/drawing/2010/main" val="0"/>
+                        </a:ext>
+                      </a:extLst>
+                    </a:blip>
+                    <a:srcRect/>
+                    <a:stretch>
+                      <a:fillRect/>
+                    </a:stretch>
+                  </pic:blipFill>
+                  <pic:spPr bwMode="auto">
+                    <a:xfrm>
+                      <a:off x="0" y="0"/>
+                      <a:ext cx="2952750" cy="1968500"/>
+                    </a:xfrm>
+                    <a:prstGeom prst="rect">
+                      <a:avLst/>
+                    </a:prstGeom>
+                    <a:noFill/>
+                    <a:ln>
+                      <a:noFill/>
+                    </a:ln>
+                  </pic:spPr>
+                </pic:pic>
+              </a:graphicData>
+            </a:graphic>
+          </wp:inline>
+        </w:drawing>
+      </w:r>
+    </w:p>
+    <w:p>
+      <w:pPr>
+        <w:pStyle w:val="Caption"/>
+      </w:pPr>
+      <w:r>
+        <w:t xml:space="preserve">Abbildung </w:t>
+      </w:r>
+      <w:fldSimple w:instr=" SEQ Abbildung \* ARABIC ">
+        <w:r>
+          <w:rPr>
+            <w:noProof/>
+          </w:rPr>
+          <w:t>13</w:t>
+        </w:r>
+      </w:fldSimple>
+      <w:r>
+        <w:t>: Testbild mit Quader mit noch falsche</w:t>
+      </w:r>
+      <w:r>
+        <w:t>n</w:t>
+      </w:r>
+      <w:r>
+        <w:t xml:space="preserve"> Y-Wert</w:t>
+      </w:r>
+      <w:r>
+        <w:t>en</w:t>
+      </w:r>
+    </w:p>
+    <w:p>
       <w:r>
         <w:t>Was in den beiden Skizzen nicht ersichtlich ist, sind die Farben. Diese können jedoch leicht implementiert werden indem pro Fläche ein Array mit 3 Elementen (für die Farbwerte rot, grün und blau) definiert wird.</w:t>
       </w:r>
@@ -6591,7 +6666,11 @@
         <w:fldChar w:fldCharType="end"/>
       </w:r>
       <w:r>
-        <w:t xml:space="preserve"> beschrieben ist für die Implantierung des Raytracers eine Kollisionserkennung notwendig. Im Programm existiert eine Klasse „surfaces“ diese wird genutzt um alle Oberflächen, die im Modell existieren zusammenzufassen unter einem Objekt.</w:t>
+        <w:t xml:space="preserve"> beschrieben ist für die Implantierung des Raytracers eine Kollisionserkennung notwendig. Im Programm existiert eine Klasse „surfaces“ diese </w:t>
+      </w:r>
+      <w:r>
+        <w:lastRenderedPageBreak/>
+        <w:t>wird genutzt um alle Oberflächen, die im Modell existieren zusammenzufassen unter einem Objekt.</w:t>
       </w:r>
       <w:r>
         <w:t xml:space="preserve"> Auf diese Oberflächen kann dann eine Klassenfunktion der Klasse „surfaces“ mit dem Namen „getCollisionObject“ angewandt werden. Die Funktion erwartet einen „ray“, also einen Strahl. Dieser verfügt auch in der implementierten Klasse nur über die Eigenschaften „origin“, also Ursprung und die Eigenschaft „normDirection“, also den normalisierten Richtungsvektor des Strahls.</w:t>
@@ -7512,7 +7591,11 @@
         <w:t xml:space="preserve">Da wir nun aber mehrere Flächen haben und es möglich ist, dass ein Strahl Schnittpunkte mit mehreren dieser Flächen hat, muss auch noch überprüft werden, welche Fläche als erstes getroffen wird. Dazu wird die erste Fläche die einen Schnittpunkt hat, zusammen mit der </w:t>
       </w:r>
       <w:r>
-        <w:t xml:space="preserve">Variablenmatrix zwischengespeichert und später der Z-Wert der Variablenmatrix mit dem Z-Wert des neuen Schnittpunktes mit einer anderen Fläche verglichen. Ist das neue Z kleiner so wird die neue Fläche zusammen mit der neuen Variablenmatrix zwischengespeichert. Die Fläche, die am Ende </w:t>
+        <w:t xml:space="preserve">Variablenmatrix zwischengespeichert und später der Z-Wert der Variablenmatrix mit dem Z-Wert des neuen Schnittpunktes mit einer anderen Fläche verglichen. Ist das neue Z kleiner so wird die neue Fläche zusammen mit der neuen </w:t>
+      </w:r>
+      <w:r>
+        <w:lastRenderedPageBreak/>
+        <w:t xml:space="preserve">Variablenmatrix zwischengespeichert. Die Fläche, die am Ende </w:t>
       </w:r>
       <w:r>
         <w:t>übrigbleibt</w:t>
@@ -7549,11 +7632,7 @@
         <w:fldChar w:fldCharType="end"/>
       </w:r>
       <w:r>
-        <w:t xml:space="preserve"> treten einige Fehler bzw. ein zentraler Fehler auf. Dabei handelt es sich immer um Grenzwert-Fälle und Floats. Konkret geht es darum, wenn ein Strahl auf eine Kante auftrifft. Dabei sind die Fehler meist abhängig von der Auflösung. Ein Fehler, der bei einer 400x300 Auflösung auftritt, muss nicht bei einer 300x200 Auflösung auftreten. Auch zeigen sich an bestimmten Kanten </w:t>
-      </w:r>
-      <w:r>
-        <w:lastRenderedPageBreak/>
-        <w:t>einige Fehler nur oder besonders intensiv bei niedrigen Auflösungen. Je nach Implementierung der Flächen und der Funktion wird so z.B. für die Kante zwischen der oberen und hinteren Seite des linken Würfels als Kante des hinteren Würfels erkannt</w:t>
+        <w:t xml:space="preserve"> treten einige Fehler bzw. ein zentraler Fehler auf. Dabei handelt es sich immer um Grenzwert-Fälle und Floats. Konkret geht es darum, wenn ein Strahl auf eine Kante auftrifft. Dabei sind die Fehler meist abhängig von der Auflösung. Ein Fehler, der bei einer 400x300 Auflösung auftritt, muss nicht bei einer 300x200 Auflösung auftreten. Auch zeigen sich an bestimmten Kanten einige Fehler nur oder besonders intensiv bei niedrigen Auflösungen. Je nach Implementierung der Flächen und der Funktion wird so z.B. für die Kante zwischen der oberen und hinteren Seite des linken Würfels als Kante des hinteren Würfels erkannt</w:t>
       </w:r>
       <w:r>
         <w:t>,</w:t>
@@ -7577,7 +7656,7 @@
         <w:rPr>
           <w:noProof/>
         </w:rPr>
-        <w:t>13</w:t>
+        <w:t>14</w:t>
       </w:r>
       <w:r>
         <w:fldChar w:fldCharType="end"/>
@@ -7607,7 +7686,7 @@
                     <pic:cNvPicPr/>
                   </pic:nvPicPr>
                   <pic:blipFill>
-                    <a:blip r:embed="rId31"/>
+                    <a:blip r:embed="rId32"/>
                     <a:stretch>
                       <a:fillRect/>
                     </a:stretch>
@@ -7641,7 +7720,7 @@
           <w:rPr>
             <w:noProof/>
           </w:rPr>
-          <w:t>13</w:t>
+          <w:t>14</w:t>
         </w:r>
       </w:fldSimple>
       <w:bookmarkEnd w:id="67"/>
@@ -7651,7 +7730,11 @@
     </w:p>
     <w:p>
       <w:r>
-        <w:t>Des Weiteren können z.B. durch falsche Berechnung von floats auch einzelne Pixelfehler entstehen, die ihren Ursprung darin haben, dass ein Float der eigentlich 0 sein sollte, als z.B. – 7.01351..e-16 berechnet wird, sodass eigentlich ein Schnittpunkt mit der Fläche entsteht, er aber nicht registriert wird, weil der Wert ja marginal kleiner ist als 0. Werte minimal kleiner als null lassen sich allerdings abfangen und verbessern, bevor sie auf die Bedingung geprüft werden.</w:t>
+        <w:t xml:space="preserve">Des Weiteren können z.B. durch falsche Berechnung von floats auch einzelne Pixelfehler entstehen, die ihren Ursprung darin haben, dass ein Float der eigentlich 0 sein sollte, als z.B. – 7.01351..e-16 berechnet wird, sodass eigentlich ein Schnittpunkt mit der Fläche entsteht, er aber nicht registriert wird, weil der Wert ja marginal kleiner </w:t>
+      </w:r>
+      <w:r>
+        <w:lastRenderedPageBreak/>
+        <w:t>ist als 0. Werte minimal kleiner als null lassen sich allerdings abfangen und verbessern, bevor sie auf die Bedingung geprüft werden.</w:t>
       </w:r>
     </w:p>
     <w:p>
@@ -7679,7 +7762,7 @@
         <w:rPr>
           <w:noProof/>
         </w:rPr>
-        <w:t>12</w:t>
+        <w:t>15</w:t>
       </w:r>
       <w:r>
         <w:fldChar w:fldCharType="end"/>
@@ -7694,7 +7777,6 @@
         <w:pStyle w:val="BildZentriert"/>
       </w:pPr>
       <w:r>
-        <w:lastRenderedPageBreak/>
         <w:drawing>
           <wp:inline distT="0" distB="0" distL="0" distR="0" wp14:anchorId="70B989EF" wp14:editId="14DB2FC6">
             <wp:extent cx="3820160" cy="2152650"/>
@@ -7713,7 +7795,7 @@
                     </pic:cNvPicPr>
                   </pic:nvPicPr>
                   <pic:blipFill>
-                    <a:blip r:embed="rId32">
+                    <a:blip r:embed="rId33">
                       <a:extLst>
                         <a:ext uri="{28A0092B-C50C-407E-A947-70E740481C1C}">
                           <a14:useLocalDpi xmlns:a14="http://schemas.microsoft.com/office/drawing/2010/main" val="0"/>
@@ -7755,7 +7837,7 @@
           <w:rPr>
             <w:noProof/>
           </w:rPr>
-          <w:t>14</w:t>
+          <w:t>15</w:t>
         </w:r>
       </w:fldSimple>
       <w:bookmarkEnd w:id="68"/>
@@ -7810,7 +7892,11 @@
         <w:t>ist</w:t>
       </w:r>
       <w:r>
-        <w:t xml:space="preserve"> durch die vorab definierte Auflösung festgelegt. Für jedes Pixel wird die Funktion „traceRays“ aufgerufen. Die Funktion ist in der Klasse „RayTracer“ definiert und erwartet als Parameter einen Pixel, welcher mit seiner Position in Höhe und Breite beschrieben wird. In der Funktion selbst</w:t>
+        <w:t xml:space="preserve"> durch die vorab definierte Auflösung festgelegt. Für </w:t>
+      </w:r>
+      <w:r>
+        <w:lastRenderedPageBreak/>
+        <w:t>jedes Pixel wird die Funktion „traceRays“ aufgerufen. Die Funktion ist in der Klasse „RayTracer“ definiert und erwartet als Parameter einen Pixel, welcher mit seiner Position in Höhe und Breite beschrieben wird. In der Funktion selbst</w:t>
       </w:r>
       <w:r>
         <w:t xml:space="preserve"> wird ein Ray erzeugt und der Funktion „getCollisionObject“ (</w:t>
@@ -7844,7 +7930,6 @@
             <w:rPr>
               <w:rFonts w:ascii="Cambria Math" w:hAnsi="Cambria Math"/>
             </w:rPr>
-            <w:lastRenderedPageBreak/>
             <m:t>po</m:t>
           </m:r>
           <m:sSub>
@@ -7910,8 +7995,8 @@
     <w:p>
       <w:pPr>
         <w:sectPr>
-          <w:headerReference w:type="default" r:id="rId33"/>
-          <w:headerReference w:type="first" r:id="rId34"/>
+          <w:headerReference w:type="default" r:id="rId34"/>
+          <w:headerReference w:type="first" r:id="rId35"/>
           <w:pgSz w:w="11906" w:h="16838"/>
           <w:pgMar w:top="1701" w:right="1418" w:bottom="1418" w:left="1418" w:header="709" w:footer="709" w:gutter="0"/>
           <w:cols w:space="708"/>
@@ -7993,13 +8078,13 @@
                     <pic:cNvPicPr/>
                   </pic:nvPicPr>
                   <pic:blipFill>
-                    <a:blip r:embed="rId35">
+                    <a:blip r:embed="rId36">
                       <a:extLst>
                         <a:ext uri="{28A0092B-C50C-407E-A947-70E740481C1C}">
                           <a14:useLocalDpi xmlns:a14="http://schemas.microsoft.com/office/drawing/2010/main" val="0"/>
                         </a:ext>
                         <a:ext uri="{96DAC541-7B7A-43D3-8B79-37D633B846F1}">
-                          <asvg:svgBlip xmlns:asvg="http://schemas.microsoft.com/office/drawing/2016/SVG/main" r:embed="rId36"/>
+                          <asvg:svgBlip xmlns:asvg="http://schemas.microsoft.com/office/drawing/2016/SVG/main" r:embed="rId37"/>
                         </a:ext>
                       </a:extLst>
                     </a:blip>
@@ -8243,7 +8328,7 @@
     <w:p>
       <w:pPr>
         <w:sectPr>
-          <w:headerReference w:type="first" r:id="rId37"/>
+          <w:headerReference w:type="first" r:id="rId38"/>
           <w:pgSz w:w="11906" w:h="16838"/>
           <w:pgMar w:top="1701" w:right="1418" w:bottom="1418" w:left="1418" w:header="709" w:footer="709" w:gutter="0"/>
           <w:cols w:space="708"/>
@@ -8277,16 +8362,42 @@
         <w:fldChar w:fldCharType="begin"/>
       </w:r>
       <w:r>
+        <w:rPr>
+          <w:lang w:val="en-US"/>
+        </w:rPr>
         <w:instrText xml:space="preserve"> BIBLIOGRAPHY  \l 1031 </w:instrText>
       </w:r>
       <w:r>
         <w:fldChar w:fldCharType="separate"/>
+      </w:r>
+      <w:r>
+        <w:rPr>
+          <w:noProof/>
+          <w:lang w:val="en-US"/>
+        </w:rPr>
+        <w:t xml:space="preserve">Aflak, O. (26. Juli 2020). </w:t>
+      </w:r>
+      <w:r>
+        <w:rPr>
+          <w:i/>
+          <w:iCs/>
+          <w:noProof/>
+          <w:lang w:val="en-US"/>
+        </w:rPr>
+        <w:t>Ray Tracing From Scratch in Python: TheStartup-Website</w:t>
+      </w:r>
+      <w:r>
+        <w:rPr>
+          <w:noProof/>
+          <w:lang w:val="en-US"/>
+        </w:rPr>
+        <w:t xml:space="preserve">. </w:t>
       </w:r>
       <w:r>
         <w:rPr>
           <w:noProof/>
         </w:rPr>
-        <w:t>(kein Datum). Von https://medium.com/swlh/ray-tracing-from-scratch-in-python-41670e6a96f9 abgerufen</w:t>
+        <w:t>Abgerufen am 28. Dezember 2020 von TheStartup-Website: https://medium.com/swlh/ray-tracing-from-scratch-in-python-41670e6a96f9</w:t>
       </w:r>
     </w:p>
     <w:p>
@@ -8348,7 +8459,7 @@
         <w:rPr>
           <w:noProof/>
         </w:rPr>
-        <w:t xml:space="preserve"> Abgerufen am 28. 12 2020 von Technische-Universität-München-Website: https://www.edu.tum.de/fileadmin/tuedz01/www/Sch%C3%BClerkonferenz/Facharbeiten_2010/andreas_wegscheider_2010.pdf</w:t>
+        <w:t xml:space="preserve"> Abgerufen am 28. Dezember 2020 von Technische-Universität-München-Website: https://www.edu.tum.de/fileadmin/tuedz01/www/Sch%C3%BClerkonferenz/Facharbeiten_2010/andreas_wegscheider_2010.pdf</w:t>
       </w:r>
     </w:p>
     <w:p>
@@ -8357,8 +8468,8 @@
       </w:r>
     </w:p>
     <w:sectPr>
-      <w:headerReference w:type="default" r:id="rId38"/>
-      <w:headerReference w:type="first" r:id="rId39"/>
+      <w:headerReference w:type="default" r:id="rId39"/>
+      <w:headerReference w:type="first" r:id="rId40"/>
       <w:type w:val="continuous"/>
       <w:pgSz w:w="11906" w:h="16838"/>
       <w:pgMar w:top="1701" w:right="1418" w:bottom="1418" w:left="1418" w:header="709" w:footer="709" w:gutter="0"/>
@@ -14005,6 +14116,18 @@
       <w:sz w:val="24"/>
     </w:rPr>
   </w:style>
+  <w:style w:type="character" w:styleId="UnresolvedMention">
+    <w:name w:val="Unresolved Mention"/>
+    <w:basedOn w:val="DefaultParagraphFont"/>
+    <w:uiPriority w:val="99"/>
+    <w:semiHidden/>
+    <w:unhideWhenUsed/>
+    <w:rsid w:val="0097328B"/>
+    <w:rPr>
+      <w:color w:val="605E5C"/>
+      <w:shd w:val="clear" w:color="auto" w:fill="E1DFDD"/>
+    </w:rPr>
+  </w:style>
 </w:styles>
 </file>
 

</xml_diff>

<commit_message>
Updated Probleme bei Schnittstellenberechnung in Doku
</commit_message>
<xml_diff>
--- a/Doku-1.docx
+++ b/Doku-1.docx
@@ -458,8 +458,8 @@
       <w:bookmarkEnd w:id="16"/>
       <w:bookmarkEnd w:id="17"/>
     </w:p>
-    <w:bookmarkStart w:id="18" w:name="_Toc381260903" w:displacedByCustomXml="next"/>
-    <w:bookmarkStart w:id="19" w:name="_Toc379529643" w:displacedByCustomXml="next"/>
+    <w:bookmarkStart w:id="18" w:name="_Toc379529643" w:displacedByCustomXml="next"/>
+    <w:bookmarkStart w:id="19" w:name="_Toc381260903" w:displacedByCustomXml="next"/>
     <w:sdt>
       <w:sdtPr>
         <w:id w:val="-778800518"/>
@@ -7899,23 +7899,7 @@
         <w:t>Implementierung</w:t>
       </w:r>
       <w:r>
-        <w:t xml:space="preserve"> des </w:t>
-      </w:r>
-      <w:proofErr w:type="spellStart"/>
-      <w:r>
-        <w:t>Raytracers</w:t>
-      </w:r>
-      <w:proofErr w:type="spellEnd"/>
-      <w:r>
-        <w:t xml:space="preserve"> eine Kollisionserkennung notwendig. Im Programm existiert eine Klasse „</w:t>
-      </w:r>
-      <w:proofErr w:type="spellStart"/>
-      <w:r>
-        <w:t>surfaces</w:t>
-      </w:r>
-      <w:proofErr w:type="spellEnd"/>
-      <w:r>
-        <w:t>“</w:t>
+        <w:t xml:space="preserve"> des Raytracers eine Kollisionserkennung notwendig. Im Programm existiert eine Klasse „surfaces“</w:t>
       </w:r>
       <w:r>
         <w:t>.</w:t>
@@ -7943,13 +7927,8 @@
         <w:t>Methode</w:t>
       </w:r>
       <w:r>
-        <w:t xml:space="preserve"> der Klasse „surfaces“ mit dem Namen „</w:t>
-      </w:r>
-      <w:proofErr w:type="spellStart"/>
-      <w:r>
-        <w:t>getCollisionObject</w:t>
-      </w:r>
-      <w:proofErr w:type="spellEnd"/>
+        <w:t xml:space="preserve"> der Klasse „surfaces“ mit dem Namen „getCollisionObject</w:t>
+      </w:r>
       <w:r>
         <w:t>()</w:t>
       </w:r>
@@ -8913,43 +8892,82 @@
     </w:p>
     <w:p>
       <w:r>
+        <w:t>Ist das lineare Gleichungssystem lösbar, so werden noch die Werte X und Y aus der zurückgegebenen Variablenmatrix überprüft. Wenn</w:t>
+      </w:r>
+      <w:r>
+        <w:t xml:space="preserve"> X und Y</w:t>
+      </w:r>
+      <w:r>
+        <w:t xml:space="preserve"> bestimmte Werte </w:t>
+      </w:r>
+      <w:r>
+        <w:t>eingenommen haben</w:t>
+      </w:r>
+      <w:r>
+        <w:t xml:space="preserve"> existiert kein Schnittpunkt. Orientiert man sich an unserem vorgestellten Modell </w:t>
+      </w:r>
+      <w:r>
+        <w:t>der</w:t>
+      </w:r>
+      <w:r>
+        <w:t xml:space="preserve"> Flächen aus Abschnitt </w:t>
+      </w:r>
+      <w:r>
+        <w:fldChar w:fldCharType="begin"/>
+      </w:r>
+      <w:r>
+        <w:instrText xml:space="preserve"> REF _Ref60146796 \r \h </w:instrText>
+      </w:r>
+      <w:r>
+        <w:instrText xml:space="preserve"> \* MERGEFORMAT </w:instrText>
+      </w:r>
+      <w:r>
+        <w:fldChar w:fldCharType="separate"/>
+      </w:r>
+      <w:r>
+        <w:t>2.1</w:t>
+      </w:r>
+      <w:r>
+        <w:fldChar w:fldCharType="end"/>
+      </w:r>
+      <w:r>
+        <w:t>,</w:t>
+      </w:r>
+      <w:r>
+        <w:t xml:space="preserve"> </w:t>
+      </w:r>
+      <w:r>
+        <w:t>dürfen die errechneten Werte von X und Y aus der Variablenmatrix nur zwischen 0 und 1 liegen(Zahl jeweils miteingeschlossen). Ist z.B. der Wert von X größer als 1</w:t>
+      </w:r>
+      <w:r>
+        <w:t>,</w:t>
+      </w:r>
+      <w:r>
+        <w:t xml:space="preserve"> so wird zu lange entlang des ersten direktionalen Vektors gewandert und der Schnittpunkt ist nicht mehr Teil der Fläche. Ist X kleiner als null passiert etwas ähnliches, man verlässt den Bereich der Fläche im negativen Teil des direktionalen Vektors. In beiden Fällen befindet sich der errechnete Punkt nicht mehr auf der gewollten Fläche.</w:t>
+      </w:r>
+      <w:r>
         <w:rPr>
           <w:rStyle w:val="Tobebttered"/>
         </w:rPr>
-        <w:t>Gibt es eine Lösung</w:t>
-      </w:r>
-      <w:r>
-        <w:rPr>
-          <w:rStyle w:val="Tobebttered"/>
-        </w:rPr>
+        <w:t xml:space="preserve"> </w:t>
+      </w:r>
+      <w:r>
+        <w:t>Auch wird überprüft ob Z positiv ist, sodass der Strahl nicht in die falsche Richtung geworfen wird.</w:t>
+      </w:r>
+    </w:p>
+    <w:p>
+      <w:r>
+        <w:lastRenderedPageBreak/>
+        <w:t>Da wir nun aber mehrere Flächen haben und es möglich ist, dass ein Strahl Schnittpunkte mit mehreren dieser Flächen hat, muss auch noch überprüft werden, welche Fläche als erstes getroffen wird. Dazu wird die erste Fläche</w:t>
+      </w:r>
+      <w:r>
         <w:t>,</w:t>
       </w:r>
       <w:r>
-        <w:rPr>
-          <w:rStyle w:val="Tobebttered"/>
-        </w:rPr>
-        <w:t xml:space="preserve"> so wird überprüft ob X und Y größer als 1 oder kleiner als 0 sind. Da es sich nur dabei um tatsächliche Punkte auf der von uns gewollten Fläche handelt.</w:t>
-      </w:r>
-      <w:r>
-        <w:t xml:space="preserve"> Auch wird überprüft ob Z positiv ist, sodass der Strahl nicht in die falsche Richtung geworfen wird.</w:t>
-      </w:r>
-    </w:p>
-    <w:p>
-      <w:r>
-        <w:t>Da wir nun aber mehrere Flächen haben und es möglich ist, dass ein Strahl Schnittpunkte mit mehreren dieser Flächen hat, muss auch noch überprüft werden, welche Fläche als erstes getroffen wird. Dazu wird die erste Fläche</w:t>
-      </w:r>
-      <w:r>
-        <w:t>,</w:t>
-      </w:r>
-      <w:r>
         <w:t xml:space="preserve"> die einen Schnittpunkt hat, zusammen mit der </w:t>
       </w:r>
       <w:r>
-        <w:t xml:space="preserve">Variablenmatrix zwischengespeichert und später der Z-Wert der Variablenmatrix mit dem Z-Wert des neuen Schnittpunktes mit einer anderen Fläche verglichen. Ist das neue Z kleiner so wird die neue Fläche zusammen mit der </w:t>
-      </w:r>
-      <w:r>
-        <w:lastRenderedPageBreak/>
-        <w:t xml:space="preserve">neuen Variablenmatrix zwischengespeichert. Die Fläche, die am Ende </w:t>
+        <w:t xml:space="preserve">Variablenmatrix zwischengespeichert und später der Z-Wert der Variablenmatrix mit dem Z-Wert des neuen Schnittpunktes mit einer anderen Fläche verglichen. Ist das neue Z kleiner so wird die neue Fläche zusammen mit der neuen Variablenmatrix zwischengespeichert. Die Fläche, die am Ende </w:t>
       </w:r>
       <w:r>
         <w:t>übrigbleibt</w:t>
@@ -9096,6 +9114,7 @@
     </w:p>
     <w:p>
       <w:r>
+        <w:lastRenderedPageBreak/>
         <w:t xml:space="preserve">Des Weiteren können z.B. durch falsche Berechnung von </w:t>
       </w:r>
       <w:proofErr w:type="spellStart"/>
@@ -9112,22 +9131,12 @@
       </w:r>
       <w:proofErr w:type="spellEnd"/>
       <w:r>
-        <w:t xml:space="preserve"> der eigentlich 0 sein sollte, als z.B. – 7.01351..e-16 berechnet wird, sodass eigentlich ein Schnittpunkt mit der Fläche entsteht, er aber nicht registriert wird, weil der Wert ja marginal kleiner </w:t>
-      </w:r>
-      <w:r>
-        <w:lastRenderedPageBreak/>
-        <w:t>ist als 0. Werte minimal kleiner als null lassen sich allerdings abfangen und verbessern, bevor sie auf die Bedingung geprüft werden.</w:t>
-      </w:r>
-    </w:p>
-    <w:p>
-      <w:r>
-        <w:rPr>
-          <w:rStyle w:val="Tobebttered"/>
-        </w:rPr>
-        <w:t>Auch sind einzelne Fehler möglich durch komplett falsche Berechnungen in Sachen Schnittpunkt</w:t>
-      </w:r>
-      <w:r>
-        <w:t xml:space="preserve"> ……..</w:t>
+        <w:t xml:space="preserve"> der eigentlich 0 sein sollte, als z.B. – 7.01351..e-16 berechnet wird, sodass eigentlich ein Schnittpunkt mit der Fläche entsteht, er aber nicht registriert wird, weil der Wert ja marginal kleiner ist als 0. Werte minimal kleiner als null lassen sich allerdings abfangen und verbessern, bevor sie auf die Bedingung geprüft werden.</w:t>
+      </w:r>
+    </w:p>
+    <w:p>
+      <w:r>
+        <w:t>Durch falsche Berechnungen an Grenzwerten können aber auch zu einzelnen Pixelfehlern führen, sodass nicht gleich die gesamte Kante die falsche Farbe annimmt.</w:t>
       </w:r>
     </w:p>
     <w:p>
@@ -9244,7 +9253,13 @@
         <w:t>das Lösen</w:t>
       </w:r>
       <w:r>
-        <w:t xml:space="preserve"> dieser Grenzwertprobleme sehr mühselig, da es sich als eine große Herausforderung darstellt für jede mögliche Kante, die dieses Problem betrifft, einen funktionalen </w:t>
+        <w:t xml:space="preserve"> dieser Grenzwertprobleme sehr mühselig, da es sich als eine große Herausforderung darstellt</w:t>
+      </w:r>
+      <w:r>
+        <w:t>,</w:t>
+      </w:r>
+      <w:r>
+        <w:t xml:space="preserve"> für jede mögliche Kante, die dieses Problem betrifft, einen funktionalen </w:t>
       </w:r>
       <w:r>
         <w:t>Ansatz</w:t>
@@ -9274,19 +9289,65 @@
         <w:t>, dass an anderer Stelle wiederrum die falsche der beiden Flächen erkannt wird.</w:t>
       </w:r>
     </w:p>
-    <w:p/>
+    <w:p>
+      <w:r>
+        <w:t xml:space="preserve">So wäre es z.B. möglich eine einzelne Lösung für jede einzelne Problemkante zu schreiben. Also eine Funktion, die mit dem Kantenvergleich zwischen oberer und hinterer Würfelfläche umgeht, oder zwischen oberer und vorderer Würfelfläche. So könnte </w:t>
+      </w:r>
+      <w:r>
+        <w:lastRenderedPageBreak/>
+        <w:t xml:space="preserve">man dann </w:t>
+      </w:r>
+      <w:r>
+        <w:t>über</w:t>
+      </w:r>
+      <w:r>
+        <w:t xml:space="preserve"> fünf Funktionen schreiben, um das Problem zu lösen. Allerdings handelt an sich dabei um einen relativ stupiden Ansatz.</w:t>
+      </w:r>
+    </w:p>
+    <w:p>
+      <w:r>
+        <w:t xml:space="preserve">Ein ähnlich stupider Ansatz ist das Verändern der direktionalen Vektoren. Verkleinert man z.B. den direktionalen Vektor, der die vordere Würfelfläche nach oben hin ausdehnt auf dezimaler Ebene minimal, sodass es keinen Schnittpunkt mehr zwischen der vorderen und oberen Fläche mehr gibt, so verschwinden auch alle Pixelfehler. Dabei handelt es sich mathematisch </w:t>
+      </w:r>
+      <w:r>
+        <w:t>aber</w:t>
+      </w:r>
+      <w:r>
+        <w:t xml:space="preserve"> nicht um die sauberste Lösung.</w:t>
+      </w:r>
+    </w:p>
+    <w:p>
+      <w:r>
+        <w:t xml:space="preserve">Nach langem herumprobieren und nachdenken </w:t>
+      </w:r>
+      <w:r>
+        <w:t>ist</w:t>
+      </w:r>
+      <w:r>
+        <w:t xml:space="preserve"> es leider immer noch nicht möglich eine Lösung zu finden, die simpel, z.B. durch bestimmte Operationen der linearen Algebra eine allgemeine Lösung für alle Kantenprobleme liefert</w:t>
+      </w:r>
+      <w:r>
+        <w:t>. So wird auf die Lösung durch Veränderung der direktionalen Vektoren zurückgegriffen. Ob dabei andere Fehler entstehen, wie z.B., dass ein Strahl in den Würfel hineinfällt musste auch ausprobiert werden.</w:t>
+      </w:r>
+    </w:p>
+    <w:p>
+      <w:r>
+        <w:t xml:space="preserve">Nach Überprüfung des Bilds in 4K lässt sich feststellen, dass sämtliche Pixelfehler behoben sind und auf der anderen Seite keine weiteren Fehler mehr auftreten. So wurde sich dazu entschieden die Verkleinerung der direktionalen Vektoren beizubehalten, da sie als einzige Lösung funktioniert und dabei auch noch so einfach ist. </w:t>
+      </w:r>
+      <w:bookmarkStart w:id="85" w:name="_GoBack"/>
+      <w:bookmarkEnd w:id="85"/>
+    </w:p>
     <w:p>
       <w:pPr>
         <w:pStyle w:val="berschrift3"/>
       </w:pPr>
-      <w:bookmarkStart w:id="85" w:name="_Toc60992687"/>
+      <w:bookmarkStart w:id="86" w:name="_Toc60992687"/>
       <w:r>
         <w:t xml:space="preserve">Funktion zur Berechnung </w:t>
       </w:r>
       <w:r>
         <w:t>der Farbwerte von Pixeln</w:t>
       </w:r>
-      <w:bookmarkEnd w:id="85"/>
+      <w:bookmarkEnd w:id="86"/>
     </w:p>
     <w:p>
       <w:r>
@@ -9360,11 +9421,7 @@
         <w:t>ist</w:t>
       </w:r>
       <w:r>
-        <w:t xml:space="preserve"> durch die vorab definierte Auflösung festgelegt. </w:t>
-      </w:r>
-      <w:r>
-        <w:lastRenderedPageBreak/>
-        <w:t>Für jedes Pixel wird die Funktion „</w:t>
+        <w:t xml:space="preserve"> durch die vorab definierte Auflösung festgelegt. Für jedes Pixel wird die Funktion „</w:t>
       </w:r>
       <w:proofErr w:type="spellStart"/>
       <w:r>
@@ -9386,13 +9443,8 @@
         <w:t>“ definiert und erwartet als Parameter einen Pixel, welcher mit seiner Position in Höhe und Breite beschrieben wird. In der Funktion selbst</w:t>
       </w:r>
       <w:r>
-        <w:t xml:space="preserve"> wird ein Ray erzeugt und der Funktion „</w:t>
-      </w:r>
-      <w:proofErr w:type="spellStart"/>
-      <w:r>
-        <w:t>getCollisionObject</w:t>
-      </w:r>
-      <w:proofErr w:type="spellEnd"/>
+        <w:t xml:space="preserve"> wird ein Ray erzeugt und der Funktion „getCollisionObject</w:t>
+      </w:r>
       <w:r>
         <w:t>()</w:t>
       </w:r>
@@ -9471,13 +9523,26 @@
             <w:rPr>
               <w:rFonts w:ascii="Cambria Math" w:hAnsi="Cambria Math"/>
             </w:rPr>
-            <m:t>=origin+minDistance*normDirection</m:t>
+            <m:t>=ori</m:t>
+          </m:r>
+          <m:r>
+            <w:rPr>
+              <w:rFonts w:ascii="Cambria Math" w:hAnsi="Cambria Math"/>
+            </w:rPr>
+            <m:t xml:space="preserve"> </m:t>
+          </m:r>
+          <m:r>
+            <w:rPr>
+              <w:rFonts w:ascii="Cambria Math" w:hAnsi="Cambria Math"/>
+            </w:rPr>
+            <m:t>gin+minDistance*normDirection</m:t>
           </m:r>
         </m:oMath>
       </m:oMathPara>
     </w:p>
     <w:p>
       <w:r>
+        <w:lastRenderedPageBreak/>
         <w:t>Hier entspricht „</w:t>
       </w:r>
       <w:proofErr w:type="spellStart"/>
@@ -9576,8 +9641,8 @@
       <w:pPr>
         <w:pStyle w:val="berschrift2"/>
       </w:pPr>
-      <w:bookmarkStart w:id="86" w:name="_Ref60146932"/>
-      <w:bookmarkStart w:id="87" w:name="_Toc60992688"/>
+      <w:bookmarkStart w:id="87" w:name="_Ref60146932"/>
+      <w:bookmarkStart w:id="88" w:name="_Toc60992688"/>
       <w:r>
         <w:lastRenderedPageBreak/>
         <w:drawing>
@@ -9684,8 +9749,8 @@
       <w:r>
         <w:t>Klassenmodell</w:t>
       </w:r>
-      <w:bookmarkEnd w:id="86"/>
       <w:bookmarkEnd w:id="87"/>
+      <w:bookmarkEnd w:id="88"/>
     </w:p>
     <w:p/>
     <w:p>
@@ -9703,7 +9768,7 @@
       <w:pPr>
         <w:pStyle w:val="berschrift2"/>
       </w:pPr>
-      <w:bookmarkStart w:id="88" w:name="_Toc60992689"/>
+      <w:bookmarkStart w:id="89" w:name="_Toc60992689"/>
       <w:r>
         <w:lastRenderedPageBreak/>
         <w:t>Performance-O</w:t>
@@ -9711,7 +9776,7 @@
       <w:r>
         <w:t>ptimierungen</w:t>
       </w:r>
-      <w:bookmarkEnd w:id="88"/>
+      <w:bookmarkEnd w:id="89"/>
     </w:p>
     <w:p>
       <w:r>
@@ -10010,8 +10075,6 @@
       <w:r>
         <w:t>.</w:t>
       </w:r>
-      <w:bookmarkStart w:id="89" w:name="_GoBack"/>
-      <w:bookmarkEnd w:id="89"/>
     </w:p>
     <w:p/>
     <w:p>
@@ -10767,7 +10830,7 @@
             </wp:anchor>
           </w:drawing>
         </mc:Choice>
-        <mc:Fallback xmlns:w16="http://schemas.microsoft.com/office/word/2018/wordml" xmlns:w16cex="http://schemas.microsoft.com/office/word/2018/wordml/cex">
+        <mc:Fallback xmlns:w16cex="http://schemas.microsoft.com/office/word/2018/wordml/cex" xmlns:w16="http://schemas.microsoft.com/office/word/2018/wordml">
           <w:pict>
             <v:rect w14:anchorId="3D61F6A2" id="Rechteck 1" o:spid="_x0000_s1026" style="position:absolute;margin-left:234.55pt;margin-top:21.4pt;width:295.5pt;height:1.4pt;z-index:251661824;visibility:visible;mso-wrap-style:square;mso-width-percent:0;mso-height-percent:0;mso-wrap-distance-left:9pt;mso-wrap-distance-top:0;mso-wrap-distance-right:9pt;mso-wrap-distance-bottom:0;mso-position-horizontal:absolute;mso-position-horizontal-relative:text;mso-position-vertical:absolute;mso-position-vertical-relative:text;mso-width-percent:0;mso-height-percent:0;mso-width-relative:margin;mso-height-relative:margin;v-text-anchor:middle" o:gfxdata="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" fillcolor="gray [1629]" stroked="f" strokeweight="2pt">
               <v:fill color2="silver [829]" rotate="t" angle="270" focus="100%" type="gradient"/>
@@ -10894,7 +10957,7 @@
             </wp:anchor>
           </w:drawing>
         </mc:Choice>
-        <mc:Fallback xmlns:w16="http://schemas.microsoft.com/office/word/2018/wordml" xmlns:w16cex="http://schemas.microsoft.com/office/word/2018/wordml/cex">
+        <mc:Fallback xmlns:w16cex="http://schemas.microsoft.com/office/word/2018/wordml/cex" xmlns:w16="http://schemas.microsoft.com/office/word/2018/wordml">
           <w:pict>
             <v:rect w14:anchorId="358BEC96" id="Rechteck 4" o:spid="_x0000_s1026" style="position:absolute;margin-left:244.3pt;margin-top:21.4pt;width:295.5pt;height:1.4pt;z-index:251663872;visibility:visible;mso-wrap-style:square;mso-width-percent:0;mso-height-percent:0;mso-wrap-distance-left:9pt;mso-wrap-distance-top:0;mso-wrap-distance-right:9pt;mso-wrap-distance-bottom:0;mso-position-horizontal:right;mso-position-horizontal-relative:page;mso-position-vertical:absolute;mso-position-vertical-relative:text;mso-width-percent:0;mso-height-percent:0;mso-width-relative:margin;mso-height-relative:margin;v-text-anchor:middle" o:gfxdata="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" fillcolor="gray [1629]" stroked="f" strokeweight="2pt">
               <v:fill color2="silver [829]" rotate="t" angle="270" focus="100%" type="gradient"/>
@@ -11029,7 +11092,7 @@
             </wp:anchor>
           </w:drawing>
         </mc:Choice>
-        <mc:Fallback xmlns:w16="http://schemas.microsoft.com/office/word/2018/wordml" xmlns:w16cex="http://schemas.microsoft.com/office/word/2018/wordml/cex">
+        <mc:Fallback xmlns:w16cex="http://schemas.microsoft.com/office/word/2018/wordml/cex" xmlns:w16="http://schemas.microsoft.com/office/word/2018/wordml">
           <w:pict>
             <v:rect w14:anchorId="654BB5E9" id="Rechteck 9" o:spid="_x0000_s1026" style="position:absolute;margin-left:234.55pt;margin-top:21.4pt;width:295.5pt;height:1.4pt;z-index:251670016;visibility:visible;mso-wrap-style:square;mso-width-percent:0;mso-height-percent:0;mso-wrap-distance-left:9pt;mso-wrap-distance-top:0;mso-wrap-distance-right:9pt;mso-wrap-distance-bottom:0;mso-position-horizontal:absolute;mso-position-horizontal-relative:text;mso-position-vertical:absolute;mso-position-vertical-relative:text;mso-width-percent:0;mso-height-percent:0;mso-width-relative:margin;mso-height-relative:margin;v-text-anchor:middle" o:gfxdata="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" fillcolor="gray [1629]" stroked="f" strokeweight="2pt">
               <v:fill color2="silver [829]" rotate="t" angle="270" focus="100%" type="gradient"/>
@@ -11158,7 +11221,7 @@
             </wp:anchor>
           </w:drawing>
         </mc:Choice>
-        <mc:Fallback xmlns:w16="http://schemas.microsoft.com/office/word/2018/wordml" xmlns:w16cex="http://schemas.microsoft.com/office/word/2018/wordml/cex">
+        <mc:Fallback xmlns:w16cex="http://schemas.microsoft.com/office/word/2018/wordml/cex" xmlns:w16="http://schemas.microsoft.com/office/word/2018/wordml">
           <w:pict>
             <v:rect w14:anchorId="0C6AC92F" id="Rechteck 6" o:spid="_x0000_s1026" style="position:absolute;margin-left:234.55pt;margin-top:21.4pt;width:295.5pt;height:1.4pt;z-index:251667968;visibility:visible;mso-wrap-style:square;mso-width-percent:0;mso-height-percent:0;mso-wrap-distance-left:9pt;mso-wrap-distance-top:0;mso-wrap-distance-right:9pt;mso-wrap-distance-bottom:0;mso-position-horizontal:absolute;mso-position-horizontal-relative:text;mso-position-vertical:absolute;mso-position-vertical-relative:text;mso-width-percent:0;mso-height-percent:0;mso-width-relative:margin;mso-height-relative:margin;v-text-anchor:middle" o:gfxdata="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" fillcolor="gray [1629]" stroked="f" strokeweight="2pt">
               <v:fill color2="silver [829]" rotate="t" angle="270" focus="100%" type="gradient"/>
@@ -11284,7 +11347,7 @@
             </wp:anchor>
           </w:drawing>
         </mc:Choice>
-        <mc:Fallback xmlns:w16="http://schemas.microsoft.com/office/word/2018/wordml" xmlns:w16cex="http://schemas.microsoft.com/office/word/2018/wordml/cex">
+        <mc:Fallback xmlns:w16cex="http://schemas.microsoft.com/office/word/2018/wordml/cex" xmlns:w16="http://schemas.microsoft.com/office/word/2018/wordml">
           <w:pict>
             <v:rect w14:anchorId="199D7610" id="Rechteck 5" o:spid="_x0000_s1026" style="position:absolute;margin-left:234.55pt;margin-top:21.4pt;width:295.5pt;height:1.4pt;z-index:251665920;visibility:visible;mso-wrap-style:square;mso-width-percent:0;mso-height-percent:0;mso-wrap-distance-left:9pt;mso-wrap-distance-top:0;mso-wrap-distance-right:9pt;mso-wrap-distance-bottom:0;mso-position-horizontal:absolute;mso-position-horizontal-relative:text;mso-position-vertical:absolute;mso-position-vertical-relative:text;mso-width-percent:0;mso-height-percent:0;mso-width-relative:margin;mso-height-relative:margin;v-text-anchor:middle" o:gfxdata="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" fillcolor="gray [1629]" stroked="f" strokeweight="2pt">
               <v:fill color2="silver [829]" rotate="t" angle="270" focus="100%" type="gradient"/>
@@ -14742,7 +14805,6 @@
   <w:style w:type="character" w:default="1" w:styleId="Absatz-Standardschriftart">
     <w:name w:val="Default Paragraph Font"/>
     <w:uiPriority w:val="1"/>
-    <w:semiHidden/>
     <w:unhideWhenUsed/>
   </w:style>
   <w:style w:type="table" w:default="1" w:styleId="NormaleTabelle">
@@ -16216,6 +16278,10 @@
 </file>
 
 <file path=customXml/item1.xml><?xml version="1.0" encoding="utf-8"?>
+<LongProperties xmlns="http://schemas.microsoft.com/office/2006/metadata/longProperties"/>
+</file>
+
+<file path=customXml/item2.xml><?xml version="1.0" encoding="utf-8"?>
 <?mso-contentType ?>
 <FormTemplates xmlns="http://schemas.microsoft.com/sharepoint/v3/contenttype/forms">
   <Display>DocumentLibraryForm</Display>
@@ -16224,11 +16290,69 @@
 </FormTemplates>
 </file>
 
-<file path=customXml/item2.xml><?xml version="1.0" encoding="utf-8"?>
-<LongProperties xmlns="http://schemas.microsoft.com/office/2006/metadata/longProperties"/>
+<file path=customXml/item3.xml><?xml version="1.0" encoding="utf-8"?>
+<p:properties xmlns:p="http://schemas.microsoft.com/office/2006/metadata/properties" xmlns:xsi="http://www.w3.org/2001/XMLSchema-instance" xmlns:pc="http://schemas.microsoft.com/office/infopath/2007/PartnerControls">
+  <documentManagement>
+    <TaxCatchAll xmlns="0403330f-162b-446d-8c22-22db491b01b4"/>
+    <TaxKeywordTaxHTField xmlns="0403330f-162b-446d-8c22-22db491b01b4">
+      <Terms xmlns="http://schemas.microsoft.com/office/infopath/2007/PartnerControls">
+        <TermInfo xmlns="http://schemas.microsoft.com/office/infopath/2007/PartnerControls">
+          <TermName xmlns="http://schemas.microsoft.com/office/infopath/2007/PartnerControls">C_Restricted</TermName>
+          <TermId xmlns="http://schemas.microsoft.com/office/infopath/2007/PartnerControls">11111111-1111-1111-1111-111111111111</TermId>
+        </TermInfo>
+      </Terms>
+    </TaxKeywordTaxHTField>
+  </documentManagement>
+</p:properties>
 </file>
 
-<file path=customXml/item3.xml><?xml version="1.0" encoding="utf-8"?>
+<file path=customXml/item4.xml><?xml version="1.0" encoding="utf-8"?>
+<?mso-contentType ?>
+<spe:Receivers xmlns:spe="http://schemas.microsoft.com/sharepoint/events">
+  <Receiver>
+    <Name>Document ID Generator</Name>
+    <Synchronization>Synchronous</Synchronization>
+    <Type>10001</Type>
+    <SequenceNumber>1000</SequenceNumber>
+    <Assembly>Microsoft.Office.DocumentManagement, Version=14.0.0.0, Culture=neutral, PublicKeyToken=71e9bce111e9429c</Assembly>
+    <Class>Microsoft.Office.DocumentManagement.Internal.DocIdHandler</Class>
+    <Data/>
+    <Filter/>
+  </Receiver>
+  <Receiver>
+    <Name>Document ID Generator</Name>
+    <Synchronization>Synchronous</Synchronization>
+    <Type>10002</Type>
+    <SequenceNumber>1001</SequenceNumber>
+    <Assembly>Microsoft.Office.DocumentManagement, Version=14.0.0.0, Culture=neutral, PublicKeyToken=71e9bce111e9429c</Assembly>
+    <Class>Microsoft.Office.DocumentManagement.Internal.DocIdHandler</Class>
+    <Data/>
+    <Filter/>
+  </Receiver>
+  <Receiver>
+    <Name>Document ID Generator</Name>
+    <Synchronization>Synchronous</Synchronization>
+    <Type>10004</Type>
+    <SequenceNumber>1002</SequenceNumber>
+    <Assembly>Microsoft.Office.DocumentManagement, Version=14.0.0.0, Culture=neutral, PublicKeyToken=71e9bce111e9429c</Assembly>
+    <Class>Microsoft.Office.DocumentManagement.Internal.DocIdHandler</Class>
+    <Data/>
+    <Filter/>
+  </Receiver>
+  <Receiver>
+    <Name>Document ID Generator</Name>
+    <Synchronization>Synchronous</Synchronization>
+    <Type>10006</Type>
+    <SequenceNumber>1003</SequenceNumber>
+    <Assembly>Microsoft.Office.DocumentManagement, Version=14.0.0.0, Culture=neutral, PublicKeyToken=71e9bce111e9429c</Assembly>
+    <Class>Microsoft.Office.DocumentManagement.Internal.DocIdHandler</Class>
+    <Data/>
+    <Filter/>
+  </Receiver>
+</spe:Receivers>
+</file>
+
+<file path=customXml/item5.xml><?xml version="1.0" encoding="utf-8"?>
 <ct:contentTypeSchema xmlns:ct="http://schemas.microsoft.com/office/2006/metadata/contentType" xmlns:ma="http://schemas.microsoft.com/office/2006/metadata/properties/metaAttributes" ct:_="" ma:_="" ma:contentTypeName="Dokument" ma:contentTypeID="0x010100C60B7A7BE5014843AA9504953F891769" ma:contentTypeVersion="5" ma:contentTypeDescription="Ein neues Dokument erstellen." ma:contentTypeScope="" ma:versionID="0b3841ce020696cd4b78cfee8b063167">
   <xsd:schema xmlns:xsd="http://www.w3.org/2001/XMLSchema" xmlns:xs="http://www.w3.org/2001/XMLSchema" xmlns:p="http://schemas.microsoft.com/office/2006/metadata/properties" xmlns:ns2="62814ff3-7aa3-44d2-a87f-13a0002dc2ee" xmlns:ns3="0403330f-162b-446d-8c22-22db491b01b4" targetNamespace="http://schemas.microsoft.com/office/2006/metadata/properties" ma:root="true" ma:fieldsID="6e87fd776f91e95c233995b7c6873e53" ns2:_="" ns3:_="">
     <xsd:import namespace="62814ff3-7aa3-44d2-a87f-13a0002dc2ee"/>
@@ -16398,68 +16522,6 @@
 </ct:contentTypeSchema>
 </file>
 
-<file path=customXml/item4.xml><?xml version="1.0" encoding="utf-8"?>
-<?mso-contentType ?>
-<spe:Receivers xmlns:spe="http://schemas.microsoft.com/sharepoint/events">
-  <Receiver>
-    <Name>Document ID Generator</Name>
-    <Synchronization>Synchronous</Synchronization>
-    <Type>10001</Type>
-    <SequenceNumber>1000</SequenceNumber>
-    <Assembly>Microsoft.Office.DocumentManagement, Version=14.0.0.0, Culture=neutral, PublicKeyToken=71e9bce111e9429c</Assembly>
-    <Class>Microsoft.Office.DocumentManagement.Internal.DocIdHandler</Class>
-    <Data/>
-    <Filter/>
-  </Receiver>
-  <Receiver>
-    <Name>Document ID Generator</Name>
-    <Synchronization>Synchronous</Synchronization>
-    <Type>10002</Type>
-    <SequenceNumber>1001</SequenceNumber>
-    <Assembly>Microsoft.Office.DocumentManagement, Version=14.0.0.0, Culture=neutral, PublicKeyToken=71e9bce111e9429c</Assembly>
-    <Class>Microsoft.Office.DocumentManagement.Internal.DocIdHandler</Class>
-    <Data/>
-    <Filter/>
-  </Receiver>
-  <Receiver>
-    <Name>Document ID Generator</Name>
-    <Synchronization>Synchronous</Synchronization>
-    <Type>10004</Type>
-    <SequenceNumber>1002</SequenceNumber>
-    <Assembly>Microsoft.Office.DocumentManagement, Version=14.0.0.0, Culture=neutral, PublicKeyToken=71e9bce111e9429c</Assembly>
-    <Class>Microsoft.Office.DocumentManagement.Internal.DocIdHandler</Class>
-    <Data/>
-    <Filter/>
-  </Receiver>
-  <Receiver>
-    <Name>Document ID Generator</Name>
-    <Synchronization>Synchronous</Synchronization>
-    <Type>10006</Type>
-    <SequenceNumber>1003</SequenceNumber>
-    <Assembly>Microsoft.Office.DocumentManagement, Version=14.0.0.0, Culture=neutral, PublicKeyToken=71e9bce111e9429c</Assembly>
-    <Class>Microsoft.Office.DocumentManagement.Internal.DocIdHandler</Class>
-    <Data/>
-    <Filter/>
-  </Receiver>
-</spe:Receivers>
-</file>
-
-<file path=customXml/item5.xml><?xml version="1.0" encoding="utf-8"?>
-<p:properties xmlns:p="http://schemas.microsoft.com/office/2006/metadata/properties" xmlns:xsi="http://www.w3.org/2001/XMLSchema-instance" xmlns:pc="http://schemas.microsoft.com/office/infopath/2007/PartnerControls">
-  <documentManagement>
-    <TaxCatchAll xmlns="0403330f-162b-446d-8c22-22db491b01b4"/>
-    <TaxKeywordTaxHTField xmlns="0403330f-162b-446d-8c22-22db491b01b4">
-      <Terms xmlns="http://schemas.microsoft.com/office/infopath/2007/PartnerControls">
-        <TermInfo xmlns="http://schemas.microsoft.com/office/infopath/2007/PartnerControls">
-          <TermName xmlns="http://schemas.microsoft.com/office/infopath/2007/PartnerControls">C_Restricted</TermName>
-          <TermId xmlns="http://schemas.microsoft.com/office/infopath/2007/PartnerControls">11111111-1111-1111-1111-111111111111</TermId>
-        </TermInfo>
-      </Terms>
-    </TaxKeywordTaxHTField>
-  </documentManagement>
-</p:properties>
-</file>
-
 <file path=customXml/item6.xml><?xml version="1.0" encoding="utf-8"?>
 <b:Sources xmlns:b="http://schemas.openxmlformats.org/officeDocument/2006/bibliography" xmlns="http://schemas.openxmlformats.org/officeDocument/2006/bibliography" SelectedStyle="\APASixthEditionOfficeOnline.xsl" StyleName="APA" Version="6">
   <b:Source>
@@ -16533,6 +16595,14 @@
 </file>
 
 <file path=customXml/itemProps1.xml><?xml version="1.0" encoding="utf-8"?>
+<ds:datastoreItem xmlns:ds="http://schemas.openxmlformats.org/officeDocument/2006/customXml" ds:itemID="{40392E22-FB5A-4947-851E-0352A191E9FD}">
+  <ds:schemaRefs>
+    <ds:schemaRef ds:uri="http://schemas.microsoft.com/office/2006/metadata/longProperties"/>
+  </ds:schemaRefs>
+</ds:datastoreItem>
+</file>
+
+<file path=customXml/itemProps2.xml><?xml version="1.0" encoding="utf-8"?>
 <ds:datastoreItem xmlns:ds="http://schemas.openxmlformats.org/officeDocument/2006/customXml" ds:itemID="{A13C2D3E-E9CC-4911-A307-74F867E3B61E}">
   <ds:schemaRefs>
     <ds:schemaRef ds:uri="http://schemas.microsoft.com/sharepoint/v3/contenttype/forms"/>
@@ -16540,15 +16610,25 @@
 </ds:datastoreItem>
 </file>
 
-<file path=customXml/itemProps2.xml><?xml version="1.0" encoding="utf-8"?>
-<ds:datastoreItem xmlns:ds="http://schemas.openxmlformats.org/officeDocument/2006/customXml" ds:itemID="{40392E22-FB5A-4947-851E-0352A191E9FD}">
+<file path=customXml/itemProps3.xml><?xml version="1.0" encoding="utf-8"?>
+<ds:datastoreItem xmlns:ds="http://schemas.openxmlformats.org/officeDocument/2006/customXml" ds:itemID="{F2768C60-996B-4E43-8A25-231641AD7019}">
   <ds:schemaRefs>
-    <ds:schemaRef ds:uri="http://schemas.microsoft.com/office/2006/metadata/longProperties"/>
+    <ds:schemaRef ds:uri="http://schemas.microsoft.com/office/2006/metadata/properties"/>
+    <ds:schemaRef ds:uri="http://schemas.microsoft.com/office/infopath/2007/PartnerControls"/>
+    <ds:schemaRef ds:uri="0403330f-162b-446d-8c22-22db491b01b4"/>
   </ds:schemaRefs>
 </ds:datastoreItem>
 </file>
 
-<file path=customXml/itemProps3.xml><?xml version="1.0" encoding="utf-8"?>
+<file path=customXml/itemProps4.xml><?xml version="1.0" encoding="utf-8"?>
+<ds:datastoreItem xmlns:ds="http://schemas.openxmlformats.org/officeDocument/2006/customXml" ds:itemID="{ACB1731F-66B9-4E7A-92D9-1F2714D5B8E6}">
+  <ds:schemaRefs>
+    <ds:schemaRef ds:uri="http://schemas.microsoft.com/sharepoint/events"/>
+  </ds:schemaRefs>
+</ds:datastoreItem>
+</file>
+
+<file path=customXml/itemProps5.xml><?xml version="1.0" encoding="utf-8"?>
 <ds:datastoreItem xmlns:ds="http://schemas.openxmlformats.org/officeDocument/2006/customXml" ds:itemID="{F51C6D21-61C7-4697-9130-2390AB890B3E}">
   <ds:schemaRefs>
     <ds:schemaRef ds:uri="http://schemas.microsoft.com/office/2006/metadata/contentType"/>
@@ -16567,26 +16647,8 @@
 </ds:datastoreItem>
 </file>
 
-<file path=customXml/itemProps4.xml><?xml version="1.0" encoding="utf-8"?>
-<ds:datastoreItem xmlns:ds="http://schemas.openxmlformats.org/officeDocument/2006/customXml" ds:itemID="{ACB1731F-66B9-4E7A-92D9-1F2714D5B8E6}">
-  <ds:schemaRefs>
-    <ds:schemaRef ds:uri="http://schemas.microsoft.com/sharepoint/events"/>
-  </ds:schemaRefs>
-</ds:datastoreItem>
-</file>
-
-<file path=customXml/itemProps5.xml><?xml version="1.0" encoding="utf-8"?>
-<ds:datastoreItem xmlns:ds="http://schemas.openxmlformats.org/officeDocument/2006/customXml" ds:itemID="{F2768C60-996B-4E43-8A25-231641AD7019}">
-  <ds:schemaRefs>
-    <ds:schemaRef ds:uri="http://schemas.microsoft.com/office/2006/metadata/properties"/>
-    <ds:schemaRef ds:uri="http://schemas.microsoft.com/office/infopath/2007/PartnerControls"/>
-    <ds:schemaRef ds:uri="0403330f-162b-446d-8c22-22db491b01b4"/>
-  </ds:schemaRefs>
-</ds:datastoreItem>
-</file>
-
 <file path=customXml/itemProps6.xml><?xml version="1.0" encoding="utf-8"?>
-<ds:datastoreItem xmlns:ds="http://schemas.openxmlformats.org/officeDocument/2006/customXml" ds:itemID="{14077F4B-C872-4592-833F-CC1EB1B8AA75}">
+<ds:datastoreItem xmlns:ds="http://schemas.openxmlformats.org/officeDocument/2006/customXml" ds:itemID="{71DC61EE-6B8B-4107-8B0B-37285B1F7D27}">
   <ds:schemaRefs>
     <ds:schemaRef ds:uri="http://schemas.openxmlformats.org/officeDocument/2006/bibliography"/>
   </ds:schemaRefs>

</xml_diff>

<commit_message>
Doku und PDF finshed
</commit_message>
<xml_diff>
--- a/Doku-1.docx
+++ b/Doku-1.docx
@@ -66,14 +66,12 @@
                 <w:lang w:val="de-DE"/>
               </w:rPr>
             </w:pPr>
-            <w:proofErr w:type="spellStart"/>
             <w:r>
               <w:rPr>
                 <w:rStyle w:val="Fett"/>
               </w:rPr>
               <w:t>RayTracing</w:t>
             </w:r>
-            <w:proofErr w:type="spellEnd"/>
             <w:r>
               <w:rPr>
                 <w:rStyle w:val="Fett"/>
@@ -81,14 +79,12 @@
               </w:rPr>
               <w:t>-</w:t>
             </w:r>
-            <w:proofErr w:type="spellStart"/>
             <w:r>
               <w:rPr>
                 <w:rStyle w:val="Fett"/>
               </w:rPr>
               <w:t>Algorithmus</w:t>
             </w:r>
-            <w:proofErr w:type="spellEnd"/>
           </w:p>
         </w:tc>
       </w:tr>
@@ -115,19 +111,9 @@
               </w:rPr>
               <w:t>B</w:t>
             </w:r>
-            <w:proofErr w:type="spellStart"/>
-            <w:r>
-              <w:t>enotete</w:t>
-            </w:r>
-            <w:proofErr w:type="spellEnd"/>
-            <w:r>
-              <w:t xml:space="preserve"> </w:t>
-            </w:r>
-            <w:proofErr w:type="spellStart"/>
-            <w:r>
-              <w:t>Abgabe</w:t>
-            </w:r>
-            <w:proofErr w:type="spellEnd"/>
+            <w:r>
+              <w:t>enotete Abgabe</w:t>
+            </w:r>
           </w:p>
         </w:tc>
       </w:tr>
@@ -401,9 +387,12 @@
     <w:p>
       <w:pPr>
         <w:sectPr>
-          <w:footerReference w:type="default" r:id="rId13"/>
-          <w:headerReference w:type="first" r:id="rId14"/>
-          <w:footerReference w:type="first" r:id="rId15"/>
+          <w:headerReference w:type="even" r:id="rId13"/>
+          <w:headerReference w:type="default" r:id="rId14"/>
+          <w:footerReference w:type="even" r:id="rId15"/>
+          <w:footerReference w:type="default" r:id="rId16"/>
+          <w:headerReference w:type="first" r:id="rId17"/>
+          <w:footerReference w:type="first" r:id="rId18"/>
           <w:pgSz w:w="11906" w:h="16838"/>
           <w:pgMar w:top="1814" w:right="1474" w:bottom="1644" w:left="1474" w:header="709" w:footer="709" w:gutter="0"/>
           <w:pgNumType w:fmt="upperRoman"/>
@@ -468,6 +457,7 @@
           <w:docPartUnique/>
         </w:docPartObj>
       </w:sdtPr>
+      <w:sdtEndPr/>
       <w:sdtContent>
         <w:p>
           <w:pPr>
@@ -490,7 +480,7 @@
           <w:r>
             <w:fldChar w:fldCharType="separate"/>
           </w:r>
-          <w:hyperlink w:anchor="_Toc60992669" w:history="1">
+          <w:hyperlink w:anchor="_Toc61169028" w:history="1">
             <w:r>
               <w:rPr>
                 <w:rStyle w:val="Hyperlink"/>
@@ -517,7 +507,7 @@
                 <w:noProof/>
                 <w:webHidden/>
               </w:rPr>
-              <w:instrText xml:space="preserve"> PAGEREF _Toc60992669 \h </w:instrText>
+              <w:instrText xml:space="preserve"> PAGEREF _Toc61169028 \h </w:instrText>
             </w:r>
             <w:r>
               <w:rPr>
@@ -560,7 +550,7 @@
               <w:szCs w:val="22"/>
             </w:rPr>
           </w:pPr>
-          <w:hyperlink w:anchor="_Toc60992670" w:history="1">
+          <w:hyperlink w:anchor="_Toc61169029" w:history="1">
             <w:r>
               <w:rPr>
                 <w:rStyle w:val="Hyperlink"/>
@@ -605,7 +595,7 @@
                 <w:noProof/>
                 <w:webHidden/>
               </w:rPr>
-              <w:instrText xml:space="preserve"> PAGEREF _Toc60992670 \h </w:instrText>
+              <w:instrText xml:space="preserve"> PAGEREF _Toc61169029 \h </w:instrText>
             </w:r>
             <w:r>
               <w:rPr>
@@ -648,7 +638,7 @@
               <w:szCs w:val="22"/>
             </w:rPr>
           </w:pPr>
-          <w:hyperlink w:anchor="_Toc60992671" w:history="1">
+          <w:hyperlink w:anchor="_Toc61169030" w:history="1">
             <w:r>
               <w:rPr>
                 <w:rStyle w:val="Hyperlink"/>
@@ -685,7 +675,7 @@
               <w:rPr>
                 <w:webHidden/>
               </w:rPr>
-              <w:instrText xml:space="preserve"> PAGEREF _Toc60992671 \h </w:instrText>
+              <w:instrText xml:space="preserve"> PAGEREF _Toc61169030 \h </w:instrText>
             </w:r>
             <w:r>
               <w:rPr>
@@ -724,7 +714,7 @@
               <w:szCs w:val="22"/>
             </w:rPr>
           </w:pPr>
-          <w:hyperlink w:anchor="_Toc60992672" w:history="1">
+          <w:hyperlink w:anchor="_Toc61169031" w:history="1">
             <w:r>
               <w:rPr>
                 <w:rStyle w:val="Hyperlink"/>
@@ -761,7 +751,7 @@
               <w:rPr>
                 <w:webHidden/>
               </w:rPr>
-              <w:instrText xml:space="preserve"> PAGEREF _Toc60992672 \h </w:instrText>
+              <w:instrText xml:space="preserve"> PAGEREF _Toc61169031 \h </w:instrText>
             </w:r>
             <w:r>
               <w:rPr>
@@ -803,7 +793,7 @@
               <w:szCs w:val="22"/>
             </w:rPr>
           </w:pPr>
-          <w:hyperlink w:anchor="_Toc60992673" w:history="1">
+          <w:hyperlink w:anchor="_Toc61169032" w:history="1">
             <w:r>
               <w:rPr>
                 <w:rStyle w:val="Hyperlink"/>
@@ -847,7 +837,7 @@
                 <w:noProof/>
                 <w:webHidden/>
               </w:rPr>
-              <w:instrText xml:space="preserve"> PAGEREF _Toc60992673 \h </w:instrText>
+              <w:instrText xml:space="preserve"> PAGEREF _Toc61169032 \h </w:instrText>
             </w:r>
             <w:r>
               <w:rPr>
@@ -893,7 +883,7 @@
               <w:szCs w:val="22"/>
             </w:rPr>
           </w:pPr>
-          <w:hyperlink w:anchor="_Toc60992674" w:history="1">
+          <w:hyperlink w:anchor="_Toc61169033" w:history="1">
             <w:r>
               <w:rPr>
                 <w:rStyle w:val="Hyperlink"/>
@@ -937,7 +927,7 @@
                 <w:noProof/>
                 <w:webHidden/>
               </w:rPr>
-              <w:instrText xml:space="preserve"> PAGEREF _Toc60992674 \h </w:instrText>
+              <w:instrText xml:space="preserve"> PAGEREF _Toc61169033 \h </w:instrText>
             </w:r>
             <w:r>
               <w:rPr>
@@ -983,7 +973,7 @@
               <w:szCs w:val="22"/>
             </w:rPr>
           </w:pPr>
-          <w:hyperlink w:anchor="_Toc60992675" w:history="1">
+          <w:hyperlink w:anchor="_Toc61169034" w:history="1">
             <w:r>
               <w:rPr>
                 <w:rStyle w:val="Hyperlink"/>
@@ -1027,7 +1017,7 @@
                 <w:noProof/>
                 <w:webHidden/>
               </w:rPr>
-              <w:instrText xml:space="preserve"> PAGEREF _Toc60992675 \h </w:instrText>
+              <w:instrText xml:space="preserve"> PAGEREF _Toc61169034 \h </w:instrText>
             </w:r>
             <w:r>
               <w:rPr>
@@ -1073,7 +1063,7 @@
               <w:szCs w:val="22"/>
             </w:rPr>
           </w:pPr>
-          <w:hyperlink w:anchor="_Toc60992676" w:history="1">
+          <w:hyperlink w:anchor="_Toc61169035" w:history="1">
             <w:r>
               <w:rPr>
                 <w:rStyle w:val="Hyperlink"/>
@@ -1117,7 +1107,7 @@
                 <w:noProof/>
                 <w:webHidden/>
               </w:rPr>
-              <w:instrText xml:space="preserve"> PAGEREF _Toc60992676 \h </w:instrText>
+              <w:instrText xml:space="preserve"> PAGEREF _Toc61169035 \h </w:instrText>
             </w:r>
             <w:r>
               <w:rPr>
@@ -1160,7 +1150,7 @@
               <w:szCs w:val="22"/>
             </w:rPr>
           </w:pPr>
-          <w:hyperlink w:anchor="_Toc60992677" w:history="1">
+          <w:hyperlink w:anchor="_Toc61169036" w:history="1">
             <w:r>
               <w:rPr>
                 <w:rStyle w:val="Hyperlink"/>
@@ -1205,7 +1195,7 @@
                 <w:noProof/>
                 <w:webHidden/>
               </w:rPr>
-              <w:instrText xml:space="preserve"> PAGEREF _Toc60992677 \h </w:instrText>
+              <w:instrText xml:space="preserve"> PAGEREF _Toc61169036 \h </w:instrText>
             </w:r>
             <w:r>
               <w:rPr>
@@ -1248,7 +1238,7 @@
               <w:szCs w:val="22"/>
             </w:rPr>
           </w:pPr>
-          <w:hyperlink w:anchor="_Toc60992678" w:history="1">
+          <w:hyperlink w:anchor="_Toc61169037" w:history="1">
             <w:r>
               <w:rPr>
                 <w:rStyle w:val="Hyperlink"/>
@@ -1285,7 +1275,7 @@
               <w:rPr>
                 <w:webHidden/>
               </w:rPr>
-              <w:instrText xml:space="preserve"> PAGEREF _Toc60992678 \h </w:instrText>
+              <w:instrText xml:space="preserve"> PAGEREF _Toc61169037 \h </w:instrText>
             </w:r>
             <w:r>
               <w:rPr>
@@ -1324,7 +1314,7 @@
               <w:szCs w:val="22"/>
             </w:rPr>
           </w:pPr>
-          <w:hyperlink w:anchor="_Toc60992679" w:history="1">
+          <w:hyperlink w:anchor="_Toc61169038" w:history="1">
             <w:r>
               <w:rPr>
                 <w:rStyle w:val="Hyperlink"/>
@@ -1361,7 +1351,7 @@
               <w:rPr>
                 <w:webHidden/>
               </w:rPr>
-              <w:instrText xml:space="preserve"> PAGEREF _Toc60992679 \h </w:instrText>
+              <w:instrText xml:space="preserve"> PAGEREF _Toc61169038 \h </w:instrText>
             </w:r>
             <w:r>
               <w:rPr>
@@ -1403,7 +1393,7 @@
               <w:szCs w:val="22"/>
             </w:rPr>
           </w:pPr>
-          <w:hyperlink w:anchor="_Toc60992680" w:history="1">
+          <w:hyperlink w:anchor="_Toc61169039" w:history="1">
             <w:r>
               <w:rPr>
                 <w:rStyle w:val="Hyperlink"/>
@@ -1447,7 +1437,7 @@
                 <w:noProof/>
                 <w:webHidden/>
               </w:rPr>
-              <w:instrText xml:space="preserve"> PAGEREF _Toc60992680 \h </w:instrText>
+              <w:instrText xml:space="preserve"> PAGEREF _Toc61169039 \h </w:instrText>
             </w:r>
             <w:r>
               <w:rPr>
@@ -1493,7 +1483,7 @@
               <w:szCs w:val="22"/>
             </w:rPr>
           </w:pPr>
-          <w:hyperlink w:anchor="_Toc60992681" w:history="1">
+          <w:hyperlink w:anchor="_Toc61169040" w:history="1">
             <w:r>
               <w:rPr>
                 <w:rStyle w:val="Hyperlink"/>
@@ -1537,7 +1527,7 @@
                 <w:noProof/>
                 <w:webHidden/>
               </w:rPr>
-              <w:instrText xml:space="preserve"> PAGEREF _Toc60992681 \h </w:instrText>
+              <w:instrText xml:space="preserve"> PAGEREF _Toc61169040 \h </w:instrText>
             </w:r>
             <w:r>
               <w:rPr>
@@ -1580,7 +1570,7 @@
               <w:szCs w:val="22"/>
             </w:rPr>
           </w:pPr>
-          <w:hyperlink w:anchor="_Toc60992682" w:history="1">
+          <w:hyperlink w:anchor="_Toc61169041" w:history="1">
             <w:r>
               <w:rPr>
                 <w:rStyle w:val="Hyperlink"/>
@@ -1625,7 +1615,7 @@
                 <w:noProof/>
                 <w:webHidden/>
               </w:rPr>
-              <w:instrText xml:space="preserve"> PAGEREF _Toc60992682 \h </w:instrText>
+              <w:instrText xml:space="preserve"> PAGEREF _Toc61169041 \h </w:instrText>
             </w:r>
             <w:r>
               <w:rPr>
@@ -1668,7 +1658,7 @@
               <w:szCs w:val="22"/>
             </w:rPr>
           </w:pPr>
-          <w:hyperlink w:anchor="_Toc60992683" w:history="1">
+          <w:hyperlink w:anchor="_Toc61169042" w:history="1">
             <w:r>
               <w:rPr>
                 <w:rStyle w:val="Hyperlink"/>
@@ -1705,7 +1695,7 @@
               <w:rPr>
                 <w:webHidden/>
               </w:rPr>
-              <w:instrText xml:space="preserve"> PAGEREF _Toc60992683 \h </w:instrText>
+              <w:instrText xml:space="preserve"> PAGEREF _Toc61169042 \h </w:instrText>
             </w:r>
             <w:r>
               <w:rPr>
@@ -1744,7 +1734,7 @@
               <w:szCs w:val="22"/>
             </w:rPr>
           </w:pPr>
-          <w:hyperlink w:anchor="_Toc60992684" w:history="1">
+          <w:hyperlink w:anchor="_Toc61169043" w:history="1">
             <w:r>
               <w:rPr>
                 <w:rStyle w:val="Hyperlink"/>
@@ -1781,7 +1771,7 @@
               <w:rPr>
                 <w:webHidden/>
               </w:rPr>
-              <w:instrText xml:space="preserve"> PAGEREF _Toc60992684 \h </w:instrText>
+              <w:instrText xml:space="preserve"> PAGEREF _Toc61169043 \h </w:instrText>
             </w:r>
             <w:r>
               <w:rPr>
@@ -1823,7 +1813,7 @@
               <w:szCs w:val="22"/>
             </w:rPr>
           </w:pPr>
-          <w:hyperlink w:anchor="_Toc60992685" w:history="1">
+          <w:hyperlink w:anchor="_Toc61169044" w:history="1">
             <w:r>
               <w:rPr>
                 <w:rStyle w:val="Hyperlink"/>
@@ -1867,7 +1857,7 @@
                 <w:noProof/>
                 <w:webHidden/>
               </w:rPr>
-              <w:instrText xml:space="preserve"> PAGEREF _Toc60992685 \h </w:instrText>
+              <w:instrText xml:space="preserve"> PAGEREF _Toc61169044 \h </w:instrText>
             </w:r>
             <w:r>
               <w:rPr>
@@ -1913,7 +1903,7 @@
               <w:szCs w:val="22"/>
             </w:rPr>
           </w:pPr>
-          <w:hyperlink w:anchor="_Toc60992686" w:history="1">
+          <w:hyperlink w:anchor="_Toc61169045" w:history="1">
             <w:r>
               <w:rPr>
                 <w:rStyle w:val="Hyperlink"/>
@@ -1957,7 +1947,7 @@
                 <w:noProof/>
                 <w:webHidden/>
               </w:rPr>
-              <w:instrText xml:space="preserve"> PAGEREF _Toc60992686 \h </w:instrText>
+              <w:instrText xml:space="preserve"> PAGEREF _Toc61169045 \h </w:instrText>
             </w:r>
             <w:r>
               <w:rPr>
@@ -2003,7 +1993,7 @@
               <w:szCs w:val="22"/>
             </w:rPr>
           </w:pPr>
-          <w:hyperlink w:anchor="_Toc60992687" w:history="1">
+          <w:hyperlink w:anchor="_Toc61169046" w:history="1">
             <w:r>
               <w:rPr>
                 <w:rStyle w:val="Hyperlink"/>
@@ -2026,7 +2016,7 @@
                 <w:rStyle w:val="Hyperlink"/>
                 <w:noProof/>
               </w:rPr>
-              <w:t>Funktion zur Berechnung der Farbewerte von Pixeln</w:t>
+              <w:t>Funktion zur Berechnung der Farbwerte von Pixeln</w:t>
             </w:r>
             <w:r>
               <w:rPr>
@@ -2047,7 +2037,7 @@
                 <w:noProof/>
                 <w:webHidden/>
               </w:rPr>
-              <w:instrText xml:space="preserve"> PAGEREF _Toc60992687 \h </w:instrText>
+              <w:instrText xml:space="preserve"> PAGEREF _Toc61169046 \h </w:instrText>
             </w:r>
             <w:r>
               <w:rPr>
@@ -2067,7 +2057,7 @@
                 <w:noProof/>
                 <w:webHidden/>
               </w:rPr>
-              <w:t>21</w:t>
+              <w:t>22</w:t>
             </w:r>
             <w:r>
               <w:rPr>
@@ -2090,7 +2080,7 @@
               <w:szCs w:val="22"/>
             </w:rPr>
           </w:pPr>
-          <w:hyperlink w:anchor="_Toc60992688" w:history="1">
+          <w:hyperlink w:anchor="_Toc61169047" w:history="1">
             <w:r>
               <w:rPr>
                 <w:rStyle w:val="Hyperlink"/>
@@ -2109,7 +2099,7 @@
               <w:rPr>
                 <w:rStyle w:val="Hyperlink"/>
               </w:rPr>
-              <w:t>Klassenmodell</w:t>
+              <w:t>Gerendertes Bild in 4k</w:t>
             </w:r>
             <w:r>
               <w:rPr>
@@ -2127,7 +2117,7 @@
               <w:rPr>
                 <w:webHidden/>
               </w:rPr>
-              <w:instrText xml:space="preserve"> PAGEREF _Toc60992688 \h </w:instrText>
+              <w:instrText xml:space="preserve"> PAGEREF _Toc61169047 \h </w:instrText>
             </w:r>
             <w:r>
               <w:rPr>
@@ -2144,7 +2134,7 @@
               <w:rPr>
                 <w:webHidden/>
               </w:rPr>
-              <w:t>23</w:t>
+              <w:t>24</w:t>
             </w:r>
             <w:r>
               <w:rPr>
@@ -2166,7 +2156,7 @@
               <w:szCs w:val="22"/>
             </w:rPr>
           </w:pPr>
-          <w:hyperlink w:anchor="_Toc60992689" w:history="1">
+          <w:hyperlink w:anchor="_Toc61169048" w:history="1">
             <w:r>
               <w:rPr>
                 <w:rStyle w:val="Hyperlink"/>
@@ -2185,6 +2175,82 @@
               <w:rPr>
                 <w:rStyle w:val="Hyperlink"/>
               </w:rPr>
+              <w:t>Klassenmodell</w:t>
+            </w:r>
+            <w:r>
+              <w:rPr>
+                <w:webHidden/>
+              </w:rPr>
+              <w:tab/>
+            </w:r>
+            <w:r>
+              <w:rPr>
+                <w:webHidden/>
+              </w:rPr>
+              <w:fldChar w:fldCharType="begin"/>
+            </w:r>
+            <w:r>
+              <w:rPr>
+                <w:webHidden/>
+              </w:rPr>
+              <w:instrText xml:space="preserve"> PAGEREF _Toc61169048 \h </w:instrText>
+            </w:r>
+            <w:r>
+              <w:rPr>
+                <w:webHidden/>
+              </w:rPr>
+            </w:r>
+            <w:r>
+              <w:rPr>
+                <w:webHidden/>
+              </w:rPr>
+              <w:fldChar w:fldCharType="separate"/>
+            </w:r>
+            <w:r>
+              <w:rPr>
+                <w:webHidden/>
+              </w:rPr>
+              <w:t>25</w:t>
+            </w:r>
+            <w:r>
+              <w:rPr>
+                <w:webHidden/>
+              </w:rPr>
+              <w:fldChar w:fldCharType="end"/>
+            </w:r>
+          </w:hyperlink>
+        </w:p>
+        <w:p>
+          <w:pPr>
+            <w:pStyle w:val="Verzeichnis2"/>
+            <w:tabs>
+              <w:tab w:val="left" w:pos="880"/>
+            </w:tabs>
+            <w:rPr>
+              <w:rFonts w:eastAsiaTheme="minorEastAsia" w:cstheme="minorBidi"/>
+              <w:sz w:val="22"/>
+              <w:szCs w:val="22"/>
+            </w:rPr>
+          </w:pPr>
+          <w:hyperlink w:anchor="_Toc61169049" w:history="1">
+            <w:r>
+              <w:rPr>
+                <w:rStyle w:val="Hyperlink"/>
+              </w:rPr>
+              <w:t>3.5</w:t>
+            </w:r>
+            <w:r>
+              <w:rPr>
+                <w:rFonts w:eastAsiaTheme="minorEastAsia" w:cstheme="minorBidi"/>
+                <w:sz w:val="22"/>
+                <w:szCs w:val="22"/>
+              </w:rPr>
+              <w:tab/>
+            </w:r>
+            <w:r>
+              <w:rPr>
+                <w:rStyle w:val="Hyperlink"/>
+              </w:rPr>
               <w:t>Performance-Optimierungen</w:t>
             </w:r>
             <w:r>
@@ -2203,7 +2269,7 @@
               <w:rPr>
                 <w:webHidden/>
               </w:rPr>
-              <w:instrText xml:space="preserve"> PAGEREF _Toc60992689 \h </w:instrText>
+              <w:instrText xml:space="preserve"> PAGEREF _Toc61169049 \h </w:instrText>
             </w:r>
             <w:r>
               <w:rPr>
@@ -2220,7 +2286,7 @@
               <w:rPr>
                 <w:webHidden/>
               </w:rPr>
-              <w:t>24</w:t>
+              <w:t>26</w:t>
             </w:r>
             <w:r>
               <w:rPr>
@@ -2242,11 +2308,12 @@
               <w:szCs w:val="22"/>
             </w:rPr>
           </w:pPr>
-          <w:hyperlink w:anchor="_Toc60992690" w:history="1">
+          <w:hyperlink w:anchor="_Toc61169050" w:history="1">
             <w:r>
               <w:rPr>
                 <w:rStyle w:val="Hyperlink"/>
                 <w:noProof/>
+                <w:lang w:val="en-GB"/>
               </w:rPr>
               <w:t>Quellenverzeichnis</w:t>
             </w:r>
@@ -2269,7 +2336,7 @@
                 <w:noProof/>
                 <w:webHidden/>
               </w:rPr>
-              <w:instrText xml:space="preserve"> PAGEREF _Toc60992690 \h </w:instrText>
+              <w:instrText xml:space="preserve"> PAGEREF _Toc61169050 \h </w:instrText>
             </w:r>
             <w:r>
               <w:rPr>
@@ -2289,7 +2356,7 @@
                 <w:noProof/>
                 <w:webHidden/>
               </w:rPr>
-              <w:t>26</w:t>
+              <w:t>28</w:t>
             </w:r>
             <w:r>
               <w:rPr>
@@ -2314,7 +2381,7 @@
       <w:pPr>
         <w:pStyle w:val="berschrift1oZahl"/>
       </w:pPr>
-      <w:bookmarkStart w:id="20" w:name="_Toc60992669"/>
+      <w:bookmarkStart w:id="20" w:name="_Toc61169028"/>
       <w:r>
         <w:lastRenderedPageBreak/>
         <w:t>Abbildungsverzeichnis</w:t>
@@ -2350,7 +2417,7 @@
         </w:rPr>
         <w:fldChar w:fldCharType="separate"/>
       </w:r>
-      <w:hyperlink w:anchor="_Toc60992691" w:history="1">
+      <w:hyperlink w:anchor="_Toc61169051" w:history="1">
         <w:r>
           <w:rPr>
             <w:rStyle w:val="Hyperlink"/>
@@ -2373,7 +2440,7 @@
           <w:rPr>
             <w:webHidden/>
           </w:rPr>
-          <w:instrText xml:space="preserve"> PAGEREF _Toc60992691 \h </w:instrText>
+          <w:instrText xml:space="preserve"> PAGEREF _Toc61169051 \h </w:instrText>
         </w:r>
         <w:r>
           <w:rPr>
@@ -2409,7 +2476,7 @@
           <w:szCs w:val="22"/>
         </w:rPr>
       </w:pPr>
-      <w:hyperlink w:anchor="_Toc60992692" w:history="1">
+      <w:hyperlink w:anchor="_Toc61169052" w:history="1">
         <w:r>
           <w:rPr>
             <w:rStyle w:val="Hyperlink"/>
@@ -2432,7 +2499,7 @@
           <w:rPr>
             <w:webHidden/>
           </w:rPr>
-          <w:instrText xml:space="preserve"> PAGEREF _Toc60992692 \h </w:instrText>
+          <w:instrText xml:space="preserve"> PAGEREF _Toc61169052 \h </w:instrText>
         </w:r>
         <w:r>
           <w:rPr>
@@ -2468,7 +2535,7 @@
           <w:szCs w:val="22"/>
         </w:rPr>
       </w:pPr>
-      <w:hyperlink w:anchor="_Toc60992693" w:history="1">
+      <w:hyperlink w:anchor="_Toc61169053" w:history="1">
         <w:r>
           <w:rPr>
             <w:rStyle w:val="Hyperlink"/>
@@ -2491,7 +2558,7 @@
           <w:rPr>
             <w:webHidden/>
           </w:rPr>
-          <w:instrText xml:space="preserve"> PAGEREF _Toc60992693 \h </w:instrText>
+          <w:instrText xml:space="preserve"> PAGEREF _Toc61169053 \h </w:instrText>
         </w:r>
         <w:r>
           <w:rPr>
@@ -2527,7 +2594,7 @@
           <w:szCs w:val="22"/>
         </w:rPr>
       </w:pPr>
-      <w:hyperlink w:anchor="_Toc60992694" w:history="1">
+      <w:hyperlink w:anchor="_Toc61169054" w:history="1">
         <w:r>
           <w:rPr>
             <w:rStyle w:val="Hyperlink"/>
@@ -2550,7 +2617,7 @@
           <w:rPr>
             <w:webHidden/>
           </w:rPr>
-          <w:instrText xml:space="preserve"> PAGEREF _Toc60992694 \h </w:instrText>
+          <w:instrText xml:space="preserve"> PAGEREF _Toc61169054 \h </w:instrText>
         </w:r>
         <w:r>
           <w:rPr>
@@ -2586,7 +2653,7 @@
           <w:szCs w:val="22"/>
         </w:rPr>
       </w:pPr>
-      <w:hyperlink w:anchor="_Toc60992695" w:history="1">
+      <w:hyperlink w:anchor="_Toc61169055" w:history="1">
         <w:r>
           <w:rPr>
             <w:rStyle w:val="Hyperlink"/>
@@ -2609,7 +2676,7 @@
           <w:rPr>
             <w:webHidden/>
           </w:rPr>
-          <w:instrText xml:space="preserve"> PAGEREF _Toc60992695 \h </w:instrText>
+          <w:instrText xml:space="preserve"> PAGEREF _Toc61169055 \h </w:instrText>
         </w:r>
         <w:r>
           <w:rPr>
@@ -2645,7 +2712,7 @@
           <w:szCs w:val="22"/>
         </w:rPr>
       </w:pPr>
-      <w:hyperlink w:anchor="_Toc60992696" w:history="1">
+      <w:hyperlink w:anchor="_Toc61169056" w:history="1">
         <w:r>
           <w:rPr>
             <w:rStyle w:val="Hyperlink"/>
@@ -2668,7 +2735,7 @@
           <w:rPr>
             <w:webHidden/>
           </w:rPr>
-          <w:instrText xml:space="preserve"> PAGEREF _Toc60992696 \h </w:instrText>
+          <w:instrText xml:space="preserve"> PAGEREF _Toc61169056 \h </w:instrText>
         </w:r>
         <w:r>
           <w:rPr>
@@ -2704,7 +2771,7 @@
           <w:szCs w:val="22"/>
         </w:rPr>
       </w:pPr>
-      <w:hyperlink w:anchor="_Toc60992697" w:history="1">
+      <w:hyperlink w:anchor="_Toc61169057" w:history="1">
         <w:r>
           <w:rPr>
             <w:rStyle w:val="Hyperlink"/>
@@ -2727,7 +2794,7 @@
           <w:rPr>
             <w:webHidden/>
           </w:rPr>
-          <w:instrText xml:space="preserve"> PAGEREF _Toc60992697 \h </w:instrText>
+          <w:instrText xml:space="preserve"> PAGEREF _Toc61169057 \h </w:instrText>
         </w:r>
         <w:r>
           <w:rPr>
@@ -2763,7 +2830,7 @@
           <w:szCs w:val="22"/>
         </w:rPr>
       </w:pPr>
-      <w:hyperlink w:anchor="_Toc60992698" w:history="1">
+      <w:hyperlink w:anchor="_Toc61169058" w:history="1">
         <w:r>
           <w:rPr>
             <w:rStyle w:val="Hyperlink"/>
@@ -2786,7 +2853,7 @@
           <w:rPr>
             <w:webHidden/>
           </w:rPr>
-          <w:instrText xml:space="preserve"> PAGEREF _Toc60992698 \h </w:instrText>
+          <w:instrText xml:space="preserve"> PAGEREF _Toc61169058 \h </w:instrText>
         </w:r>
         <w:r>
           <w:rPr>
@@ -2822,7 +2889,7 @@
           <w:szCs w:val="22"/>
         </w:rPr>
       </w:pPr>
-      <w:hyperlink w:anchor="_Toc60992699" w:history="1">
+      <w:hyperlink w:anchor="_Toc61169059" w:history="1">
         <w:r>
           <w:rPr>
             <w:rStyle w:val="Hyperlink"/>
@@ -2845,7 +2912,7 @@
           <w:rPr>
             <w:webHidden/>
           </w:rPr>
-          <w:instrText xml:space="preserve"> PAGEREF _Toc60992699 \h </w:instrText>
+          <w:instrText xml:space="preserve"> PAGEREF _Toc61169059 \h </w:instrText>
         </w:r>
         <w:r>
           <w:rPr>
@@ -2881,7 +2948,7 @@
           <w:szCs w:val="22"/>
         </w:rPr>
       </w:pPr>
-      <w:hyperlink w:anchor="_Toc60992700" w:history="1">
+      <w:hyperlink w:anchor="_Toc61169060" w:history="1">
         <w:r>
           <w:rPr>
             <w:rStyle w:val="Hyperlink"/>
@@ -2904,7 +2971,7 @@
           <w:rPr>
             <w:webHidden/>
           </w:rPr>
-          <w:instrText xml:space="preserve"> PAGEREF _Toc60992700 \h </w:instrText>
+          <w:instrText xml:space="preserve"> PAGEREF _Toc61169060 \h </w:instrText>
         </w:r>
         <w:r>
           <w:rPr>
@@ -2940,7 +3007,7 @@
           <w:szCs w:val="22"/>
         </w:rPr>
       </w:pPr>
-      <w:hyperlink w:anchor="_Toc60992701" w:history="1">
+      <w:hyperlink w:anchor="_Toc61169061" w:history="1">
         <w:r>
           <w:rPr>
             <w:rStyle w:val="Hyperlink"/>
@@ -2963,7 +3030,7 @@
           <w:rPr>
             <w:webHidden/>
           </w:rPr>
-          <w:instrText xml:space="preserve"> PAGEREF _Toc60992701 \h </w:instrText>
+          <w:instrText xml:space="preserve"> PAGEREF _Toc61169061 \h </w:instrText>
         </w:r>
         <w:r>
           <w:rPr>
@@ -2999,7 +3066,7 @@
           <w:szCs w:val="22"/>
         </w:rPr>
       </w:pPr>
-      <w:hyperlink w:anchor="_Toc60992702" w:history="1">
+      <w:hyperlink w:anchor="_Toc61169062" w:history="1">
         <w:r>
           <w:rPr>
             <w:rStyle w:val="Hyperlink"/>
@@ -3022,7 +3089,7 @@
           <w:rPr>
             <w:webHidden/>
           </w:rPr>
-          <w:instrText xml:space="preserve"> PAGEREF _Toc60992702 \h </w:instrText>
+          <w:instrText xml:space="preserve"> PAGEREF _Toc61169062 \h </w:instrText>
         </w:r>
         <w:r>
           <w:rPr>
@@ -3058,7 +3125,7 @@
           <w:szCs w:val="22"/>
         </w:rPr>
       </w:pPr>
-      <w:hyperlink w:anchor="_Toc60992703" w:history="1">
+      <w:hyperlink w:anchor="_Toc61169063" w:history="1">
         <w:r>
           <w:rPr>
             <w:rStyle w:val="Hyperlink"/>
@@ -3081,7 +3148,7 @@
           <w:rPr>
             <w:webHidden/>
           </w:rPr>
-          <w:instrText xml:space="preserve"> PAGEREF _Toc60992703 \h </w:instrText>
+          <w:instrText xml:space="preserve"> PAGEREF _Toc61169063 \h </w:instrText>
         </w:r>
         <w:r>
           <w:rPr>
@@ -3117,7 +3184,7 @@
           <w:szCs w:val="22"/>
         </w:rPr>
       </w:pPr>
-      <w:hyperlink w:anchor="_Toc60992704" w:history="1">
+      <w:hyperlink w:anchor="_Toc61169064" w:history="1">
         <w:r>
           <w:rPr>
             <w:rStyle w:val="Hyperlink"/>
@@ -3140,7 +3207,7 @@
           <w:rPr>
             <w:webHidden/>
           </w:rPr>
-          <w:instrText xml:space="preserve"> PAGEREF _Toc60992704 \h </w:instrText>
+          <w:instrText xml:space="preserve"> PAGEREF _Toc61169064 \h </w:instrText>
         </w:r>
         <w:r>
           <w:rPr>
@@ -3176,7 +3243,7 @@
           <w:szCs w:val="22"/>
         </w:rPr>
       </w:pPr>
-      <w:hyperlink w:anchor="_Toc60992705" w:history="1">
+      <w:hyperlink w:anchor="_Toc61169065" w:history="1">
         <w:r>
           <w:rPr>
             <w:rStyle w:val="Hyperlink"/>
@@ -3199,7 +3266,7 @@
           <w:rPr>
             <w:webHidden/>
           </w:rPr>
-          <w:instrText xml:space="preserve"> PAGEREF _Toc60992705 \h </w:instrText>
+          <w:instrText xml:space="preserve"> PAGEREF _Toc61169065 \h </w:instrText>
         </w:r>
         <w:r>
           <w:rPr>
@@ -3235,7 +3302,7 @@
           <w:szCs w:val="22"/>
         </w:rPr>
       </w:pPr>
-      <w:hyperlink w:anchor="_Toc60992706" w:history="1">
+      <w:hyperlink w:anchor="_Toc61169066" w:history="1">
         <w:r>
           <w:rPr>
             <w:rStyle w:val="Hyperlink"/>
@@ -3258,7 +3325,7 @@
           <w:rPr>
             <w:webHidden/>
           </w:rPr>
-          <w:instrText xml:space="preserve"> PAGEREF _Toc60992706 \h </w:instrText>
+          <w:instrText xml:space="preserve"> PAGEREF _Toc61169066 \h </w:instrText>
         </w:r>
         <w:r>
           <w:rPr>
@@ -3294,7 +3361,7 @@
           <w:szCs w:val="22"/>
         </w:rPr>
       </w:pPr>
-      <w:hyperlink w:anchor="_Toc60992707" w:history="1">
+      <w:hyperlink w:anchor="_Toc61169067" w:history="1">
         <w:r>
           <w:rPr>
             <w:rStyle w:val="Hyperlink"/>
@@ -3317,7 +3384,7 @@
           <w:rPr>
             <w:webHidden/>
           </w:rPr>
-          <w:instrText xml:space="preserve"> PAGEREF _Toc60992707 \h </w:instrText>
+          <w:instrText xml:space="preserve"> PAGEREF _Toc61169067 \h </w:instrText>
         </w:r>
         <w:r>
           <w:rPr>
@@ -3353,7 +3420,7 @@
           <w:szCs w:val="22"/>
         </w:rPr>
       </w:pPr>
-      <w:hyperlink w:anchor="_Toc60992708" w:history="1">
+      <w:hyperlink w:anchor="_Toc61169068" w:history="1">
         <w:r>
           <w:rPr>
             <w:rStyle w:val="Hyperlink"/>
@@ -3376,7 +3443,7 @@
           <w:rPr>
             <w:webHidden/>
           </w:rPr>
-          <w:instrText xml:space="preserve"> PAGEREF _Toc60992708 \h </w:instrText>
+          <w:instrText xml:space="preserve"> PAGEREF _Toc61169068 \h </w:instrText>
         </w:r>
         <w:r>
           <w:rPr>
@@ -3412,7 +3479,7 @@
           <w:szCs w:val="22"/>
         </w:rPr>
       </w:pPr>
-      <w:hyperlink w:anchor="_Toc60992709" w:history="1">
+      <w:hyperlink w:anchor="_Toc61169069" w:history="1">
         <w:r>
           <w:rPr>
             <w:rStyle w:val="Hyperlink"/>
@@ -3435,7 +3502,7 @@
           <w:rPr>
             <w:webHidden/>
           </w:rPr>
-          <w:instrText xml:space="preserve"> PAGEREF _Toc60992709 \h </w:instrText>
+          <w:instrText xml:space="preserve"> PAGEREF _Toc61169069 \h </w:instrText>
         </w:r>
         <w:r>
           <w:rPr>
@@ -3471,7 +3538,7 @@
           <w:szCs w:val="22"/>
         </w:rPr>
       </w:pPr>
-      <w:hyperlink w:anchor="_Toc60992710" w:history="1">
+      <w:hyperlink w:anchor="_Toc61169070" w:history="1">
         <w:r>
           <w:rPr>
             <w:rStyle w:val="Hyperlink"/>
@@ -3494,7 +3561,7 @@
           <w:rPr>
             <w:webHidden/>
           </w:rPr>
-          <w:instrText xml:space="preserve"> PAGEREF _Toc60992710 \h </w:instrText>
+          <w:instrText xml:space="preserve"> PAGEREF _Toc61169070 \h </w:instrText>
         </w:r>
         <w:r>
           <w:rPr>
@@ -3530,7 +3597,7 @@
           <w:szCs w:val="22"/>
         </w:rPr>
       </w:pPr>
-      <w:hyperlink w:anchor="_Toc60992711" w:history="1">
+      <w:hyperlink w:anchor="_Toc61169071" w:history="1">
         <w:r>
           <w:rPr>
             <w:rStyle w:val="Hyperlink"/>
@@ -3553,7 +3620,7 @@
           <w:rPr>
             <w:webHidden/>
           </w:rPr>
-          <w:instrText xml:space="preserve"> PAGEREF _Toc60992711 \h </w:instrText>
+          <w:instrText xml:space="preserve"> PAGEREF _Toc61169071 \h </w:instrText>
         </w:r>
         <w:r>
           <w:rPr>
@@ -3583,6 +3650,65 @@
     <w:p>
       <w:pPr>
         <w:pStyle w:val="Abbildungsverzeichnis"/>
+        <w:rPr>
+          <w:rFonts w:asciiTheme="minorHAnsi" w:eastAsiaTheme="minorEastAsia" w:hAnsiTheme="minorHAnsi" w:cstheme="minorBidi"/>
+          <w:sz w:val="22"/>
+          <w:szCs w:val="22"/>
+        </w:rPr>
+      </w:pPr>
+      <w:hyperlink w:anchor="_Toc61169072" w:history="1">
+        <w:r>
+          <w:rPr>
+            <w:rStyle w:val="Hyperlink"/>
+          </w:rPr>
+          <w:t>Abbildung 22: Ergebnis der Implementierung, Auflösung 4k, Schatten etc. hoch</w:t>
+        </w:r>
+        <w:r>
+          <w:rPr>
+            <w:webHidden/>
+          </w:rPr>
+          <w:tab/>
+        </w:r>
+        <w:r>
+          <w:rPr>
+            <w:webHidden/>
+          </w:rPr>
+          <w:fldChar w:fldCharType="begin"/>
+        </w:r>
+        <w:r>
+          <w:rPr>
+            <w:webHidden/>
+          </w:rPr>
+          <w:instrText xml:space="preserve"> PAGEREF _Toc61169072 \h </w:instrText>
+        </w:r>
+        <w:r>
+          <w:rPr>
+            <w:webHidden/>
+          </w:rPr>
+        </w:r>
+        <w:r>
+          <w:rPr>
+            <w:webHidden/>
+          </w:rPr>
+          <w:fldChar w:fldCharType="separate"/>
+        </w:r>
+        <w:r>
+          <w:rPr>
+            <w:webHidden/>
+          </w:rPr>
+          <w:t>24</w:t>
+        </w:r>
+        <w:r>
+          <w:rPr>
+            <w:webHidden/>
+          </w:rPr>
+          <w:fldChar w:fldCharType="end"/>
+        </w:r>
+      </w:hyperlink>
+    </w:p>
+    <w:p>
+      <w:pPr>
+        <w:pStyle w:val="Abbildungsverzeichnis"/>
       </w:pPr>
       <w:r>
         <w:fldChar w:fldCharType="end"/>
@@ -3591,9 +3717,9 @@
     <w:p>
       <w:pPr>
         <w:sectPr>
-          <w:footerReference w:type="default" r:id="rId16"/>
-          <w:headerReference w:type="first" r:id="rId17"/>
-          <w:footerReference w:type="first" r:id="rId18"/>
+          <w:footerReference w:type="default" r:id="rId19"/>
+          <w:headerReference w:type="first" r:id="rId20"/>
+          <w:footerReference w:type="first" r:id="rId21"/>
           <w:pgSz w:w="11906" w:h="16838"/>
           <w:pgMar w:top="1701" w:right="1418" w:bottom="1418" w:left="1418" w:header="709" w:footer="709" w:gutter="0"/>
           <w:cols w:space="708"/>
@@ -3606,7 +3732,7 @@
       <w:pPr>
         <w:pStyle w:val="berschrift1"/>
       </w:pPr>
-      <w:bookmarkStart w:id="21" w:name="_Toc60992670"/>
+      <w:bookmarkStart w:id="21" w:name="_Toc61169029"/>
       <w:r>
         <w:lastRenderedPageBreak/>
         <w:t>Theoretische Prinzipien</w:t>
@@ -3617,7 +3743,7 @@
       <w:pPr>
         <w:pStyle w:val="berschrift2"/>
       </w:pPr>
-      <w:bookmarkStart w:id="22" w:name="_Toc60992671"/>
+      <w:bookmarkStart w:id="22" w:name="_Toc61169030"/>
       <w:r>
         <w:t>Grundlagen Raytracing</w:t>
       </w:r>
@@ -3742,15 +3868,7 @@
         <w:t xml:space="preserve">als erstes </w:t>
       </w:r>
       <w:r>
-        <w:t xml:space="preserve">auftrifft und wie er z.B. potenziell weiterreflektiert wird. Da manche Effekte von Licht aus der Realität viel zu aufwändig zu berechnen sind wird auf Annäherung und Vereinfachungen zurückgegriffen. So z.B. mit dem </w:t>
-      </w:r>
-      <w:proofErr w:type="spellStart"/>
-      <w:r>
-        <w:t>Phong</w:t>
-      </w:r>
-      <w:proofErr w:type="spellEnd"/>
-      <w:r>
-        <w:t xml:space="preserve">-Modell, welches in </w:t>
+        <w:t xml:space="preserve">auftrifft und wie er z.B. potenziell weiterreflektiert wird. Da manche Effekte von Licht aus der Realität viel zu aufwändig zu berechnen sind wird auf Annäherung und Vereinfachungen zurückgegriffen. So z.B. mit dem Phong-Modell, welches in </w:t>
       </w:r>
       <w:r>
         <w:fldChar w:fldCharType="begin"/>
@@ -3786,13 +3904,10 @@
         <w:t>,</w:t>
       </w:r>
       <w:r>
-        <w:t xml:space="preserve"> wenn auch noch hochdetaillierte Schatten ins Spiel kommen. Doch mittlerweile ist die Technik der Grafikkarten, mit einer neuen Generation, die auf Raytracing ausgelegt ist, auf der einen und die der Spiele auf der anderen Seite so fortgeschritten</w:t>
-      </w:r>
-      <w:r>
-        <w:t>,</w:t>
-      </w:r>
-      <w:r>
-        <w:t xml:space="preserve"> dass Raytracing in Echtzeit langsam beginnt auch in die neusten High-End-Grafikspiele mit einzufließen.</w:t>
+        <w:t xml:space="preserve"> wenn auch noch hochdetaillierte Schatten ins Spiel kommen. </w:t>
+      </w:r>
+      <w:r>
+        <w:t>Genau deswegen hat es bisher nur Anwendung im Bereich von z.B. Animationen, wie Filmen, gefunden. Eben in Anwendungen, die keine Echtzeitanforderungen haben. Mit dem Fortschritt der Technik schafft es Raytracing aber auch langsam in die Welt der Computerspiele.</w:t>
       </w:r>
     </w:p>
     <w:p>
@@ -3802,7 +3917,7 @@
       <w:bookmarkStart w:id="23" w:name="_Ref60135836"/>
       <w:bookmarkStart w:id="24" w:name="_Ref60144068"/>
       <w:bookmarkStart w:id="25" w:name="_Ref60781911"/>
-      <w:bookmarkStart w:id="26" w:name="_Toc60992672"/>
+      <w:bookmarkStart w:id="26" w:name="_Toc61169031"/>
       <w:r>
         <w:t>Phong</w:t>
       </w:r>
@@ -3816,15 +3931,7 @@
         <w:t>Beim</w:t>
       </w:r>
       <w:r>
-        <w:t xml:space="preserve"> </w:t>
-      </w:r>
-      <w:proofErr w:type="spellStart"/>
-      <w:r>
-        <w:t>Phong</w:t>
-      </w:r>
-      <w:proofErr w:type="spellEnd"/>
-      <w:r>
-        <w:t xml:space="preserve">-Beleuchtungsmodell </w:t>
+        <w:t xml:space="preserve"> Phong-Beleuchtungsmodell </w:t>
       </w:r>
       <w:r>
         <w:t>wird</w:t>
@@ -3836,15 +3943,7 @@
         <w:t xml:space="preserve">den </w:t>
       </w:r>
       <w:r>
-        <w:t>drei Werten, “Ambient”, “Diffuse” und “</w:t>
-      </w:r>
-      <w:proofErr w:type="spellStart"/>
-      <w:r>
-        <w:t>Specular</w:t>
-      </w:r>
-      <w:proofErr w:type="spellEnd"/>
-      <w:r>
-        <w:t xml:space="preserve">, zusammengesetzt. Dabei wird nicht das Ziel verfolgt, die Realität möglichst realistisch abzubilden, sondern ein einfaches und schnell zu berechnendes Verfahren zu </w:t>
+        <w:t xml:space="preserve">drei Werten, “Ambient”, “Diffuse” und “Specular, zusammengesetzt. Dabei wird nicht das Ziel verfolgt, die Realität möglichst realistisch abzubilden, sondern ein einfaches und schnell zu berechnendes Verfahren zu </w:t>
       </w:r>
       <w:r>
         <w:t>verwenden</w:t>
@@ -3857,7 +3956,7 @@
       <w:pPr>
         <w:pStyle w:val="berschrift3"/>
       </w:pPr>
-      <w:bookmarkStart w:id="27" w:name="_Toc60992673"/>
+      <w:bookmarkStart w:id="27" w:name="_Toc61169032"/>
       <w:r>
         <w:t>Ambient Beleuchtungswert</w:t>
       </w:r>
@@ -4039,7 +4138,7 @@
                     </pic:cNvPicPr>
                   </pic:nvPicPr>
                   <pic:blipFill>
-                    <a:blip r:embed="rId19">
+                    <a:blip r:embed="rId22">
                       <a:extLst>
                         <a:ext uri="{28A0092B-C50C-407E-A947-70E740481C1C}">
                           <a14:useLocalDpi xmlns:a14="http://schemas.microsoft.com/office/drawing/2010/main" val="0"/>
@@ -4073,7 +4172,7 @@
         <w:pStyle w:val="Beschriftung"/>
       </w:pPr>
       <w:bookmarkStart w:id="28" w:name="_Ref60012320"/>
-      <w:bookmarkStart w:id="29" w:name="_Toc60992691"/>
+      <w:bookmarkStart w:id="29" w:name="_Toc61169051"/>
       <w:r>
         <w:t xml:space="preserve">Abbildung </w:t>
       </w:r>
@@ -4095,7 +4194,7 @@
       <w:pPr>
         <w:pStyle w:val="berschrift3"/>
       </w:pPr>
-      <w:bookmarkStart w:id="30" w:name="_Toc60992674"/>
+      <w:bookmarkStart w:id="30" w:name="_Toc61169033"/>
       <w:r>
         <w:t>Diffuse-Beleuchtungswert</w:t>
       </w:r>
@@ -4346,7 +4445,7 @@
                     </pic:cNvPicPr>
                   </pic:nvPicPr>
                   <pic:blipFill>
-                    <a:blip r:embed="rId20">
+                    <a:blip r:embed="rId23">
                       <a:extLst>
                         <a:ext uri="{28A0092B-C50C-407E-A947-70E740481C1C}">
                           <a14:useLocalDpi xmlns:a14="http://schemas.microsoft.com/office/drawing/2010/main" val="0"/>
@@ -4380,7 +4479,7 @@
         <w:pStyle w:val="Beschriftung"/>
       </w:pPr>
       <w:bookmarkStart w:id="31" w:name="_Ref60012383"/>
-      <w:bookmarkStart w:id="32" w:name="_Toc60992692"/>
+      <w:bookmarkStart w:id="32" w:name="_Toc61169052"/>
       <w:r>
         <w:t xml:space="preserve">Abbildung </w:t>
       </w:r>
@@ -4402,45 +4501,16 @@
       <w:pPr>
         <w:pStyle w:val="berschrift3"/>
       </w:pPr>
-      <w:bookmarkStart w:id="33" w:name="_Toc60992675"/>
-      <w:proofErr w:type="spellStart"/>
+      <w:bookmarkStart w:id="33" w:name="_Toc61169034"/>
       <w:r>
         <w:lastRenderedPageBreak/>
-        <w:t>Specular</w:t>
-      </w:r>
-      <w:proofErr w:type="spellEnd"/>
-      <w:r>
-        <w:t xml:space="preserve"> Beleuchtungswert</w:t>
+        <w:t>Specular Beleuchtungswert</w:t>
       </w:r>
       <w:bookmarkEnd w:id="33"/>
     </w:p>
     <w:p>
       <w:r>
-        <w:t>Der „</w:t>
-      </w:r>
-      <w:proofErr w:type="spellStart"/>
-      <w:r>
-        <w:t>Specular</w:t>
-      </w:r>
-      <w:proofErr w:type="spellEnd"/>
-      <w:r>
-        <w:t xml:space="preserve">“-Beleuchtungswert soll spiegelnde, besonders helle Punkte einer Oberfläche betonen, in denen der Winkel zum Licht und zum Betrachter von der Oberflächennormale relativ ähnlich sind. Zur Berechnung wird die optimale </w:t>
-      </w:r>
-      <w:proofErr w:type="spellStart"/>
-      <w:r>
-        <w:t>Reflektionsachse</w:t>
-      </w:r>
-      <w:proofErr w:type="spellEnd"/>
-      <w:r>
-        <w:t xml:space="preserve"> bestimmt und mit der realen </w:t>
-      </w:r>
-      <w:proofErr w:type="spellStart"/>
-      <w:r>
-        <w:t>Reflektionsachse</w:t>
-      </w:r>
-      <w:proofErr w:type="spellEnd"/>
-      <w:r>
-        <w:t xml:space="preserve"> (der Oberflächennormale) verglichen.</w:t>
+        <w:t>Der „Specular“-Beleuchtungswert soll spiegelnde, besonders helle Punkte einer Oberfläche betonen, in denen der Winkel zum Licht und zum Betrachter von der Oberflächennormale relativ ähnlich sind. Zur Berechnung wird die optimale Reflektionsachse bestimmt und mit der realen Reflektionsachse (der Oberflächennormale) verglichen.</w:t>
       </w:r>
     </w:p>
     <w:p>
@@ -4544,31 +4614,7 @@
     </w:p>
     <w:p>
       <w:r>
-        <w:t xml:space="preserve">Je näher sich diese Werte sind (also je größer das Skalarprodukt zwischen den beiden Werten), desto höher ist der </w:t>
-      </w:r>
-      <w:proofErr w:type="spellStart"/>
-      <w:r>
-        <w:t>Specular</w:t>
-      </w:r>
-      <w:proofErr w:type="spellEnd"/>
-      <w:r>
-        <w:t>-Beleuchtungswert für diesen Punkt. Dieses Skalarprodukt wird dann noch mit einem Wert „</w:t>
-      </w:r>
-      <w:proofErr w:type="spellStart"/>
-      <w:r>
-        <w:t>shinyness</w:t>
-      </w:r>
-      <w:proofErr w:type="spellEnd"/>
-      <w:r>
-        <w:t>“ potenziert. Durch einen höheren „</w:t>
-      </w:r>
-      <w:proofErr w:type="spellStart"/>
-      <w:r>
-        <w:t>shinyness</w:t>
-      </w:r>
-      <w:proofErr w:type="spellEnd"/>
-      <w:r>
-        <w:t>“-Wert erhält man eine Fläche die glänzender, bzw. Spiegelnder erscheint, während ein niedriger Wert zu einer eher matten Oberfläche führt.</w:t>
+        <w:t>Je näher sich diese Werte sind (also je größer das Skalarprodukt zwischen den beiden Werten), desto höher ist der Specular-Beleuchtungswert für diesen Punkt. Dieses Skalarprodukt wird dann noch mit einem Wert „shinyness“ potenziert. Durch einen höheren „shinyness“-Wert erhält man eine Fläche die glänzender, bzw. Spiegelnder erscheint, während ein niedriger Wert zu einer eher matten Oberfläche führt.</w:t>
       </w:r>
     </w:p>
     <w:p>
@@ -4783,15 +4829,7 @@
         <w:fldChar w:fldCharType="end"/>
       </w:r>
       <w:r>
-        <w:t xml:space="preserve"> zeigt das Bild nur mit „</w:t>
-      </w:r>
-      <w:proofErr w:type="spellStart"/>
-      <w:r>
-        <w:t>Specular</w:t>
-      </w:r>
-      <w:proofErr w:type="spellEnd"/>
-      <w:r>
-        <w:t>“-Beleuchtung. Besonders an der Lichtquelle kann man die „harten“ Reflektionen gut sehen.</w:t>
+        <w:t xml:space="preserve"> zeigt das Bild nur mit „Specular“-Beleuchtung. Besonders an der Lichtquelle kann man die „harten“ Reflektionen gut sehen.</w:t>
       </w:r>
     </w:p>
     <w:p>
@@ -4813,7 +4851,7 @@
                     <pic:cNvPicPr/>
                   </pic:nvPicPr>
                   <pic:blipFill>
-                    <a:blip r:embed="rId21"/>
+                    <a:blip r:embed="rId24"/>
                     <a:stretch>
                       <a:fillRect/>
                     </a:stretch>
@@ -4839,7 +4877,7 @@
         <w:pStyle w:val="Beschriftung"/>
       </w:pPr>
       <w:bookmarkStart w:id="34" w:name="_Ref60012618"/>
-      <w:bookmarkStart w:id="35" w:name="_Toc60992693"/>
+      <w:bookmarkStart w:id="35" w:name="_Toc61169053"/>
       <w:r>
         <w:t xml:space="preserve">Abbildung </w:t>
       </w:r>
@@ -4853,24 +4891,30 @@
       </w:fldSimple>
       <w:bookmarkEnd w:id="34"/>
       <w:r>
-        <w:t>: Bild mit „</w:t>
-      </w:r>
-      <w:proofErr w:type="spellStart"/>
-      <w:r>
-        <w:t>Specular</w:t>
-      </w:r>
-      <w:proofErr w:type="spellEnd"/>
-      <w:r>
-        <w:t>“-Beleuchtung</w:t>
+        <w:t>: Bild mit „Specular“-Beleuchtung</w:t>
       </w:r>
       <w:bookmarkEnd w:id="35"/>
     </w:p>
     <w:p>
       <w:pPr>
         <w:pStyle w:val="berschrift3"/>
-      </w:pPr>
-      <w:bookmarkStart w:id="36" w:name="_Toc60992676"/>
-      <w:r>
+        <w:numPr>
+          <w:ilvl w:val="0"/>
+          <w:numId w:val="0"/>
+        </w:numPr>
+      </w:pPr>
+      <w:bookmarkStart w:id="36" w:name="_Toc61169035"/>
+    </w:p>
+    <w:p>
+      <w:bookmarkStart w:id="37" w:name="_GoBack"/>
+      <w:bookmarkEnd w:id="37"/>
+    </w:p>
+    <w:p>
+      <w:pPr>
+        <w:pStyle w:val="berschrift3"/>
+      </w:pPr>
+      <w:r>
+        <w:lastRenderedPageBreak/>
         <w:t>Zusammensetzung der Beleuchtungswerte</w:t>
       </w:r>
       <w:bookmarkEnd w:id="36"/>
@@ -4915,7 +4959,6 @@
         <w:pStyle w:val="BildZentriert"/>
       </w:pPr>
       <w:r>
-        <w:lastRenderedPageBreak/>
         <w:drawing>
           <wp:inline distT="0" distB="0" distL="0" distR="0" wp14:anchorId="05A4B605" wp14:editId="300BA327">
             <wp:extent cx="2926080" cy="1645920"/>
@@ -4930,7 +4973,7 @@
                     <pic:cNvPicPr/>
                   </pic:nvPicPr>
                   <pic:blipFill>
-                    <a:blip r:embed="rId22"/>
+                    <a:blip r:embed="rId25"/>
                     <a:stretch>
                       <a:fillRect/>
                     </a:stretch>
@@ -4955,8 +4998,8 @@
       <w:pPr>
         <w:pStyle w:val="Beschriftung"/>
       </w:pPr>
-      <w:bookmarkStart w:id="37" w:name="_Ref60012690"/>
-      <w:bookmarkStart w:id="38" w:name="_Toc60992694"/>
+      <w:bookmarkStart w:id="38" w:name="_Ref60012690"/>
+      <w:bookmarkStart w:id="39" w:name="_Toc61169054"/>
       <w:r>
         <w:t xml:space="preserve">Abbildung </w:t>
       </w:r>
@@ -4968,17 +5011,17 @@
           <w:t>4</w:t>
         </w:r>
       </w:fldSimple>
-      <w:bookmarkEnd w:id="37"/>
+      <w:bookmarkEnd w:id="38"/>
       <w:r>
         <w:t>: Zusammengesetztes Bild</w:t>
       </w:r>
-      <w:bookmarkEnd w:id="38"/>
+      <w:bookmarkEnd w:id="39"/>
     </w:p>
     <w:p>
       <w:pPr>
         <w:pStyle w:val="berschrift1"/>
       </w:pPr>
-      <w:bookmarkStart w:id="39" w:name="_Toc60992677"/>
+      <w:bookmarkStart w:id="40" w:name="_Toc61169036"/>
       <w:r>
         <w:lastRenderedPageBreak/>
         <w:t>Algorithmische</w:t>
@@ -4986,25 +5029,25 @@
       <w:r>
         <w:t xml:space="preserve"> Umsetzung</w:t>
       </w:r>
-      <w:bookmarkEnd w:id="39"/>
+      <w:bookmarkEnd w:id="40"/>
     </w:p>
     <w:p>
       <w:pPr>
         <w:pStyle w:val="berschrift2"/>
       </w:pPr>
-      <w:bookmarkStart w:id="40" w:name="_Ref60146796"/>
-      <w:bookmarkStart w:id="41" w:name="_Ref60147096"/>
-      <w:bookmarkStart w:id="42" w:name="_Ref60174529"/>
-      <w:bookmarkStart w:id="43" w:name="_Ref60174537"/>
-      <w:bookmarkStart w:id="44" w:name="_Toc60992678"/>
+      <w:bookmarkStart w:id="41" w:name="_Ref60146796"/>
+      <w:bookmarkStart w:id="42" w:name="_Ref60147096"/>
+      <w:bookmarkStart w:id="43" w:name="_Ref60174529"/>
+      <w:bookmarkStart w:id="44" w:name="_Ref60174537"/>
+      <w:bookmarkStart w:id="45" w:name="_Toc61169037"/>
       <w:r>
         <w:t>Kollisionserkennung von Rays mit Objekten</w:t>
       </w:r>
-      <w:bookmarkEnd w:id="40"/>
       <w:bookmarkEnd w:id="41"/>
       <w:bookmarkEnd w:id="42"/>
       <w:bookmarkEnd w:id="43"/>
       <w:bookmarkEnd w:id="44"/>
+      <w:bookmarkEnd w:id="45"/>
     </w:p>
     <w:p>
       <w:r>
@@ -5051,15 +5094,7 @@
         <w:t>r</w:t>
       </w:r>
       <w:r>
-        <w:t xml:space="preserve">zustellenden Objekten müssen auch Möglichkeiten implementiert werden, Schnittpunkte mit diesen auszurechnen. In unserem Beispiel lassen sich alle Objekte durch Rechtecke darstellen. Egal ob Wände des Raums oder die einzelnen Flächen eines Würfels. Alle Objekte sind eigentlich durch zweidimensionale Flächen im Raum implementiert. Bei einem Würfel liegen dann sechs einzeln definierte Flächen im Raum, die aneinander anschließen. Vereint sind sie durch einzelne Eigenschaften, die für das gesamte Objekt gelten, vgl. </w:t>
-      </w:r>
-      <w:proofErr w:type="spellStart"/>
-      <w:r>
-        <w:t>Phong</w:t>
-      </w:r>
-      <w:proofErr w:type="spellEnd"/>
-      <w:r>
-        <w:t xml:space="preserve"> Modell aus Abschnitt </w:t>
+        <w:t xml:space="preserve">zustellenden Objekten müssen auch Möglichkeiten implementiert werden, Schnittpunkte mit diesen auszurechnen. In unserem Beispiel lassen sich alle Objekte durch Rechtecke darstellen. Egal ob Wände des Raums oder die einzelnen Flächen eines Würfels. Alle Objekte sind eigentlich durch zweidimensionale Flächen im Raum implementiert. Bei einem Würfel liegen dann sechs einzeln definierte Flächen im Raum, die aneinander anschließen. Vereint sind sie durch einzelne Eigenschaften, die für das gesamte Objekt gelten, vgl. Phong Modell aus Abschnitt </w:t>
       </w:r>
       <w:r>
         <w:fldChar w:fldCharType="begin"/>
@@ -5132,7 +5167,7 @@
                     <pic:cNvPicPr/>
                   </pic:nvPicPr>
                   <pic:blipFill>
-                    <a:blip r:embed="rId23">
+                    <a:blip r:embed="rId26">
                       <a:extLst>
                         <a:ext uri="{28A0092B-C50C-407E-A947-70E740481C1C}">
                           <a14:useLocalDpi xmlns:a14="http://schemas.microsoft.com/office/drawing/2010/main" val="0"/>
@@ -5163,8 +5198,8 @@
       <w:pPr>
         <w:pStyle w:val="Beschriftung"/>
       </w:pPr>
-      <w:bookmarkStart w:id="45" w:name="_Ref60155855"/>
-      <w:bookmarkStart w:id="46" w:name="_Toc60992695"/>
+      <w:bookmarkStart w:id="46" w:name="_Ref60155855"/>
+      <w:bookmarkStart w:id="47" w:name="_Toc61169055"/>
       <w:r>
         <w:t xml:space="preserve">Abbildung </w:t>
       </w:r>
@@ -5176,14 +5211,14 @@
           <w:t>5</w:t>
         </w:r>
       </w:fldSimple>
-      <w:bookmarkEnd w:id="45"/>
+      <w:bookmarkEnd w:id="46"/>
       <w:r>
         <w:t>: Skizze</w:t>
       </w:r>
       <w:r>
         <w:t xml:space="preserve"> von Rechteck im Raum</w:t>
       </w:r>
-      <w:bookmarkEnd w:id="46"/>
+      <w:bookmarkEnd w:id="47"/>
     </w:p>
     <w:p>
       <w:r>
@@ -5725,37 +5760,29 @@
       <w:pPr>
         <w:pStyle w:val="berschrift2"/>
       </w:pPr>
-      <w:bookmarkStart w:id="47" w:name="_Ref60937191"/>
-      <w:bookmarkStart w:id="48" w:name="_Toc60992679"/>
+      <w:bookmarkStart w:id="48" w:name="_Ref60937191"/>
+      <w:bookmarkStart w:id="49" w:name="_Toc61169038"/>
       <w:r>
         <w:lastRenderedPageBreak/>
         <w:t>Quadratische Lichtquelle</w:t>
       </w:r>
-      <w:bookmarkEnd w:id="47"/>
       <w:bookmarkEnd w:id="48"/>
-    </w:p>
-    <w:p>
-      <w:r>
-        <w:t xml:space="preserve">Da eine quadratische Lichtquelle gefordert ist, aber die in Kapitel 1 beschriebene </w:t>
-      </w:r>
-      <w:proofErr w:type="spellStart"/>
-      <w:r>
-        <w:t>Phong</w:t>
-      </w:r>
-      <w:proofErr w:type="spellEnd"/>
-      <w:r>
-        <w:t>-Methode nur mit eindimensionalen Lichtquellen arbeitet, stellt das Berechnen der Beleuchtung eines Punktes ein besonderes Problem dar. Zusätzlich ist der einfache Ansatz zur Schattenbestimmung eines Punktes durch Werfen eines Strahls zur (punktförmigen) Lichtquelle, bedingt durch die zweidimensionale Ausdehnung der Lichtquelle, nicht möglich. Um weiche Schatten zu erhalten muss also ein anderer Ansatz gewählt werden.</w:t>
+      <w:bookmarkEnd w:id="49"/>
+    </w:p>
+    <w:p>
+      <w:r>
+        <w:t>Da eine quadratische Lichtquelle gefordert ist, aber die in Kapitel 1 beschriebene Phong-Methode nur mit eindimensionalen Lichtquellen arbeitet, stellt das Berechnen der Beleuchtung eines Punktes ein besonderes Problem dar. Zusätzlich ist der einfache Ansatz zur Schattenbestimmung eines Punktes durch Werfen eines Strahls zur (punktförmigen) Lichtquelle, bedingt durch die zweidimensionale Ausdehnung der Lichtquelle, nicht möglich. Um weiche Schatten zu erhalten muss also ein anderer Ansatz gewählt werden.</w:t>
       </w:r>
     </w:p>
     <w:p>
       <w:pPr>
         <w:pStyle w:val="berschrift3"/>
       </w:pPr>
-      <w:bookmarkStart w:id="49" w:name="_Toc60992680"/>
+      <w:bookmarkStart w:id="50" w:name="_Toc61169039"/>
       <w:r>
         <w:t>Berechnung der Schatten</w:t>
       </w:r>
-      <w:bookmarkEnd w:id="49"/>
+      <w:bookmarkEnd w:id="50"/>
     </w:p>
     <w:p>
       <w:r>
@@ -5793,7 +5820,7 @@
                     <pic:cNvPicPr/>
                   </pic:nvPicPr>
                   <pic:blipFill>
-                    <a:blip r:embed="rId24"/>
+                    <a:blip r:embed="rId27"/>
                     <a:stretch>
                       <a:fillRect/>
                     </a:stretch>
@@ -5818,7 +5845,7 @@
       <w:pPr>
         <w:pStyle w:val="Beschriftung"/>
       </w:pPr>
-      <w:bookmarkStart w:id="50" w:name="_Toc60992696"/>
+      <w:bookmarkStart w:id="51" w:name="_Toc61169056"/>
       <w:r>
         <w:t xml:space="preserve">Abbildung </w:t>
       </w:r>
@@ -5833,7 +5860,7 @@
       <w:r>
         <w:t>: Darstellung von 4 Shadow Rays (in rot)</w:t>
       </w:r>
-      <w:bookmarkEnd w:id="50"/>
+      <w:bookmarkEnd w:id="51"/>
     </w:p>
     <w:p>
       <w:r>
@@ -5970,15 +5997,7 @@
         <w:fldChar w:fldCharType="end"/>
       </w:r>
       <w:r>
-        <w:t xml:space="preserve">) gewählt werden. Für den finalen </w:t>
-      </w:r>
-      <w:proofErr w:type="spellStart"/>
-      <w:r>
-        <w:t>Render</w:t>
-      </w:r>
-      <w:proofErr w:type="spellEnd"/>
-      <w:r>
-        <w:t xml:space="preserve"> wurden jedoch nur systematische Shadow Rays benutzt, da diese für ein schöneres Bild sorgen und </w:t>
+        <w:t xml:space="preserve">) gewählt werden. Für den finalen Render wurden jedoch nur systematische Shadow Rays benutzt, da diese für ein schöneres Bild sorgen und </w:t>
       </w:r>
       <w:r>
         <w:t xml:space="preserve">zufällige Shadow Rays bei einer zu niedrigen Anzahl zu einem Rauschen führen </w:t>
@@ -6059,244 +6078,6 @@
                 <pic:pic xmlns:pic="http://schemas.openxmlformats.org/drawingml/2006/picture">
                   <pic:nvPicPr>
                     <pic:cNvPr id="0" name="Picture 9"/>
-                    <pic:cNvPicPr>
-                      <a:picLocks noChangeAspect="1" noChangeArrowheads="1"/>
-                    </pic:cNvPicPr>
-                  </pic:nvPicPr>
-                  <pic:blipFill>
-                    <a:blip r:embed="rId25">
-                      <a:extLst>
-                        <a:ext uri="{28A0092B-C50C-407E-A947-70E740481C1C}">
-                          <a14:useLocalDpi xmlns:a14="http://schemas.microsoft.com/office/drawing/2010/main" val="0"/>
-                        </a:ext>
-                      </a:extLst>
-                    </a:blip>
-                    <a:srcRect/>
-                    <a:stretch>
-                      <a:fillRect/>
-                    </a:stretch>
-                  </pic:blipFill>
-                  <pic:spPr bwMode="auto">
-                    <a:xfrm>
-                      <a:off x="0" y="0"/>
-                      <a:ext cx="2924175" cy="1647825"/>
-                    </a:xfrm>
-                    <a:prstGeom prst="rect">
-                      <a:avLst/>
-                    </a:prstGeom>
-                    <a:noFill/>
-                    <a:ln>
-                      <a:noFill/>
-                    </a:ln>
-                  </pic:spPr>
-                </pic:pic>
-              </a:graphicData>
-            </a:graphic>
-          </wp:inline>
-        </w:drawing>
-      </w:r>
-    </w:p>
-    <w:p>
-      <w:pPr>
-        <w:pStyle w:val="Beschriftung"/>
-      </w:pPr>
-      <w:bookmarkStart w:id="51" w:name="_Ref60013216"/>
-      <w:bookmarkStart w:id="52" w:name="_Toc60992697"/>
-      <w:r>
-        <w:t xml:space="preserve">Abbildung </w:t>
-      </w:r>
-      <w:fldSimple w:instr=" SEQ Abbildung \* ARABIC ">
-        <w:r>
-          <w:rPr>
-            <w:noProof/>
-          </w:rPr>
-          <w:t>7</w:t>
-        </w:r>
-      </w:fldSimple>
-      <w:bookmarkEnd w:id="51"/>
-      <w:r>
-        <w:t>: Bild mit 1 systematischen Shadow Ray</w:t>
-      </w:r>
-      <w:bookmarkEnd w:id="52"/>
-    </w:p>
-    <w:p>
-      <w:pPr>
-        <w:pStyle w:val="BildZentriert"/>
-      </w:pPr>
-      <w:r>
-        <w:drawing>
-          <wp:inline distT="0" distB="0" distL="0" distR="0" wp14:anchorId="31BB6ACC" wp14:editId="39ACBD9F">
-            <wp:extent cx="2924175" cy="1647825"/>
-            <wp:effectExtent l="0" t="0" r="9525" b="9525"/>
-            <wp:docPr id="12" name="Grafik 12"/>
-            <wp:cNvGraphicFramePr>
-              <a:graphicFrameLocks xmlns:a="http://schemas.openxmlformats.org/drawingml/2006/main" noChangeAspect="1"/>
-            </wp:cNvGraphicFramePr>
-            <a:graphic xmlns:a="http://schemas.openxmlformats.org/drawingml/2006/main">
-              <a:graphicData uri="http://schemas.openxmlformats.org/drawingml/2006/picture">
-                <pic:pic xmlns:pic="http://schemas.openxmlformats.org/drawingml/2006/picture">
-                  <pic:nvPicPr>
-                    <pic:cNvPr id="0" name="Picture 11"/>
-                    <pic:cNvPicPr>
-                      <a:picLocks noChangeAspect="1" noChangeArrowheads="1"/>
-                    </pic:cNvPicPr>
-                  </pic:nvPicPr>
-                  <pic:blipFill>
-                    <a:blip r:embed="rId26">
-                      <a:extLst>
-                        <a:ext uri="{28A0092B-C50C-407E-A947-70E740481C1C}">
-                          <a14:useLocalDpi xmlns:a14="http://schemas.microsoft.com/office/drawing/2010/main" val="0"/>
-                        </a:ext>
-                      </a:extLst>
-                    </a:blip>
-                    <a:srcRect/>
-                    <a:stretch>
-                      <a:fillRect/>
-                    </a:stretch>
-                  </pic:blipFill>
-                  <pic:spPr bwMode="auto">
-                    <a:xfrm>
-                      <a:off x="0" y="0"/>
-                      <a:ext cx="2924175" cy="1647825"/>
-                    </a:xfrm>
-                    <a:prstGeom prst="rect">
-                      <a:avLst/>
-                    </a:prstGeom>
-                    <a:noFill/>
-                    <a:ln>
-                      <a:noFill/>
-                    </a:ln>
-                  </pic:spPr>
-                </pic:pic>
-              </a:graphicData>
-            </a:graphic>
-          </wp:inline>
-        </w:drawing>
-      </w:r>
-    </w:p>
-    <w:p>
-      <w:pPr>
-        <w:pStyle w:val="Beschriftung"/>
-      </w:pPr>
-      <w:bookmarkStart w:id="53" w:name="_Ref60013197"/>
-      <w:bookmarkStart w:id="54" w:name="_Toc60992698"/>
-      <w:r>
-        <w:t xml:space="preserve">Abbildung </w:t>
-      </w:r>
-      <w:fldSimple w:instr=" SEQ Abbildung \* ARABIC ">
-        <w:r>
-          <w:rPr>
-            <w:noProof/>
-          </w:rPr>
-          <w:t>8</w:t>
-        </w:r>
-      </w:fldSimple>
-      <w:bookmarkEnd w:id="53"/>
-      <w:r>
-        <w:t>: Bild mit 4 systematischen Shadow Rays</w:t>
-      </w:r>
-      <w:bookmarkEnd w:id="54"/>
-    </w:p>
-    <w:p>
-      <w:pPr>
-        <w:pStyle w:val="BildZentriert"/>
-      </w:pPr>
-      <w:r>
-        <w:drawing>
-          <wp:inline distT="0" distB="0" distL="0" distR="0" wp14:anchorId="17FA062B" wp14:editId="11B58D30">
-            <wp:extent cx="2924175" cy="1647825"/>
-            <wp:effectExtent l="0" t="0" r="9525" b="9525"/>
-            <wp:docPr id="14" name="Grafik 14"/>
-            <wp:cNvGraphicFramePr>
-              <a:graphicFrameLocks xmlns:a="http://schemas.openxmlformats.org/drawingml/2006/main" noChangeAspect="1"/>
-            </wp:cNvGraphicFramePr>
-            <a:graphic xmlns:a="http://schemas.openxmlformats.org/drawingml/2006/main">
-              <a:graphicData uri="http://schemas.openxmlformats.org/drawingml/2006/picture">
-                <pic:pic xmlns:pic="http://schemas.openxmlformats.org/drawingml/2006/picture">
-                  <pic:nvPicPr>
-                    <pic:cNvPr id="0" name="Picture 12"/>
-                    <pic:cNvPicPr>
-                      <a:picLocks noChangeAspect="1" noChangeArrowheads="1"/>
-                    </pic:cNvPicPr>
-                  </pic:nvPicPr>
-                  <pic:blipFill>
-                    <a:blip r:embed="rId27">
-                      <a:extLst>
-                        <a:ext uri="{28A0092B-C50C-407E-A947-70E740481C1C}">
-                          <a14:useLocalDpi xmlns:a14="http://schemas.microsoft.com/office/drawing/2010/main" val="0"/>
-                        </a:ext>
-                      </a:extLst>
-                    </a:blip>
-                    <a:srcRect/>
-                    <a:stretch>
-                      <a:fillRect/>
-                    </a:stretch>
-                  </pic:blipFill>
-                  <pic:spPr bwMode="auto">
-                    <a:xfrm>
-                      <a:off x="0" y="0"/>
-                      <a:ext cx="2924175" cy="1647825"/>
-                    </a:xfrm>
-                    <a:prstGeom prst="rect">
-                      <a:avLst/>
-                    </a:prstGeom>
-                    <a:noFill/>
-                    <a:ln>
-                      <a:noFill/>
-                    </a:ln>
-                  </pic:spPr>
-                </pic:pic>
-              </a:graphicData>
-            </a:graphic>
-          </wp:inline>
-        </w:drawing>
-      </w:r>
-    </w:p>
-    <w:p>
-      <w:pPr>
-        <w:pStyle w:val="Beschriftung"/>
-      </w:pPr>
-      <w:bookmarkStart w:id="55" w:name="_Ref60013233"/>
-      <w:bookmarkStart w:id="56" w:name="_Toc60992699"/>
-      <w:r>
-        <w:t>Abbildung</w:t>
-      </w:r>
-      <w:r>
-        <w:t xml:space="preserve"> </w:t>
-      </w:r>
-      <w:fldSimple w:instr=" SEQ Abbildung \* ARABIC ">
-        <w:r>
-          <w:rPr>
-            <w:noProof/>
-          </w:rPr>
-          <w:t>9</w:t>
-        </w:r>
-      </w:fldSimple>
-      <w:bookmarkEnd w:id="55"/>
-      <w:r>
-        <w:t>: Bild mit 9 systematischen Shadow Rays</w:t>
-      </w:r>
-      <w:bookmarkEnd w:id="56"/>
-    </w:p>
-    <w:p>
-      <w:pPr>
-        <w:pStyle w:val="BildZentriert"/>
-      </w:pPr>
-      <w:r>
-        <w:lastRenderedPageBreak/>
-        <w:drawing>
-          <wp:inline distT="0" distB="0" distL="0" distR="0" wp14:anchorId="213639AA" wp14:editId="7F0A3D03">
-            <wp:extent cx="2924175" cy="1647825"/>
-            <wp:effectExtent l="0" t="0" r="9525" b="9525"/>
-            <wp:docPr id="15" name="Grafik 15"/>
-            <wp:cNvGraphicFramePr>
-              <a:graphicFrameLocks xmlns:a="http://schemas.openxmlformats.org/drawingml/2006/main" noChangeAspect="1"/>
-            </wp:cNvGraphicFramePr>
-            <a:graphic xmlns:a="http://schemas.openxmlformats.org/drawingml/2006/main">
-              <a:graphicData uri="http://schemas.openxmlformats.org/drawingml/2006/picture">
-                <pic:pic xmlns:pic="http://schemas.openxmlformats.org/drawingml/2006/picture">
-                  <pic:nvPicPr>
-                    <pic:cNvPr id="0" name="Picture 13"/>
                     <pic:cNvPicPr>
                       <a:picLocks noChangeAspect="1" noChangeArrowheads="1"/>
                     </pic:cNvPicPr>
@@ -6338,27 +6119,24 @@
       <w:pPr>
         <w:pStyle w:val="Beschriftung"/>
       </w:pPr>
-      <w:bookmarkStart w:id="57" w:name="_Ref60013250"/>
-      <w:bookmarkStart w:id="58" w:name="_Toc60992700"/>
-      <w:r>
-        <w:t>Abbildung</w:t>
-      </w:r>
-      <w:r>
-        <w:t xml:space="preserve"> </w:t>
+      <w:bookmarkStart w:id="52" w:name="_Ref60013216"/>
+      <w:bookmarkStart w:id="53" w:name="_Toc61169057"/>
+      <w:r>
+        <w:t xml:space="preserve">Abbildung </w:t>
       </w:r>
       <w:fldSimple w:instr=" SEQ Abbildung \* ARABIC ">
         <w:r>
           <w:rPr>
             <w:noProof/>
           </w:rPr>
-          <w:t>10</w:t>
+          <w:t>7</w:t>
         </w:r>
       </w:fldSimple>
-      <w:bookmarkEnd w:id="57"/>
-      <w:r>
-        <w:t>: Bild mit 8 zufälligen Shadow Rays</w:t>
-      </w:r>
-      <w:bookmarkEnd w:id="58"/>
+      <w:bookmarkEnd w:id="52"/>
+      <w:r>
+        <w:t>: Bild mit 1 systematischen Shadow Ray</w:t>
+      </w:r>
+      <w:bookmarkEnd w:id="53"/>
     </w:p>
     <w:p>
       <w:pPr>
@@ -6366,10 +6144,10 @@
       </w:pPr>
       <w:r>
         <w:drawing>
-          <wp:inline distT="0" distB="0" distL="0" distR="0" wp14:anchorId="255B257A" wp14:editId="39B74C77">
+          <wp:inline distT="0" distB="0" distL="0" distR="0" wp14:anchorId="31BB6ACC" wp14:editId="39ACBD9F">
             <wp:extent cx="2924175" cy="1647825"/>
             <wp:effectExtent l="0" t="0" r="9525" b="9525"/>
-            <wp:docPr id="16" name="Grafik 16"/>
+            <wp:docPr id="12" name="Grafik 12"/>
             <wp:cNvGraphicFramePr>
               <a:graphicFrameLocks xmlns:a="http://schemas.openxmlformats.org/drawingml/2006/main" noChangeAspect="1"/>
             </wp:cNvGraphicFramePr>
@@ -6377,7 +6155,7 @@
               <a:graphicData uri="http://schemas.openxmlformats.org/drawingml/2006/picture">
                 <pic:pic xmlns:pic="http://schemas.openxmlformats.org/drawingml/2006/picture">
                   <pic:nvPicPr>
-                    <pic:cNvPr id="0" name="Picture 14"/>
+                    <pic:cNvPr id="0" name="Picture 11"/>
                     <pic:cNvPicPr>
                       <a:picLocks noChangeAspect="1" noChangeArrowheads="1"/>
                     </pic:cNvPicPr>
@@ -6419,121 +6197,35 @@
       <w:pPr>
         <w:pStyle w:val="Beschriftung"/>
       </w:pPr>
-      <w:bookmarkStart w:id="59" w:name="_Ref60013260"/>
-      <w:bookmarkStart w:id="60" w:name="_Toc60992701"/>
-      <w:r>
-        <w:t>Abbildung</w:t>
-      </w:r>
-      <w:r>
-        <w:t xml:space="preserve"> </w:t>
+      <w:bookmarkStart w:id="54" w:name="_Ref60013197"/>
+      <w:bookmarkStart w:id="55" w:name="_Toc61169058"/>
+      <w:r>
+        <w:t xml:space="preserve">Abbildung </w:t>
       </w:r>
       <w:fldSimple w:instr=" SEQ Abbildung \* ARABIC ">
         <w:r>
           <w:rPr>
             <w:noProof/>
           </w:rPr>
-          <w:t>11</w:t>
+          <w:t>8</w:t>
         </w:r>
       </w:fldSimple>
-      <w:bookmarkEnd w:id="59"/>
-      <w:r>
-        <w:t>: Bild mit 9 systematischen und 8 zufälligen Shadow Rays</w:t>
-      </w:r>
-      <w:bookmarkEnd w:id="60"/>
-    </w:p>
-    <w:p>
-      <w:pPr>
-        <w:pStyle w:val="berschrift3"/>
-      </w:pPr>
-      <w:bookmarkStart w:id="61" w:name="_Ref60179526"/>
-      <w:bookmarkStart w:id="62" w:name="_Toc60992681"/>
-      <w:r>
-        <w:t>Berechnung der Beleuchtung</w:t>
-      </w:r>
-      <w:bookmarkEnd w:id="61"/>
-      <w:bookmarkEnd w:id="62"/>
-    </w:p>
-    <w:p>
-      <w:r>
-        <w:t>Bei der Berechnung der Beleuchtung für eine quadratische Lichtquelle</w:t>
-      </w:r>
-      <w:r>
-        <w:t>,</w:t>
-      </w:r>
-      <w:r>
-        <w:t xml:space="preserve"> nach dem </w:t>
-      </w:r>
-      <w:proofErr w:type="spellStart"/>
-      <w:r>
-        <w:t>Phong</w:t>
-      </w:r>
-      <w:proofErr w:type="spellEnd"/>
-      <w:r>
-        <w:t>-Modell</w:t>
-      </w:r>
-      <w:r>
-        <w:t>,</w:t>
-      </w:r>
-      <w:r>
-        <w:t xml:space="preserve"> ist nur der „Diffuse“- und „</w:t>
-      </w:r>
-      <w:proofErr w:type="spellStart"/>
-      <w:r>
-        <w:t>Specular</w:t>
-      </w:r>
-      <w:proofErr w:type="spellEnd"/>
-      <w:r>
-        <w:t xml:space="preserve">“-Wert wichtig, da nur diese von der Position des Lichts abhängen. </w:t>
-      </w:r>
-      <w:r>
-        <w:t xml:space="preserve">Um die in Kapitel </w:t>
-      </w:r>
-      <w:r>
-        <w:fldChar w:fldCharType="begin"/>
-      </w:r>
-      <w:r>
-        <w:instrText xml:space="preserve"> REF _Ref60781911 \r \h </w:instrText>
-      </w:r>
-      <w:r>
-        <w:fldChar w:fldCharType="separate"/>
-      </w:r>
-      <w:r>
-        <w:t>1.2</w:t>
-      </w:r>
-      <w:r>
-        <w:fldChar w:fldCharType="end"/>
-      </w:r>
-      <w:r>
-        <w:t xml:space="preserve"> vorgestellten Formeln zu verwenden, muss daher </w:t>
-      </w:r>
-      <w:r>
-        <w:t>ein Punkt auf der Lichtquelle als Lichtquelle angenommen werden. Der dafür entwickelte Algorithmus basiert darauf, für einen bestimmten Strahl (Ray) den optimalen Punkt auf der Lichtfläche zu finden.</w:t>
-      </w:r>
-    </w:p>
-    <w:p>
-      <w:r>
-        <w:t>Dieser initiale Ray ist bei der Berechnung des „Diffuse“-Werts der Normalenvektor der Oberfläche und bei der Berechnung des „</w:t>
-      </w:r>
-      <w:proofErr w:type="spellStart"/>
-      <w:r>
-        <w:t>Specular</w:t>
-      </w:r>
-      <w:proofErr w:type="spellEnd"/>
-      <w:r>
-        <w:t>“-Werts ein von der Oberfläche reflektierter Ray, der ursprünglich der Kamera entspringt. Die Skizzen in diesem Kapitel sind, wenn möglich, zur Vereinfachung im zweidimensionalen Raum dargestellt.</w:t>
-      </w:r>
+      <w:bookmarkEnd w:id="54"/>
+      <w:r>
+        <w:t>: Bild mit 4 systematischen Shadow Rays</w:t>
+      </w:r>
+      <w:bookmarkEnd w:id="55"/>
     </w:p>
     <w:p>
       <w:pPr>
         <w:pStyle w:val="BildZentriert"/>
       </w:pPr>
       <w:r>
-        <w:lastRenderedPageBreak/>
         <w:drawing>
-          <wp:inline distT="0" distB="0" distL="0" distR="0" wp14:anchorId="4232BFDE" wp14:editId="380DA0AF">
-            <wp:extent cx="2686541" cy="1817038"/>
-            <wp:effectExtent l="0" t="0" r="0" b="0"/>
-            <wp:docPr id="27" name="Grafik 27"/>
+          <wp:inline distT="0" distB="0" distL="0" distR="0" wp14:anchorId="17FA062B" wp14:editId="11B58D30">
+            <wp:extent cx="2924175" cy="1647825"/>
+            <wp:effectExtent l="0" t="0" r="9525" b="9525"/>
+            <wp:docPr id="14" name="Grafik 14"/>
             <wp:cNvGraphicFramePr>
               <a:graphicFrameLocks xmlns:a="http://schemas.openxmlformats.org/drawingml/2006/main" noChangeAspect="1"/>
             </wp:cNvGraphicFramePr>
@@ -6541,23 +6233,36 @@
               <a:graphicData uri="http://schemas.openxmlformats.org/drawingml/2006/picture">
                 <pic:pic xmlns:pic="http://schemas.openxmlformats.org/drawingml/2006/picture">
                   <pic:nvPicPr>
-                    <pic:cNvPr id="1" name=""/>
-                    <pic:cNvPicPr/>
+                    <pic:cNvPr id="0" name="Picture 12"/>
+                    <pic:cNvPicPr>
+                      <a:picLocks noChangeAspect="1" noChangeArrowheads="1"/>
+                    </pic:cNvPicPr>
                   </pic:nvPicPr>
                   <pic:blipFill>
-                    <a:blip r:embed="rId30"/>
+                    <a:blip r:embed="rId30">
+                      <a:extLst>
+                        <a:ext uri="{28A0092B-C50C-407E-A947-70E740481C1C}">
+                          <a14:useLocalDpi xmlns:a14="http://schemas.microsoft.com/office/drawing/2010/main" val="0"/>
+                        </a:ext>
+                      </a:extLst>
+                    </a:blip>
+                    <a:srcRect/>
                     <a:stretch>
                       <a:fillRect/>
                     </a:stretch>
                   </pic:blipFill>
-                  <pic:spPr>
+                  <pic:spPr bwMode="auto">
                     <a:xfrm>
                       <a:off x="0" y="0"/>
-                      <a:ext cx="2703067" cy="1828215"/>
+                      <a:ext cx="2924175" cy="1647825"/>
                     </a:xfrm>
                     <a:prstGeom prst="rect">
                       <a:avLst/>
                     </a:prstGeom>
+                    <a:noFill/>
+                    <a:ln>
+                      <a:noFill/>
+                    </a:ln>
                   </pic:spPr>
                 </pic:pic>
               </a:graphicData>
@@ -6570,33 +6275,39 @@
       <w:pPr>
         <w:pStyle w:val="Beschriftung"/>
       </w:pPr>
-      <w:bookmarkStart w:id="63" w:name="_Toc60992702"/>
-      <w:r>
-        <w:t xml:space="preserve">Abbildung </w:t>
+      <w:bookmarkStart w:id="56" w:name="_Ref60013233"/>
+      <w:bookmarkStart w:id="57" w:name="_Toc61169059"/>
+      <w:r>
+        <w:t>Abbildung</w:t>
+      </w:r>
+      <w:r>
+        <w:t xml:space="preserve"> </w:t>
       </w:r>
       <w:fldSimple w:instr=" SEQ Abbildung \* ARABIC ">
         <w:r>
           <w:rPr>
             <w:noProof/>
           </w:rPr>
-          <w:t>12</w:t>
+          <w:t>9</w:t>
         </w:r>
       </w:fldSimple>
-      <w:r>
-        <w:t>: Initialer Ray bei „Diffuse“-Berechnung (2D)</w:t>
-      </w:r>
-      <w:bookmarkEnd w:id="63"/>
+      <w:bookmarkEnd w:id="56"/>
+      <w:r>
+        <w:t>: Bild mit 9 systematischen Shadow Rays</w:t>
+      </w:r>
+      <w:bookmarkEnd w:id="57"/>
     </w:p>
     <w:p>
       <w:pPr>
         <w:pStyle w:val="BildZentriert"/>
       </w:pPr>
       <w:r>
+        <w:lastRenderedPageBreak/>
         <w:drawing>
-          <wp:inline distT="0" distB="0" distL="0" distR="0" wp14:anchorId="2AAF8921" wp14:editId="3D702911">
-            <wp:extent cx="4248702" cy="1403899"/>
-            <wp:effectExtent l="0" t="0" r="0" b="6350"/>
-            <wp:docPr id="28" name="Grafik 28"/>
+          <wp:inline distT="0" distB="0" distL="0" distR="0" wp14:anchorId="213639AA" wp14:editId="7F0A3D03">
+            <wp:extent cx="2924175" cy="1647825"/>
+            <wp:effectExtent l="0" t="0" r="9525" b="9525"/>
+            <wp:docPr id="15" name="Grafik 15"/>
             <wp:cNvGraphicFramePr>
               <a:graphicFrameLocks xmlns:a="http://schemas.openxmlformats.org/drawingml/2006/main" noChangeAspect="1"/>
             </wp:cNvGraphicFramePr>
@@ -6604,23 +6315,36 @@
               <a:graphicData uri="http://schemas.openxmlformats.org/drawingml/2006/picture">
                 <pic:pic xmlns:pic="http://schemas.openxmlformats.org/drawingml/2006/picture">
                   <pic:nvPicPr>
-                    <pic:cNvPr id="1" name=""/>
-                    <pic:cNvPicPr/>
+                    <pic:cNvPr id="0" name="Picture 13"/>
+                    <pic:cNvPicPr>
+                      <a:picLocks noChangeAspect="1" noChangeArrowheads="1"/>
+                    </pic:cNvPicPr>
                   </pic:nvPicPr>
                   <pic:blipFill>
-                    <a:blip r:embed="rId31"/>
+                    <a:blip r:embed="rId31">
+                      <a:extLst>
+                        <a:ext uri="{28A0092B-C50C-407E-A947-70E740481C1C}">
+                          <a14:useLocalDpi xmlns:a14="http://schemas.microsoft.com/office/drawing/2010/main" val="0"/>
+                        </a:ext>
+                      </a:extLst>
+                    </a:blip>
+                    <a:srcRect/>
                     <a:stretch>
                       <a:fillRect/>
                     </a:stretch>
                   </pic:blipFill>
-                  <pic:spPr>
+                  <pic:spPr bwMode="auto">
                     <a:xfrm>
                       <a:off x="0" y="0"/>
-                      <a:ext cx="4316761" cy="1426388"/>
+                      <a:ext cx="2924175" cy="1647825"/>
                     </a:xfrm>
                     <a:prstGeom prst="rect">
                       <a:avLst/>
                     </a:prstGeom>
+                    <a:noFill/>
+                    <a:ln>
+                      <a:noFill/>
+                    </a:ln>
                   </pic:spPr>
                 </pic:pic>
               </a:graphicData>
@@ -6633,47 +6357,27 @@
       <w:pPr>
         <w:pStyle w:val="Beschriftung"/>
       </w:pPr>
-      <w:bookmarkStart w:id="64" w:name="_Toc60992703"/>
-      <w:r>
-        <w:t xml:space="preserve">Abbildung </w:t>
+      <w:bookmarkStart w:id="58" w:name="_Ref60013250"/>
+      <w:bookmarkStart w:id="59" w:name="_Toc61169060"/>
+      <w:r>
+        <w:t>Abbildung</w:t>
+      </w:r>
+      <w:r>
+        <w:t xml:space="preserve"> </w:t>
       </w:r>
       <w:fldSimple w:instr=" SEQ Abbildung \* ARABIC ">
         <w:r>
           <w:rPr>
             <w:noProof/>
           </w:rPr>
-          <w:t>13</w:t>
+          <w:t>10</w:t>
         </w:r>
       </w:fldSimple>
-      <w:r>
-        <w:t>: Initialer Ray bei „</w:t>
-      </w:r>
-      <w:proofErr w:type="spellStart"/>
-      <w:r>
-        <w:t>Specular</w:t>
-      </w:r>
-      <w:proofErr w:type="spellEnd"/>
-      <w:r>
-        <w:t>“-Berechnung (2D)</w:t>
-      </w:r>
-      <w:bookmarkEnd w:id="64"/>
-    </w:p>
-    <w:p>
-      <w:r>
-        <w:t>Die anschließende Berechnung des besten Punkts auf der Lichtfläche erfolgt über folgenden Algorithmus:</w:t>
-      </w:r>
-    </w:p>
-    <w:p>
-      <w:pPr>
-        <w:pStyle w:val="AufzhlungeineEbene"/>
-        <w:numPr>
-          <w:ilvl w:val="0"/>
-          <w:numId w:val="48"/>
-        </w:numPr>
-      </w:pPr>
-      <w:r>
-        <w:t>Berechnung der Schnittstelle des Rays mit der Lichtebene. Ist der Ray parallel zur Lichtebene, wird ein sehr kleiner Offset hinzugefügt, um einen Schnittpunkt zu erzwingen.</w:t>
-      </w:r>
+      <w:bookmarkEnd w:id="58"/>
+      <w:r>
+        <w:t>: Bild mit 8 zufälligen Shadow Rays</w:t>
+      </w:r>
+      <w:bookmarkEnd w:id="59"/>
     </w:p>
     <w:p>
       <w:pPr>
@@ -6681,10 +6385,10 @@
       </w:pPr>
       <w:r>
         <w:drawing>
-          <wp:inline distT="0" distB="0" distL="0" distR="0" wp14:anchorId="4B9FD7E5" wp14:editId="1EA60696">
-            <wp:extent cx="3447829" cy="2169813"/>
-            <wp:effectExtent l="0" t="0" r="635" b="1905"/>
-            <wp:docPr id="31" name="Grafik 31"/>
+          <wp:inline distT="0" distB="0" distL="0" distR="0" wp14:anchorId="255B257A" wp14:editId="39B74C77">
+            <wp:extent cx="2924175" cy="1647825"/>
+            <wp:effectExtent l="0" t="0" r="9525" b="9525"/>
+            <wp:docPr id="16" name="Grafik 16"/>
             <wp:cNvGraphicFramePr>
               <a:graphicFrameLocks xmlns:a="http://schemas.openxmlformats.org/drawingml/2006/main" noChangeAspect="1"/>
             </wp:cNvGraphicFramePr>
@@ -6692,23 +6396,36 @@
               <a:graphicData uri="http://schemas.openxmlformats.org/drawingml/2006/picture">
                 <pic:pic xmlns:pic="http://schemas.openxmlformats.org/drawingml/2006/picture">
                   <pic:nvPicPr>
-                    <pic:cNvPr id="1" name=""/>
-                    <pic:cNvPicPr/>
+                    <pic:cNvPr id="0" name="Picture 14"/>
+                    <pic:cNvPicPr>
+                      <a:picLocks noChangeAspect="1" noChangeArrowheads="1"/>
+                    </pic:cNvPicPr>
                   </pic:nvPicPr>
                   <pic:blipFill>
-                    <a:blip r:embed="rId32"/>
+                    <a:blip r:embed="rId32">
+                      <a:extLst>
+                        <a:ext uri="{28A0092B-C50C-407E-A947-70E740481C1C}">
+                          <a14:useLocalDpi xmlns:a14="http://schemas.microsoft.com/office/drawing/2010/main" val="0"/>
+                        </a:ext>
+                      </a:extLst>
+                    </a:blip>
+                    <a:srcRect/>
                     <a:stretch>
                       <a:fillRect/>
                     </a:stretch>
                   </pic:blipFill>
-                  <pic:spPr>
+                  <pic:spPr bwMode="auto">
                     <a:xfrm>
                       <a:off x="0" y="0"/>
-                      <a:ext cx="3468969" cy="2183117"/>
+                      <a:ext cx="2924175" cy="1647825"/>
                     </a:xfrm>
                     <a:prstGeom prst="rect">
                       <a:avLst/>
                     </a:prstGeom>
+                    <a:noFill/>
+                    <a:ln>
+                      <a:noFill/>
+                    </a:ln>
                   </pic:spPr>
                 </pic:pic>
               </a:graphicData>
@@ -6721,52 +6438,97 @@
       <w:pPr>
         <w:pStyle w:val="Beschriftung"/>
       </w:pPr>
-      <w:bookmarkStart w:id="65" w:name="_Toc60992704"/>
-      <w:r>
-        <w:t xml:space="preserve">Abbildung </w:t>
+      <w:bookmarkStart w:id="60" w:name="_Ref60013260"/>
+      <w:bookmarkStart w:id="61" w:name="_Toc61169061"/>
+      <w:r>
+        <w:t>Abbildung</w:t>
+      </w:r>
+      <w:r>
+        <w:t xml:space="preserve"> </w:t>
       </w:r>
       <w:fldSimple w:instr=" SEQ Abbildung \* ARABIC ">
         <w:r>
           <w:rPr>
             <w:noProof/>
           </w:rPr>
-          <w:t>14</w:t>
+          <w:t>11</w:t>
         </w:r>
       </w:fldSimple>
-      <w:r>
-        <w:t>:</w:t>
-      </w:r>
-      <w:r>
-        <w:t xml:space="preserve"> (1)</w:t>
-      </w:r>
-      <w:r>
-        <w:t xml:space="preserve"> Schnittpunkt von initialem Ray und Lichtebene (3D)</w:t>
-      </w:r>
-      <w:bookmarkEnd w:id="65"/>
-    </w:p>
-    <w:p>
-      <w:pPr>
-        <w:pStyle w:val="AufzhlungeineEbene"/>
-        <w:numPr>
-          <w:ilvl w:val="0"/>
-          <w:numId w:val="48"/>
-        </w:numPr>
+      <w:bookmarkEnd w:id="60"/>
+      <w:r>
+        <w:t>: Bild mit 9 systematischen und 8 zufälligen Shadow Rays</w:t>
+      </w:r>
+      <w:bookmarkEnd w:id="61"/>
+    </w:p>
+    <w:p>
+      <w:pPr>
+        <w:pStyle w:val="berschrift3"/>
+      </w:pPr>
+      <w:bookmarkStart w:id="62" w:name="_Ref60179526"/>
+      <w:bookmarkStart w:id="63" w:name="_Toc61169040"/>
+      <w:r>
+        <w:t>Berechnung der Beleuchtung</w:t>
+      </w:r>
+      <w:bookmarkEnd w:id="62"/>
+      <w:bookmarkEnd w:id="63"/>
+    </w:p>
+    <w:p>
+      <w:r>
+        <w:t>Bei der Berechnung der Beleuchtung für eine quadratische Lichtquelle</w:t>
+      </w:r>
+      <w:r>
+        <w:t>,</w:t>
+      </w:r>
+      <w:r>
+        <w:t xml:space="preserve"> nach dem Phong-Modell</w:t>
+      </w:r>
+      <w:r>
+        <w:t>,</w:t>
+      </w:r>
+      <w:r>
+        <w:t xml:space="preserve"> ist nur der „Diffuse“- und „Specular“-Wert wichtig, da nur diese von der Position des Lichts abhängen. </w:t>
+      </w:r>
+      <w:r>
+        <w:t xml:space="preserve">Um die in Kapitel </w:t>
+      </w:r>
+      <w:r>
+        <w:fldChar w:fldCharType="begin"/>
+      </w:r>
+      <w:r>
+        <w:instrText xml:space="preserve"> REF _Ref60781911 \r \h </w:instrText>
+      </w:r>
+      <w:r>
+        <w:fldChar w:fldCharType="separate"/>
+      </w:r>
+      <w:r>
+        <w:t>1.2</w:t>
+      </w:r>
+      <w:r>
+        <w:fldChar w:fldCharType="end"/>
+      </w:r>
+      <w:r>
+        <w:t xml:space="preserve"> vorgestellten Formeln zu verwenden, muss daher </w:t>
+      </w:r>
+      <w:r>
+        <w:t>ein Punkt auf der Lichtquelle als Lichtquelle angenommen werden. Der dafür entwickelte Algorithmus basiert darauf, für einen bestimmten Strahl (Ray) den optimalen Punkt auf der Lichtfläche zu finden.</w:t>
+      </w:r>
+    </w:p>
+    <w:p>
+      <w:r>
+        <w:t>Dieser initiale Ray ist bei der Berechnung des „Diffuse“-Werts der Normalenvektor der Oberfläche und bei der Berechnung des „Specular“-Werts ein von der Oberfläche reflektierter Ray, der ursprünglich der Kamera entspringt. Die Skizzen in diesem Kapitel sind, wenn möglich, zur Vereinfachung im zweidimensionalen Raum dargestellt.</w:t>
+      </w:r>
+    </w:p>
+    <w:p>
+      <w:pPr>
+        <w:pStyle w:val="BildZentriert"/>
       </w:pPr>
       <w:r>
         <w:lastRenderedPageBreak/>
-        <w:t>Übertragung des Schnittpunktes in den zweidimensionalen Raum. Als Basisvektoren der x- und y-Achse werden dabei die aufspannenden Vektoren der Lichtquelle verwendet.</w:t>
-      </w:r>
-    </w:p>
-    <w:p>
-      <w:pPr>
-        <w:pStyle w:val="BildZentriert"/>
-      </w:pPr>
-      <w:r>
         <w:drawing>
-          <wp:inline distT="0" distB="0" distL="0" distR="0" wp14:anchorId="5C504600" wp14:editId="03A526B7">
-            <wp:extent cx="3206274" cy="2146825"/>
-            <wp:effectExtent l="0" t="0" r="0" b="6350"/>
-            <wp:docPr id="33" name="Grafik 33"/>
+          <wp:inline distT="0" distB="0" distL="0" distR="0" wp14:anchorId="4232BFDE" wp14:editId="380DA0AF">
+            <wp:extent cx="2686541" cy="1817038"/>
+            <wp:effectExtent l="0" t="0" r="0" b="0"/>
+            <wp:docPr id="27" name="Grafik 27"/>
             <wp:cNvGraphicFramePr>
               <a:graphicFrameLocks xmlns:a="http://schemas.openxmlformats.org/drawingml/2006/main" noChangeAspect="1"/>
             </wp:cNvGraphicFramePr>
@@ -6786,7 +6548,7 @@
                   <pic:spPr>
                     <a:xfrm>
                       <a:off x="0" y="0"/>
-                      <a:ext cx="3212048" cy="2150691"/>
+                      <a:ext cx="2703067" cy="1828215"/>
                     </a:xfrm>
                     <a:prstGeom prst="rect">
                       <a:avLst/>
@@ -6803,7 +6565,7 @@
       <w:pPr>
         <w:pStyle w:val="Beschriftung"/>
       </w:pPr>
-      <w:bookmarkStart w:id="66" w:name="_Toc60992705"/>
+      <w:bookmarkStart w:id="64" w:name="_Toc61169062"/>
       <w:r>
         <w:t xml:space="preserve">Abbildung </w:t>
       </w:r>
@@ -6812,51 +6574,13 @@
           <w:rPr>
             <w:noProof/>
           </w:rPr>
-          <w:t>15</w:t>
+          <w:t>12</w:t>
         </w:r>
       </w:fldSimple>
       <w:r>
-        <w:t>:</w:t>
-      </w:r>
-      <w:r>
-        <w:t xml:space="preserve"> (2)</w:t>
-      </w:r>
-      <w:r>
-        <w:t xml:space="preserve"> Übertragung des Schnittpunkts in den zweidimensionalen Raum</w:t>
-      </w:r>
-      <w:bookmarkEnd w:id="66"/>
-    </w:p>
-    <w:p>
-      <w:pPr>
-        <w:pStyle w:val="AufzhlungeineEbene"/>
-        <w:numPr>
-          <w:ilvl w:val="0"/>
-          <w:numId w:val="48"/>
-        </w:numPr>
-      </w:pPr>
-      <w:r>
-        <w:t>Bestimmung des nächsten</w:t>
-      </w:r>
-      <w:r>
-        <w:t xml:space="preserve"> Punktes im zweidimensionalen Raum, der die Eigenschaft </w:t>
-      </w:r>
-      <m:oMath>
-        <m:r>
-          <w:rPr>
-            <w:rFonts w:ascii="Cambria Math" w:hAnsi="Cambria Math"/>
-          </w:rPr>
-          <m:t>0≤x, y≤1</m:t>
-        </m:r>
-      </m:oMath>
-      <w:r>
-        <w:t xml:space="preserve"> besitzt. Ist der in Punkt 1 berechnete Schnittpunkt „hinter“ </w:t>
-      </w:r>
-      <w:r>
-        <w:t>dem Ausgangspunkt</w:t>
-      </w:r>
-      <w:r>
-        <w:t xml:space="preserve"> des Rays, wird der entfernteste Punkt bestimmt. Dadurch, dass die Basisvektoren dieses kartesischen Raums sich aus den aufspannenden Vektoren der Lichtquelle befinden, ergibt sich, dass sich der ermittelte Punkt auf der Lichtquelle befindet.</w:t>
-      </w:r>
+        <w:t>: Initialer Ray bei „Diffuse“-Berechnung (2D)</w:t>
+      </w:r>
+      <w:bookmarkEnd w:id="64"/>
     </w:p>
     <w:p>
       <w:pPr>
@@ -6864,10 +6588,10 @@
       </w:pPr>
       <w:r>
         <w:drawing>
-          <wp:inline distT="0" distB="0" distL="0" distR="0" wp14:anchorId="46C50CEC" wp14:editId="34553CA9">
-            <wp:extent cx="2430084" cy="2047457"/>
-            <wp:effectExtent l="0" t="0" r="8890" b="0"/>
-            <wp:docPr id="34" name="Grafik 34"/>
+          <wp:inline distT="0" distB="0" distL="0" distR="0" wp14:anchorId="2AAF8921" wp14:editId="3D702911">
+            <wp:extent cx="4248702" cy="1403899"/>
+            <wp:effectExtent l="0" t="0" r="0" b="6350"/>
+            <wp:docPr id="28" name="Grafik 28"/>
             <wp:cNvGraphicFramePr>
               <a:graphicFrameLocks xmlns:a="http://schemas.openxmlformats.org/drawingml/2006/main" noChangeAspect="1"/>
             </wp:cNvGraphicFramePr>
@@ -6887,6 +6611,269 @@
                   <pic:spPr>
                     <a:xfrm>
                       <a:off x="0" y="0"/>
+                      <a:ext cx="4316761" cy="1426388"/>
+                    </a:xfrm>
+                    <a:prstGeom prst="rect">
+                      <a:avLst/>
+                    </a:prstGeom>
+                  </pic:spPr>
+                </pic:pic>
+              </a:graphicData>
+            </a:graphic>
+          </wp:inline>
+        </w:drawing>
+      </w:r>
+    </w:p>
+    <w:p>
+      <w:pPr>
+        <w:pStyle w:val="Beschriftung"/>
+      </w:pPr>
+      <w:bookmarkStart w:id="65" w:name="_Toc61169063"/>
+      <w:r>
+        <w:t xml:space="preserve">Abbildung </w:t>
+      </w:r>
+      <w:fldSimple w:instr=" SEQ Abbildung \* ARABIC ">
+        <w:r>
+          <w:rPr>
+            <w:noProof/>
+          </w:rPr>
+          <w:t>13</w:t>
+        </w:r>
+      </w:fldSimple>
+      <w:r>
+        <w:t>: Initialer Ray bei „Specular“-Berechnung (2D)</w:t>
+      </w:r>
+      <w:bookmarkEnd w:id="65"/>
+    </w:p>
+    <w:p>
+      <w:r>
+        <w:t>Die anschließende Berechnung des besten Punkts auf der Lichtfläche erfolgt über folgenden Algorithmus:</w:t>
+      </w:r>
+    </w:p>
+    <w:p>
+      <w:pPr>
+        <w:pStyle w:val="AufzhlungeineEbene"/>
+        <w:numPr>
+          <w:ilvl w:val="0"/>
+          <w:numId w:val="48"/>
+        </w:numPr>
+      </w:pPr>
+      <w:r>
+        <w:t>Berechnung der Schnittstelle des Rays mit der Lichtebene. Ist der Ray parallel zur Lichtebene, wird ein sehr kleiner Offset hinzugefügt, um einen Schnittpunkt zu erzwingen.</w:t>
+      </w:r>
+    </w:p>
+    <w:p>
+      <w:pPr>
+        <w:pStyle w:val="BildZentriert"/>
+      </w:pPr>
+      <w:r>
+        <w:drawing>
+          <wp:inline distT="0" distB="0" distL="0" distR="0" wp14:anchorId="4B9FD7E5" wp14:editId="1EA60696">
+            <wp:extent cx="3447829" cy="2169813"/>
+            <wp:effectExtent l="0" t="0" r="635" b="1905"/>
+            <wp:docPr id="31" name="Grafik 31"/>
+            <wp:cNvGraphicFramePr>
+              <a:graphicFrameLocks xmlns:a="http://schemas.openxmlformats.org/drawingml/2006/main" noChangeAspect="1"/>
+            </wp:cNvGraphicFramePr>
+            <a:graphic xmlns:a="http://schemas.openxmlformats.org/drawingml/2006/main">
+              <a:graphicData uri="http://schemas.openxmlformats.org/drawingml/2006/picture">
+                <pic:pic xmlns:pic="http://schemas.openxmlformats.org/drawingml/2006/picture">
+                  <pic:nvPicPr>
+                    <pic:cNvPr id="1" name=""/>
+                    <pic:cNvPicPr/>
+                  </pic:nvPicPr>
+                  <pic:blipFill>
+                    <a:blip r:embed="rId35"/>
+                    <a:stretch>
+                      <a:fillRect/>
+                    </a:stretch>
+                  </pic:blipFill>
+                  <pic:spPr>
+                    <a:xfrm>
+                      <a:off x="0" y="0"/>
+                      <a:ext cx="3468969" cy="2183117"/>
+                    </a:xfrm>
+                    <a:prstGeom prst="rect">
+                      <a:avLst/>
+                    </a:prstGeom>
+                  </pic:spPr>
+                </pic:pic>
+              </a:graphicData>
+            </a:graphic>
+          </wp:inline>
+        </w:drawing>
+      </w:r>
+    </w:p>
+    <w:p>
+      <w:pPr>
+        <w:pStyle w:val="Beschriftung"/>
+      </w:pPr>
+      <w:bookmarkStart w:id="66" w:name="_Toc61169064"/>
+      <w:r>
+        <w:t xml:space="preserve">Abbildung </w:t>
+      </w:r>
+      <w:fldSimple w:instr=" SEQ Abbildung \* ARABIC ">
+        <w:r>
+          <w:rPr>
+            <w:noProof/>
+          </w:rPr>
+          <w:t>14</w:t>
+        </w:r>
+      </w:fldSimple>
+      <w:r>
+        <w:t>:</w:t>
+      </w:r>
+      <w:r>
+        <w:t xml:space="preserve"> (1)</w:t>
+      </w:r>
+      <w:r>
+        <w:t xml:space="preserve"> Schnittpunkt von initialem Ray und Lichtebene (3D)</w:t>
+      </w:r>
+      <w:bookmarkEnd w:id="66"/>
+    </w:p>
+    <w:p>
+      <w:pPr>
+        <w:pStyle w:val="AufzhlungeineEbene"/>
+        <w:numPr>
+          <w:ilvl w:val="0"/>
+          <w:numId w:val="48"/>
+        </w:numPr>
+      </w:pPr>
+      <w:r>
+        <w:lastRenderedPageBreak/>
+        <w:t>Übertragung des Schnittpunktes in den zweidimensionalen Raum. Als Basisvektoren der x- und y-Achse werden dabei die aufspannenden Vektoren der Lichtquelle verwendet.</w:t>
+      </w:r>
+    </w:p>
+    <w:p>
+      <w:pPr>
+        <w:pStyle w:val="BildZentriert"/>
+      </w:pPr>
+      <w:r>
+        <w:drawing>
+          <wp:inline distT="0" distB="0" distL="0" distR="0" wp14:anchorId="5C504600" wp14:editId="03A526B7">
+            <wp:extent cx="3206274" cy="2146825"/>
+            <wp:effectExtent l="0" t="0" r="0" b="6350"/>
+            <wp:docPr id="33" name="Grafik 33"/>
+            <wp:cNvGraphicFramePr>
+              <a:graphicFrameLocks xmlns:a="http://schemas.openxmlformats.org/drawingml/2006/main" noChangeAspect="1"/>
+            </wp:cNvGraphicFramePr>
+            <a:graphic xmlns:a="http://schemas.openxmlformats.org/drawingml/2006/main">
+              <a:graphicData uri="http://schemas.openxmlformats.org/drawingml/2006/picture">
+                <pic:pic xmlns:pic="http://schemas.openxmlformats.org/drawingml/2006/picture">
+                  <pic:nvPicPr>
+                    <pic:cNvPr id="1" name=""/>
+                    <pic:cNvPicPr/>
+                  </pic:nvPicPr>
+                  <pic:blipFill>
+                    <a:blip r:embed="rId36"/>
+                    <a:stretch>
+                      <a:fillRect/>
+                    </a:stretch>
+                  </pic:blipFill>
+                  <pic:spPr>
+                    <a:xfrm>
+                      <a:off x="0" y="0"/>
+                      <a:ext cx="3212048" cy="2150691"/>
+                    </a:xfrm>
+                    <a:prstGeom prst="rect">
+                      <a:avLst/>
+                    </a:prstGeom>
+                  </pic:spPr>
+                </pic:pic>
+              </a:graphicData>
+            </a:graphic>
+          </wp:inline>
+        </w:drawing>
+      </w:r>
+    </w:p>
+    <w:p>
+      <w:pPr>
+        <w:pStyle w:val="Beschriftung"/>
+      </w:pPr>
+      <w:bookmarkStart w:id="67" w:name="_Toc61169065"/>
+      <w:r>
+        <w:t xml:space="preserve">Abbildung </w:t>
+      </w:r>
+      <w:fldSimple w:instr=" SEQ Abbildung \* ARABIC ">
+        <w:r>
+          <w:rPr>
+            <w:noProof/>
+          </w:rPr>
+          <w:t>15</w:t>
+        </w:r>
+      </w:fldSimple>
+      <w:r>
+        <w:t>:</w:t>
+      </w:r>
+      <w:r>
+        <w:t xml:space="preserve"> (2)</w:t>
+      </w:r>
+      <w:r>
+        <w:t xml:space="preserve"> Übertragung des Schnittpunkts in den zweidimensionalen Raum</w:t>
+      </w:r>
+      <w:bookmarkEnd w:id="67"/>
+    </w:p>
+    <w:p>
+      <w:pPr>
+        <w:pStyle w:val="AufzhlungeineEbene"/>
+        <w:numPr>
+          <w:ilvl w:val="0"/>
+          <w:numId w:val="48"/>
+        </w:numPr>
+      </w:pPr>
+      <w:r>
+        <w:t>Bestimmung des nächsten</w:t>
+      </w:r>
+      <w:r>
+        <w:t xml:space="preserve"> Punktes im zweidimensionalen Raum, der die Eigenschaft </w:t>
+      </w:r>
+      <m:oMath>
+        <m:r>
+          <w:rPr>
+            <w:rFonts w:ascii="Cambria Math" w:hAnsi="Cambria Math"/>
+          </w:rPr>
+          <m:t>0≤x, y≤1</m:t>
+        </m:r>
+      </m:oMath>
+      <w:r>
+        <w:t xml:space="preserve"> besitzt. Ist der in Punkt 1 berechnete Schnittpunkt „hinter“ </w:t>
+      </w:r>
+      <w:r>
+        <w:t>dem Ausgangspunkt</w:t>
+      </w:r>
+      <w:r>
+        <w:t xml:space="preserve"> des Rays, wird der entfernteste Punkt bestimmt. Dadurch, dass die Basisvektoren dieses kartesischen Raums sich aus den aufspannenden Vektoren der Lichtquelle befinden, ergibt sich, dass sich der ermittelte Punkt auf der Lichtquelle befindet.</w:t>
+      </w:r>
+    </w:p>
+    <w:p>
+      <w:pPr>
+        <w:pStyle w:val="BildZentriert"/>
+      </w:pPr>
+      <w:r>
+        <w:drawing>
+          <wp:inline distT="0" distB="0" distL="0" distR="0" wp14:anchorId="46C50CEC" wp14:editId="34553CA9">
+            <wp:extent cx="2430084" cy="2047457"/>
+            <wp:effectExtent l="0" t="0" r="8890" b="0"/>
+            <wp:docPr id="34" name="Grafik 34"/>
+            <wp:cNvGraphicFramePr>
+              <a:graphicFrameLocks xmlns:a="http://schemas.openxmlformats.org/drawingml/2006/main" noChangeAspect="1"/>
+            </wp:cNvGraphicFramePr>
+            <a:graphic xmlns:a="http://schemas.openxmlformats.org/drawingml/2006/main">
+              <a:graphicData uri="http://schemas.openxmlformats.org/drawingml/2006/picture">
+                <pic:pic xmlns:pic="http://schemas.openxmlformats.org/drawingml/2006/picture">
+                  <pic:nvPicPr>
+                    <pic:cNvPr id="1" name=""/>
+                    <pic:cNvPicPr/>
+                  </pic:nvPicPr>
+                  <pic:blipFill>
+                    <a:blip r:embed="rId37"/>
+                    <a:stretch>
+                      <a:fillRect/>
+                    </a:stretch>
+                  </pic:blipFill>
+                  <pic:spPr>
+                    <a:xfrm>
+                      <a:off x="0" y="0"/>
                       <a:ext cx="2448070" cy="2062611"/>
                     </a:xfrm>
                     <a:prstGeom prst="rect">
@@ -6904,7 +6891,7 @@
       <w:pPr>
         <w:pStyle w:val="Beschriftung"/>
       </w:pPr>
-      <w:bookmarkStart w:id="67" w:name="_Toc60992706"/>
+      <w:bookmarkStart w:id="68" w:name="_Toc61169066"/>
       <w:r>
         <w:t xml:space="preserve">Abbildung </w:t>
       </w:r>
@@ -6925,7 +6912,7 @@
       <w:r>
         <w:t xml:space="preserve"> Ermitteln des nächsten Punktes innerhalb der Lichtquelle</w:t>
       </w:r>
-      <w:bookmarkEnd w:id="67"/>
+      <w:bookmarkEnd w:id="68"/>
     </w:p>
     <w:p>
       <w:pPr>
@@ -6960,24 +6947,24 @@
       <w:pPr>
         <w:pStyle w:val="berschrift1"/>
       </w:pPr>
-      <w:bookmarkStart w:id="68" w:name="_Toc60992682"/>
+      <w:bookmarkStart w:id="69" w:name="_Toc61169041"/>
       <w:r>
         <w:lastRenderedPageBreak/>
         <w:t>Implementierung</w:t>
       </w:r>
-      <w:bookmarkEnd w:id="68"/>
+      <w:bookmarkEnd w:id="69"/>
     </w:p>
     <w:p>
       <w:pPr>
         <w:pStyle w:val="berschrift2"/>
       </w:pPr>
-      <w:bookmarkStart w:id="69" w:name="_Ref60142828"/>
-      <w:bookmarkStart w:id="70" w:name="_Toc60992683"/>
+      <w:bookmarkStart w:id="70" w:name="_Ref60142828"/>
+      <w:bookmarkStart w:id="71" w:name="_Toc61169042"/>
       <w:r>
         <w:t>Implementierung des 3-dimensionalen Raums</w:t>
       </w:r>
-      <w:bookmarkEnd w:id="69"/>
       <w:bookmarkEnd w:id="70"/>
+      <w:bookmarkEnd w:id="71"/>
     </w:p>
     <w:p>
       <w:r>
@@ -7130,7 +7117,7 @@
                     <pic:cNvPicPr/>
                   </pic:nvPicPr>
                   <pic:blipFill rotWithShape="1">
-                    <a:blip r:embed="rId35"/>
+                    <a:blip r:embed="rId38"/>
                     <a:srcRect r="2336"/>
                     <a:stretch/>
                   </pic:blipFill>
@@ -7162,8 +7149,8 @@
       <w:pPr>
         <w:pStyle w:val="Beschriftung"/>
       </w:pPr>
-      <w:bookmarkStart w:id="71" w:name="_Ref60174478"/>
-      <w:bookmarkStart w:id="72" w:name="_Toc60992707"/>
+      <w:bookmarkStart w:id="72" w:name="_Ref60174478"/>
+      <w:bookmarkStart w:id="73" w:name="_Toc61169067"/>
       <w:r>
         <w:t xml:space="preserve">Abbildung </w:t>
       </w:r>
@@ -7175,14 +7162,14 @@
           <w:t>17</w:t>
         </w:r>
       </w:fldSimple>
-      <w:bookmarkEnd w:id="71"/>
+      <w:bookmarkEnd w:id="72"/>
       <w:r>
         <w:t>:</w:t>
       </w:r>
       <w:r>
         <w:t xml:space="preserve"> Skizze der Frontansicht entlang der Z-Achse</w:t>
       </w:r>
-      <w:bookmarkEnd w:id="72"/>
+      <w:bookmarkEnd w:id="73"/>
     </w:p>
     <w:p>
       <w:r>
@@ -7229,26 +7216,10 @@
         <w:t>zwei Punkte für die Y-Achse werden dynamisch zur Laufzeit des Programmes berechnet</w:t>
       </w:r>
       <w:r>
-        <w:t xml:space="preserve"> (Klasse „</w:t>
-      </w:r>
-      <w:proofErr w:type="spellStart"/>
-      <w:r>
-        <w:t>Camera</w:t>
-      </w:r>
-      <w:proofErr w:type="spellEnd"/>
-      <w:r>
-        <w:t>“)</w:t>
-      </w:r>
-      <w:r>
-        <w:t>. Dafür wird zunächst das Verhältnis (</w:t>
-      </w:r>
-      <w:proofErr w:type="spellStart"/>
-      <w:r>
-        <w:t>ratio</w:t>
-      </w:r>
-      <w:proofErr w:type="spellEnd"/>
-      <w:r>
-        <w:t>) von einer im Programm festgelegten Auflösung (</w:t>
+        <w:t xml:space="preserve"> (Klasse „Camera“)</w:t>
+      </w:r>
+      <w:r>
+        <w:t>. Dafür wird zunächst das Verhältnis (ratio) von einer im Programm festgelegten Auflösung (</w:t>
       </w:r>
       <w:r>
         <w:t>zum Beispiel 1280x720 Pixel)</w:t>
@@ -7594,7 +7565,7 @@
                     <pic:cNvPicPr/>
                   </pic:nvPicPr>
                   <pic:blipFill>
-                    <a:blip r:embed="rId36"/>
+                    <a:blip r:embed="rId39"/>
                     <a:stretch>
                       <a:fillRect/>
                     </a:stretch>
@@ -7619,9 +7590,9 @@
       <w:pPr>
         <w:pStyle w:val="Beschriftung"/>
       </w:pPr>
-      <w:bookmarkStart w:id="73" w:name="_Ref60174448"/>
-      <w:bookmarkStart w:id="74" w:name="_Ref60174381"/>
-      <w:bookmarkStart w:id="75" w:name="_Toc60992708"/>
+      <w:bookmarkStart w:id="74" w:name="_Ref60174448"/>
+      <w:bookmarkStart w:id="75" w:name="_Ref60174381"/>
+      <w:bookmarkStart w:id="76" w:name="_Toc61169068"/>
       <w:r>
         <w:t xml:space="preserve">Abbildung </w:t>
       </w:r>
@@ -7633,15 +7604,15 @@
           <w:t>18</w:t>
         </w:r>
       </w:fldSimple>
-      <w:bookmarkEnd w:id="73"/>
+      <w:bookmarkEnd w:id="74"/>
       <w:r>
         <w:t>:</w:t>
       </w:r>
       <w:r>
         <w:t xml:space="preserve"> Skizze mit den platzierten Körpern</w:t>
       </w:r>
-      <w:bookmarkEnd w:id="74"/>
       <w:bookmarkEnd w:id="75"/>
+      <w:bookmarkEnd w:id="76"/>
     </w:p>
     <w:p>
       <w:r>
@@ -7758,7 +7729,7 @@
                     </pic:cNvPicPr>
                   </pic:nvPicPr>
                   <pic:blipFill>
-                    <a:blip r:embed="rId37">
+                    <a:blip r:embed="rId40">
                       <a:extLst>
                         <a:ext uri="{28A0092B-C50C-407E-A947-70E740481C1C}">
                           <a14:useLocalDpi xmlns:a14="http://schemas.microsoft.com/office/drawing/2010/main" val="0"/>
@@ -7794,7 +7765,7 @@
       <w:pPr>
         <w:pStyle w:val="Beschriftung"/>
       </w:pPr>
-      <w:bookmarkStart w:id="76" w:name="_Toc60992709"/>
+      <w:bookmarkStart w:id="77" w:name="_Toc61169069"/>
       <w:r>
         <w:t xml:space="preserve">Abbildung </w:t>
       </w:r>
@@ -7818,7 +7789,7 @@
       <w:r>
         <w:t>en</w:t>
       </w:r>
-      <w:bookmarkEnd w:id="76"/>
+      <w:bookmarkEnd w:id="77"/>
     </w:p>
     <w:p>
       <w:r>
@@ -7832,11 +7803,11 @@
       <w:pPr>
         <w:pStyle w:val="berschrift2"/>
       </w:pPr>
-      <w:bookmarkStart w:id="77" w:name="_Toc60992684"/>
+      <w:bookmarkStart w:id="78" w:name="_Toc61169043"/>
       <w:r>
         <w:t>Funktionen</w:t>
       </w:r>
-      <w:bookmarkEnd w:id="77"/>
+      <w:bookmarkEnd w:id="78"/>
     </w:p>
     <w:p>
       <w:r>
@@ -7865,13 +7836,13 @@
       <w:pPr>
         <w:pStyle w:val="berschrift3"/>
       </w:pPr>
-      <w:bookmarkStart w:id="78" w:name="_Ref60155557"/>
-      <w:bookmarkStart w:id="79" w:name="_Toc60992685"/>
+      <w:bookmarkStart w:id="79" w:name="_Ref60155557"/>
+      <w:bookmarkStart w:id="80" w:name="_Toc61169044"/>
       <w:r>
         <w:t>Funktion zur Schnittpunktberechnung</w:t>
       </w:r>
-      <w:bookmarkEnd w:id="78"/>
       <w:bookmarkEnd w:id="79"/>
+      <w:bookmarkEnd w:id="80"/>
     </w:p>
     <w:p>
       <w:r>
@@ -7933,23 +7904,7 @@
         <w:t>()</w:t>
       </w:r>
       <w:r>
-        <w:t>“ angewandt werden. Die Funktion erwartet einen „ray“, also einen Strahl. Dieser verfügt auch in der implementierten Klasse nur über die Eigenschaften „</w:t>
-      </w:r>
-      <w:proofErr w:type="spellStart"/>
-      <w:r>
-        <w:t>origin</w:t>
-      </w:r>
-      <w:proofErr w:type="spellEnd"/>
-      <w:r>
-        <w:t>“, also Ursprung und die Eigenschaft „</w:t>
-      </w:r>
-      <w:proofErr w:type="spellStart"/>
-      <w:r>
-        <w:t>normDirection</w:t>
-      </w:r>
-      <w:proofErr w:type="spellEnd"/>
-      <w:r>
-        <w:t>“, also den normalisierten Richtungsvektor des Strahls.</w:t>
+        <w:t>“ angewandt werden. Die Funktion erwartet einen „ray“, also einen Strahl. Dieser verfügt auch in der implementierten Klasse nur über die Eigenschaften „origin“, also Ursprung und die Eigenschaft „normDirection“, also den normalisierten Richtungsvektor des Strahls.</w:t>
       </w:r>
     </w:p>
     <w:p>
@@ -8854,40 +8809,19 @@
         <w:t xml:space="preserve">Angenommen man überprüft </w:t>
       </w:r>
       <w:r>
-        <w:t xml:space="preserve">nur eine Fläche auf einen Schnittpunkt so wird versucht das Gleichungssystem zu lösen. Dazu wird die </w:t>
-      </w:r>
-      <w:proofErr w:type="spellStart"/>
-      <w:r>
-        <w:t>linalg.solve</w:t>
-      </w:r>
-      <w:proofErr w:type="spellEnd"/>
+        <w:t>nur eine Fläche auf einen Schnittpunkt so wird versucht das Gleichungssystem zu lösen. Dazu wird die linalg.solve</w:t>
+      </w:r>
       <w:r>
         <w:t>()</w:t>
       </w:r>
       <w:r>
-        <w:t xml:space="preserve">-Funktion von </w:t>
-      </w:r>
-      <w:proofErr w:type="spellStart"/>
-      <w:r>
-        <w:t>NumPy</w:t>
-      </w:r>
-      <w:proofErr w:type="spellEnd"/>
-      <w:r>
-        <w:t xml:space="preserve"> genutzt. Diese empfängt als Parameter die 3x3 Koeffizientenmatrix und die 3x1 Ergebnismatrix. Bei </w:t>
+        <w:t xml:space="preserve">-Funktion von NumPy genutzt. Diese empfängt als Parameter die 3x3 Koeffizientenmatrix und die 3x1 Ergebnismatrix. Bei </w:t>
       </w:r>
       <w:r>
         <w:t>Nicht-</w:t>
       </w:r>
       <w:r>
-        <w:t xml:space="preserve">Lösbarkeit wird eine </w:t>
-      </w:r>
-      <w:proofErr w:type="spellStart"/>
-      <w:r>
-        <w:t>Exception</w:t>
-      </w:r>
-      <w:proofErr w:type="spellEnd"/>
-      <w:r>
-        <w:t xml:space="preserve"> geworfen, die abgefangen werden kann. Bei Lösbarkeit wird als Rückgabewert die Variablenmatrix mit X/Y/Z zurückgegeben.</w:t>
+        <w:t>Lösbarkeit wird eine Exception geworfen, die abgefangen werden kann. Bei Lösbarkeit wird als Rückgabewert die Variablenmatrix mit X/Y/Z zurückgegeben.</w:t>
       </w:r>
     </w:p>
     <w:p>
@@ -8980,11 +8914,11 @@
       <w:pPr>
         <w:pStyle w:val="berschrift3"/>
       </w:pPr>
-      <w:bookmarkStart w:id="80" w:name="_Toc60992686"/>
+      <w:bookmarkStart w:id="81" w:name="_Toc61169045"/>
       <w:r>
         <w:t>Probleme mit Schnittpunktberechnung</w:t>
       </w:r>
-      <w:bookmarkEnd w:id="80"/>
+      <w:bookmarkEnd w:id="81"/>
     </w:p>
     <w:p>
       <w:r>
@@ -9006,15 +8940,7 @@
         <w:fldChar w:fldCharType="end"/>
       </w:r>
       <w:r>
-        <w:t xml:space="preserve"> treten einige Fehler bzw. ein zentraler Fehler auf. Dabei handelt es sich immer um Grenzwert-Fälle und </w:t>
-      </w:r>
-      <w:proofErr w:type="spellStart"/>
-      <w:r>
-        <w:t>Floats</w:t>
-      </w:r>
-      <w:proofErr w:type="spellEnd"/>
-      <w:r>
-        <w:t>. Konkret geht es darum, wenn ein Strahl auf eine Kante auftrifft. Dabei sind die Fehler meist abhängig von der Auflösung. Ein Fehler, der bei einer 400x300 Auflösung auftritt, muss nicht bei einer 300x200 Auflösung auftreten. Auch zeigen sich an bestimmten Kanten einige Fehler nur oder besonders intensiv bei niedrigen Auflösungen. Je nach Implementierung der Flächen und der Funktion wird so z.B. für die Kante zwischen der oberen und hinteren Seite des linken Würfels als Kante des hinteren Würfels erkannt</w:t>
+        <w:t xml:space="preserve"> treten einige Fehler bzw. ein zentraler Fehler auf. Dabei handelt es sich immer um Grenzwert-Fälle und Floats. Konkret geht es darum, wenn ein Strahl auf eine Kante auftrifft. Dabei sind die Fehler meist abhängig von der Auflösung. Ein Fehler, der bei einer 400x300 Auflösung auftritt, muss nicht bei einer 300x200 Auflösung auftreten. Auch zeigen sich an bestimmten Kanten einige Fehler nur oder besonders intensiv bei niedrigen Auflösungen. Je nach Implementierung der Flächen und der Funktion wird so z.B. für die Kante zwischen der oberen und hinteren Seite des linken Würfels als Kante des hinteren Würfels erkannt</w:t>
       </w:r>
       <w:r>
         <w:t>,</w:t>
@@ -9068,7 +8994,7 @@
                     <pic:cNvPicPr/>
                   </pic:nvPicPr>
                   <pic:blipFill>
-                    <a:blip r:embed="rId38"/>
+                    <a:blip r:embed="rId41"/>
                     <a:stretch>
                       <a:fillRect/>
                     </a:stretch>
@@ -9093,8 +9019,8 @@
       <w:pPr>
         <w:pStyle w:val="Beschriftung"/>
       </w:pPr>
-      <w:bookmarkStart w:id="81" w:name="_Ref60156097"/>
-      <w:bookmarkStart w:id="82" w:name="_Toc60992710"/>
+      <w:bookmarkStart w:id="82" w:name="_Ref60156097"/>
+      <w:bookmarkStart w:id="83" w:name="_Toc61169070"/>
       <w:r>
         <w:t xml:space="preserve">Abbildung </w:t>
       </w:r>
@@ -9106,32 +9032,16 @@
           <w:t>20</w:t>
         </w:r>
       </w:fldSimple>
-      <w:bookmarkEnd w:id="81"/>
+      <w:bookmarkEnd w:id="82"/>
       <w:r>
         <w:t>: Würfel, Kantenfehler, gesamte Kante</w:t>
       </w:r>
-      <w:bookmarkEnd w:id="82"/>
+      <w:bookmarkEnd w:id="83"/>
     </w:p>
     <w:p>
       <w:r>
         <w:lastRenderedPageBreak/>
-        <w:t xml:space="preserve">Des Weiteren können z.B. durch falsche Berechnung von </w:t>
-      </w:r>
-      <w:proofErr w:type="spellStart"/>
-      <w:r>
-        <w:t>floats</w:t>
-      </w:r>
-      <w:proofErr w:type="spellEnd"/>
-      <w:r>
-        <w:t xml:space="preserve"> auch einzelne Pixelfehler entstehen, die ihren Ursprung darin haben, dass ein </w:t>
-      </w:r>
-      <w:proofErr w:type="spellStart"/>
-      <w:r>
-        <w:t>Float</w:t>
-      </w:r>
-      <w:proofErr w:type="spellEnd"/>
-      <w:r>
-        <w:t xml:space="preserve"> der eigentlich 0 sein sollte, als z.B. – 7.01351..e-16 berechnet wird, sodass eigentlich ein Schnittpunkt mit der Fläche entsteht, er aber nicht registriert wird, weil der Wert ja marginal kleiner ist als 0. Werte minimal kleiner als null lassen sich allerdings abfangen und verbessern, bevor sie auf die Bedingung geprüft werden.</w:t>
+        <w:t>Des Weiteren können z.B. durch falsche Berechnung von floats auch einzelne Pixelfehler entstehen, die ihren Ursprung darin haben, dass ein Float der eigentlich 0 sein sollte, als z.B. – 7.01351..e-16 berechnet wird, sodass eigentlich ein Schnittpunkt mit der Fläche entsteht, er aber nicht registriert wird, weil der Wert ja marginal kleiner ist als 0. Werte minimal kleiner als null lassen sich allerdings abfangen und verbessern, bevor sie auf die Bedingung geprüft werden.</w:t>
       </w:r>
     </w:p>
     <w:p>
@@ -9192,7 +9102,7 @@
                     </pic:cNvPicPr>
                   </pic:nvPicPr>
                   <pic:blipFill>
-                    <a:blip r:embed="rId39">
+                    <a:blip r:embed="rId42">
                       <a:extLst>
                         <a:ext uri="{28A0092B-C50C-407E-A947-70E740481C1C}">
                           <a14:useLocalDpi xmlns:a14="http://schemas.microsoft.com/office/drawing/2010/main" val="0"/>
@@ -9225,8 +9135,8 @@
       <w:pPr>
         <w:pStyle w:val="Beschriftung"/>
       </w:pPr>
-      <w:bookmarkStart w:id="83" w:name="_Ref60156498"/>
-      <w:bookmarkStart w:id="84" w:name="_Toc60992711"/>
+      <w:bookmarkStart w:id="84" w:name="_Ref60156498"/>
+      <w:bookmarkStart w:id="85" w:name="_Toc61169071"/>
       <w:r>
         <w:t xml:space="preserve">Abbildung </w:t>
       </w:r>
@@ -9238,11 +9148,11 @@
           <w:t>21</w:t>
         </w:r>
       </w:fldSimple>
-      <w:bookmarkEnd w:id="83"/>
+      <w:bookmarkEnd w:id="84"/>
       <w:r>
         <w:t>: Würfel, einzelne Pixelfehler an Kante</w:t>
       </w:r>
-      <w:bookmarkEnd w:id="84"/>
+      <w:bookmarkEnd w:id="85"/>
     </w:p>
     <w:p/>
     <w:p>
@@ -9333,14 +9243,12 @@
       <w:r>
         <w:t xml:space="preserve">Nach Überprüfung des Bilds in 4K lässt sich feststellen, dass sämtliche Pixelfehler behoben sind und auf der anderen Seite keine weiteren Fehler mehr auftreten. So wurde sich dazu entschieden die Verkleinerung der direktionalen Vektoren beizubehalten, da sie als einzige Lösung funktioniert und dabei auch noch so einfach ist. </w:t>
       </w:r>
-      <w:bookmarkStart w:id="85" w:name="_GoBack"/>
-      <w:bookmarkEnd w:id="85"/>
     </w:p>
     <w:p>
       <w:pPr>
         <w:pStyle w:val="berschrift3"/>
       </w:pPr>
-      <w:bookmarkStart w:id="86" w:name="_Toc60992687"/>
+      <w:bookmarkStart w:id="86" w:name="_Toc61169046"/>
       <w:r>
         <w:t xml:space="preserve">Funktion zur Berechnung </w:t>
       </w:r>
@@ -9351,15 +9259,7 @@
     </w:p>
     <w:p>
       <w:r>
-        <w:t>Die Funktion „</w:t>
-      </w:r>
-      <w:proofErr w:type="spellStart"/>
-      <w:r>
-        <w:t>traceRays</w:t>
-      </w:r>
-      <w:proofErr w:type="spellEnd"/>
-      <w:r>
-        <w:t xml:space="preserve">“ berechnet die Farbwerte für jedes einzelne Pixel. Dafür kommen die Funktionen, welche in Abschnitt </w:t>
+        <w:t xml:space="preserve">Die Funktion „traceRays“ berechnet die Farbwerte für jedes einzelne Pixel. Dafür kommen die Funktionen, welche in Abschnitt </w:t>
       </w:r>
       <w:r>
         <w:fldChar w:fldCharType="begin"/>
@@ -9404,13 +9304,8 @@
         <w:t>wurden zum</w:t>
       </w:r>
       <w:r>
-        <w:t xml:space="preserve"> Einsatz. Aufgerufen wird die Klasse in der </w:t>
-      </w:r>
-      <w:proofErr w:type="spellStart"/>
-      <w:r>
-        <w:t>main</w:t>
-      </w:r>
-      <w:proofErr w:type="spellEnd"/>
+        <w:t xml:space="preserve"> Einsatz. Aufgerufen wird die Klasse in der main</w:t>
+      </w:r>
       <w:r>
         <w:t>()</w:t>
       </w:r>
@@ -9421,26 +9316,13 @@
         <w:t>ist</w:t>
       </w:r>
       <w:r>
-        <w:t xml:space="preserve"> durch die vorab definierte Auflösung festgelegt. Für jedes Pixel wird die Funktion „</w:t>
-      </w:r>
-      <w:proofErr w:type="spellStart"/>
-      <w:r>
-        <w:t>traceRays</w:t>
-      </w:r>
-      <w:proofErr w:type="spellEnd"/>
+        <w:t xml:space="preserve"> durch die vorab definierte Auflösung festgelegt. Für jedes Pixel wird die Funktion „traceRays</w:t>
+      </w:r>
       <w:r>
         <w:t>()</w:t>
       </w:r>
       <w:r>
-        <w:t>“ aufgerufen. Die Funktion ist in der Klasse „</w:t>
-      </w:r>
-      <w:proofErr w:type="spellStart"/>
-      <w:r>
-        <w:t>RayTracer</w:t>
-      </w:r>
-      <w:proofErr w:type="spellEnd"/>
-      <w:r>
-        <w:t>“ definiert und erwartet als Parameter einen Pixel, welcher mit seiner Position in Höhe und Breite beschrieben wird. In der Funktion selbst</w:t>
+        <w:t>“ aufgerufen. Die Funktion ist in der Klasse „RayTracer“ definiert und erwartet als Parameter einen Pixel, welcher mit seiner Position in Höhe und Breite beschrieben wird. In der Funktion selbst</w:t>
       </w:r>
       <w:r>
         <w:t xml:space="preserve"> wird ein Ray erzeugt und der Funktion „getCollisionObject</w:t>
@@ -9473,15 +9355,7 @@
         <w:t>D</w:t>
       </w:r>
       <w:r>
-        <w:t>istanzwert zu dieser Fläche in Z-Richtung zurück (</w:t>
-      </w:r>
-      <w:proofErr w:type="spellStart"/>
-      <w:r>
-        <w:t>minDistance</w:t>
-      </w:r>
-      <w:proofErr w:type="spellEnd"/>
-      <w:r>
-        <w:t>). Daraufhin wird die Position auf der Fläche berechnet:</w:t>
+        <w:t>istanzwert zu dieser Fläche in Z-Richtung zurück (minDistance). Daraufhin wird die Position auf der Fläche berechnet:</w:t>
       </w:r>
     </w:p>
     <w:p>
@@ -9523,19 +9397,7 @@
             <w:rPr>
               <w:rFonts w:ascii="Cambria Math" w:hAnsi="Cambria Math"/>
             </w:rPr>
-            <m:t>=ori</m:t>
-          </m:r>
-          <m:r>
-            <w:rPr>
-              <w:rFonts w:ascii="Cambria Math" w:hAnsi="Cambria Math"/>
-            </w:rPr>
-            <m:t xml:space="preserve"> </m:t>
-          </m:r>
-          <m:r>
-            <w:rPr>
-              <w:rFonts w:ascii="Cambria Math" w:hAnsi="Cambria Math"/>
-            </w:rPr>
-            <m:t>gin+minDistance*normDirection</m:t>
+            <m:t>=ori gin+minDistance*normDirection</m:t>
           </m:r>
         </m:oMath>
       </m:oMathPara>
@@ -9543,23 +9405,7 @@
     <w:p>
       <w:r>
         <w:lastRenderedPageBreak/>
-        <w:t>Hier entspricht „</w:t>
-      </w:r>
-      <w:proofErr w:type="spellStart"/>
-      <w:r>
-        <w:t>origin</w:t>
-      </w:r>
-      <w:proofErr w:type="spellEnd"/>
-      <w:r>
-        <w:t>“ der Kamera-Position und „</w:t>
-      </w:r>
-      <w:proofErr w:type="spellStart"/>
-      <w:r>
-        <w:t>normDirection</w:t>
-      </w:r>
-      <w:proofErr w:type="spellEnd"/>
-      <w:r>
-        <w:t xml:space="preserve">“ ist der normalisierte </w:t>
+        <w:t xml:space="preserve">Hier entspricht „origin“ der Kamera-Position und „normDirection“ ist der normalisierte </w:t>
       </w:r>
       <w:r>
         <w:t>Vektor,</w:t>
@@ -9580,55 +9426,15 @@
         <w:t xml:space="preserve">. </w:t>
       </w:r>
       <w:r>
-        <w:t>Nachdem die Berechnung der Beleuchtung für diesen Punkt abgeschlossen ist, wird ein reflektierter Ray berechnet und der Einfluss dieses reflektierten Rays auf den Farbwert durch einen von der Oberfläche abhängigen Multiplikator („</w:t>
-      </w:r>
-      <w:proofErr w:type="spellStart"/>
-      <w:r>
-        <w:t>reflection</w:t>
-      </w:r>
-      <w:proofErr w:type="spellEnd"/>
-      <w:r>
-        <w:t>“) angepasst. Ist „</w:t>
-      </w:r>
-      <w:proofErr w:type="spellStart"/>
-      <w:r>
-        <w:t>reflection</w:t>
-      </w:r>
-      <w:proofErr w:type="spellEnd"/>
-      <w:r>
-        <w:t>“ 0 oder wurde die maximale Tiefe („</w:t>
-      </w:r>
-      <w:proofErr w:type="spellStart"/>
-      <w:r>
-        <w:t>RayTracer</w:t>
-      </w:r>
-      <w:proofErr w:type="spellEnd"/>
-      <w:r>
-        <w:t>._</w:t>
-      </w:r>
-      <w:proofErr w:type="spellStart"/>
-      <w:r>
-        <w:t>max_depth</w:t>
-      </w:r>
-      <w:proofErr w:type="spellEnd"/>
-      <w:r>
-        <w:t>“) erreicht, werden die Farbwerte auf einen Bereich zwischen 0 und 1 eingeschränkt (mit „</w:t>
-      </w:r>
-      <w:proofErr w:type="spellStart"/>
-      <w:r>
-        <w:t>numpy.clip</w:t>
-      </w:r>
-      <w:proofErr w:type="spellEnd"/>
-      <w:r>
-        <w:t>()“) und auf die Bildfläche geschrieben.</w:t>
+        <w:t>Nachdem die Berechnung der Beleuchtung für diesen Punkt abgeschlossen ist, wird ein reflektierter Ray berechnet und der Einfluss dieses reflektierten Rays auf den Farbwert durch einen von der Oberfläche abhängigen Multiplikator („reflection“) angepasst. Ist „reflection“ 0 oder wurde die maximale Tiefe („RayTracer._max_depth“) erreicht, werden die Farbwerte auf einen Bereich zwischen 0 und 1 eingeschränkt (mit „numpy.clip()“) und auf die Bildfläche geschrieben.</w:t>
       </w:r>
     </w:p>
     <w:p/>
     <w:p>
       <w:pPr>
         <w:sectPr>
-          <w:headerReference w:type="default" r:id="rId40"/>
-          <w:headerReference w:type="first" r:id="rId41"/>
+          <w:headerReference w:type="default" r:id="rId43"/>
+          <w:headerReference w:type="first" r:id="rId44"/>
           <w:pgSz w:w="11906" w:h="16838"/>
           <w:pgMar w:top="1701" w:right="1418" w:bottom="1418" w:left="1418" w:header="709" w:footer="709" w:gutter="0"/>
           <w:cols w:space="708"/>
@@ -9641,8 +9447,101 @@
       <w:pPr>
         <w:pStyle w:val="berschrift2"/>
       </w:pPr>
-      <w:bookmarkStart w:id="87" w:name="_Ref60146932"/>
-      <w:bookmarkStart w:id="88" w:name="_Toc60992688"/>
+      <w:bookmarkStart w:id="87" w:name="_Toc61169047"/>
+      <w:bookmarkStart w:id="88" w:name="_Ref60146932"/>
+      <w:r>
+        <w:lastRenderedPageBreak/>
+        <w:t>Gerendertes Bild in 4k</w:t>
+      </w:r>
+      <w:bookmarkEnd w:id="87"/>
+    </w:p>
+    <w:p>
+      <w:pPr>
+        <w:pStyle w:val="BildZentriert"/>
+      </w:pPr>
+      <w:r>
+        <w:drawing>
+          <wp:inline distT="0" distB="0" distL="0" distR="0" wp14:anchorId="69DFD2C2" wp14:editId="51818D52">
+            <wp:extent cx="9886950" cy="5561260"/>
+            <wp:effectExtent l="0" t="0" r="0" b="1905"/>
+            <wp:docPr id="23" name="Grafik 23" descr="Ein Bild, das Text, Wand, drinnen, Decke enthält.&#10;&#10;Automatisch generierte Beschreibung"/>
+            <wp:cNvGraphicFramePr>
+              <a:graphicFrameLocks xmlns:a="http://schemas.openxmlformats.org/drawingml/2006/main" noChangeAspect="1"/>
+            </wp:cNvGraphicFramePr>
+            <a:graphic xmlns:a="http://schemas.openxmlformats.org/drawingml/2006/main">
+              <a:graphicData uri="http://schemas.openxmlformats.org/drawingml/2006/picture">
+                <pic:pic xmlns:pic="http://schemas.openxmlformats.org/drawingml/2006/picture">
+                  <pic:nvPicPr>
+                    <pic:cNvPr id="23" name="picrender.png"/>
+                    <pic:cNvPicPr/>
+                  </pic:nvPicPr>
+                  <pic:blipFill>
+                    <a:blip r:embed="rId45" cstate="print">
+                      <a:extLst>
+                        <a:ext uri="{28A0092B-C50C-407E-A947-70E740481C1C}">
+                          <a14:useLocalDpi xmlns:a14="http://schemas.microsoft.com/office/drawing/2010/main" val="0"/>
+                        </a:ext>
+                      </a:extLst>
+                    </a:blip>
+                    <a:stretch>
+                      <a:fillRect/>
+                    </a:stretch>
+                  </pic:blipFill>
+                  <pic:spPr>
+                    <a:xfrm>
+                      <a:off x="0" y="0"/>
+                      <a:ext cx="9910491" cy="5574501"/>
+                    </a:xfrm>
+                    <a:prstGeom prst="rect">
+                      <a:avLst/>
+                    </a:prstGeom>
+                  </pic:spPr>
+                </pic:pic>
+              </a:graphicData>
+            </a:graphic>
+          </wp:inline>
+        </w:drawing>
+      </w:r>
+    </w:p>
+    <w:p>
+      <w:pPr>
+        <w:pStyle w:val="Beschriftung"/>
+      </w:pPr>
+      <w:bookmarkStart w:id="89" w:name="_Toc61169072"/>
+      <w:r>
+        <w:t xml:space="preserve">Abbildung </w:t>
+      </w:r>
+      <w:r>
+        <w:fldChar w:fldCharType="begin"/>
+      </w:r>
+      <w:r>
+        <w:instrText xml:space="preserve"> SEQ Abbildung \* ARABIC </w:instrText>
+      </w:r>
+      <w:r>
+        <w:fldChar w:fldCharType="separate"/>
+      </w:r>
+      <w:r>
+        <w:rPr>
+          <w:noProof/>
+        </w:rPr>
+        <w:t>22</w:t>
+      </w:r>
+      <w:r>
+        <w:rPr>
+          <w:noProof/>
+        </w:rPr>
+        <w:fldChar w:fldCharType="end"/>
+      </w:r>
+      <w:r>
+        <w:t>: Ergebnis der Implementierung, Auflösung 4k, Schatten etc. hoch</w:t>
+      </w:r>
+      <w:bookmarkEnd w:id="89"/>
+    </w:p>
+    <w:p>
+      <w:pPr>
+        <w:pStyle w:val="berschrift2"/>
+      </w:pPr>
+      <w:bookmarkStart w:id="90" w:name="_Toc61169048"/>
       <w:r>
         <w:lastRenderedPageBreak/>
         <w:drawing>
@@ -9711,13 +9610,13 @@
                     <pic:cNvPicPr/>
                   </pic:nvPicPr>
                   <pic:blipFill>
-                    <a:blip r:embed="rId42">
+                    <a:blip r:embed="rId46">
                       <a:extLst>
                         <a:ext uri="{28A0092B-C50C-407E-A947-70E740481C1C}">
                           <a14:useLocalDpi xmlns:a14="http://schemas.microsoft.com/office/drawing/2010/main" val="0"/>
                         </a:ext>
                         <a:ext uri="{96DAC541-7B7A-43D3-8B79-37D633B846F1}">
-                          <asvg:svgBlip xmlns:asvg="http://schemas.microsoft.com/office/drawing/2016/SVG/main" r:embed="rId43"/>
+                          <asvg:svgBlip xmlns:asvg="http://schemas.microsoft.com/office/drawing/2016/SVG/main" r:embed="rId47"/>
                         </a:ext>
                       </a:extLst>
                     </a:blip>
@@ -9749,8 +9648,8 @@
       <w:r>
         <w:t>Klassenmodell</w:t>
       </w:r>
-      <w:bookmarkEnd w:id="87"/>
       <w:bookmarkEnd w:id="88"/>
+      <w:bookmarkEnd w:id="90"/>
     </w:p>
     <w:p/>
     <w:p>
@@ -9768,7 +9667,7 @@
       <w:pPr>
         <w:pStyle w:val="berschrift2"/>
       </w:pPr>
-      <w:bookmarkStart w:id="89" w:name="_Toc60992689"/>
+      <w:bookmarkStart w:id="91" w:name="_Toc61169049"/>
       <w:r>
         <w:lastRenderedPageBreak/>
         <w:t>Performance-O</w:t>
@@ -9776,7 +9675,7 @@
       <w:r>
         <w:t>ptimierungen</w:t>
       </w:r>
-      <w:bookmarkEnd w:id="89"/>
+      <w:bookmarkEnd w:id="91"/>
     </w:p>
     <w:p>
       <w:r>
@@ -9785,15 +9684,7 @@
     </w:p>
     <w:p>
       <w:r>
-        <w:t xml:space="preserve">Das implementierte Programm ist denkbar ineffizient. So braucht die Berechnung eines Bildes in </w:t>
-      </w:r>
-      <w:proofErr w:type="spellStart"/>
-      <w:r>
-        <w:t>Full</w:t>
-      </w:r>
-      <w:proofErr w:type="spellEnd"/>
-      <w:r>
-        <w:t>-HD (1080*1920px) mit 64 Shadow Rays und einer maximalen Raytracing-Tiefe von 4 (also maximal 256 Shadow Rays pro Pixel) etwa 15 Stunden auf einer modernen CPU. Dies liegt daran, dass Python als interpretierte Sprache langsamer ist als eine Sprache</w:t>
+        <w:t>Das implementierte Programm ist denkbar ineffizient. So braucht die Berechnung eines Bildes in Full-HD (1080*1920px) mit 64 Shadow Rays und einer maximalen Raytracing-Tiefe von 4 (also maximal 256 Shadow Rays pro Pixel) etwa 15 Stunden auf einer modernen CPU. Dies liegt daran, dass Python als interpretierte Sprache langsamer ist als eine Sprache</w:t>
       </w:r>
       <w:r>
         <w:t>,</w:t>
@@ -9804,64 +9695,24 @@
     </w:p>
     <w:p>
       <w:r>
-        <w:t xml:space="preserve">Trotzdem kann man durch Nutzen von in C implementieren Modulen von Python, wie etwa </w:t>
-      </w:r>
-      <w:proofErr w:type="spellStart"/>
-      <w:r>
-        <w:t>Numpy</w:t>
-      </w:r>
-      <w:proofErr w:type="spellEnd"/>
-      <w:r>
-        <w:t xml:space="preserve">, und das </w:t>
+        <w:t xml:space="preserve">Trotzdem kann man durch Nutzen von in C implementieren Modulen von Python, wie etwa Numpy, und das </w:t>
       </w:r>
       <w:r>
         <w:t>Verwenden</w:t>
       </w:r>
       <w:r>
-        <w:t xml:space="preserve"> von in C umgesetzten </w:t>
-      </w:r>
-      <w:proofErr w:type="spellStart"/>
-      <w:r>
-        <w:t>builtins</w:t>
-      </w:r>
-      <w:proofErr w:type="spellEnd"/>
-      <w:r>
-        <w:t xml:space="preserve"> von Python, wie der </w:t>
-      </w:r>
-      <w:proofErr w:type="spellStart"/>
-      <w:r>
-        <w:t>map</w:t>
-      </w:r>
-      <w:proofErr w:type="spellEnd"/>
-      <w:r>
-        <w:t>() Befehl</w:t>
+        <w:t xml:space="preserve"> von in C umgesetzten builtins von Python, wie der map() Befehl</w:t>
       </w:r>
       <w:r>
         <w:t>, die Ausführungsgeschwindigkeit beschleunigen</w:t>
       </w:r>
       <w:r>
-        <w:t xml:space="preserve">. Durch die Ersetzung von einigen Schleifen durch </w:t>
-      </w:r>
-      <w:proofErr w:type="spellStart"/>
-      <w:r>
-        <w:t>map</w:t>
-      </w:r>
-      <w:proofErr w:type="spellEnd"/>
-      <w:r>
-        <w:t>() konnte die Laufzeit um fast ein Zehntel reduziert werden.</w:t>
-      </w:r>
-    </w:p>
-    <w:p>
-      <w:r>
-        <w:t>Neben der effizienteren Ausnutzung der vorhandenen Ressourcen kann man die vorhandenen Ressourcen erhöhen, indem man mehr Prozessorkerne zur Berechnung einsetzt. Durch den Einsatz des Python Moduls „</w:t>
-      </w:r>
-      <w:proofErr w:type="spellStart"/>
-      <w:r>
-        <w:t>multiprocessing</w:t>
-      </w:r>
-      <w:proofErr w:type="spellEnd"/>
-      <w:r>
-        <w:t>“ (Standard Python Modul) konnte die Berechnungszeit auf einem System mit vier Kernen ca. auf ein Drittel reduziert werden.</w:t>
+        <w:t>. Durch die Ersetzung von einigen Schleifen durch map() konnte die Laufzeit um fast ein Zehntel reduziert werden.</w:t>
+      </w:r>
+    </w:p>
+    <w:p>
+      <w:r>
+        <w:t>Neben der effizienteren Ausnutzung der vorhandenen Ressourcen kann man die vorhandenen Ressourcen erhöhen, indem man mehr Prozessorkerne zur Berechnung einsetzt. Durch den Einsatz des Python Moduls „multiprocessing“ (Standard Python Modul) konnte die Berechnungszeit auf einem System mit vier Kernen ca. auf ein Drittel reduziert werden.</w:t>
       </w:r>
     </w:p>
     <w:tbl>
@@ -9883,11 +9734,9 @@
             <w:pPr>
               <w:pStyle w:val="Tabellemittig"/>
             </w:pPr>
-            <w:proofErr w:type="spellStart"/>
             <w:r>
               <w:t>Berechnungsverfahren</w:t>
             </w:r>
-            <w:proofErr w:type="spellEnd"/>
           </w:p>
         </w:tc>
         <w:tc>
@@ -9986,44 +9835,12 @@
     </w:p>
     <w:p>
       <w:r>
-        <w:t xml:space="preserve">Da </w:t>
-      </w:r>
-      <w:proofErr w:type="spellStart"/>
-      <w:r>
-        <w:t>multiprocessing</w:t>
-      </w:r>
-      <w:proofErr w:type="spellEnd"/>
-      <w:r>
-        <w:t xml:space="preserve"> kein erlaubtes Modul ist, gibt es im </w:t>
-      </w:r>
-      <w:proofErr w:type="spellStart"/>
-      <w:r>
-        <w:t>Github</w:t>
-      </w:r>
-      <w:proofErr w:type="spellEnd"/>
-      <w:r>
-        <w:t xml:space="preserve"> einen extra Branch der dieses Modul verwendet.</w:t>
-      </w:r>
-    </w:p>
-    <w:p>
-      <w:r>
-        <w:t xml:space="preserve">Auch wäre es möglich den ganzen Python-Code z.B. mit </w:t>
-      </w:r>
-      <w:proofErr w:type="spellStart"/>
-      <w:r>
-        <w:t>Cython</w:t>
-      </w:r>
-      <w:proofErr w:type="spellEnd"/>
-      <w:r>
-        <w:t xml:space="preserve"> in C-Code umzuwandeln. Dadurch könnte sich das Programm ähnlich schnell verhalten, wie eine Raytracing Implementierung in C. Allerdings müssten hierzu statische Typdeklarationen für Variablen im Code angewandt werden und eine weitere Einarbeitung in </w:t>
-      </w:r>
-      <w:proofErr w:type="spellStart"/>
-      <w:r>
-        <w:t>Cython</w:t>
-      </w:r>
-      <w:proofErr w:type="spellEnd"/>
-      <w:r>
-        <w:t xml:space="preserve"> müsste </w:t>
+        <w:t>Da multiprocessing kein erlaubtes Modul ist, gibt es im Github einen extra Branch der dieses Modul verwendet.</w:t>
+      </w:r>
+    </w:p>
+    <w:p>
+      <w:r>
+        <w:t xml:space="preserve">Auch wäre es möglich den ganzen Python-Code z.B. mit Cython in C-Code umzuwandeln. Dadurch könnte sich das Programm ähnlich schnell verhalten, wie eine Raytracing Implementierung in C. Allerdings müssten hierzu statische Typdeklarationen für Variablen im Code angewandt werden und eine weitere Einarbeitung in Cython müsste </w:t>
       </w:r>
       <w:r>
         <w:lastRenderedPageBreak/>
@@ -10040,26 +9857,10 @@
     </w:p>
     <w:p>
       <w:r>
-        <w:t>Durch Erzeugen von mehreren Bildern mit leichten Veränderungen kann eine Animation erzeugt werden. In dem Branch „</w:t>
-      </w:r>
-      <w:proofErr w:type="spellStart"/>
-      <w:r>
-        <w:t>animation</w:t>
-      </w:r>
-      <w:proofErr w:type="spellEnd"/>
-      <w:r>
-        <w:t xml:space="preserve">“ </w:t>
-      </w:r>
-      <w:r>
-        <w:t>wurde dafür eine Lösung implementiert. Diese Lösung verwendet neben den erlaubten Modulen das Modul „</w:t>
-      </w:r>
-      <w:proofErr w:type="spellStart"/>
-      <w:r>
-        <w:t>multiprocessing</w:t>
-      </w:r>
-      <w:proofErr w:type="spellEnd"/>
-      <w:r>
-        <w:t>“.</w:t>
+        <w:t xml:space="preserve">Durch Erzeugen von mehreren Bildern mit leichten Veränderungen kann eine Animation erzeugt werden. In dem Branch „animation“ </w:t>
+      </w:r>
+      <w:r>
+        <w:t>wurde dafür eine Lösung implementiert. Diese Lösung verwendet neben den erlaubten Modulen das Modul „multiprocessing“.</w:t>
       </w:r>
     </w:p>
     <w:p>
@@ -10080,7 +9881,7 @@
     <w:p>
       <w:pPr>
         <w:sectPr>
-          <w:headerReference w:type="first" r:id="rId44"/>
+          <w:headerReference w:type="first" r:id="rId48"/>
           <w:pgSz w:w="11906" w:h="16838"/>
           <w:pgMar w:top="1701" w:right="1418" w:bottom="1418" w:left="1418" w:header="709" w:footer="709" w:gutter="0"/>
           <w:cols w:space="708"/>
@@ -10097,8 +9898,7 @@
           <w:lang w:val="en-GB"/>
         </w:rPr>
       </w:pPr>
-      <w:bookmarkStart w:id="90" w:name="_Toc60992690"/>
-      <w:proofErr w:type="spellStart"/>
+      <w:bookmarkStart w:id="92" w:name="_Toc61169050"/>
       <w:r>
         <w:rPr>
           <w:lang w:val="en-GB"/>
@@ -10106,8 +9906,7 @@
         <w:lastRenderedPageBreak/>
         <w:t>Quellenverzeichnis</w:t>
       </w:r>
-      <w:bookmarkEnd w:id="90"/>
-      <w:proofErr w:type="spellEnd"/>
+      <w:bookmarkEnd w:id="92"/>
     </w:p>
     <w:p>
       <w:pPr>
@@ -10133,7 +9932,6 @@
       <w:r>
         <w:rPr>
           <w:noProof/>
-          <w:lang w:val="en-GB"/>
         </w:rPr>
         <w:t xml:space="preserve">Aflak, O. (26. Juli 2020). </w:t>
       </w:r>
@@ -10142,22 +9940,14 @@
           <w:i/>
           <w:iCs/>
           <w:noProof/>
-          <w:lang w:val="en-GB"/>
         </w:rPr>
         <w:t>Ray Tracing From Scratch in Python: TheStartup-Website</w:t>
-      </w:r>
-      <w:r>
-        <w:rPr>
-          <w:noProof/>
-          <w:lang w:val="en-GB"/>
-        </w:rPr>
-        <w:t xml:space="preserve">. </w:t>
       </w:r>
       <w:r>
         <w:rPr>
           <w:noProof/>
         </w:rPr>
-        <w:t>Abgerufen am 28. Dezember 2020 von TheStartup-Website: https://medium.com/swlh/ray-tracing-from-scratch-in-python-41670e6a96f9</w:t>
+        <w:t>. Abgerufen am 28. Dezember 2020 von TheStartup-Website: https://medium.com/swlh/ray-tracing-from-scratch-in-python-41670e6a96f9</w:t>
       </w:r>
     </w:p>
     <w:p>
@@ -10166,13 +9956,11 @@
         <w:ind w:left="720" w:hanging="720"/>
         <w:rPr>
           <w:noProof/>
-          <w:lang w:val="en-GB"/>
         </w:rPr>
       </w:pPr>
       <w:r>
         <w:rPr>
           <w:noProof/>
-          <w:lang w:val="en-GB"/>
         </w:rPr>
         <w:t xml:space="preserve">Phong, B. T. (1975). </w:t>
       </w:r>
@@ -10181,14 +9969,12 @@
           <w:i/>
           <w:iCs/>
           <w:noProof/>
-          <w:lang w:val="en-GB"/>
         </w:rPr>
         <w:t>Illumination for Computer Generated Pictures.</w:t>
       </w:r>
       <w:r>
         <w:rPr>
           <w:noProof/>
-          <w:lang w:val="en-GB"/>
         </w:rPr>
         <w:t xml:space="preserve"> </w:t>
       </w:r>
@@ -10228,8 +10014,8 @@
       </w:r>
     </w:p>
     <w:sectPr>
-      <w:headerReference w:type="default" r:id="rId45"/>
-      <w:headerReference w:type="first" r:id="rId46"/>
+      <w:headerReference w:type="default" r:id="rId49"/>
+      <w:headerReference w:type="first" r:id="rId50"/>
       <w:type w:val="continuous"/>
       <w:pgSz w:w="11906" w:h="16838"/>
       <w:pgMar w:top="1701" w:right="1418" w:bottom="1418" w:left="1418" w:header="709" w:footer="709" w:gutter="0"/>
@@ -10271,6 +10057,16 @@
   <w:p>
     <w:pPr>
       <w:pStyle w:val="Fuzeile"/>
+    </w:pPr>
+  </w:p>
+</w:ftr>
+</file>
+
+<file path=word/footer2.xml><?xml version="1.0" encoding="utf-8"?>
+<w:ftr xmlns:wpc="http://schemas.microsoft.com/office/word/2010/wordprocessingCanvas" xmlns:cx="http://schemas.microsoft.com/office/drawing/2014/chartex" xmlns:cx1="http://schemas.microsoft.com/office/drawing/2015/9/8/chartex" xmlns:cx2="http://schemas.microsoft.com/office/drawing/2015/10/21/chartex" xmlns:cx3="http://schemas.microsoft.com/office/drawing/2016/5/9/chartex" xmlns:cx4="http://schemas.microsoft.com/office/drawing/2016/5/10/chartex" xmlns:cx5="http://schemas.microsoft.com/office/drawing/2016/5/11/chartex" xmlns:cx6="http://schemas.microsoft.com/office/drawing/2016/5/12/chartex" xmlns:cx7="http://schemas.microsoft.com/office/drawing/2016/5/13/chartex" xmlns:cx8="http://schemas.microsoft.com/office/drawing/2016/5/14/chartex" xmlns:mc="http://schemas.openxmlformats.org/markup-compatibility/2006" xmlns:aink="http://schemas.microsoft.com/office/drawing/2016/ink" xmlns:am3d="http://schemas.microsoft.com/office/drawing/2017/model3d" xmlns:o="urn:schemas-microsoft-com:office:office" xmlns:r="http://schemas.openxmlformats.org/officeDocument/2006/relationships" xmlns:m="http://schemas.openxmlformats.org/officeDocument/2006/math" xmlns:v="urn:schemas-microsoft-com:vml" xmlns:wp14="http://schemas.microsoft.com/office/word/2010/wordprocessingDrawing" xmlns:wp="http://schemas.openxmlformats.org/drawingml/2006/wordprocessingDrawing" xmlns:w10="urn:schemas-microsoft-com:office:word" xmlns:w="http://schemas.openxmlformats.org/wordprocessingml/2006/main" xmlns:w14="http://schemas.microsoft.com/office/word/2010/wordml" xmlns:w15="http://schemas.microsoft.com/office/word/2012/wordml" xmlns:w16cid="http://schemas.microsoft.com/office/word/2016/wordml/cid" xmlns:w16se="http://schemas.microsoft.com/office/word/2015/wordml/symex" xmlns:wpg="http://schemas.microsoft.com/office/word/2010/wordprocessingGroup" xmlns:wpi="http://schemas.microsoft.com/office/word/2010/wordprocessingInk" xmlns:wne="http://schemas.microsoft.com/office/word/2006/wordml" xmlns:wps="http://schemas.microsoft.com/office/word/2010/wordprocessingShape" mc:Ignorable="w14 w15 w16se w16cid wp14">
+  <w:p>
+    <w:pPr>
+      <w:pStyle w:val="Fuzeile"/>
       <w:jc w:val="right"/>
     </w:pPr>
     <w:fldSimple w:instr=" DOCPROPERTY sodocoClasLang \* MERGEFORMAT ">
@@ -10289,6 +10085,7 @@
           <w:docPartUnique/>
         </w:docPartObj>
       </w:sdtPr>
+      <w:sdtEndPr/>
       <w:sdtContent>
         <w:r>
           <w:fldChar w:fldCharType="begin"/>
@@ -10322,22 +10119,17 @@
 </w:ftr>
 </file>
 
-<file path=word/footer2.xml><?xml version="1.0" encoding="utf-8"?>
+<file path=word/footer3.xml><?xml version="1.0" encoding="utf-8"?>
 <w:ftr xmlns:wpc="http://schemas.microsoft.com/office/word/2010/wordprocessingCanvas" xmlns:cx="http://schemas.microsoft.com/office/drawing/2014/chartex" xmlns:cx1="http://schemas.microsoft.com/office/drawing/2015/9/8/chartex" xmlns:cx2="http://schemas.microsoft.com/office/drawing/2015/10/21/chartex" xmlns:cx3="http://schemas.microsoft.com/office/drawing/2016/5/9/chartex" xmlns:cx4="http://schemas.microsoft.com/office/drawing/2016/5/10/chartex" xmlns:cx5="http://schemas.microsoft.com/office/drawing/2016/5/11/chartex" xmlns:cx6="http://schemas.microsoft.com/office/drawing/2016/5/12/chartex" xmlns:cx7="http://schemas.microsoft.com/office/drawing/2016/5/13/chartex" xmlns:cx8="http://schemas.microsoft.com/office/drawing/2016/5/14/chartex" xmlns:mc="http://schemas.openxmlformats.org/markup-compatibility/2006" xmlns:aink="http://schemas.microsoft.com/office/drawing/2016/ink" xmlns:am3d="http://schemas.microsoft.com/office/drawing/2017/model3d" xmlns:o="urn:schemas-microsoft-com:office:office" xmlns:r="http://schemas.openxmlformats.org/officeDocument/2006/relationships" xmlns:m="http://schemas.openxmlformats.org/officeDocument/2006/math" xmlns:v="urn:schemas-microsoft-com:vml" xmlns:wp14="http://schemas.microsoft.com/office/word/2010/wordprocessingDrawing" xmlns:wp="http://schemas.openxmlformats.org/drawingml/2006/wordprocessingDrawing" xmlns:w10="urn:schemas-microsoft-com:office:word" xmlns:w="http://schemas.openxmlformats.org/wordprocessingml/2006/main" xmlns:w14="http://schemas.microsoft.com/office/word/2010/wordml" xmlns:w15="http://schemas.microsoft.com/office/word/2012/wordml" xmlns:w16cid="http://schemas.microsoft.com/office/word/2016/wordml/cid" xmlns:w16se="http://schemas.microsoft.com/office/word/2015/wordml/symex" xmlns:wpg="http://schemas.microsoft.com/office/word/2010/wordprocessingGroup" xmlns:wpi="http://schemas.microsoft.com/office/word/2010/wordprocessingInk" xmlns:wne="http://schemas.microsoft.com/office/word/2006/wordml" xmlns:wps="http://schemas.microsoft.com/office/word/2010/wordprocessingShape" mc:Ignorable="w14 w15 w16se w16cid wp14">
   <w:p>
     <w:pPr>
       <w:pStyle w:val="Fuzeile"/>
     </w:pPr>
-    <w:fldSimple w:instr=" DOCPROPERTY sodocoClasLang \* MERGEFORMAT ">
-      <w:r>
-        <w:t>Intern</w:t>
-      </w:r>
-    </w:fldSimple>
   </w:p>
 </w:ftr>
 </file>
 
-<file path=word/footer3.xml><?xml version="1.0" encoding="utf-8"?>
+<file path=word/footer4.xml><?xml version="1.0" encoding="utf-8"?>
 <w:ftr xmlns:wpc="http://schemas.microsoft.com/office/word/2010/wordprocessingCanvas" xmlns:cx="http://schemas.microsoft.com/office/drawing/2014/chartex" xmlns:cx1="http://schemas.microsoft.com/office/drawing/2015/9/8/chartex" xmlns:cx2="http://schemas.microsoft.com/office/drawing/2015/10/21/chartex" xmlns:cx3="http://schemas.microsoft.com/office/drawing/2016/5/9/chartex" xmlns:cx4="http://schemas.microsoft.com/office/drawing/2016/5/10/chartex" xmlns:cx5="http://schemas.microsoft.com/office/drawing/2016/5/11/chartex" xmlns:cx6="http://schemas.microsoft.com/office/drawing/2016/5/12/chartex" xmlns:cx7="http://schemas.microsoft.com/office/drawing/2016/5/13/chartex" xmlns:cx8="http://schemas.microsoft.com/office/drawing/2016/5/14/chartex" xmlns:mc="http://schemas.openxmlformats.org/markup-compatibility/2006" xmlns:aink="http://schemas.microsoft.com/office/drawing/2016/ink" xmlns:am3d="http://schemas.microsoft.com/office/drawing/2017/model3d" xmlns:o="urn:schemas-microsoft-com:office:office" xmlns:r="http://schemas.openxmlformats.org/officeDocument/2006/relationships" xmlns:m="http://schemas.openxmlformats.org/officeDocument/2006/math" xmlns:v="urn:schemas-microsoft-com:vml" xmlns:wp14="http://schemas.microsoft.com/office/word/2010/wordprocessingDrawing" xmlns:wp="http://schemas.openxmlformats.org/drawingml/2006/wordprocessingDrawing" xmlns:w10="urn:schemas-microsoft-com:office:word" xmlns:w="http://schemas.openxmlformats.org/wordprocessingml/2006/main" xmlns:w14="http://schemas.microsoft.com/office/word/2010/wordml" xmlns:w15="http://schemas.microsoft.com/office/word/2012/wordml" xmlns:w16cid="http://schemas.microsoft.com/office/word/2016/wordml/cid" xmlns:w16se="http://schemas.microsoft.com/office/word/2015/wordml/symex" xmlns:wpg="http://schemas.microsoft.com/office/word/2010/wordprocessingGroup" xmlns:wpi="http://schemas.microsoft.com/office/word/2010/wordprocessingInk" xmlns:wne="http://schemas.microsoft.com/office/word/2006/wordml" xmlns:wps="http://schemas.microsoft.com/office/word/2010/wordprocessingShape" mc:Ignorable="w14 w15 w16se w16cid wp14">
   <w:p>
     <w:pPr>
@@ -10352,6 +10144,7 @@
           <w:docPartUnique/>
         </w:docPartObj>
       </w:sdtPr>
+      <w:sdtEndPr/>
       <w:sdtContent>
         <w:r>
           <w:fldChar w:fldCharType="begin"/>
@@ -10385,7 +10178,7 @@
 </w:ftr>
 </file>
 
-<file path=word/footer4.xml><?xml version="1.0" encoding="utf-8"?>
+<file path=word/footer5.xml><?xml version="1.0" encoding="utf-8"?>
 <w:ftr xmlns:wpc="http://schemas.microsoft.com/office/word/2010/wordprocessingCanvas" xmlns:cx="http://schemas.microsoft.com/office/drawing/2014/chartex" xmlns:cx1="http://schemas.microsoft.com/office/drawing/2015/9/8/chartex" xmlns:cx2="http://schemas.microsoft.com/office/drawing/2015/10/21/chartex" xmlns:cx3="http://schemas.microsoft.com/office/drawing/2016/5/9/chartex" xmlns:cx4="http://schemas.microsoft.com/office/drawing/2016/5/10/chartex" xmlns:cx5="http://schemas.microsoft.com/office/drawing/2016/5/11/chartex" xmlns:cx6="http://schemas.microsoft.com/office/drawing/2016/5/12/chartex" xmlns:cx7="http://schemas.microsoft.com/office/drawing/2016/5/13/chartex" xmlns:cx8="http://schemas.microsoft.com/office/drawing/2016/5/14/chartex" xmlns:mc="http://schemas.openxmlformats.org/markup-compatibility/2006" xmlns:aink="http://schemas.microsoft.com/office/drawing/2016/ink" xmlns:am3d="http://schemas.microsoft.com/office/drawing/2017/model3d" xmlns:o="urn:schemas-microsoft-com:office:office" xmlns:r="http://schemas.openxmlformats.org/officeDocument/2006/relationships" xmlns:m="http://schemas.openxmlformats.org/officeDocument/2006/math" xmlns:v="urn:schemas-microsoft-com:vml" xmlns:wp14="http://schemas.microsoft.com/office/word/2010/wordprocessingDrawing" xmlns:wp="http://schemas.openxmlformats.org/drawingml/2006/wordprocessingDrawing" xmlns:w10="urn:schemas-microsoft-com:office:word" xmlns:w="http://schemas.openxmlformats.org/wordprocessingml/2006/main" xmlns:w14="http://schemas.microsoft.com/office/word/2010/wordml" xmlns:w15="http://schemas.microsoft.com/office/word/2012/wordml" xmlns:w16cid="http://schemas.microsoft.com/office/word/2016/wordml/cid" xmlns:w16se="http://schemas.microsoft.com/office/word/2015/wordml/symex" xmlns:wpg="http://schemas.microsoft.com/office/word/2010/wordprocessingGroup" xmlns:wpi="http://schemas.microsoft.com/office/word/2010/wordprocessingInk" xmlns:wne="http://schemas.microsoft.com/office/word/2006/wordml" xmlns:wps="http://schemas.microsoft.com/office/word/2010/wordprocessingShape" mc:Ignorable="w14 w15 w16se w16cid wp14">
   <w:p>
     <w:pPr>
@@ -10436,6 +10229,7 @@
           <w:id w:val="795182698"/>
           <w:citation/>
         </w:sdtPr>
+        <w:sdtEndPr/>
         <w:sdtContent>
           <w:r>
             <w:fldChar w:fldCharType="begin"/>
@@ -10478,6 +10272,7 @@
           <w:id w:val="-107513250"/>
           <w:citation/>
         </w:sdtPr>
+        <w:sdtEndPr/>
         <w:sdtContent>
           <w:r>
             <w:fldChar w:fldCharType="begin"/>
@@ -10523,6 +10318,7 @@
           <w:id w:val="987818900"/>
           <w:citation/>
         </w:sdtPr>
+        <w:sdtEndPr/>
         <w:sdtContent>
           <w:r>
             <w:rPr>
@@ -10564,6 +10360,7 @@
           <w:id w:val="-1616669143"/>
           <w:citation/>
         </w:sdtPr>
+        <w:sdtEndPr/>
         <w:sdtContent>
           <w:r>
             <w:fldChar w:fldCharType="begin"/>
@@ -10605,15 +10402,7 @@
         <w:t>D</w:t>
       </w:r>
       <w:r>
-        <w:t xml:space="preserve">ie Idee dafür kam von folgendem Eintrag bei </w:t>
-      </w:r>
-      <w:proofErr w:type="spellStart"/>
-      <w:r>
-        <w:t>Stackoverflow</w:t>
-      </w:r>
-      <w:proofErr w:type="spellEnd"/>
-      <w:r>
-        <w:t xml:space="preserve">: </w:t>
+        <w:t xml:space="preserve">ie Idee dafür kam von folgendem Eintrag bei Stackoverflow: </w:t>
       </w:r>
       <w:r>
         <w:t>https://stackoverflow.com/questions/31709332/ray-tracing-soft-shadow</w:t>
@@ -10646,6 +10435,26 @@
 </file>
 
 <file path=word/header1.xml><?xml version="1.0" encoding="utf-8"?>
+<w:hdr xmlns:wpc="http://schemas.microsoft.com/office/word/2010/wordprocessingCanvas" xmlns:cx="http://schemas.microsoft.com/office/drawing/2014/chartex" xmlns:cx1="http://schemas.microsoft.com/office/drawing/2015/9/8/chartex" xmlns:cx2="http://schemas.microsoft.com/office/drawing/2015/10/21/chartex" xmlns:cx3="http://schemas.microsoft.com/office/drawing/2016/5/9/chartex" xmlns:cx4="http://schemas.microsoft.com/office/drawing/2016/5/10/chartex" xmlns:cx5="http://schemas.microsoft.com/office/drawing/2016/5/11/chartex" xmlns:cx6="http://schemas.microsoft.com/office/drawing/2016/5/12/chartex" xmlns:cx7="http://schemas.microsoft.com/office/drawing/2016/5/13/chartex" xmlns:cx8="http://schemas.microsoft.com/office/drawing/2016/5/14/chartex" xmlns:mc="http://schemas.openxmlformats.org/markup-compatibility/2006" xmlns:aink="http://schemas.microsoft.com/office/drawing/2016/ink" xmlns:am3d="http://schemas.microsoft.com/office/drawing/2017/model3d" xmlns:o="urn:schemas-microsoft-com:office:office" xmlns:r="http://schemas.openxmlformats.org/officeDocument/2006/relationships" xmlns:m="http://schemas.openxmlformats.org/officeDocument/2006/math" xmlns:v="urn:schemas-microsoft-com:vml" xmlns:wp14="http://schemas.microsoft.com/office/word/2010/wordprocessingDrawing" xmlns:wp="http://schemas.openxmlformats.org/drawingml/2006/wordprocessingDrawing" xmlns:w10="urn:schemas-microsoft-com:office:word" xmlns:w="http://schemas.openxmlformats.org/wordprocessingml/2006/main" xmlns:w14="http://schemas.microsoft.com/office/word/2010/wordml" xmlns:w15="http://schemas.microsoft.com/office/word/2012/wordml" xmlns:w16cid="http://schemas.microsoft.com/office/word/2016/wordml/cid" xmlns:w16se="http://schemas.microsoft.com/office/word/2015/wordml/symex" xmlns:wpg="http://schemas.microsoft.com/office/word/2010/wordprocessingGroup" xmlns:wpi="http://schemas.microsoft.com/office/word/2010/wordprocessingInk" xmlns:wne="http://schemas.microsoft.com/office/word/2006/wordml" xmlns:wps="http://schemas.microsoft.com/office/word/2010/wordprocessingShape" mc:Ignorable="w14 w15 w16se w16cid wp14">
+  <w:p>
+    <w:pPr>
+      <w:pStyle w:val="Kopfzeile"/>
+    </w:pPr>
+  </w:p>
+</w:hdr>
+</file>
+
+<file path=word/header2.xml><?xml version="1.0" encoding="utf-8"?>
+<w:hdr xmlns:wpc="http://schemas.microsoft.com/office/word/2010/wordprocessingCanvas" xmlns:cx="http://schemas.microsoft.com/office/drawing/2014/chartex" xmlns:cx1="http://schemas.microsoft.com/office/drawing/2015/9/8/chartex" xmlns:cx2="http://schemas.microsoft.com/office/drawing/2015/10/21/chartex" xmlns:cx3="http://schemas.microsoft.com/office/drawing/2016/5/9/chartex" xmlns:cx4="http://schemas.microsoft.com/office/drawing/2016/5/10/chartex" xmlns:cx5="http://schemas.microsoft.com/office/drawing/2016/5/11/chartex" xmlns:cx6="http://schemas.microsoft.com/office/drawing/2016/5/12/chartex" xmlns:cx7="http://schemas.microsoft.com/office/drawing/2016/5/13/chartex" xmlns:cx8="http://schemas.microsoft.com/office/drawing/2016/5/14/chartex" xmlns:mc="http://schemas.openxmlformats.org/markup-compatibility/2006" xmlns:aink="http://schemas.microsoft.com/office/drawing/2016/ink" xmlns:am3d="http://schemas.microsoft.com/office/drawing/2017/model3d" xmlns:o="urn:schemas-microsoft-com:office:office" xmlns:r="http://schemas.openxmlformats.org/officeDocument/2006/relationships" xmlns:m="http://schemas.openxmlformats.org/officeDocument/2006/math" xmlns:v="urn:schemas-microsoft-com:vml" xmlns:wp14="http://schemas.microsoft.com/office/word/2010/wordprocessingDrawing" xmlns:wp="http://schemas.openxmlformats.org/drawingml/2006/wordprocessingDrawing" xmlns:w10="urn:schemas-microsoft-com:office:word" xmlns:w="http://schemas.openxmlformats.org/wordprocessingml/2006/main" xmlns:w14="http://schemas.microsoft.com/office/word/2010/wordml" xmlns:w15="http://schemas.microsoft.com/office/word/2012/wordml" xmlns:w16cid="http://schemas.microsoft.com/office/word/2016/wordml/cid" xmlns:w16se="http://schemas.microsoft.com/office/word/2015/wordml/symex" xmlns:wpg="http://schemas.microsoft.com/office/word/2010/wordprocessingGroup" xmlns:wpi="http://schemas.microsoft.com/office/word/2010/wordprocessingInk" xmlns:wne="http://schemas.microsoft.com/office/word/2006/wordml" xmlns:wps="http://schemas.microsoft.com/office/word/2010/wordprocessingShape" mc:Ignorable="w14 w15 w16se w16cid wp14">
+  <w:p>
+    <w:pPr>
+      <w:pStyle w:val="Kopfzeile"/>
+    </w:pPr>
+  </w:p>
+</w:hdr>
+</file>
+
+<file path=word/header3.xml><?xml version="1.0" encoding="utf-8"?>
 <w:hdr xmlns:wpc="http://schemas.microsoft.com/office/word/2010/wordprocessingCanvas" xmlns:cx="http://schemas.microsoft.com/office/drawing/2014/chartex" xmlns:cx1="http://schemas.microsoft.com/office/drawing/2015/9/8/chartex" xmlns:cx2="http://schemas.microsoft.com/office/drawing/2015/10/21/chartex" xmlns:cx3="http://schemas.microsoft.com/office/drawing/2016/5/9/chartex" xmlns:cx4="http://schemas.microsoft.com/office/drawing/2016/5/10/chartex" xmlns:cx5="http://schemas.microsoft.com/office/drawing/2016/5/11/chartex" xmlns:cx6="http://schemas.microsoft.com/office/drawing/2016/5/12/chartex" xmlns:cx7="http://schemas.microsoft.com/office/drawing/2016/5/13/chartex" xmlns:cx8="http://schemas.microsoft.com/office/drawing/2016/5/14/chartex" xmlns:mc="http://schemas.openxmlformats.org/markup-compatibility/2006" xmlns:aink="http://schemas.microsoft.com/office/drawing/2016/ink" xmlns:am3d="http://schemas.microsoft.com/office/drawing/2017/model3d" xmlns:o="urn:schemas-microsoft-com:office:office" xmlns:r="http://schemas.openxmlformats.org/officeDocument/2006/relationships" xmlns:m="http://schemas.openxmlformats.org/officeDocument/2006/math" xmlns:v="urn:schemas-microsoft-com:vml" xmlns:wp14="http://schemas.microsoft.com/office/word/2010/wordprocessingDrawing" xmlns:wp="http://schemas.openxmlformats.org/drawingml/2006/wordprocessingDrawing" xmlns:w10="urn:schemas-microsoft-com:office:word" xmlns:w="http://schemas.openxmlformats.org/wordprocessingml/2006/main" xmlns:w14="http://schemas.microsoft.com/office/word/2010/wordml" xmlns:w15="http://schemas.microsoft.com/office/word/2012/wordml" xmlns:w16cid="http://schemas.microsoft.com/office/word/2016/wordml/cid" xmlns:w16se="http://schemas.microsoft.com/office/word/2015/wordml/symex" xmlns:wpg="http://schemas.microsoft.com/office/word/2010/wordprocessingGroup" xmlns:wpi="http://schemas.microsoft.com/office/word/2010/wordprocessingInk" xmlns:wne="http://schemas.microsoft.com/office/word/2006/wordml" xmlns:wps="http://schemas.microsoft.com/office/word/2010/wordprocessingShape" mc:Ignorable="w14 w15 w16se w16cid wp14">
   <w:p>
     <w:pPr>
@@ -10716,7 +10525,7 @@
 </w:hdr>
 </file>
 
-<file path=word/header2.xml><?xml version="1.0" encoding="utf-8"?>
+<file path=word/header4.xml><?xml version="1.0" encoding="utf-8"?>
 <w:hdr xmlns:wpc="http://schemas.microsoft.com/office/word/2010/wordprocessingCanvas" xmlns:cx="http://schemas.microsoft.com/office/drawing/2014/chartex" xmlns:cx1="http://schemas.microsoft.com/office/drawing/2015/9/8/chartex" xmlns:cx2="http://schemas.microsoft.com/office/drawing/2015/10/21/chartex" xmlns:cx3="http://schemas.microsoft.com/office/drawing/2016/5/9/chartex" xmlns:cx4="http://schemas.microsoft.com/office/drawing/2016/5/10/chartex" xmlns:cx5="http://schemas.microsoft.com/office/drawing/2016/5/11/chartex" xmlns:cx6="http://schemas.microsoft.com/office/drawing/2016/5/12/chartex" xmlns:cx7="http://schemas.microsoft.com/office/drawing/2016/5/13/chartex" xmlns:cx8="http://schemas.microsoft.com/office/drawing/2016/5/14/chartex" xmlns:mc="http://schemas.openxmlformats.org/markup-compatibility/2006" xmlns:aink="http://schemas.microsoft.com/office/drawing/2016/ink" xmlns:am3d="http://schemas.microsoft.com/office/drawing/2017/model3d" xmlns:o="urn:schemas-microsoft-com:office:office" xmlns:r="http://schemas.openxmlformats.org/officeDocument/2006/relationships" xmlns:m="http://schemas.openxmlformats.org/officeDocument/2006/math" xmlns:v="urn:schemas-microsoft-com:vml" xmlns:wp14="http://schemas.microsoft.com/office/word/2010/wordprocessingDrawing" xmlns:wp="http://schemas.openxmlformats.org/drawingml/2006/wordprocessingDrawing" xmlns:w10="urn:schemas-microsoft-com:office:word" xmlns:w="http://schemas.openxmlformats.org/wordprocessingml/2006/main" xmlns:w14="http://schemas.microsoft.com/office/word/2010/wordml" xmlns:w15="http://schemas.microsoft.com/office/word/2012/wordml" xmlns:w16cid="http://schemas.microsoft.com/office/word/2016/wordml/cid" xmlns:w16se="http://schemas.microsoft.com/office/word/2015/wordml/symex" xmlns:wpg="http://schemas.microsoft.com/office/word/2010/wordprocessingGroup" xmlns:wpi="http://schemas.microsoft.com/office/word/2010/wordprocessingInk" xmlns:wne="http://schemas.microsoft.com/office/word/2006/wordml" xmlns:wps="http://schemas.microsoft.com/office/word/2010/wordprocessingShape" mc:Ignorable="w14 w15 w16se w16cid wp14">
   <w:p>
     <w:pPr>
@@ -10726,7 +10535,7 @@
 </w:hdr>
 </file>
 
-<file path=word/header3.xml><?xml version="1.0" encoding="utf-8"?>
+<file path=word/header5.xml><?xml version="1.0" encoding="utf-8"?>
 <w:hdr xmlns:wpc="http://schemas.microsoft.com/office/word/2010/wordprocessingCanvas" xmlns:cx="http://schemas.microsoft.com/office/drawing/2014/chartex" xmlns:cx1="http://schemas.microsoft.com/office/drawing/2015/9/8/chartex" xmlns:cx2="http://schemas.microsoft.com/office/drawing/2015/10/21/chartex" xmlns:cx3="http://schemas.microsoft.com/office/drawing/2016/5/9/chartex" xmlns:cx4="http://schemas.microsoft.com/office/drawing/2016/5/10/chartex" xmlns:cx5="http://schemas.microsoft.com/office/drawing/2016/5/11/chartex" xmlns:cx6="http://schemas.microsoft.com/office/drawing/2016/5/12/chartex" xmlns:cx7="http://schemas.microsoft.com/office/drawing/2016/5/13/chartex" xmlns:cx8="http://schemas.microsoft.com/office/drawing/2016/5/14/chartex" xmlns:mc="http://schemas.openxmlformats.org/markup-compatibility/2006" xmlns:aink="http://schemas.microsoft.com/office/drawing/2016/ink" xmlns:am3d="http://schemas.microsoft.com/office/drawing/2017/model3d" xmlns:o="urn:schemas-microsoft-com:office:office" xmlns:r="http://schemas.openxmlformats.org/officeDocument/2006/relationships" xmlns:m="http://schemas.openxmlformats.org/officeDocument/2006/math" xmlns:v="urn:schemas-microsoft-com:vml" xmlns:wp14="http://schemas.microsoft.com/office/word/2010/wordprocessingDrawing" xmlns:wp="http://schemas.openxmlformats.org/drawingml/2006/wordprocessingDrawing" xmlns:w10="urn:schemas-microsoft-com:office:word" xmlns:w="http://schemas.openxmlformats.org/wordprocessingml/2006/main" xmlns:w14="http://schemas.microsoft.com/office/word/2010/wordml" xmlns:w15="http://schemas.microsoft.com/office/word/2012/wordml" xmlns:w16cid="http://schemas.microsoft.com/office/word/2016/wordml/cid" xmlns:w16se="http://schemas.microsoft.com/office/word/2015/wordml/symex" xmlns:wpg="http://schemas.microsoft.com/office/word/2010/wordprocessingGroup" xmlns:wpi="http://schemas.microsoft.com/office/word/2010/wordprocessingInk" xmlns:wne="http://schemas.microsoft.com/office/word/2006/wordml" xmlns:wps="http://schemas.microsoft.com/office/word/2010/wordprocessingShape" mc:Ignorable="w14 w15 w16se w16cid wp14">
   <w:p>
     <w:pPr>
@@ -10852,7 +10661,7 @@
 </w:hdr>
 </file>
 
-<file path=word/header4.xml><?xml version="1.0" encoding="utf-8"?>
+<file path=word/header6.xml><?xml version="1.0" encoding="utf-8"?>
 <w:hdr xmlns:wpc="http://schemas.microsoft.com/office/word/2010/wordprocessingCanvas" xmlns:cx="http://schemas.microsoft.com/office/drawing/2014/chartex" xmlns:cx1="http://schemas.microsoft.com/office/drawing/2015/9/8/chartex" xmlns:cx2="http://schemas.microsoft.com/office/drawing/2015/10/21/chartex" xmlns:cx3="http://schemas.microsoft.com/office/drawing/2016/5/9/chartex" xmlns:cx4="http://schemas.microsoft.com/office/drawing/2016/5/10/chartex" xmlns:cx5="http://schemas.microsoft.com/office/drawing/2016/5/11/chartex" xmlns:cx6="http://schemas.microsoft.com/office/drawing/2016/5/12/chartex" xmlns:cx7="http://schemas.microsoft.com/office/drawing/2016/5/13/chartex" xmlns:cx8="http://schemas.microsoft.com/office/drawing/2016/5/14/chartex" xmlns:mc="http://schemas.openxmlformats.org/markup-compatibility/2006" xmlns:aink="http://schemas.microsoft.com/office/drawing/2016/ink" xmlns:am3d="http://schemas.microsoft.com/office/drawing/2017/model3d" xmlns:o="urn:schemas-microsoft-com:office:office" xmlns:r="http://schemas.openxmlformats.org/officeDocument/2006/relationships" xmlns:m="http://schemas.openxmlformats.org/officeDocument/2006/math" xmlns:v="urn:schemas-microsoft-com:vml" xmlns:wp14="http://schemas.microsoft.com/office/word/2010/wordprocessingDrawing" xmlns:wp="http://schemas.openxmlformats.org/drawingml/2006/wordprocessingDrawing" xmlns:w10="urn:schemas-microsoft-com:office:word" xmlns:w="http://schemas.openxmlformats.org/wordprocessingml/2006/main" xmlns:w14="http://schemas.microsoft.com/office/word/2010/wordml" xmlns:w15="http://schemas.microsoft.com/office/word/2012/wordml" xmlns:w16cid="http://schemas.microsoft.com/office/word/2016/wordml/cid" xmlns:w16se="http://schemas.microsoft.com/office/word/2015/wordml/symex" xmlns:wpg="http://schemas.microsoft.com/office/word/2010/wordprocessingGroup" xmlns:wpi="http://schemas.microsoft.com/office/word/2010/wordprocessingInk" xmlns:wne="http://schemas.microsoft.com/office/word/2006/wordml" xmlns:wps="http://schemas.microsoft.com/office/word/2010/wordprocessingShape" mc:Ignorable="w14 w15 w16se w16cid wp14">
   <w:p>
     <w:pPr>
@@ -10860,7 +10669,6 @@
       <w:spacing w:before="120"/>
       <w:jc w:val="right"/>
       <w:rPr>
-        <w:b/>
         <w:color w:val="7F7F7F" w:themeColor="text1" w:themeTint="80"/>
         <w:szCs w:val="24"/>
       </w:rPr>
@@ -10970,8 +10778,6 @@
     <w:fldSimple w:instr=" STYLEREF  &quot;Überschrift 1&quot;  \* MERGEFORMAT ">
       <w:r>
         <w:rPr>
-          <w:b/>
-          <w:bCs/>
           <w:noProof/>
           <w:lang w:val="en-US"/>
         </w:rPr>
@@ -10987,7 +10793,7 @@
 </w:hdr>
 </file>
 
-<file path=word/header5.xml><?xml version="1.0" encoding="utf-8"?>
+<file path=word/header7.xml><?xml version="1.0" encoding="utf-8"?>
 <w:hdr xmlns:wpc="http://schemas.microsoft.com/office/word/2010/wordprocessingCanvas" xmlns:cx="http://schemas.microsoft.com/office/drawing/2014/chartex" xmlns:cx1="http://schemas.microsoft.com/office/drawing/2015/9/8/chartex" xmlns:cx2="http://schemas.microsoft.com/office/drawing/2015/10/21/chartex" xmlns:cx3="http://schemas.microsoft.com/office/drawing/2016/5/9/chartex" xmlns:cx4="http://schemas.microsoft.com/office/drawing/2016/5/10/chartex" xmlns:cx5="http://schemas.microsoft.com/office/drawing/2016/5/11/chartex" xmlns:cx6="http://schemas.microsoft.com/office/drawing/2016/5/12/chartex" xmlns:cx7="http://schemas.microsoft.com/office/drawing/2016/5/13/chartex" xmlns:cx8="http://schemas.microsoft.com/office/drawing/2016/5/14/chartex" xmlns:mc="http://schemas.openxmlformats.org/markup-compatibility/2006" xmlns:aink="http://schemas.microsoft.com/office/drawing/2016/ink" xmlns:am3d="http://schemas.microsoft.com/office/drawing/2017/model3d" xmlns:o="urn:schemas-microsoft-com:office:office" xmlns:r="http://schemas.openxmlformats.org/officeDocument/2006/relationships" xmlns:m="http://schemas.openxmlformats.org/officeDocument/2006/math" xmlns:v="urn:schemas-microsoft-com:vml" xmlns:wp14="http://schemas.microsoft.com/office/word/2010/wordprocessingDrawing" xmlns:wp="http://schemas.openxmlformats.org/drawingml/2006/wordprocessingDrawing" xmlns:w10="urn:schemas-microsoft-com:office:word" xmlns:w="http://schemas.openxmlformats.org/wordprocessingml/2006/main" xmlns:w14="http://schemas.microsoft.com/office/word/2010/wordml" xmlns:w15="http://schemas.microsoft.com/office/word/2012/wordml" xmlns:w16cid="http://schemas.microsoft.com/office/word/2016/wordml/cid" xmlns:w16se="http://schemas.microsoft.com/office/word/2015/wordml/symex" xmlns:wpg="http://schemas.microsoft.com/office/word/2010/wordprocessingGroup" xmlns:wpi="http://schemas.microsoft.com/office/word/2010/wordprocessingInk" xmlns:wne="http://schemas.microsoft.com/office/word/2006/wordml" xmlns:wps="http://schemas.microsoft.com/office/word/2010/wordprocessingShape" mc:Ignorable="w14 w15 w16se w16cid wp14">
   <w:p>
     <w:pPr>
@@ -11116,7 +10922,7 @@
 </w:hdr>
 </file>
 
-<file path=word/header6.xml><?xml version="1.0" encoding="utf-8"?>
+<file path=word/header8.xml><?xml version="1.0" encoding="utf-8"?>
 <w:hdr xmlns:wpc="http://schemas.microsoft.com/office/word/2010/wordprocessingCanvas" xmlns:cx="http://schemas.microsoft.com/office/drawing/2014/chartex" xmlns:cx1="http://schemas.microsoft.com/office/drawing/2015/9/8/chartex" xmlns:cx2="http://schemas.microsoft.com/office/drawing/2015/10/21/chartex" xmlns:cx3="http://schemas.microsoft.com/office/drawing/2016/5/9/chartex" xmlns:cx4="http://schemas.microsoft.com/office/drawing/2016/5/10/chartex" xmlns:cx5="http://schemas.microsoft.com/office/drawing/2016/5/11/chartex" xmlns:cx6="http://schemas.microsoft.com/office/drawing/2016/5/12/chartex" xmlns:cx7="http://schemas.microsoft.com/office/drawing/2016/5/13/chartex" xmlns:cx8="http://schemas.microsoft.com/office/drawing/2016/5/14/chartex" xmlns:mc="http://schemas.openxmlformats.org/markup-compatibility/2006" xmlns:aink="http://schemas.microsoft.com/office/drawing/2016/ink" xmlns:am3d="http://schemas.microsoft.com/office/drawing/2017/model3d" xmlns:o="urn:schemas-microsoft-com:office:office" xmlns:r="http://schemas.openxmlformats.org/officeDocument/2006/relationships" xmlns:m="http://schemas.openxmlformats.org/officeDocument/2006/math" xmlns:v="urn:schemas-microsoft-com:vml" xmlns:wp14="http://schemas.microsoft.com/office/word/2010/wordprocessingDrawing" xmlns:wp="http://schemas.openxmlformats.org/drawingml/2006/wordprocessingDrawing" xmlns:w10="urn:schemas-microsoft-com:office:word" xmlns:w="http://schemas.openxmlformats.org/wordprocessingml/2006/main" xmlns:w14="http://schemas.microsoft.com/office/word/2010/wordml" xmlns:w15="http://schemas.microsoft.com/office/word/2012/wordml" xmlns:w16cid="http://schemas.microsoft.com/office/word/2016/wordml/cid" xmlns:w16se="http://schemas.microsoft.com/office/word/2015/wordml/symex" xmlns:wpg="http://schemas.microsoft.com/office/word/2010/wordprocessingGroup" xmlns:wpi="http://schemas.microsoft.com/office/word/2010/wordprocessingInk" xmlns:wne="http://schemas.microsoft.com/office/word/2006/wordml" xmlns:wps="http://schemas.microsoft.com/office/word/2010/wordprocessingShape" mc:Ignorable="w14 w15 w16se w16cid wp14">
   <w:p>
     <w:pPr>
@@ -11242,7 +11048,7 @@
 </w:hdr>
 </file>
 
-<file path=word/header7.xml><?xml version="1.0" encoding="utf-8"?>
+<file path=word/header9.xml><?xml version="1.0" encoding="utf-8"?>
 <w:hdr xmlns:wpc="http://schemas.microsoft.com/office/word/2010/wordprocessingCanvas" xmlns:cx="http://schemas.microsoft.com/office/drawing/2014/chartex" xmlns:cx1="http://schemas.microsoft.com/office/drawing/2015/9/8/chartex" xmlns:cx2="http://schemas.microsoft.com/office/drawing/2015/10/21/chartex" xmlns:cx3="http://schemas.microsoft.com/office/drawing/2016/5/9/chartex" xmlns:cx4="http://schemas.microsoft.com/office/drawing/2016/5/10/chartex" xmlns:cx5="http://schemas.microsoft.com/office/drawing/2016/5/11/chartex" xmlns:cx6="http://schemas.microsoft.com/office/drawing/2016/5/12/chartex" xmlns:cx7="http://schemas.microsoft.com/office/drawing/2016/5/13/chartex" xmlns:cx8="http://schemas.microsoft.com/office/drawing/2016/5/14/chartex" xmlns:mc="http://schemas.openxmlformats.org/markup-compatibility/2006" xmlns:aink="http://schemas.microsoft.com/office/drawing/2016/ink" xmlns:am3d="http://schemas.microsoft.com/office/drawing/2017/model3d" xmlns:o="urn:schemas-microsoft-com:office:office" xmlns:r="http://schemas.openxmlformats.org/officeDocument/2006/relationships" xmlns:m="http://schemas.openxmlformats.org/officeDocument/2006/math" xmlns:v="urn:schemas-microsoft-com:vml" xmlns:wp14="http://schemas.microsoft.com/office/word/2010/wordprocessingDrawing" xmlns:wp="http://schemas.openxmlformats.org/drawingml/2006/wordprocessingDrawing" xmlns:w10="urn:schemas-microsoft-com:office:word" xmlns:w="http://schemas.openxmlformats.org/wordprocessingml/2006/main" xmlns:w14="http://schemas.microsoft.com/office/word/2010/wordml" xmlns:w15="http://schemas.microsoft.com/office/word/2012/wordml" xmlns:w16cid="http://schemas.microsoft.com/office/word/2016/wordml/cid" xmlns:w16se="http://schemas.microsoft.com/office/word/2015/wordml/symex" xmlns:wpg="http://schemas.microsoft.com/office/word/2010/wordprocessingGroup" xmlns:wpi="http://schemas.microsoft.com/office/word/2010/wordprocessingInk" xmlns:wne="http://schemas.microsoft.com/office/word/2006/wordml" xmlns:wps="http://schemas.microsoft.com/office/word/2010/wordprocessingShape" mc:Ignorable="w14 w15 w16se w16cid wp14">
   <w:p>
     <w:pPr>
@@ -14805,6 +14611,7 @@
   <w:style w:type="character" w:default="1" w:styleId="Absatz-Standardschriftart">
     <w:name w:val="Default Paragraph Font"/>
     <w:uiPriority w:val="1"/>
+    <w:semiHidden/>
     <w:unhideWhenUsed/>
   </w:style>
   <w:style w:type="table" w:default="1" w:styleId="NormaleTabelle">
@@ -16282,15 +16089,6 @@
 </file>
 
 <file path=customXml/item2.xml><?xml version="1.0" encoding="utf-8"?>
-<?mso-contentType ?>
-<FormTemplates xmlns="http://schemas.microsoft.com/sharepoint/v3/contenttype/forms">
-  <Display>DocumentLibraryForm</Display>
-  <Edit>DocumentLibraryForm</Edit>
-  <New>DocumentLibraryForm</New>
-</FormTemplates>
-</file>
-
-<file path=customXml/item3.xml><?xml version="1.0" encoding="utf-8"?>
 <p:properties xmlns:p="http://schemas.microsoft.com/office/2006/metadata/properties" xmlns:xsi="http://www.w3.org/2001/XMLSchema-instance" xmlns:pc="http://schemas.microsoft.com/office/infopath/2007/PartnerControls">
   <documentManagement>
     <TaxCatchAll xmlns="0403330f-162b-446d-8c22-22db491b01b4"/>
@@ -16306,7 +16104,7 @@
 </p:properties>
 </file>
 
-<file path=customXml/item4.xml><?xml version="1.0" encoding="utf-8"?>
+<file path=customXml/item3.xml><?xml version="1.0" encoding="utf-8"?>
 <?mso-contentType ?>
 <spe:Receivers xmlns:spe="http://schemas.microsoft.com/sharepoint/events">
   <Receiver>
@@ -16352,7 +16150,7 @@
 </spe:Receivers>
 </file>
 
-<file path=customXml/item5.xml><?xml version="1.0" encoding="utf-8"?>
+<file path=customXml/item4.xml><?xml version="1.0" encoding="utf-8"?>
 <ct:contentTypeSchema xmlns:ct="http://schemas.microsoft.com/office/2006/metadata/contentType" xmlns:ma="http://schemas.microsoft.com/office/2006/metadata/properties/metaAttributes" ct:_="" ma:_="" ma:contentTypeName="Dokument" ma:contentTypeID="0x010100C60B7A7BE5014843AA9504953F891769" ma:contentTypeVersion="5" ma:contentTypeDescription="Ein neues Dokument erstellen." ma:contentTypeScope="" ma:versionID="0b3841ce020696cd4b78cfee8b063167">
   <xsd:schema xmlns:xsd="http://www.w3.org/2001/XMLSchema" xmlns:xs="http://www.w3.org/2001/XMLSchema" xmlns:p="http://schemas.microsoft.com/office/2006/metadata/properties" xmlns:ns2="62814ff3-7aa3-44d2-a87f-13a0002dc2ee" xmlns:ns3="0403330f-162b-446d-8c22-22db491b01b4" targetNamespace="http://schemas.microsoft.com/office/2006/metadata/properties" ma:root="true" ma:fieldsID="6e87fd776f91e95c233995b7c6873e53" ns2:_="" ns3:_="">
     <xsd:import namespace="62814ff3-7aa3-44d2-a87f-13a0002dc2ee"/>
@@ -16522,6 +16320,15 @@
 </ct:contentTypeSchema>
 </file>
 
+<file path=customXml/item5.xml><?xml version="1.0" encoding="utf-8"?>
+<?mso-contentType ?>
+<FormTemplates xmlns="http://schemas.microsoft.com/sharepoint/v3/contenttype/forms">
+  <Display>DocumentLibraryForm</Display>
+  <Edit>DocumentLibraryForm</Edit>
+  <New>DocumentLibraryForm</New>
+</FormTemplates>
+</file>
+
 <file path=customXml/item6.xml><?xml version="1.0" encoding="utf-8"?>
 <b:Sources xmlns:b="http://schemas.openxmlformats.org/officeDocument/2006/bibliography" xmlns="http://schemas.openxmlformats.org/officeDocument/2006/bibliography" SelectedStyle="\APASixthEditionOfficeOnline.xsl" StyleName="APA" Version="6">
   <b:Source>
@@ -16603,14 +16410,6 @@
 </file>
 
 <file path=customXml/itemProps2.xml><?xml version="1.0" encoding="utf-8"?>
-<ds:datastoreItem xmlns:ds="http://schemas.openxmlformats.org/officeDocument/2006/customXml" ds:itemID="{A13C2D3E-E9CC-4911-A307-74F867E3B61E}">
-  <ds:schemaRefs>
-    <ds:schemaRef ds:uri="http://schemas.microsoft.com/sharepoint/v3/contenttype/forms"/>
-  </ds:schemaRefs>
-</ds:datastoreItem>
-</file>
-
-<file path=customXml/itemProps3.xml><?xml version="1.0" encoding="utf-8"?>
 <ds:datastoreItem xmlns:ds="http://schemas.openxmlformats.org/officeDocument/2006/customXml" ds:itemID="{F2768C60-996B-4E43-8A25-231641AD7019}">
   <ds:schemaRefs>
     <ds:schemaRef ds:uri="http://schemas.microsoft.com/office/2006/metadata/properties"/>
@@ -16620,7 +16419,7 @@
 </ds:datastoreItem>
 </file>
 
-<file path=customXml/itemProps4.xml><?xml version="1.0" encoding="utf-8"?>
+<file path=customXml/itemProps3.xml><?xml version="1.0" encoding="utf-8"?>
 <ds:datastoreItem xmlns:ds="http://schemas.openxmlformats.org/officeDocument/2006/customXml" ds:itemID="{ACB1731F-66B9-4E7A-92D9-1F2714D5B8E6}">
   <ds:schemaRefs>
     <ds:schemaRef ds:uri="http://schemas.microsoft.com/sharepoint/events"/>
@@ -16628,7 +16427,7 @@
 </ds:datastoreItem>
 </file>
 
-<file path=customXml/itemProps5.xml><?xml version="1.0" encoding="utf-8"?>
+<file path=customXml/itemProps4.xml><?xml version="1.0" encoding="utf-8"?>
 <ds:datastoreItem xmlns:ds="http://schemas.openxmlformats.org/officeDocument/2006/customXml" ds:itemID="{F51C6D21-61C7-4697-9130-2390AB890B3E}">
   <ds:schemaRefs>
     <ds:schemaRef ds:uri="http://schemas.microsoft.com/office/2006/metadata/contentType"/>
@@ -16647,8 +16446,16 @@
 </ds:datastoreItem>
 </file>
 
+<file path=customXml/itemProps5.xml><?xml version="1.0" encoding="utf-8"?>
+<ds:datastoreItem xmlns:ds="http://schemas.openxmlformats.org/officeDocument/2006/customXml" ds:itemID="{A13C2D3E-E9CC-4911-A307-74F867E3B61E}">
+  <ds:schemaRefs>
+    <ds:schemaRef ds:uri="http://schemas.microsoft.com/sharepoint/v3/contenttype/forms"/>
+  </ds:schemaRefs>
+</ds:datastoreItem>
+</file>
+
 <file path=customXml/itemProps6.xml><?xml version="1.0" encoding="utf-8"?>
-<ds:datastoreItem xmlns:ds="http://schemas.openxmlformats.org/officeDocument/2006/customXml" ds:itemID="{71DC61EE-6B8B-4107-8B0B-37285B1F7D27}">
+<ds:datastoreItem xmlns:ds="http://schemas.openxmlformats.org/officeDocument/2006/customXml" ds:itemID="{79C995F8-F127-445C-B25E-7713ECDBB1C1}">
   <ds:schemaRefs>
     <ds:schemaRef ds:uri="http://schemas.openxmlformats.org/officeDocument/2006/bibliography"/>
   </ds:schemaRefs>

</xml_diff>